<commit_message>
added material on token counts as part of data requirements.
</commit_message>
<xml_diff>
--- a/docs/index.docx
+++ b/docs/index.docx
@@ -63,7 +63,13 @@
         <w:t xml:space="preserve">(Geiger et al., 2020, 2021)</w:t>
       </w:r>
       <w:r>
-        <w:t xml:space="preserve">. Although improvements to data collection processes have been proposed, they are at best slowly being adopted, and at worst being largely ignored. This issue is further exacerbated by the increasingly sophisticated qualities we aim to evaluate systems on, that in turn are challenging to define and measure (e.g. </w:t>
+        <w:t xml:space="preserve">. Although improvements to data collection processes have been proposed, they are at best slowly being adopted, and at worst being largely ignored. The increasingly sophisticated systems we build have an accompanying cost not only in terms of sheer training data size, but also in the labor required to curate it (e.g. large language models)</w:t>
+      </w:r>
+      <w:r>
+        <w:t xml:space="preserve">(Kandpal &amp; Raffel, 2025)</w:t>
+      </w:r>
+      <w:r>
+        <w:t xml:space="preserve">. This is exacerbated by the increasingly sophisticated qualities we aim to evaluate systems on, that in turn are challenging to define and measure (e.g. </w:t>
       </w:r>
       <w:r>
         <w:t xml:space="preserve">‘fairness’</w:t>
@@ -322,7 +328,55 @@
         <w:t xml:space="preserve">This conclusiory manuscript thus highlights the crucial challenge for academic study of AI in the coming decade: developing an infrastructure that allows for the study of AI, including the data that are its raw materials, with little - or at the very least, substantially less - harmful bias. It highlights the need for identifiable academic publication venues that gather works on the study of ground-truthing, more modern publication formats that allow for dataset requirements to be studied prior to their collection, and for infrastructure that allows the burden of their collection to be distributed among stakeholders. It concludes that, while works like the case study embedded in this thesis are necessary, the various fields studying topics related to AI are poorly positioned to implement them.</w:t>
       </w:r>
     </w:p>
-    <w:bookmarkStart w:id="22" w:name="Xd7a0224c3e336eeb20d6b0e725fa015c755785e"/>
+    <w:bookmarkStart w:id="27" w:name="X0dadc1c7ce3b60b96af8d0b7267c7da3b156126"/>
+    <w:p>
+      <w:pPr>
+        <w:pStyle w:val="Heading2"/>
+      </w:pPr>
+      <w:r>
+        <w:t xml:space="preserve">Increasing data requirements require curation</w:t>
+      </w:r>
+    </w:p>
+    <w:p>
+      <w:pPr>
+        <w:pStyle w:val="FirstParagraph"/>
+      </w:pPr>
+      <w:r>
+        <w:t xml:space="preserve">Contemporary training methods require increasingly large amounts of data. Taking the development of Large Language Models as a use-case, the training dataset for Llama 3 included 15T tokens, up from 2T for Llama 2. Although not all details of the datasets have been shared, and setting aside questions of copywrite, licensing, and ethical concerns, the available text that is likely to have some quality is limited compared to these requirements. Among the refined sources of text available, Wikipedia, which comprises some 6.9M English articles, comprised of approximately 62M pages, is an estimated 5 billion tokens</w:t>
+      </w:r>
+      <w:r>
+        <w:rPr>
+          <w:rStyle w:val="FootnoteReference"/>
+        </w:rPr>
+        <w:footnoteReference w:id="22"/>
+      </w:r>
+      <w:r>
+        <w:t xml:space="preserve">. If we take the approximate 4.4M papers published in 2024 and indexed on Scopus as an indication, academia published an estimated 45B tokens in that year. If we extend our reach to other repositories, e.g. the approximately 88.3 million academic papers available on Sci-hub would result in an approximate upper boundary of estimate 700B or so. A similar figure might be estimated from libegen and the 7.5M</w:t>
+      </w:r>
+      <w:r>
+        <w:rPr>
+          <w:rStyle w:val="FootnoteReference"/>
+        </w:rPr>
+        <w:footnoteReference w:id="24"/>
+      </w:r>
+      <w:r>
+        <w:t xml:space="preserve"> </w:t>
+      </w:r>
+      <w:r>
+        <w:t xml:space="preserve">books there. While academic pursuits clearly result in increasingly massive token counts, we have immediate access to a set of approximately 1.5T. Internet archive has some 44M books, which may yield up to 4.4T, although we expect duplicates with the libgen archive. Thus, a more likely source for the data requirements are repositories like Common Crawl</w:t>
+      </w:r>
+      <w:r>
+        <w:rPr>
+          <w:rStyle w:val="FootnoteReference"/>
+        </w:rPr>
+        <w:footnoteReference w:id="26"/>
+      </w:r>
+      <w:r>
+        <w:t xml:space="preserve">.</w:t>
+      </w:r>
+    </w:p>
+    <w:bookmarkEnd w:id="27"/>
+    <w:bookmarkStart w:id="28" w:name="Xd7a0224c3e336eeb20d6b0e725fa015c755785e"/>
     <w:p>
       <w:pPr>
         <w:pStyle w:val="Heading2"/>
@@ -534,8 +588,8 @@
         <w:t xml:space="preserve">Without better practices, datasets remain opaque, unexamined, and prone to embedding systemic biases from the start.</w:t>
       </w:r>
     </w:p>
-    <w:bookmarkEnd w:id="22"/>
-    <w:bookmarkStart w:id="23" w:name="Xfdc3f7731177f418dfbcb6c7a82115f411207fb"/>
+    <w:bookmarkEnd w:id="28"/>
+    <w:bookmarkStart w:id="29" w:name="Xfdc3f7731177f418dfbcb6c7a82115f411207fb"/>
     <w:p>
       <w:pPr>
         <w:pStyle w:val="Heading2"/>
@@ -638,8 +692,8 @@
         <w:t xml:space="preserve">. Beyond lessons learned in other fields are ground-truthing specific questions.</w:t>
       </w:r>
     </w:p>
-    <w:bookmarkEnd w:id="23"/>
-    <w:bookmarkStart w:id="24" w:name="Xd28356d52f278dbb0c49e0915b741f9e2f06487"/>
+    <w:bookmarkEnd w:id="29"/>
+    <w:bookmarkStart w:id="30" w:name="Xd28356d52f278dbb0c49e0915b741f9e2f06487"/>
     <w:p>
       <w:pPr>
         <w:pStyle w:val="Heading2"/>
@@ -734,8 +788,8 @@
         <w:t xml:space="preserve">Without careful construct definition and measurement, claims about AGI capabilities risk being scientifically meaningless.</w:t>
       </w:r>
     </w:p>
-    <w:bookmarkEnd w:id="24"/>
-    <w:bookmarkStart w:id="25" w:name="X7a4581040a666c28bfa4c3c226652ffa6831acc"/>
+    <w:bookmarkEnd w:id="30"/>
+    <w:bookmarkStart w:id="31" w:name="X7a4581040a666c28bfa4c3c226652ffa6831acc"/>
     <w:p>
       <w:pPr>
         <w:pStyle w:val="Heading2"/>
@@ -847,8 +901,8 @@
         <w:t xml:space="preserve">, rather than isolated, one-off efforts.</w:t>
       </w:r>
     </w:p>
-    <w:bookmarkEnd w:id="25"/>
-    <w:bookmarkStart w:id="26" w:name="X80450f591f0368e88dbd865d4752e325317266b"/>
+    <w:bookmarkEnd w:id="31"/>
+    <w:bookmarkStart w:id="32" w:name="X80450f591f0368e88dbd865d4752e325317266b"/>
     <w:p>
       <w:pPr>
         <w:pStyle w:val="Heading2"/>
@@ -971,8 +1025,8 @@
         <w:t xml:space="preserve">A few additional steps would yield a fully operational infrastructure supporting micropublication of ground-truth artifacts.</w:t>
       </w:r>
     </w:p>
-    <w:bookmarkEnd w:id="26"/>
-    <w:bookmarkStart w:id="27" w:name="X686a08a01cbc44f3497f053313e98b41f4543b1"/>
+    <w:bookmarkEnd w:id="32"/>
+    <w:bookmarkStart w:id="33" w:name="X686a08a01cbc44f3497f053313e98b41f4543b1"/>
     <w:p>
       <w:pPr>
         <w:pStyle w:val="Heading2"/>
@@ -1057,8 +1111,8 @@
         <w:t xml:space="preserve">for the next generation of AI and AGI research.</w:t>
       </w:r>
     </w:p>
-    <w:bookmarkEnd w:id="27"/>
-    <w:bookmarkStart w:id="28" w:name="concluding-call-to-action"/>
+    <w:bookmarkEnd w:id="33"/>
+    <w:bookmarkStart w:id="34" w:name="concluding-call-to-action"/>
     <w:p>
       <w:pPr>
         <w:pStyle w:val="Heading2"/>
@@ -1165,8 +1219,8 @@
         <w:t xml:space="preserve">. Perhaps there are other, more productive ways to contribute rather than taking the time to write a thesis.</w:t>
       </w:r>
     </w:p>
-    <w:bookmarkEnd w:id="28"/>
-    <w:bookmarkStart w:id="59" w:name="sec-appendix"/>
+    <w:bookmarkEnd w:id="34"/>
+    <w:bookmarkStart w:id="71" w:name="sec-appendix"/>
     <w:p>
       <w:pPr>
         <w:pStyle w:val="Heading1"/>
@@ -1175,7 +1229,7 @@
         <w:t xml:space="preserve">Appendix</w:t>
       </w:r>
     </w:p>
-    <w:bookmarkStart w:id="32" w:name="appendix-a-citation-trends-plot"/>
+    <w:bookmarkStart w:id="38" w:name="appendix-a-citation-trends-plot"/>
     <w:p>
       <w:pPr>
         <w:pStyle w:val="Heading2"/>
@@ -1193,18 +1247,18 @@
           <wp:inline>
             <wp:extent cx="5334000" cy="4267200"/>
             <wp:effectExtent b="0" l="0" r="0" t="0"/>
-            <wp:docPr descr="" title="" id="30" name="Picture"/>
+            <wp:docPr descr="" title="" id="36" name="Picture"/>
             <a:graphic>
               <a:graphicData uri="http://schemas.openxmlformats.org/drawingml/2006/picture">
                 <pic:pic>
                   <pic:nvPicPr>
-                    <pic:cNvPr descr="index_files/figure-docx/unnamed-chunk-1-1.png" id="31" name="Picture"/>
+                    <pic:cNvPr descr="index_files/figure-docx/publication_plots-1.png" id="37" name="Picture"/>
                     <pic:cNvPicPr>
                       <a:picLocks noChangeArrowheads="1" noChangeAspect="1"/>
                     </pic:cNvPicPr>
                   </pic:nvPicPr>
                   <pic:blipFill>
-                    <a:blip r:embed="rId29"/>
+                    <a:blip r:embed="rId35"/>
                     <a:stretch>
                       <a:fillRect/>
                     </a:stretch>
@@ -1231,8 +1285,8 @@
         </w:drawing>
       </w:r>
     </w:p>
-    <w:bookmarkEnd w:id="32"/>
-    <w:bookmarkStart w:id="58" w:name="appendix-b-search-terms"/>
+    <w:bookmarkEnd w:id="38"/>
+    <w:bookmarkStart w:id="41" w:name="appendix-b-search-terms"/>
     <w:p>
       <w:pPr>
         <w:pStyle w:val="Heading2"/>
@@ -1241,7 +1295,7 @@
         <w:t xml:space="preserve">Appendix B: Search terms</w:t>
       </w:r>
     </w:p>
-    <w:bookmarkStart w:id="33" w:name="scopus"/>
+    <w:bookmarkStart w:id="39" w:name="scopus"/>
     <w:p>
       <w:pPr>
         <w:pStyle w:val="Heading3"/>
@@ -1302,8 +1356,8 @@
         <w:t xml:space="preserve">PUBYEAR &gt; 1999 AND PUBYEAR &lt; 2027</w:t>
       </w:r>
     </w:p>
-    <w:bookmarkEnd w:id="33"/>
-    <w:bookmarkStart w:id="57" w:name="arxiv"/>
+    <w:bookmarkEnd w:id="39"/>
+    <w:bookmarkStart w:id="40" w:name="arxiv"/>
     <w:p>
       <w:pPr>
         <w:pStyle w:val="Heading3"/>
@@ -1394,8 +1448,1663 @@
         <w:t xml:space="preserve">42,183 in 2024</w:t>
       </w:r>
     </w:p>
-    <w:bookmarkStart w:id="56" w:name="refs"/>
-    <w:bookmarkStart w:id="34" w:name="ref-altmeyer2024position"/>
+    <w:bookmarkEnd w:id="40"/>
+    <w:bookmarkEnd w:id="41"/>
+    <w:bookmarkStart w:id="70" w:name="appendix-c-token-estimates"/>
+    <w:p>
+      <w:pPr>
+        <w:pStyle w:val="Heading2"/>
+      </w:pPr>
+      <w:r>
+        <w:t xml:space="preserve">Appendix C: Token estimates</w:t>
+      </w:r>
+    </w:p>
+    <w:p>
+      <w:pPr>
+        <w:pStyle w:val="FirstParagraph"/>
+      </w:pPr>
+      <w:r>
+        <w:t xml:space="preserve">Taking a study on the word length requirements of education journals as a proxy,</w:t>
+      </w:r>
+      <w:r>
+        <w:t xml:space="preserve"> </w:t>
+      </w:r>
+      <w:r>
+        <w:t xml:space="preserve">Fairbairn et al. (2009)</w:t>
+      </w:r>
+      <w:r>
+        <w:t xml:space="preserve"> </w:t>
+      </w:r>
+      <w:r>
+        <w:t xml:space="preserve">report the following figures:</w:t>
+      </w:r>
+    </w:p>
+    <w:p>
+      <w:pPr>
+        <w:pStyle w:val="BodyText"/>
+      </w:pPr>
+      <w:r>
+        <w:drawing>
+          <wp:inline>
+            <wp:extent cx="5334000" cy="4267200"/>
+            <wp:effectExtent b="0" l="0" r="0" t="0"/>
+            <wp:docPr descr="" title="" id="43" name="Picture"/>
+            <a:graphic>
+              <a:graphicData uri="http://schemas.openxmlformats.org/drawingml/2006/picture">
+                <pic:pic>
+                  <pic:nvPicPr>
+                    <pic:cNvPr descr="index_files/figure-docx/token_counts-1.png" id="44" name="Picture"/>
+                    <pic:cNvPicPr>
+                      <a:picLocks noChangeArrowheads="1" noChangeAspect="1"/>
+                    </pic:cNvPicPr>
+                  </pic:nvPicPr>
+                  <pic:blipFill>
+                    <a:blip r:embed="rId42"/>
+                    <a:stretch>
+                      <a:fillRect/>
+                    </a:stretch>
+                  </pic:blipFill>
+                  <pic:spPr bwMode="auto">
+                    <a:xfrm>
+                      <a:off x="0" y="0"/>
+                      <a:ext cx="5334000" cy="4267200"/>
+                    </a:xfrm>
+                    <a:prstGeom prst="rect">
+                      <a:avLst/>
+                    </a:prstGeom>
+                    <a:noFill/>
+                    <a:ln w="9525">
+                      <a:noFill/>
+                      <a:headEnd/>
+                      <a:tailEnd/>
+                    </a:ln>
+                  </pic:spPr>
+                </pic:pic>
+              </a:graphicData>
+            </a:graphic>
+          </wp:inline>
+        </w:drawing>
+      </w:r>
+    </w:p>
+    <w:p>
+      <w:pPr>
+        <w:pStyle w:val="SourceCode"/>
+      </w:pPr>
+      <w:r>
+        <w:rPr>
+          <w:rStyle w:val="CommentTok"/>
+        </w:rPr>
+        <w:t xml:space="preserve"># Estimate midpoints for each bin</w:t>
+      </w:r>
+      <w:r>
+        <w:br/>
+      </w:r>
+      <w:r>
+        <w:rPr>
+          <w:rStyle w:val="NormalTok"/>
+        </w:rPr>
+        <w:t xml:space="preserve">midpoints </w:t>
+      </w:r>
+      <w:r>
+        <w:rPr>
+          <w:rStyle w:val="OtherTok"/>
+        </w:rPr>
+        <w:t xml:space="preserve">&lt;-</w:t>
+      </w:r>
+      <w:r>
+        <w:rPr>
+          <w:rStyle w:val="NormalTok"/>
+        </w:rPr>
+        <w:t xml:space="preserve"> </w:t>
+      </w:r>
+      <w:r>
+        <w:rPr>
+          <w:rStyle w:val="FunctionTok"/>
+        </w:rPr>
+        <w:t xml:space="preserve">c</w:t>
+      </w:r>
+      <w:r>
+        <w:rPr>
+          <w:rStyle w:val="NormalTok"/>
+        </w:rPr>
+        <w:t xml:space="preserve">(</w:t>
+      </w:r>
+      <w:r>
+        <w:rPr>
+          <w:rStyle w:val="DecValTok"/>
+        </w:rPr>
+        <w:t xml:space="preserve">2500</w:t>
+      </w:r>
+      <w:r>
+        <w:rPr>
+          <w:rStyle w:val="NormalTok"/>
+        </w:rPr>
+        <w:t xml:space="preserve">, </w:t>
+      </w:r>
+      <w:r>
+        <w:rPr>
+          <w:rStyle w:val="DecValTok"/>
+        </w:rPr>
+        <w:t xml:space="preserve">3450</w:t>
+      </w:r>
+      <w:r>
+        <w:rPr>
+          <w:rStyle w:val="NormalTok"/>
+        </w:rPr>
+        <w:t xml:space="preserve">, </w:t>
+      </w:r>
+      <w:r>
+        <w:rPr>
+          <w:rStyle w:val="DecValTok"/>
+        </w:rPr>
+        <w:t xml:space="preserve">4450</w:t>
+      </w:r>
+      <w:r>
+        <w:rPr>
+          <w:rStyle w:val="NormalTok"/>
+        </w:rPr>
+        <w:t xml:space="preserve">, </w:t>
+      </w:r>
+      <w:r>
+        <w:rPr>
+          <w:rStyle w:val="DecValTok"/>
+        </w:rPr>
+        <w:t xml:space="preserve">5450</w:t>
+      </w:r>
+      <w:r>
+        <w:rPr>
+          <w:rStyle w:val="NormalTok"/>
+        </w:rPr>
+        <w:t xml:space="preserve">, </w:t>
+      </w:r>
+      <w:r>
+        <w:rPr>
+          <w:rStyle w:val="DecValTok"/>
+        </w:rPr>
+        <w:t xml:space="preserve">6450</w:t>
+      </w:r>
+      <w:r>
+        <w:rPr>
+          <w:rStyle w:val="NormalTok"/>
+        </w:rPr>
+        <w:t xml:space="preserve">, </w:t>
+      </w:r>
+      <w:r>
+        <w:rPr>
+          <w:rStyle w:val="DecValTok"/>
+        </w:rPr>
+        <w:t xml:space="preserve">7450</w:t>
+      </w:r>
+      <w:r>
+        <w:rPr>
+          <w:rStyle w:val="NormalTok"/>
+        </w:rPr>
+        <w:t xml:space="preserve">, </w:t>
+      </w:r>
+      <w:r>
+        <w:rPr>
+          <w:rStyle w:val="DecValTok"/>
+        </w:rPr>
+        <w:t xml:space="preserve">8450</w:t>
+      </w:r>
+      <w:r>
+        <w:rPr>
+          <w:rStyle w:val="NormalTok"/>
+        </w:rPr>
+        <w:t xml:space="preserve">, </w:t>
+      </w:r>
+      <w:r>
+        <w:rPr>
+          <w:rStyle w:val="DecValTok"/>
+        </w:rPr>
+        <w:t xml:space="preserve">9500</w:t>
+      </w:r>
+      <w:r>
+        <w:rPr>
+          <w:rStyle w:val="NormalTok"/>
+        </w:rPr>
+        <w:t xml:space="preserve">, </w:t>
+      </w:r>
+      <w:r>
+        <w:rPr>
+          <w:rStyle w:val="DecValTok"/>
+        </w:rPr>
+        <w:t xml:space="preserve">10500</w:t>
+      </w:r>
+      <w:r>
+        <w:rPr>
+          <w:rStyle w:val="NormalTok"/>
+        </w:rPr>
+        <w:t xml:space="preserve">)</w:t>
+      </w:r>
+      <w:r>
+        <w:br/>
+      </w:r>
+      <w:r>
+        <w:br/>
+      </w:r>
+      <w:r>
+        <w:rPr>
+          <w:rStyle w:val="CommentTok"/>
+        </w:rPr>
+        <w:t xml:space="preserve"># Add midpoints to the dataframe</w:t>
+      </w:r>
+      <w:r>
+        <w:br/>
+      </w:r>
+      <w:r>
+        <w:rPr>
+          <w:rStyle w:val="NormalTok"/>
+        </w:rPr>
+        <w:t xml:space="preserve">paper_lengths</w:t>
+      </w:r>
+      <w:r>
+        <w:rPr>
+          <w:rStyle w:val="SpecialCharTok"/>
+        </w:rPr>
+        <w:t xml:space="preserve">$</w:t>
+      </w:r>
+      <w:r>
+        <w:rPr>
+          <w:rStyle w:val="NormalTok"/>
+        </w:rPr>
+        <w:t xml:space="preserve">Midpoint </w:t>
+      </w:r>
+      <w:r>
+        <w:rPr>
+          <w:rStyle w:val="OtherTok"/>
+        </w:rPr>
+        <w:t xml:space="preserve">&lt;-</w:t>
+      </w:r>
+      <w:r>
+        <w:rPr>
+          <w:rStyle w:val="NormalTok"/>
+        </w:rPr>
+        <w:t xml:space="preserve"> midpoints</w:t>
+      </w:r>
+      <w:r>
+        <w:br/>
+      </w:r>
+      <w:r>
+        <w:br/>
+      </w:r>
+      <w:r>
+        <w:rPr>
+          <w:rStyle w:val="CommentTok"/>
+        </w:rPr>
+        <w:t xml:space="preserve"># Estimate mean token count</w:t>
+      </w:r>
+      <w:r>
+        <w:br/>
+      </w:r>
+      <w:r>
+        <w:rPr>
+          <w:rStyle w:val="NormalTok"/>
+        </w:rPr>
+        <w:t xml:space="preserve">mean_est </w:t>
+      </w:r>
+      <w:r>
+        <w:rPr>
+          <w:rStyle w:val="OtherTok"/>
+        </w:rPr>
+        <w:t xml:space="preserve">&lt;-</w:t>
+      </w:r>
+      <w:r>
+        <w:rPr>
+          <w:rStyle w:val="NormalTok"/>
+        </w:rPr>
+        <w:t xml:space="preserve"> </w:t>
+      </w:r>
+      <w:r>
+        <w:rPr>
+          <w:rStyle w:val="FunctionTok"/>
+        </w:rPr>
+        <w:t xml:space="preserve">sum</w:t>
+      </w:r>
+      <w:r>
+        <w:rPr>
+          <w:rStyle w:val="NormalTok"/>
+        </w:rPr>
+        <w:t xml:space="preserve">(paper_lengths</w:t>
+      </w:r>
+      <w:r>
+        <w:rPr>
+          <w:rStyle w:val="SpecialCharTok"/>
+        </w:rPr>
+        <w:t xml:space="preserve">$</w:t>
+      </w:r>
+      <w:r>
+        <w:rPr>
+          <w:rStyle w:val="NormalTok"/>
+        </w:rPr>
+        <w:t xml:space="preserve">Midpoint </w:t>
+      </w:r>
+      <w:r>
+        <w:rPr>
+          <w:rStyle w:val="SpecialCharTok"/>
+        </w:rPr>
+        <w:t xml:space="preserve">*</w:t>
+      </w:r>
+      <w:r>
+        <w:rPr>
+          <w:rStyle w:val="NormalTok"/>
+        </w:rPr>
+        <w:t xml:space="preserve"> paper_lengths</w:t>
+      </w:r>
+      <w:r>
+        <w:rPr>
+          <w:rStyle w:val="SpecialCharTok"/>
+        </w:rPr>
+        <w:t xml:space="preserve">$</w:t>
+      </w:r>
+      <w:r>
+        <w:rPr>
+          <w:rStyle w:val="NormalTok"/>
+        </w:rPr>
+        <w:t xml:space="preserve">Count) </w:t>
+      </w:r>
+      <w:r>
+        <w:rPr>
+          <w:rStyle w:val="SpecialCharTok"/>
+        </w:rPr>
+        <w:t xml:space="preserve">/</w:t>
+      </w:r>
+      <w:r>
+        <w:rPr>
+          <w:rStyle w:val="NormalTok"/>
+        </w:rPr>
+        <w:t xml:space="preserve"> </w:t>
+      </w:r>
+      <w:r>
+        <w:rPr>
+          <w:rStyle w:val="FunctionTok"/>
+        </w:rPr>
+        <w:t xml:space="preserve">sum</w:t>
+      </w:r>
+      <w:r>
+        <w:rPr>
+          <w:rStyle w:val="NormalTok"/>
+        </w:rPr>
+        <w:t xml:space="preserve">(paper_lengths</w:t>
+      </w:r>
+      <w:r>
+        <w:rPr>
+          <w:rStyle w:val="SpecialCharTok"/>
+        </w:rPr>
+        <w:t xml:space="preserve">$</w:t>
+      </w:r>
+      <w:r>
+        <w:rPr>
+          <w:rStyle w:val="NormalTok"/>
+        </w:rPr>
+        <w:t xml:space="preserve">Count)</w:t>
+      </w:r>
+      <w:r>
+        <w:br/>
+      </w:r>
+      <w:r>
+        <w:br/>
+      </w:r>
+      <w:r>
+        <w:rPr>
+          <w:rStyle w:val="CommentTok"/>
+        </w:rPr>
+        <w:t xml:space="preserve"># Calculate weighted variance</w:t>
+      </w:r>
+      <w:r>
+        <w:br/>
+      </w:r>
+      <w:r>
+        <w:rPr>
+          <w:rStyle w:val="NormalTok"/>
+        </w:rPr>
+        <w:t xml:space="preserve">var_est </w:t>
+      </w:r>
+      <w:r>
+        <w:rPr>
+          <w:rStyle w:val="OtherTok"/>
+        </w:rPr>
+        <w:t xml:space="preserve">&lt;-</w:t>
+      </w:r>
+      <w:r>
+        <w:rPr>
+          <w:rStyle w:val="NormalTok"/>
+        </w:rPr>
+        <w:t xml:space="preserve"> </w:t>
+      </w:r>
+      <w:r>
+        <w:rPr>
+          <w:rStyle w:val="FunctionTok"/>
+        </w:rPr>
+        <w:t xml:space="preserve">sum</w:t>
+      </w:r>
+      <w:r>
+        <w:rPr>
+          <w:rStyle w:val="NormalTok"/>
+        </w:rPr>
+        <w:t xml:space="preserve">(paper_lengths</w:t>
+      </w:r>
+      <w:r>
+        <w:rPr>
+          <w:rStyle w:val="SpecialCharTok"/>
+        </w:rPr>
+        <w:t xml:space="preserve">$</w:t>
+      </w:r>
+      <w:r>
+        <w:rPr>
+          <w:rStyle w:val="NormalTok"/>
+        </w:rPr>
+        <w:t xml:space="preserve">Count </w:t>
+      </w:r>
+      <w:r>
+        <w:rPr>
+          <w:rStyle w:val="SpecialCharTok"/>
+        </w:rPr>
+        <w:t xml:space="preserve">*</w:t>
+      </w:r>
+      <w:r>
+        <w:rPr>
+          <w:rStyle w:val="NormalTok"/>
+        </w:rPr>
+        <w:t xml:space="preserve"> (paper_lengths</w:t>
+      </w:r>
+      <w:r>
+        <w:rPr>
+          <w:rStyle w:val="SpecialCharTok"/>
+        </w:rPr>
+        <w:t xml:space="preserve">$</w:t>
+      </w:r>
+      <w:r>
+        <w:rPr>
+          <w:rStyle w:val="NormalTok"/>
+        </w:rPr>
+        <w:t xml:space="preserve">Midpoint </w:t>
+      </w:r>
+      <w:r>
+        <w:rPr>
+          <w:rStyle w:val="SpecialCharTok"/>
+        </w:rPr>
+        <w:t xml:space="preserve">-</w:t>
+      </w:r>
+      <w:r>
+        <w:rPr>
+          <w:rStyle w:val="NormalTok"/>
+        </w:rPr>
+        <w:t xml:space="preserve"> mean_est)</w:t>
+      </w:r>
+      <w:r>
+        <w:rPr>
+          <w:rStyle w:val="SpecialCharTok"/>
+        </w:rPr>
+        <w:t xml:space="preserve">^</w:t>
+      </w:r>
+      <w:r>
+        <w:rPr>
+          <w:rStyle w:val="DecValTok"/>
+        </w:rPr>
+        <w:t xml:space="preserve">2</w:t>
+      </w:r>
+      <w:r>
+        <w:rPr>
+          <w:rStyle w:val="NormalTok"/>
+        </w:rPr>
+        <w:t xml:space="preserve">) </w:t>
+      </w:r>
+      <w:r>
+        <w:rPr>
+          <w:rStyle w:val="SpecialCharTok"/>
+        </w:rPr>
+        <w:t xml:space="preserve">/</w:t>
+      </w:r>
+      <w:r>
+        <w:rPr>
+          <w:rStyle w:val="NormalTok"/>
+        </w:rPr>
+        <w:t xml:space="preserve"> </w:t>
+      </w:r>
+      <w:r>
+        <w:rPr>
+          <w:rStyle w:val="FunctionTok"/>
+        </w:rPr>
+        <w:t xml:space="preserve">sum</w:t>
+      </w:r>
+      <w:r>
+        <w:rPr>
+          <w:rStyle w:val="NormalTok"/>
+        </w:rPr>
+        <w:t xml:space="preserve">(paper_lengths</w:t>
+      </w:r>
+      <w:r>
+        <w:rPr>
+          <w:rStyle w:val="SpecialCharTok"/>
+        </w:rPr>
+        <w:t xml:space="preserve">$</w:t>
+      </w:r>
+      <w:r>
+        <w:rPr>
+          <w:rStyle w:val="NormalTok"/>
+        </w:rPr>
+        <w:t xml:space="preserve">Count)</w:t>
+      </w:r>
+      <w:r>
+        <w:br/>
+      </w:r>
+      <w:r>
+        <w:br/>
+      </w:r>
+      <w:r>
+        <w:rPr>
+          <w:rStyle w:val="CommentTok"/>
+        </w:rPr>
+        <w:t xml:space="preserve"># Take square root to get standard deviation</w:t>
+      </w:r>
+      <w:r>
+        <w:br/>
+      </w:r>
+      <w:r>
+        <w:rPr>
+          <w:rStyle w:val="NormalTok"/>
+        </w:rPr>
+        <w:t xml:space="preserve">sd_est </w:t>
+      </w:r>
+      <w:r>
+        <w:rPr>
+          <w:rStyle w:val="OtherTok"/>
+        </w:rPr>
+        <w:t xml:space="preserve">&lt;-</w:t>
+      </w:r>
+      <w:r>
+        <w:rPr>
+          <w:rStyle w:val="NormalTok"/>
+        </w:rPr>
+        <w:t xml:space="preserve"> </w:t>
+      </w:r>
+      <w:r>
+        <w:rPr>
+          <w:rStyle w:val="FunctionTok"/>
+        </w:rPr>
+        <w:t xml:space="preserve">sqrt</w:t>
+      </w:r>
+      <w:r>
+        <w:rPr>
+          <w:rStyle w:val="NormalTok"/>
+        </w:rPr>
+        <w:t xml:space="preserve">(var_est)</w:t>
+      </w:r>
+      <w:r>
+        <w:br/>
+      </w:r>
+      <w:r>
+        <w:br/>
+      </w:r>
+      <w:r>
+        <w:rPr>
+          <w:rStyle w:val="CommentTok"/>
+        </w:rPr>
+        <w:t xml:space="preserve"># Print result</w:t>
+      </w:r>
+      <w:r>
+        <w:br/>
+      </w:r>
+      <w:r>
+        <w:rPr>
+          <w:rStyle w:val="FunctionTok"/>
+        </w:rPr>
+        <w:t xml:space="preserve">paste</w:t>
+      </w:r>
+      <w:r>
+        <w:rPr>
+          <w:rStyle w:val="NormalTok"/>
+        </w:rPr>
+        <w:t xml:space="preserve">()</w:t>
+      </w:r>
+    </w:p>
+    <w:p>
+      <w:pPr>
+        <w:pStyle w:val="SourceCode"/>
+      </w:pPr>
+      <w:r>
+        <w:rPr>
+          <w:rStyle w:val="VerbatimChar"/>
+        </w:rPr>
+        <w:t xml:space="preserve">character(0)</w:t>
+      </w:r>
+    </w:p>
+    <w:p>
+      <w:pPr>
+        <w:pStyle w:val="SourceCode"/>
+      </w:pPr>
+      <w:r>
+        <w:rPr>
+          <w:rStyle w:val="FunctionTok"/>
+        </w:rPr>
+        <w:t xml:space="preserve">print</w:t>
+      </w:r>
+      <w:r>
+        <w:rPr>
+          <w:rStyle w:val="NormalTok"/>
+        </w:rPr>
+        <w:t xml:space="preserve">(</w:t>
+      </w:r>
+      <w:r>
+        <w:rPr>
+          <w:rStyle w:val="FunctionTok"/>
+        </w:rPr>
+        <w:t xml:space="preserve">paste</w:t>
+      </w:r>
+      <w:r>
+        <w:rPr>
+          <w:rStyle w:val="NormalTok"/>
+        </w:rPr>
+        <w:t xml:space="preserve">(</w:t>
+      </w:r>
+      <w:r>
+        <w:rPr>
+          <w:rStyle w:val="StringTok"/>
+        </w:rPr>
+        <w:t xml:space="preserve">"SD words: "</w:t>
+      </w:r>
+      <w:r>
+        <w:rPr>
+          <w:rStyle w:val="NormalTok"/>
+        </w:rPr>
+        <w:t xml:space="preserve">, sd_est))</w:t>
+      </w:r>
+    </w:p>
+    <w:p>
+      <w:pPr>
+        <w:pStyle w:val="SourceCode"/>
+      </w:pPr>
+      <w:r>
+        <w:rPr>
+          <w:rStyle w:val="VerbatimChar"/>
+        </w:rPr>
+        <w:t xml:space="preserve">[1] "SD words:  1925.27260683454"</w:t>
+      </w:r>
+    </w:p>
+    <w:p>
+      <w:pPr>
+        <w:pStyle w:val="SourceCode"/>
+      </w:pPr>
+      <w:r>
+        <w:rPr>
+          <w:rStyle w:val="FunctionTok"/>
+        </w:rPr>
+        <w:t xml:space="preserve">print</w:t>
+      </w:r>
+      <w:r>
+        <w:rPr>
+          <w:rStyle w:val="NormalTok"/>
+        </w:rPr>
+        <w:t xml:space="preserve">(</w:t>
+      </w:r>
+      <w:r>
+        <w:rPr>
+          <w:rStyle w:val="FunctionTok"/>
+        </w:rPr>
+        <w:t xml:space="preserve">paste</w:t>
+      </w:r>
+      <w:r>
+        <w:rPr>
+          <w:rStyle w:val="NormalTok"/>
+        </w:rPr>
+        <w:t xml:space="preserve">(</w:t>
+      </w:r>
+      <w:r>
+        <w:rPr>
+          <w:rStyle w:val="StringTok"/>
+        </w:rPr>
+        <w:t xml:space="preserve">"Mean words: "</w:t>
+      </w:r>
+      <w:r>
+        <w:rPr>
+          <w:rStyle w:val="NormalTok"/>
+        </w:rPr>
+        <w:t xml:space="preserve">, mean_est))</w:t>
+      </w:r>
+    </w:p>
+    <w:p>
+      <w:pPr>
+        <w:pStyle w:val="SourceCode"/>
+      </w:pPr>
+      <w:r>
+        <w:rPr>
+          <w:rStyle w:val="VerbatimChar"/>
+        </w:rPr>
+        <w:t xml:space="preserve">[1] "Mean words:  6342.166344294"</w:t>
+      </w:r>
+    </w:p>
+    <w:p>
+      <w:pPr>
+        <w:pStyle w:val="FirstParagraph"/>
+      </w:pPr>
+      <w:r>
+        <w:t xml:space="preserve">https://help.openai.com/en/articles/4936856-what-are-tokens-and-how-to-count-them?utm_source=chatgpt.com</w:t>
+      </w:r>
+      <w:r>
+        <w:t xml:space="preserve"> </w:t>
+      </w:r>
+      <w:r>
+        <w:t xml:space="preserve">According to Open AI, a token is 3/4 of a word</w:t>
+      </w:r>
+    </w:p>
+    <w:p>
+      <w:pPr>
+        <w:pStyle w:val="SourceCode"/>
+      </w:pPr>
+      <w:r>
+        <w:rPr>
+          <w:rStyle w:val="NormalTok"/>
+        </w:rPr>
+        <w:t xml:space="preserve">sd_tokens </w:t>
+      </w:r>
+      <w:r>
+        <w:rPr>
+          <w:rStyle w:val="OtherTok"/>
+        </w:rPr>
+        <w:t xml:space="preserve">&lt;-</w:t>
+      </w:r>
+      <w:r>
+        <w:rPr>
+          <w:rStyle w:val="NormalTok"/>
+        </w:rPr>
+        <w:t xml:space="preserve"> sd_est</w:t>
+      </w:r>
+      <w:r>
+        <w:rPr>
+          <w:rStyle w:val="SpecialCharTok"/>
+        </w:rPr>
+        <w:t xml:space="preserve">*</w:t>
+      </w:r>
+      <w:r>
+        <w:rPr>
+          <w:rStyle w:val="FloatTok"/>
+        </w:rPr>
+        <w:t xml:space="preserve">1.25</w:t>
+      </w:r>
+      <w:r>
+        <w:br/>
+      </w:r>
+      <w:r>
+        <w:rPr>
+          <w:rStyle w:val="NormalTok"/>
+        </w:rPr>
+        <w:t xml:space="preserve">mean_tokens </w:t>
+      </w:r>
+      <w:r>
+        <w:rPr>
+          <w:rStyle w:val="OtherTok"/>
+        </w:rPr>
+        <w:t xml:space="preserve">&lt;-</w:t>
+      </w:r>
+      <w:r>
+        <w:rPr>
+          <w:rStyle w:val="NormalTok"/>
+        </w:rPr>
+        <w:t xml:space="preserve"> mean_est</w:t>
+      </w:r>
+      <w:r>
+        <w:rPr>
+          <w:rStyle w:val="SpecialCharTok"/>
+        </w:rPr>
+        <w:t xml:space="preserve">*</w:t>
+      </w:r>
+      <w:r>
+        <w:rPr>
+          <w:rStyle w:val="FloatTok"/>
+        </w:rPr>
+        <w:t xml:space="preserve">1.25</w:t>
+      </w:r>
+      <w:r>
+        <w:rPr>
+          <w:rStyle w:val="NormalTok"/>
+        </w:rPr>
+        <w:t xml:space="preserve"> </w:t>
+      </w:r>
+      <w:r>
+        <w:br/>
+      </w:r>
+      <w:r>
+        <w:br/>
+      </w:r>
+      <w:r>
+        <w:rPr>
+          <w:rStyle w:val="FunctionTok"/>
+        </w:rPr>
+        <w:t xml:space="preserve">print</w:t>
+      </w:r>
+      <w:r>
+        <w:rPr>
+          <w:rStyle w:val="NormalTok"/>
+        </w:rPr>
+        <w:t xml:space="preserve">(</w:t>
+      </w:r>
+      <w:r>
+        <w:rPr>
+          <w:rStyle w:val="FunctionTok"/>
+        </w:rPr>
+        <w:t xml:space="preserve">paste</w:t>
+      </w:r>
+      <w:r>
+        <w:rPr>
+          <w:rStyle w:val="NormalTok"/>
+        </w:rPr>
+        <w:t xml:space="preserve">(</w:t>
+      </w:r>
+      <w:r>
+        <w:rPr>
+          <w:rStyle w:val="StringTok"/>
+        </w:rPr>
+        <w:t xml:space="preserve">"SD Tokens: "</w:t>
+      </w:r>
+      <w:r>
+        <w:rPr>
+          <w:rStyle w:val="NormalTok"/>
+        </w:rPr>
+        <w:t xml:space="preserve">, </w:t>
+      </w:r>
+      <w:r>
+        <w:rPr>
+          <w:rStyle w:val="FunctionTok"/>
+        </w:rPr>
+        <w:t xml:space="preserve">round</w:t>
+      </w:r>
+      <w:r>
+        <w:rPr>
+          <w:rStyle w:val="NormalTok"/>
+        </w:rPr>
+        <w:t xml:space="preserve">(sd_tokens, </w:t>
+      </w:r>
+      <w:r>
+        <w:rPr>
+          <w:rStyle w:val="DecValTok"/>
+        </w:rPr>
+        <w:t xml:space="preserve">2</w:t>
+      </w:r>
+      <w:r>
+        <w:rPr>
+          <w:rStyle w:val="NormalTok"/>
+        </w:rPr>
+        <w:t xml:space="preserve">)))</w:t>
+      </w:r>
+    </w:p>
+    <w:p>
+      <w:pPr>
+        <w:pStyle w:val="SourceCode"/>
+      </w:pPr>
+      <w:r>
+        <w:rPr>
+          <w:rStyle w:val="VerbatimChar"/>
+        </w:rPr>
+        <w:t xml:space="preserve">[1] "SD Tokens:  2406.59"</w:t>
+      </w:r>
+    </w:p>
+    <w:p>
+      <w:pPr>
+        <w:pStyle w:val="SourceCode"/>
+      </w:pPr>
+      <w:r>
+        <w:rPr>
+          <w:rStyle w:val="FunctionTok"/>
+        </w:rPr>
+        <w:t xml:space="preserve">print</w:t>
+      </w:r>
+      <w:r>
+        <w:rPr>
+          <w:rStyle w:val="NormalTok"/>
+        </w:rPr>
+        <w:t xml:space="preserve">(</w:t>
+      </w:r>
+      <w:r>
+        <w:rPr>
+          <w:rStyle w:val="FunctionTok"/>
+        </w:rPr>
+        <w:t xml:space="preserve">paste</w:t>
+      </w:r>
+      <w:r>
+        <w:rPr>
+          <w:rStyle w:val="NormalTok"/>
+        </w:rPr>
+        <w:t xml:space="preserve">(</w:t>
+      </w:r>
+      <w:r>
+        <w:rPr>
+          <w:rStyle w:val="StringTok"/>
+        </w:rPr>
+        <w:t xml:space="preserve">"Mean Tokens: "</w:t>
+      </w:r>
+      <w:r>
+        <w:rPr>
+          <w:rStyle w:val="NormalTok"/>
+        </w:rPr>
+        <w:t xml:space="preserve">, </w:t>
+      </w:r>
+      <w:r>
+        <w:rPr>
+          <w:rStyle w:val="FunctionTok"/>
+        </w:rPr>
+        <w:t xml:space="preserve">round</w:t>
+      </w:r>
+      <w:r>
+        <w:rPr>
+          <w:rStyle w:val="NormalTok"/>
+        </w:rPr>
+        <w:t xml:space="preserve">(mean_tokens, </w:t>
+      </w:r>
+      <w:r>
+        <w:rPr>
+          <w:rStyle w:val="DecValTok"/>
+        </w:rPr>
+        <w:t xml:space="preserve">2</w:t>
+      </w:r>
+      <w:r>
+        <w:rPr>
+          <w:rStyle w:val="NormalTok"/>
+        </w:rPr>
+        <w:t xml:space="preserve">)))</w:t>
+      </w:r>
+    </w:p>
+    <w:p>
+      <w:pPr>
+        <w:pStyle w:val="SourceCode"/>
+      </w:pPr>
+      <w:r>
+        <w:rPr>
+          <w:rStyle w:val="VerbatimChar"/>
+        </w:rPr>
+        <w:t xml:space="preserve">[1] "Mean Tokens:  7927.71"</w:t>
+      </w:r>
+    </w:p>
+    <w:p>
+      <w:pPr>
+        <w:pStyle w:val="SourceCode"/>
+      </w:pPr>
+      <w:r>
+        <w:rPr>
+          <w:rStyle w:val="FunctionTok"/>
+        </w:rPr>
+        <w:t xml:space="preserve">paste</w:t>
+      </w:r>
+      <w:r>
+        <w:rPr>
+          <w:rStyle w:val="NormalTok"/>
+        </w:rPr>
+        <w:t xml:space="preserve">( </w:t>
+      </w:r>
+      <w:r>
+        <w:rPr>
+          <w:rStyle w:val="FunctionTok"/>
+        </w:rPr>
+        <w:t xml:space="preserve">round</w:t>
+      </w:r>
+      <w:r>
+        <w:rPr>
+          <w:rStyle w:val="NormalTok"/>
+        </w:rPr>
+        <w:t xml:space="preserve">(((mean_tokens</w:t>
+      </w:r>
+      <w:r>
+        <w:rPr>
+          <w:rStyle w:val="SpecialCharTok"/>
+        </w:rPr>
+        <w:t xml:space="preserve">-</w:t>
+      </w:r>
+      <w:r>
+        <w:rPr>
+          <w:rStyle w:val="NormalTok"/>
+        </w:rPr>
+        <w:t xml:space="preserve">sd_tokens) </w:t>
+      </w:r>
+      <w:r>
+        <w:rPr>
+          <w:rStyle w:val="SpecialCharTok"/>
+        </w:rPr>
+        <w:t xml:space="preserve">*</w:t>
+      </w:r>
+      <w:r>
+        <w:rPr>
+          <w:rStyle w:val="NormalTok"/>
+        </w:rPr>
+        <w:t xml:space="preserve"> </w:t>
+      </w:r>
+      <w:r>
+        <w:rPr>
+          <w:rStyle w:val="DecValTok"/>
+        </w:rPr>
+        <w:t xml:space="preserve">4500000</w:t>
+      </w:r>
+      <w:r>
+        <w:rPr>
+          <w:rStyle w:val="NormalTok"/>
+        </w:rPr>
+        <w:t xml:space="preserve">) </w:t>
+      </w:r>
+      <w:r>
+        <w:rPr>
+          <w:rStyle w:val="SpecialCharTok"/>
+        </w:rPr>
+        <w:t xml:space="preserve">/</w:t>
+      </w:r>
+      <w:r>
+        <w:rPr>
+          <w:rStyle w:val="NormalTok"/>
+        </w:rPr>
+        <w:t xml:space="preserve"> </w:t>
+      </w:r>
+      <w:r>
+        <w:rPr>
+          <w:rStyle w:val="DecValTok"/>
+        </w:rPr>
+        <w:t xml:space="preserve">1000000000</w:t>
+      </w:r>
+      <w:r>
+        <w:rPr>
+          <w:rStyle w:val="NormalTok"/>
+        </w:rPr>
+        <w:t xml:space="preserve">, </w:t>
+      </w:r>
+      <w:r>
+        <w:rPr>
+          <w:rStyle w:val="DecValTok"/>
+        </w:rPr>
+        <w:t xml:space="preserve">2</w:t>
+      </w:r>
+      <w:r>
+        <w:rPr>
+          <w:rStyle w:val="NormalTok"/>
+        </w:rPr>
+        <w:t xml:space="preserve">), </w:t>
+      </w:r>
+      <w:r>
+        <w:br/>
+      </w:r>
+      <w:r>
+        <w:rPr>
+          <w:rStyle w:val="NormalTok"/>
+        </w:rPr>
+        <w:t xml:space="preserve">       </w:t>
+      </w:r>
+      <w:r>
+        <w:rPr>
+          <w:rStyle w:val="StringTok"/>
+        </w:rPr>
+        <w:t xml:space="preserve">" Billion to"</w:t>
+      </w:r>
+      <w:r>
+        <w:rPr>
+          <w:rStyle w:val="NormalTok"/>
+        </w:rPr>
+        <w:t xml:space="preserve">, </w:t>
+      </w:r>
+      <w:r>
+        <w:br/>
+      </w:r>
+      <w:r>
+        <w:rPr>
+          <w:rStyle w:val="NormalTok"/>
+        </w:rPr>
+        <w:t xml:space="preserve">       </w:t>
+      </w:r>
+      <w:r>
+        <w:rPr>
+          <w:rStyle w:val="FunctionTok"/>
+        </w:rPr>
+        <w:t xml:space="preserve">round</w:t>
+      </w:r>
+      <w:r>
+        <w:rPr>
+          <w:rStyle w:val="NormalTok"/>
+        </w:rPr>
+        <w:t xml:space="preserve"> (((mean_tokens</w:t>
+      </w:r>
+      <w:r>
+        <w:rPr>
+          <w:rStyle w:val="SpecialCharTok"/>
+        </w:rPr>
+        <w:t xml:space="preserve">+</w:t>
+      </w:r>
+      <w:r>
+        <w:rPr>
+          <w:rStyle w:val="NormalTok"/>
+        </w:rPr>
+        <w:t xml:space="preserve">sd_tokens) </w:t>
+      </w:r>
+      <w:r>
+        <w:rPr>
+          <w:rStyle w:val="SpecialCharTok"/>
+        </w:rPr>
+        <w:t xml:space="preserve">*</w:t>
+      </w:r>
+      <w:r>
+        <w:rPr>
+          <w:rStyle w:val="NormalTok"/>
+        </w:rPr>
+        <w:t xml:space="preserve"> </w:t>
+      </w:r>
+      <w:r>
+        <w:rPr>
+          <w:rStyle w:val="DecValTok"/>
+        </w:rPr>
+        <w:t xml:space="preserve">4500000</w:t>
+      </w:r>
+      <w:r>
+        <w:rPr>
+          <w:rStyle w:val="NormalTok"/>
+        </w:rPr>
+        <w:t xml:space="preserve">) </w:t>
+      </w:r>
+      <w:r>
+        <w:rPr>
+          <w:rStyle w:val="SpecialCharTok"/>
+        </w:rPr>
+        <w:t xml:space="preserve">/</w:t>
+      </w:r>
+      <w:r>
+        <w:rPr>
+          <w:rStyle w:val="NormalTok"/>
+        </w:rPr>
+        <w:t xml:space="preserve"> </w:t>
+      </w:r>
+      <w:r>
+        <w:rPr>
+          <w:rStyle w:val="DecValTok"/>
+        </w:rPr>
+        <w:t xml:space="preserve">1000000000</w:t>
+      </w:r>
+      <w:r>
+        <w:rPr>
+          <w:rStyle w:val="NormalTok"/>
+        </w:rPr>
+        <w:t xml:space="preserve">, </w:t>
+      </w:r>
+      <w:r>
+        <w:rPr>
+          <w:rStyle w:val="DecValTok"/>
+        </w:rPr>
+        <w:t xml:space="preserve">2</w:t>
+      </w:r>
+      <w:r>
+        <w:rPr>
+          <w:rStyle w:val="NormalTok"/>
+        </w:rPr>
+        <w:t xml:space="preserve">), </w:t>
+      </w:r>
+      <w:r>
+        <w:br/>
+      </w:r>
+      <w:r>
+        <w:rPr>
+          <w:rStyle w:val="NormalTok"/>
+        </w:rPr>
+        <w:t xml:space="preserve">       </w:t>
+      </w:r>
+      <w:r>
+        <w:rPr>
+          <w:rStyle w:val="StringTok"/>
+        </w:rPr>
+        <w:t xml:space="preserve">"Billion tokens per year from academia."</w:t>
+      </w:r>
+      <w:r>
+        <w:rPr>
+          <w:rStyle w:val="NormalTok"/>
+        </w:rPr>
+        <w:t xml:space="preserve">)</w:t>
+      </w:r>
+    </w:p>
+    <w:p>
+      <w:pPr>
+        <w:pStyle w:val="SourceCode"/>
+      </w:pPr>
+      <w:r>
+        <w:rPr>
+          <w:rStyle w:val="VerbatimChar"/>
+        </w:rPr>
+        <w:t xml:space="preserve">[1] "24.85  Billion to 46.5 Billion tokens per year from academia."</w:t>
+      </w:r>
+    </w:p>
+    <w:p>
+      <w:pPr>
+        <w:pStyle w:val="SourceCode"/>
+      </w:pPr>
+      <w:r>
+        <w:rPr>
+          <w:rStyle w:val="FunctionTok"/>
+        </w:rPr>
+        <w:t xml:space="preserve">paste</w:t>
+      </w:r>
+      <w:r>
+        <w:rPr>
+          <w:rStyle w:val="NormalTok"/>
+        </w:rPr>
+        <w:t xml:space="preserve">( </w:t>
+      </w:r>
+      <w:r>
+        <w:rPr>
+          <w:rStyle w:val="FloatTok"/>
+        </w:rPr>
+        <w:t xml:space="preserve">4.8</w:t>
+      </w:r>
+      <w:r>
+        <w:rPr>
+          <w:rStyle w:val="SpecialCharTok"/>
+        </w:rPr>
+        <w:t xml:space="preserve">*</w:t>
+      </w:r>
+      <w:r>
+        <w:rPr>
+          <w:rStyle w:val="FloatTok"/>
+        </w:rPr>
+        <w:t xml:space="preserve">1.25</w:t>
+      </w:r>
+      <w:r>
+        <w:rPr>
+          <w:rStyle w:val="NormalTok"/>
+        </w:rPr>
+        <w:t xml:space="preserve">, </w:t>
+      </w:r>
+      <w:r>
+        <w:rPr>
+          <w:rStyle w:val="StringTok"/>
+        </w:rPr>
+        <w:t xml:space="preserve">"Billion tokens from Wikipedia."</w:t>
+      </w:r>
+      <w:r>
+        <w:rPr>
+          <w:rStyle w:val="NormalTok"/>
+        </w:rPr>
+        <w:t xml:space="preserve">)</w:t>
+      </w:r>
+    </w:p>
+    <w:p>
+      <w:pPr>
+        <w:pStyle w:val="SourceCode"/>
+      </w:pPr>
+      <w:r>
+        <w:rPr>
+          <w:rStyle w:val="VerbatimChar"/>
+        </w:rPr>
+        <w:t xml:space="preserve">[1] "6 Billion tokens from Wikipedia."</w:t>
+      </w:r>
+    </w:p>
+    <w:p>
+      <w:pPr>
+        <w:pStyle w:val="FirstParagraph"/>
+      </w:pPr>
+      <w:r>
+        <w:t xml:space="preserve">Wikipedia:</w:t>
+      </w:r>
+      <w:r>
+        <w:t xml:space="preserve"> </w:t>
+      </w:r>
+      <w:r>
+        <w:t xml:space="preserve">https://en.wikipedia.org/wiki/Wikipedia%3ASize_of_Wikipedia?utm_source=chatgpt.com</w:t>
+      </w:r>
+    </w:p>
+    <w:p>
+      <w:pPr>
+        <w:pStyle w:val="SourceCode"/>
+      </w:pPr>
+      <w:r>
+        <w:rPr>
+          <w:rStyle w:val="DecValTok"/>
+        </w:rPr>
+        <w:t xml:space="preserve">5000000000</w:t>
+      </w:r>
+      <w:r>
+        <w:rPr>
+          <w:rStyle w:val="SpecialCharTok"/>
+        </w:rPr>
+        <w:t xml:space="preserve">/</w:t>
+      </w:r>
+      <w:r>
+        <w:rPr>
+          <w:rStyle w:val="DecValTok"/>
+        </w:rPr>
+        <w:t xml:space="preserve">2000000000000</w:t>
+      </w:r>
+      <w:r>
+        <w:rPr>
+          <w:rStyle w:val="SpecialCharTok"/>
+        </w:rPr>
+        <w:t xml:space="preserve">*</w:t>
+      </w:r>
+      <w:r>
+        <w:rPr>
+          <w:rStyle w:val="DecValTok"/>
+        </w:rPr>
+        <w:t xml:space="preserve">100</w:t>
+      </w:r>
+    </w:p>
+    <w:p>
+      <w:pPr>
+        <w:pStyle w:val="SourceCode"/>
+      </w:pPr>
+      <w:r>
+        <w:rPr>
+          <w:rStyle w:val="VerbatimChar"/>
+        </w:rPr>
+        <w:t xml:space="preserve">[1] 0.25</w:t>
+      </w:r>
+    </w:p>
+    <w:p>
+      <w:pPr>
+        <w:pStyle w:val="FirstParagraph"/>
+      </w:pPr>
+      <w:r>
+        <w:t xml:space="preserve">Sci Hub:</w:t>
+      </w:r>
+      <w:r>
+        <w:t xml:space="preserve"> </w:t>
+      </w:r>
+      <w:r>
+        <w:t xml:space="preserve">https://www.sci-hub.mk/</w:t>
+      </w:r>
+      <w:r>
+        <w:t xml:space="preserve"> </w:t>
+      </w:r>
+      <w:r>
+        <w:t xml:space="preserve">88343822 documents as of 9 May 2025 13:47.</w:t>
+      </w:r>
+    </w:p>
+    <w:p>
+      <w:pPr>
+        <w:pStyle w:val="SourceCode"/>
+      </w:pPr>
+      <w:r>
+        <w:rPr>
+          <w:rStyle w:val="NormalTok"/>
+        </w:rPr>
+        <w:t xml:space="preserve">(</w:t>
+      </w:r>
+      <w:r>
+        <w:rPr>
+          <w:rStyle w:val="FloatTok"/>
+        </w:rPr>
+        <w:t xml:space="preserve">7927.71</w:t>
+      </w:r>
+      <w:r>
+        <w:rPr>
+          <w:rStyle w:val="NormalTok"/>
+        </w:rPr>
+        <w:t xml:space="preserve"> </w:t>
+      </w:r>
+      <w:r>
+        <w:rPr>
+          <w:rStyle w:val="SpecialCharTok"/>
+        </w:rPr>
+        <w:t xml:space="preserve">*</w:t>
+      </w:r>
+      <w:r>
+        <w:rPr>
+          <w:rStyle w:val="NormalTok"/>
+        </w:rPr>
+        <w:t xml:space="preserve"> </w:t>
+      </w:r>
+      <w:r>
+        <w:rPr>
+          <w:rStyle w:val="DecValTok"/>
+        </w:rPr>
+        <w:t xml:space="preserve">88343822</w:t>
+      </w:r>
+      <w:r>
+        <w:rPr>
+          <w:rStyle w:val="NormalTok"/>
+        </w:rPr>
+        <w:t xml:space="preserve">) </w:t>
+      </w:r>
+      <w:r>
+        <w:rPr>
+          <w:rStyle w:val="SpecialCharTok"/>
+        </w:rPr>
+        <w:t xml:space="preserve">/</w:t>
+      </w:r>
+      <w:r>
+        <w:rPr>
+          <w:rStyle w:val="NormalTok"/>
+        </w:rPr>
+        <w:t xml:space="preserve"> </w:t>
+      </w:r>
+      <w:r>
+        <w:rPr>
+          <w:rStyle w:val="DecValTok"/>
+        </w:rPr>
+        <w:t xml:space="preserve">1000000000</w:t>
+      </w:r>
+      <w:r>
+        <w:rPr>
+          <w:rStyle w:val="NormalTok"/>
+        </w:rPr>
+        <w:t xml:space="preserve"> </w:t>
+      </w:r>
+    </w:p>
+    <w:p>
+      <w:pPr>
+        <w:pStyle w:val="SourceCode"/>
+      </w:pPr>
+      <w:r>
+        <w:rPr>
+          <w:rStyle w:val="VerbatimChar"/>
+        </w:rPr>
+        <w:t xml:space="preserve">[1] 700.3642</w:t>
+      </w:r>
+    </w:p>
+    <w:p>
+      <w:pPr>
+        <w:pStyle w:val="FirstParagraph"/>
+      </w:pPr>
+      <w:r>
+        <w:t xml:space="preserve">https://www.theatlantic.com/technology/archive/2025/03/libgen-meta-openai/682093/</w:t>
+      </w:r>
+      <w:r>
+        <w:t xml:space="preserve"> </w:t>
+      </w:r>
+      <w:r>
+        <w:t xml:space="preserve">LibGen</w:t>
+      </w:r>
+    </w:p>
+    <w:p>
+      <w:pPr>
+        <w:pStyle w:val="BodyText"/>
+      </w:pPr>
+      <w:r>
+        <w:t xml:space="preserve">7.5 million books and 81 million research papers.</w:t>
+      </w:r>
+    </w:p>
+    <w:p>
+      <w:pPr>
+        <w:pStyle w:val="SourceCode"/>
+      </w:pPr>
+      <w:r>
+        <w:rPr>
+          <w:rStyle w:val="CommentTok"/>
+        </w:rPr>
+        <w:t xml:space="preserve"># at about 100k words per book</w:t>
+      </w:r>
+      <w:r>
+        <w:br/>
+      </w:r>
+      <w:r>
+        <w:rPr>
+          <w:rStyle w:val="NormalTok"/>
+        </w:rPr>
+        <w:t xml:space="preserve">(</w:t>
+      </w:r>
+      <w:r>
+        <w:rPr>
+          <w:rStyle w:val="DecValTok"/>
+        </w:rPr>
+        <w:t xml:space="preserve">100000</w:t>
+      </w:r>
+      <w:r>
+        <w:rPr>
+          <w:rStyle w:val="SpecialCharTok"/>
+        </w:rPr>
+        <w:t xml:space="preserve">*</w:t>
+      </w:r>
+      <w:r>
+        <w:rPr>
+          <w:rStyle w:val="DecValTok"/>
+        </w:rPr>
+        <w:t xml:space="preserve">7500000</w:t>
+      </w:r>
+      <w:r>
+        <w:rPr>
+          <w:rStyle w:val="NormalTok"/>
+        </w:rPr>
+        <w:t xml:space="preserve">) </w:t>
+      </w:r>
+      <w:r>
+        <w:rPr>
+          <w:rStyle w:val="SpecialCharTok"/>
+        </w:rPr>
+        <w:t xml:space="preserve">/</w:t>
+      </w:r>
+      <w:r>
+        <w:rPr>
+          <w:rStyle w:val="NormalTok"/>
+        </w:rPr>
+        <w:t xml:space="preserve"> </w:t>
+      </w:r>
+      <w:r>
+        <w:rPr>
+          <w:rStyle w:val="DecValTok"/>
+        </w:rPr>
+        <w:t xml:space="preserve">1000000000</w:t>
+      </w:r>
+    </w:p>
+    <w:p>
+      <w:pPr>
+        <w:pStyle w:val="SourceCode"/>
+      </w:pPr>
+      <w:r>
+        <w:rPr>
+          <w:rStyle w:val="VerbatimChar"/>
+        </w:rPr>
+        <w:t xml:space="preserve">[1] 750</w:t>
+      </w:r>
+    </w:p>
+    <w:p>
+      <w:pPr>
+        <w:pStyle w:val="SourceCode"/>
+      </w:pPr>
+      <w:r>
+        <w:rPr>
+          <w:rStyle w:val="NormalTok"/>
+        </w:rPr>
+        <w:t xml:space="preserve">(</w:t>
+      </w:r>
+      <w:r>
+        <w:rPr>
+          <w:rStyle w:val="DecValTok"/>
+        </w:rPr>
+        <w:t xml:space="preserve">100000</w:t>
+      </w:r>
+      <w:r>
+        <w:rPr>
+          <w:rStyle w:val="SpecialCharTok"/>
+        </w:rPr>
+        <w:t xml:space="preserve">*</w:t>
+      </w:r>
+      <w:r>
+        <w:rPr>
+          <w:rStyle w:val="DecValTok"/>
+        </w:rPr>
+        <w:t xml:space="preserve">44000000</w:t>
+      </w:r>
+      <w:r>
+        <w:rPr>
+          <w:rStyle w:val="NormalTok"/>
+        </w:rPr>
+        <w:t xml:space="preserve">) </w:t>
+      </w:r>
+      <w:r>
+        <w:rPr>
+          <w:rStyle w:val="SpecialCharTok"/>
+        </w:rPr>
+        <w:t xml:space="preserve">/</w:t>
+      </w:r>
+      <w:r>
+        <w:rPr>
+          <w:rStyle w:val="NormalTok"/>
+        </w:rPr>
+        <w:t xml:space="preserve"> </w:t>
+      </w:r>
+      <w:r>
+        <w:rPr>
+          <w:rStyle w:val="DecValTok"/>
+        </w:rPr>
+        <w:t xml:space="preserve">1000000000</w:t>
+      </w:r>
+    </w:p>
+    <w:p>
+      <w:pPr>
+        <w:pStyle w:val="SourceCode"/>
+      </w:pPr>
+      <w:r>
+        <w:rPr>
+          <w:rStyle w:val="VerbatimChar"/>
+        </w:rPr>
+        <w:t xml:space="preserve">[1] 4400</w:t>
+      </w:r>
+    </w:p>
+    <w:p>
+      <w:pPr>
+        <w:pStyle w:val="FirstParagraph"/>
+      </w:pPr>
+      <w:r>
+        <w:t xml:space="preserve">Llama 2 was 2T tokens, Llama 3 was 15T. I didn’t really see where they got their data from. So I made some guesses.</w:t>
+      </w:r>
+    </w:p>
+    <w:p>
+      <w:pPr>
+        <w:pStyle w:val="BodyText"/>
+      </w:pPr>
+      <w:r>
+        <w:t xml:space="preserve">Looked at Wiki. The whole thing is like 5B.</w:t>
+      </w:r>
+    </w:p>
+    <w:p>
+      <w:pPr>
+        <w:pStyle w:val="BodyText"/>
+      </w:pPr>
+      <w:r>
+        <w:t xml:space="preserve">Sci-Hub, 88.3M papers, which at 8kish tokens is an upper boundary of 700B or so.</w:t>
+      </w:r>
+    </w:p>
+    <w:p>
+      <w:pPr>
+        <w:pStyle w:val="BodyText"/>
+      </w:pPr>
+      <w:r>
+        <w:t xml:space="preserve">7.5 million books on libgen you get about another 700B or so, at 100k-ish per words.</w:t>
+      </w:r>
+    </w:p>
+    <w:p>
+      <w:pPr>
+        <w:pStyle w:val="BodyText"/>
+      </w:pPr>
+      <w:r>
+        <w:t xml:space="preserve">Internet archive has some 44</w:t>
+      </w:r>
+      <w:r>
+        <w:t xml:space="preserve"> </w:t>
+      </w:r>
+      <w:r>
+        <w:rPr>
+          <w:b/>
+          <w:bCs/>
+        </w:rPr>
+        <w:t xml:space="preserve">million</w:t>
+      </w:r>
+      <w:r>
+        <w:t xml:space="preserve"> </w:t>
+      </w:r>
+      <w:r>
+        <w:t xml:space="preserve">books. 4.4T.</w:t>
+      </w:r>
+    </w:p>
+    <w:bookmarkStart w:id="69" w:name="refs"/>
+    <w:bookmarkStart w:id="45" w:name="ref-altmeyer2024position"/>
     <w:p>
       <w:pPr>
         <w:pStyle w:val="Bibliography"/>
@@ -1417,8 +3126,8 @@
         <w:t xml:space="preserve">.</w:t>
       </w:r>
     </w:p>
-    <w:bookmarkEnd w:id="34"/>
-    <w:bookmarkStart w:id="35" w:name="ref-anderson2022effect"/>
+    <w:bookmarkEnd w:id="45"/>
+    <w:bookmarkStart w:id="46" w:name="ref-anderson2022effect"/>
     <w:p>
       <w:pPr>
         <w:pStyle w:val="Bibliography"/>
@@ -1453,8 +3162,8 @@
         <w:t xml:space="preserve">(11), 2310–2322.</w:t>
       </w:r>
     </w:p>
-    <w:bookmarkEnd w:id="35"/>
-    <w:bookmarkStart w:id="36" w:name="ref-beck2022improving"/>
+    <w:bookmarkEnd w:id="46"/>
+    <w:bookmarkStart w:id="47" w:name="ref-beck2022improving"/>
     <w:p>
       <w:pPr>
         <w:pStyle w:val="Bibliography"/>
@@ -1476,8 +3185,8 @@
         <w:t xml:space="preserve">, 245–261.</w:t>
       </w:r>
     </w:p>
-    <w:bookmarkEnd w:id="36"/>
-    <w:bookmarkStart w:id="37" w:name="ref-birhane2022values"/>
+    <w:bookmarkEnd w:id="47"/>
+    <w:bookmarkStart w:id="48" w:name="ref-birhane2022values"/>
     <w:p>
       <w:pPr>
         <w:pStyle w:val="Bibliography"/>
@@ -1499,8 +3208,8 @@
         <w:t xml:space="preserve">, 173–184.</w:t>
       </w:r>
     </w:p>
-    <w:bookmarkEnd w:id="37"/>
-    <w:bookmarkStart w:id="38" w:name="ref-cabitza2023toward"/>
+    <w:bookmarkEnd w:id="48"/>
+    <w:bookmarkStart w:id="49" w:name="ref-cabitza2023toward"/>
     <w:p>
       <w:pPr>
         <w:pStyle w:val="Bibliography"/>
@@ -1535,14 +3244,14 @@
         <w:t xml:space="preserve">, 6860–6868.</w:t>
       </w:r>
     </w:p>
-    <w:bookmarkEnd w:id="38"/>
-    <w:bookmarkStart w:id="39" w:name="ref-geiger2021garbage"/>
+    <w:bookmarkEnd w:id="49"/>
+    <w:bookmarkStart w:id="50" w:name="ref-fairbairn2009profile"/>
     <w:p>
       <w:pPr>
         <w:pStyle w:val="Bibliography"/>
       </w:pPr>
       <w:r>
-        <w:t xml:space="preserve">Geiger, R. S., Cope, D., Ip, J., Lotosh, M., Shah, A., Weng, J., &amp; Tang, R. (2021). " garbage in, garbage out" revisited: What do machine learning application papers report about human-labeled training data?</w:t>
+        <w:t xml:space="preserve">Fairbairn, H., Holbrook, A., Bourke, S., Preston, G., Cantwell, R., &amp; Scevak, J. (2009). A profile of education journals.</w:t>
       </w:r>
       <w:r>
         <w:t xml:space="preserve"> </w:t>
@@ -1552,20 +3261,20 @@
           <w:i/>
           <w:iCs/>
         </w:rPr>
-        <w:t xml:space="preserve">arXiv Preprint arXiv:2107.02278</w:t>
-      </w:r>
-      <w:r>
-        <w:t xml:space="preserve">.</w:t>
-      </w:r>
-    </w:p>
-    <w:bookmarkEnd w:id="39"/>
-    <w:bookmarkStart w:id="40" w:name="ref-geiger2020garbage"/>
+        <w:t xml:space="preserve">AARE 2008 International Educational Research Conference</w:t>
+      </w:r>
+      <w:r>
+        <w:t xml:space="preserve">, 1–20.</w:t>
+      </w:r>
+    </w:p>
+    <w:bookmarkEnd w:id="50"/>
+    <w:bookmarkStart w:id="51" w:name="ref-geiger2021garbage"/>
     <w:p>
       <w:pPr>
         <w:pStyle w:val="Bibliography"/>
       </w:pPr>
       <w:r>
-        <w:t xml:space="preserve">Geiger, R. S., Yu, K., Yang, Y., Dai, M., Qiu, J., Tang, R., &amp; Huang, J. (2020). Garbage in, garbage out? Do machine learning application papers in social computing report where human-labeled training data comes from?</w:t>
+        <w:t xml:space="preserve">Geiger, R. S., Cope, D., Ip, J., Lotosh, M., Shah, A., Weng, J., &amp; Tang, R. (2021). " garbage in, garbage out" revisited: What do machine learning application papers report about human-labeled training data?</w:t>
       </w:r>
       <w:r>
         <w:t xml:space="preserve"> </w:t>
@@ -1575,20 +3284,20 @@
           <w:i/>
           <w:iCs/>
         </w:rPr>
-        <w:t xml:space="preserve">Proceedings of the 2020 Conference on Fairness, Accountability, and Transparency</w:t>
-      </w:r>
-      <w:r>
-        <w:t xml:space="preserve">, 325–336.</w:t>
-      </w:r>
-    </w:p>
-    <w:bookmarkEnd w:id="40"/>
-    <w:bookmarkStart w:id="41" w:name="ref-gray2024chatgpt"/>
+        <w:t xml:space="preserve">arXiv Preprint arXiv:2107.02278</w:t>
+      </w:r>
+      <w:r>
+        <w:t xml:space="preserve">.</w:t>
+      </w:r>
+    </w:p>
+    <w:bookmarkEnd w:id="51"/>
+    <w:bookmarkStart w:id="52" w:name="ref-geiger2020garbage"/>
     <w:p>
       <w:pPr>
         <w:pStyle w:val="Bibliography"/>
       </w:pPr>
       <w:r>
-        <w:t xml:space="preserve">Gray, A. (2024). ChatGPT" contamination": Estimating the prevalence of LLMs in the scholarly literature.</w:t>
+        <w:t xml:space="preserve">Geiger, R. S., Yu, K., Yang, Y., Dai, M., Qiu, J., Tang, R., &amp; Huang, J. (2020). Garbage in, garbage out? Do machine learning application papers in social computing report where human-labeled training data comes from?</w:t>
       </w:r>
       <w:r>
         <w:t xml:space="preserve"> </w:t>
@@ -1598,20 +3307,20 @@
           <w:i/>
           <w:iCs/>
         </w:rPr>
-        <w:t xml:space="preserve">arXiv Preprint arXiv:2403.16887</w:t>
-      </w:r>
-      <w:r>
-        <w:t xml:space="preserve">.</w:t>
-      </w:r>
-    </w:p>
-    <w:bookmarkEnd w:id="41"/>
-    <w:bookmarkStart w:id="42" w:name="ref-hullman2022worst"/>
+        <w:t xml:space="preserve">Proceedings of the 2020 Conference on Fairness, Accountability, and Transparency</w:t>
+      </w:r>
+      <w:r>
+        <w:t xml:space="preserve">, 325–336.</w:t>
+      </w:r>
+    </w:p>
+    <w:bookmarkEnd w:id="52"/>
+    <w:bookmarkStart w:id="53" w:name="ref-gray2024chatgpt"/>
     <w:p>
       <w:pPr>
         <w:pStyle w:val="Bibliography"/>
       </w:pPr>
       <w:r>
-        <w:t xml:space="preserve">Hullman, J., Kapoor, S., Nanayakkara, P., Gelman, A., &amp; Narayanan, A. (2022). The worst of both worlds: A comparative analysis of errors in learning from data in psychology and machine learning.</w:t>
+        <w:t xml:space="preserve">Gray, A. (2024). ChatGPT" contamination": Estimating the prevalence of LLMs in the scholarly literature.</w:t>
       </w:r>
       <w:r>
         <w:t xml:space="preserve"> </w:t>
@@ -1621,20 +3330,20 @@
           <w:i/>
           <w:iCs/>
         </w:rPr>
-        <w:t xml:space="preserve">Proceedings of the 2022 AAAI/ACM Conference on AI, Ethics, and Society</w:t>
-      </w:r>
-      <w:r>
-        <w:t xml:space="preserve">, 335–348.</w:t>
-      </w:r>
-    </w:p>
-    <w:bookmarkEnd w:id="42"/>
-    <w:bookmarkStart w:id="43" w:name="ref-jacobs2021measurement"/>
+        <w:t xml:space="preserve">arXiv Preprint arXiv:2403.16887</w:t>
+      </w:r>
+      <w:r>
+        <w:t xml:space="preserve">.</w:t>
+      </w:r>
+    </w:p>
+    <w:bookmarkEnd w:id="53"/>
+    <w:bookmarkStart w:id="54" w:name="ref-hullman2022worst"/>
     <w:p>
       <w:pPr>
         <w:pStyle w:val="Bibliography"/>
       </w:pPr>
       <w:r>
-        <w:t xml:space="preserve">Jacobs, A. Z., &amp; Wallach, H. (2021). Measurement and fairness.</w:t>
+        <w:t xml:space="preserve">Hullman, J., Kapoor, S., Nanayakkara, P., Gelman, A., &amp; Narayanan, A. (2022). The worst of both worlds: A comparative analysis of errors in learning from data in psychology and machine learning.</w:t>
       </w:r>
       <w:r>
         <w:t xml:space="preserve"> </w:t>
@@ -1644,20 +3353,20 @@
           <w:i/>
           <w:iCs/>
         </w:rPr>
-        <w:t xml:space="preserve">Proceedings of the 2021 ACM Conference on Fairness, Accountability, and Transparency</w:t>
-      </w:r>
-      <w:r>
-        <w:t xml:space="preserve">, 375–385.</w:t>
-      </w:r>
-    </w:p>
-    <w:bookmarkEnd w:id="43"/>
-    <w:bookmarkStart w:id="44" w:name="ref-lariviere2012shoulders"/>
+        <w:t xml:space="preserve">Proceedings of the 2022 AAAI/ACM Conference on AI, Ethics, and Society</w:t>
+      </w:r>
+      <w:r>
+        <w:t xml:space="preserve">, 335–348.</w:t>
+      </w:r>
+    </w:p>
+    <w:bookmarkEnd w:id="54"/>
+    <w:bookmarkStart w:id="55" w:name="ref-jacobs2021measurement"/>
     <w:p>
       <w:pPr>
         <w:pStyle w:val="Bibliography"/>
       </w:pPr>
       <w:r>
-        <w:t xml:space="preserve">Larivière, V. (2012). On the shoulders of students? The contribution of PhD students to the advancement of knowledge.</w:t>
+        <w:t xml:space="preserve">Jacobs, A. Z., &amp; Wallach, H. (2021). Measurement and fairness.</w:t>
       </w:r>
       <w:r>
         <w:t xml:space="preserve"> </w:t>
@@ -1667,10 +3376,20 @@
           <w:i/>
           <w:iCs/>
         </w:rPr>
-        <w:t xml:space="preserve">Scientometrics</w:t>
-      </w:r>
-      <w:r>
-        <w:t xml:space="preserve">,</w:t>
+        <w:t xml:space="preserve">Proceedings of the 2021 ACM Conference on Fairness, Accountability, and Transparency</w:t>
+      </w:r>
+      <w:r>
+        <w:t xml:space="preserve">, 375–385.</w:t>
+      </w:r>
+    </w:p>
+    <w:bookmarkEnd w:id="55"/>
+    <w:bookmarkStart w:id="56" w:name="ref-kandpal2025position"/>
+    <w:p>
+      <w:pPr>
+        <w:pStyle w:val="Bibliography"/>
+      </w:pPr>
+      <w:r>
+        <w:t xml:space="preserve">Kandpal, N., &amp; Raffel, C. (2025). Position: The most expensive part of an LLM should be its training data.</w:t>
       </w:r>
       <w:r>
         <w:t xml:space="preserve"> </w:t>
@@ -1680,20 +3399,20 @@
           <w:i/>
           <w:iCs/>
         </w:rPr>
-        <w:t xml:space="preserve">90</w:t>
-      </w:r>
-      <w:r>
-        <w:t xml:space="preserve">(2), 463–481.</w:t>
-      </w:r>
-    </w:p>
-    <w:bookmarkEnd w:id="44"/>
-    <w:bookmarkStart w:id="45" w:name="ref-lariviere2008declining"/>
+        <w:t xml:space="preserve">arXiv Preprint arXiv:2504.12427</w:t>
+      </w:r>
+      <w:r>
+        <w:t xml:space="preserve">.</w:t>
+      </w:r>
+    </w:p>
+    <w:bookmarkEnd w:id="56"/>
+    <w:bookmarkStart w:id="57" w:name="ref-lariviere2012shoulders"/>
     <w:p>
       <w:pPr>
         <w:pStyle w:val="Bibliography"/>
       </w:pPr>
       <w:r>
-        <w:t xml:space="preserve">Larivière, V., Zuccala, A., &amp; Archambault, É. (2008). The declining scientific impact of theses: Implications for electronic thesis and dissertation repositories and graduate studies.</w:t>
+        <w:t xml:space="preserve">Larivière, V. (2012). On the shoulders of students? The contribution of PhD students to the advancement of knowledge.</w:t>
       </w:r>
       <w:r>
         <w:t xml:space="preserve"> </w:t>
@@ -1716,20 +3435,20 @@
           <w:i/>
           <w:iCs/>
         </w:rPr>
-        <w:t xml:space="preserve">74</w:t>
-      </w:r>
-      <w:r>
-        <w:t xml:space="preserve">(1), 109–121.</w:t>
-      </w:r>
-    </w:p>
-    <w:bookmarkEnd w:id="45"/>
-    <w:bookmarkStart w:id="46" w:name="ref-liang2024monitoring"/>
+        <w:t xml:space="preserve">90</w:t>
+      </w:r>
+      <w:r>
+        <w:t xml:space="preserve">(2), 463–481.</w:t>
+      </w:r>
+    </w:p>
+    <w:bookmarkEnd w:id="57"/>
+    <w:bookmarkStart w:id="58" w:name="ref-lariviere2008declining"/>
     <w:p>
       <w:pPr>
         <w:pStyle w:val="Bibliography"/>
       </w:pPr>
       <w:r>
-        <w:t xml:space="preserve">Liang, W., Izzo, Z., Zhang, Y., Lepp, H., Cao, H., Zhao, X., Chen, L., Ye, H., Liu, S., Huang, Z., et al. (2024). Monitoring ai-modified content at scale: A case study on the impact of chatgpt on ai conference peer reviews.</w:t>
+        <w:t xml:space="preserve">Larivière, V., Zuccala, A., &amp; Archambault, É. (2008). The declining scientific impact of theses: Implications for electronic thesis and dissertation repositories and graduate studies.</w:t>
       </w:r>
       <w:r>
         <w:t xml:space="preserve"> </w:t>
@@ -1739,20 +3458,10 @@
           <w:i/>
           <w:iCs/>
         </w:rPr>
-        <w:t xml:space="preserve">arXiv Preprint arXiv:2403.07183</w:t>
-      </w:r>
-      <w:r>
-        <w:t xml:space="preserve">.</w:t>
-      </w:r>
-    </w:p>
-    <w:bookmarkEnd w:id="46"/>
-    <w:bookmarkStart w:id="47" w:name="ref-mehrabi2021survey"/>
-    <w:p>
-      <w:pPr>
-        <w:pStyle w:val="Bibliography"/>
-      </w:pPr>
-      <w:r>
-        <w:t xml:space="preserve">Mehrabi, N., Morstatter, F., Saxena, N., Lerman, K., &amp; Galstyan, A. (2021). A survey on bias and fairness in machine learning.</w:t>
+        <w:t xml:space="preserve">Scientometrics</w:t>
+      </w:r>
+      <w:r>
+        <w:t xml:space="preserve">,</w:t>
       </w:r>
       <w:r>
         <w:t xml:space="preserve"> </w:t>
@@ -1762,10 +3471,20 @@
           <w:i/>
           <w:iCs/>
         </w:rPr>
-        <w:t xml:space="preserve">ACM Computing Surveys (CSUR)</w:t>
-      </w:r>
-      <w:r>
-        <w:t xml:space="preserve">,</w:t>
+        <w:t xml:space="preserve">74</w:t>
+      </w:r>
+      <w:r>
+        <w:t xml:space="preserve">(1), 109–121.</w:t>
+      </w:r>
+    </w:p>
+    <w:bookmarkEnd w:id="58"/>
+    <w:bookmarkStart w:id="59" w:name="ref-liang2024monitoring"/>
+    <w:p>
+      <w:pPr>
+        <w:pStyle w:val="Bibliography"/>
+      </w:pPr>
+      <w:r>
+        <w:t xml:space="preserve">Liang, W., Izzo, Z., Zhang, Y., Lepp, H., Cao, H., Zhao, X., Chen, L., Ye, H., Liu, S., Huang, Z., et al. (2024). Monitoring ai-modified content at scale: A case study on the impact of chatgpt on ai conference peer reviews.</w:t>
       </w:r>
       <w:r>
         <w:t xml:space="preserve"> </w:t>
@@ -1775,20 +3494,20 @@
           <w:i/>
           <w:iCs/>
         </w:rPr>
-        <w:t xml:space="preserve">54</w:t>
-      </w:r>
-      <w:r>
-        <w:t xml:space="preserve">(6), 1–35.</w:t>
-      </w:r>
-    </w:p>
-    <w:bookmarkEnd w:id="47"/>
-    <w:bookmarkStart w:id="48" w:name="ref-smith2005construct"/>
+        <w:t xml:space="preserve">arXiv Preprint arXiv:2403.07183</w:t>
+      </w:r>
+      <w:r>
+        <w:t xml:space="preserve">.</w:t>
+      </w:r>
+    </w:p>
+    <w:bookmarkEnd w:id="59"/>
+    <w:bookmarkStart w:id="60" w:name="ref-mehrabi2021survey"/>
     <w:p>
       <w:pPr>
         <w:pStyle w:val="Bibliography"/>
       </w:pPr>
       <w:r>
-        <w:t xml:space="preserve">Smith, G. T. (2005). On construct validity: Issues of method and measurement.</w:t>
+        <w:t xml:space="preserve">Mehrabi, N., Morstatter, F., Saxena, N., Lerman, K., &amp; Galstyan, A. (2021). A survey on bias and fairness in machine learning.</w:t>
       </w:r>
       <w:r>
         <w:t xml:space="preserve"> </w:t>
@@ -1798,7 +3517,7 @@
           <w:i/>
           <w:iCs/>
         </w:rPr>
-        <w:t xml:space="preserve">Psychological Assessment</w:t>
+        <w:t xml:space="preserve">ACM Computing Surveys (CSUR)</w:t>
       </w:r>
       <w:r>
         <w:t xml:space="preserve">,</w:t>
@@ -1811,20 +3530,20 @@
           <w:i/>
           <w:iCs/>
         </w:rPr>
-        <w:t xml:space="preserve">17</w:t>
-      </w:r>
-      <w:r>
-        <w:t xml:space="preserve">(4), 396.</w:t>
-      </w:r>
-    </w:p>
-    <w:bookmarkEnd w:id="48"/>
-    <w:bookmarkStart w:id="49" w:name="ref-urbina2014essentials"/>
+        <w:t xml:space="preserve">54</w:t>
+      </w:r>
+      <w:r>
+        <w:t xml:space="preserve">(6), 1–35.</w:t>
+      </w:r>
+    </w:p>
+    <w:bookmarkEnd w:id="60"/>
+    <w:bookmarkStart w:id="61" w:name="ref-smith2005construct"/>
     <w:p>
       <w:pPr>
         <w:pStyle w:val="Bibliography"/>
       </w:pPr>
       <w:r>
-        <w:t xml:space="preserve">Urbina, S. (2014).</w:t>
+        <w:t xml:space="preserve">Smith, G. T. (2005). On construct validity: Issues of method and measurement.</w:t>
       </w:r>
       <w:r>
         <w:t xml:space="preserve"> </w:t>
@@ -1834,20 +3553,10 @@
           <w:i/>
           <w:iCs/>
         </w:rPr>
-        <w:t xml:space="preserve">Essentials of psychological testing</w:t>
-      </w:r>
-      <w:r>
-        <w:t xml:space="preserve">. John Wiley &amp; Sons.</w:t>
-      </w:r>
-    </w:p>
-    <w:bookmarkEnd w:id="49"/>
-    <w:bookmarkStart w:id="50" w:name="ref-van2013took"/>
-    <w:p>
-      <w:pPr>
-        <w:pStyle w:val="Bibliography"/>
-      </w:pPr>
-      <w:r>
-        <w:t xml:space="preserve">Van de Schoot, R., Yerkes, M. A., Mouw, J. M., &amp; Sonneveld, H. (2013). What took them so long? Explaining PhD delays among doctoral candidates.</w:t>
+        <w:t xml:space="preserve">Psychological Assessment</w:t>
+      </w:r>
+      <w:r>
+        <w:t xml:space="preserve">,</w:t>
       </w:r>
       <w:r>
         <w:t xml:space="preserve"> </w:t>
@@ -1857,10 +3566,20 @@
           <w:i/>
           <w:iCs/>
         </w:rPr>
-        <w:t xml:space="preserve">PloS One</w:t>
-      </w:r>
-      <w:r>
-        <w:t xml:space="preserve">,</w:t>
+        <w:t xml:space="preserve">17</w:t>
+      </w:r>
+      <w:r>
+        <w:t xml:space="preserve">(4), 396.</w:t>
+      </w:r>
+    </w:p>
+    <w:bookmarkEnd w:id="61"/>
+    <w:bookmarkStart w:id="62" w:name="ref-urbina2014essentials"/>
+    <w:p>
+      <w:pPr>
+        <w:pStyle w:val="Bibliography"/>
+      </w:pPr>
+      <w:r>
+        <w:t xml:space="preserve">Urbina, S. (2014).</w:t>
       </w:r>
       <w:r>
         <w:t xml:space="preserve"> </w:t>
@@ -1870,20 +3589,20 @@
           <w:i/>
           <w:iCs/>
         </w:rPr>
-        <w:t xml:space="preserve">8</w:t>
-      </w:r>
-      <w:r>
-        <w:t xml:space="preserve">(7), e68839.</w:t>
-      </w:r>
-    </w:p>
-    <w:bookmarkEnd w:id="50"/>
-    <w:bookmarkStart w:id="52" w:name="ref-Wehner2020"/>
+        <w:t xml:space="preserve">Essentials of psychological testing</w:t>
+      </w:r>
+      <w:r>
+        <w:t xml:space="preserve">. John Wiley &amp; Sons.</w:t>
+      </w:r>
+    </w:p>
+    <w:bookmarkEnd w:id="62"/>
+    <w:bookmarkStart w:id="63" w:name="ref-van2013took"/>
     <w:p>
       <w:pPr>
         <w:pStyle w:val="Bibliography"/>
       </w:pPr>
       <w:r>
-        <w:t xml:space="preserve">Wehner, C., Roemer, L., &amp; Ziegler, M. (2020). Construct validity. In V. Zeigler-Hill &amp; T. K. Shackelford (Eds.),</w:t>
+        <w:t xml:space="preserve">Van de Schoot, R., Yerkes, M. A., Mouw, J. M., &amp; Sonneveld, H. (2013). What took them so long? Explaining PhD delays among doctoral candidates.</w:t>
       </w:r>
       <w:r>
         <w:t xml:space="preserve"> </w:t>
@@ -1893,6 +3612,42 @@
           <w:i/>
           <w:iCs/>
         </w:rPr>
+        <w:t xml:space="preserve">PloS One</w:t>
+      </w:r>
+      <w:r>
+        <w:t xml:space="preserve">,</w:t>
+      </w:r>
+      <w:r>
+        <w:t xml:space="preserve"> </w:t>
+      </w:r>
+      <w:r>
+        <w:rPr>
+          <w:i/>
+          <w:iCs/>
+        </w:rPr>
+        <w:t xml:space="preserve">8</w:t>
+      </w:r>
+      <w:r>
+        <w:t xml:space="preserve">(7), e68839.</w:t>
+      </w:r>
+    </w:p>
+    <w:bookmarkEnd w:id="63"/>
+    <w:bookmarkStart w:id="65" w:name="ref-Wehner2020"/>
+    <w:p>
+      <w:pPr>
+        <w:pStyle w:val="Bibliography"/>
+      </w:pPr>
+      <w:r>
+        <w:t xml:space="preserve">Wehner, C., Roemer, L., &amp; Ziegler, M. (2020). Construct validity. In V. Zeigler-Hill &amp; T. K. Shackelford (Eds.),</w:t>
+      </w:r>
+      <w:r>
+        <w:t xml:space="preserve"> </w:t>
+      </w:r>
+      <w:r>
+        <w:rPr>
+          <w:i/>
+          <w:iCs/>
+        </w:rPr>
         <w:t xml:space="preserve">Encyclopedia of personality and individual differences</w:t>
       </w:r>
       <w:r>
@@ -1904,7 +3659,7 @@
       <w:r>
         <w:t xml:space="preserve"> </w:t>
       </w:r>
-      <w:hyperlink r:id="rId51">
+      <w:hyperlink r:id="rId64">
         <w:r>
           <w:rPr>
             <w:rStyle w:val="Hyperlink"/>
@@ -1913,8 +3668,8 @@
         </w:r>
       </w:hyperlink>
     </w:p>
-    <w:bookmarkEnd w:id="52"/>
-    <w:bookmarkStart w:id="53" w:name="ref-welty2019metrology"/>
+    <w:bookmarkEnd w:id="65"/>
+    <w:bookmarkStart w:id="66" w:name="ref-welty2019metrology"/>
     <w:p>
       <w:pPr>
         <w:pStyle w:val="Bibliography"/>
@@ -1936,8 +3691,8 @@
         <w:t xml:space="preserve">.</w:t>
       </w:r>
     </w:p>
-    <w:bookmarkEnd w:id="53"/>
-    <w:bookmarkStart w:id="55" w:name="ref-Zhang_2022"/>
+    <w:bookmarkEnd w:id="66"/>
+    <w:bookmarkStart w:id="68" w:name="ref-Zhang_2022"/>
     <w:p>
       <w:pPr>
         <w:pStyle w:val="Bibliography"/>
@@ -1961,7 +3716,7 @@
       <w:r>
         <w:t xml:space="preserve"> </w:t>
       </w:r>
-      <w:hyperlink r:id="rId54">
+      <w:hyperlink r:id="rId67">
         <w:r>
           <w:rPr>
             <w:rStyle w:val="Hyperlink"/>
@@ -1970,11 +3725,10 @@
         </w:r>
       </w:hyperlink>
     </w:p>
-    <w:bookmarkEnd w:id="55"/>
-    <w:bookmarkEnd w:id="56"/>
-    <w:bookmarkEnd w:id="57"/>
-    <w:bookmarkEnd w:id="58"/>
-    <w:bookmarkEnd w:id="59"/>
+    <w:bookmarkEnd w:id="68"/>
+    <w:bookmarkEnd w:id="69"/>
+    <w:bookmarkEnd w:id="70"/>
+    <w:bookmarkEnd w:id="71"/>
     <w:sectPr/>
   </w:body>
 </w:document>
@@ -2015,7 +3769,7 @@
         <w:t xml:space="preserve"> </w:t>
       </w:r>
       <w:r>
-        <w:t xml:space="preserve">terms included AI, artificial intelligence, machine learning, and neural networks. See Appendix for specific search strings</w:t>
+        <w:t xml:space="preserve">terms included AI, artificial intelligence, machine learning, and neural networks. See Appendix for specific search strings.</w:t>
       </w:r>
     </w:p>
   </w:footnote>
@@ -2035,6 +3789,94 @@
       </w:r>
       <w:r>
         <w:t xml:space="preserve">https://github.com/tranhungnghiep/AI-Conference-Info?utm_source=chatgpt.com</w:t>
+      </w:r>
+    </w:p>
+  </w:footnote>
+  <w:footnote w:id="22">
+    <w:p>
+      <w:pPr>
+        <w:pStyle w:val="FootnoteText"/>
+      </w:pPr>
+      <w:r>
+        <w:rPr>
+          <w:rStyle w:val="FootnoteReference"/>
+        </w:rPr>
+        <w:footnoteRef/>
+      </w:r>
+      <w:r>
+        <w:t xml:space="preserve"> </w:t>
+      </w:r>
+      <w:r>
+        <w:t xml:space="preserve">According to</w:t>
+      </w:r>
+      <w:r>
+        <w:t xml:space="preserve"> </w:t>
+      </w:r>
+      <w:hyperlink r:id="rId23">
+        <w:r>
+          <w:rPr>
+            <w:rStyle w:val="Hyperlink"/>
+          </w:rPr>
+          <w:t xml:space="preserve">wikipedia</w:t>
+        </w:r>
+      </w:hyperlink>
+      <w:r>
+        <w:t xml:space="preserve"> </w:t>
+      </w:r>
+      <w:r>
+        <w:t xml:space="preserve">at 9 May, 2025.</w:t>
+      </w:r>
+    </w:p>
+  </w:footnote>
+  <w:footnote w:id="24">
+    <w:p>
+      <w:pPr>
+        <w:pStyle w:val="FootnoteText"/>
+      </w:pPr>
+      <w:r>
+        <w:rPr>
+          <w:rStyle w:val="FootnoteReference"/>
+        </w:rPr>
+        <w:footnoteRef/>
+      </w:r>
+      <w:r>
+        <w:t xml:space="preserve"> </w:t>
+      </w:r>
+      <w:r>
+        <w:t xml:space="preserve">According to</w:t>
+      </w:r>
+      <w:r>
+        <w:t xml:space="preserve"> </w:t>
+      </w:r>
+      <w:hyperlink r:id="rId25">
+        <w:r>
+          <w:rPr>
+            <w:rStyle w:val="Hyperlink"/>
+          </w:rPr>
+          <w:t xml:space="preserve">The Atlantic</w:t>
+        </w:r>
+      </w:hyperlink>
+      <w:r>
+        <w:t xml:space="preserve">.</w:t>
+      </w:r>
+    </w:p>
+  </w:footnote>
+  <w:footnote w:id="26">
+    <w:p>
+      <w:pPr>
+        <w:pStyle w:val="FootnoteText"/>
+      </w:pPr>
+      <w:r>
+        <w:rPr>
+          <w:rStyle w:val="FootnoteReference"/>
+        </w:rPr>
+        <w:footnoteRef/>
+      </w:r>
+      <w:r>
+        <w:t xml:space="preserve"> </w:t>
+      </w:r>
+      <w:r>
+        <w:t xml:space="preserve">https://commoncrawl.org/</w:t>
       </w:r>
     </w:p>
   </w:footnote>

</xml_diff>

<commit_message>
added training data section
</commit_message>
<xml_diff>
--- a/docs/index.docx
+++ b/docs/index.docx
@@ -93,7 +93,7 @@
         <w:t xml:space="preserve">(Altmeyer et al., 2024)</w:t>
       </w:r>
       <w:r>
-        <w:t xml:space="preserve">. The future qualities of AI systems will be shaped by the data practices we establish today: the degree to which we invest in better design, collection, and analysis of training and evaluation data will determine the real-world performance of the AI systems we will build. It is thus crucial that we put in place better practices.</w:t>
+        <w:t xml:space="preserve">.</w:t>
       </w:r>
     </w:p>
     <w:p>
@@ -101,13 +101,13 @@
         <w:pStyle w:val="BodyText"/>
       </w:pPr>
       <w:r>
-        <w:t xml:space="preserve">Improving how the field collects benchmark data requires substantial efforts. As an example, the case study in this thesis proposes enriching design, collection, analysis, and reporting of training/evaluation data for AI systems, using knowledge from the social sciences</w:t>
-      </w:r>
-      <w:r>
-        <w:t xml:space="preserve"> </w:t>
-      </w:r>
-      <w:r>
-        <w:t xml:space="preserve">(Beck et al., 2022)</w:t>
+        <w:t xml:space="preserve">The future qualities of AI systems will be shaped by the data practices we establish today: the degree to which we invest in better design, collection, and analysis of training and evaluation data will determine the real-world performance of the AI systems we will build. It is thus crucial that we put in place better practices. However, improving how the field collects benchmark data requires substantial efforts beyond the already substantial efforts invested. As an example, the case study in this thesis proposes enriching design, collection, analysis, and reporting of training/evaluation data for AI systems, using knowledge from the social sciences</w:t>
+      </w:r>
+      <w:r>
+        <w:t xml:space="preserve"> </w:t>
+      </w:r>
+      <w:r>
+        <w:t xml:space="preserve">Jacobs &amp; Wallach (2021)</w:t>
       </w:r>
       <w:r>
         <w:t xml:space="preserve">, metrology (measurement science)</w:t>
@@ -342,7 +342,7 @@
         <w:pStyle w:val="FirstParagraph"/>
       </w:pPr>
       <w:r>
-        <w:t xml:space="preserve">Contemporary training methods require increasingly large amounts of data. Taking the development of Large Language Models as a use-case, the training dataset for Llama 3 included 15T tokens, up from 2T for Llama 2. Although not all details of the datasets have been shared, and setting aside questions of copywrite, licensing, and ethical concerns, the available text that is likely to have some quality is limited compared to these requirements. Among the refined sources of text available, Wikipedia, which comprises some 6.9M English articles, comprised of approximately 62M pages, is an estimated 5 billion tokens</w:t>
+        <w:t xml:space="preserve">Contemporary training methods require increasingly large amounts of training data. Taking the development of Large Language Models as a use-case, the training dataset for Llama 3 included 15T tokens, up from 2T for Llama 2. Although not all details of the datasets have been shared, and setting aside questions of copywrite, licensing, and ethical concerns, any available text that is likely to have some quality is limited compared to these requirements. Among the refined sources of text available, Wikipedia, which comprises some 6.9M English articles, comprised of approximately 62M pages, is an estimated 5 billion tokens</w:t>
       </w:r>
       <w:r>
         <w:rPr>
@@ -373,6 +373,57 @@
       </w:r>
       <w:r>
         <w:t xml:space="preserve">.</w:t>
+      </w:r>
+    </w:p>
+    <w:p>
+      <w:pPr>
+        <w:pStyle w:val="BodyText"/>
+      </w:pPr>
+      <w:r>
+        <w:t xml:space="preserve">The largest frontier models cost tens of millions of USD to train, with estimates of GPT-4 at 40M USD for hardware (chips, servers, and networking hardware) and energy, and estimated increases of 2.4 X per year suggesting that frontier models will cost 1B USD to train by 2027</w:t>
+      </w:r>
+      <w:r>
+        <w:t xml:space="preserve"> </w:t>
+      </w:r>
+      <w:r>
+        <w:t xml:space="preserve">(Cottier et al., 2024)</w:t>
+      </w:r>
+      <w:r>
+        <w:t xml:space="preserve">. If all the human labor responsible for the collection, curation, and eventual annotation of training data were paid (researchers, engineers, and managers, but not data center employees and operations staff), some estimates suggest it would comprise from 29%-49% of the overall cost</w:t>
+      </w:r>
+      <w:r>
+        <w:t xml:space="preserve"> </w:t>
+      </w:r>
+      <w:r>
+        <w:t xml:space="preserve">(Cottier et al., 2024)</w:t>
+      </w:r>
+      <w:r>
+        <w:t xml:space="preserve">.</w:t>
+      </w:r>
+    </w:p>
+    <w:p>
+      <w:pPr>
+        <w:pStyle w:val="BodyText"/>
+      </w:pPr>
+      <w:r>
+        <w:t xml:space="preserve">Notably, these cost calculations ignore the cost of producing the text itself, and though its value is difficult to calculate, any estimate values it substantially more than the model produced, ranging from 10-1000 X more than the cost of the training of the models themselves, had the humans that produced the text been compensated</w:t>
+      </w:r>
+      <w:r>
+        <w:t xml:space="preserve"> </w:t>
+      </w:r>
+      <w:r>
+        <w:t xml:space="preserve">(Kandpal &amp; Raffel, 2025)</w:t>
+      </w:r>
+      <w:r>
+        <w:t xml:space="preserve">.</w:t>
+      </w:r>
+    </w:p>
+    <w:p>
+      <w:pPr>
+        <w:pStyle w:val="BodyText"/>
+      </w:pPr>
+      <w:r>
+        <w:t xml:space="preserve">https://authorsguild.org/app/uploads/2023/12/Authors-Guild-OpenAI-Microsoft-Class-Action-Complaint-Dec-2023.pdf</w:t>
       </w:r>
     </w:p>
     <w:bookmarkEnd w:id="27"/>
@@ -1220,7 +1271,7 @@
       </w:r>
     </w:p>
     <w:bookmarkEnd w:id="34"/>
-    <w:bookmarkStart w:id="71" w:name="sec-appendix"/>
+    <w:bookmarkStart w:id="72" w:name="sec-appendix"/>
     <w:p>
       <w:pPr>
         <w:pStyle w:val="Heading1"/>
@@ -1450,7 +1501,7 @@
     </w:p>
     <w:bookmarkEnd w:id="40"/>
     <w:bookmarkEnd w:id="41"/>
-    <w:bookmarkStart w:id="70" w:name="appendix-c-token-estimates"/>
+    <w:bookmarkStart w:id="71" w:name="appendix-c-token-estimates"/>
     <w:p>
       <w:pPr>
         <w:pStyle w:val="Heading2"/>
@@ -3103,7 +3154,7 @@
         <w:t xml:space="preserve">books. 4.4T.</w:t>
       </w:r>
     </w:p>
-    <w:bookmarkStart w:id="69" w:name="refs"/>
+    <w:bookmarkStart w:id="70" w:name="refs"/>
     <w:bookmarkStart w:id="45" w:name="ref-altmeyer2024position"/>
     <w:p>
       <w:pPr>
@@ -3245,13 +3296,13 @@
       </w:r>
     </w:p>
     <w:bookmarkEnd w:id="49"/>
-    <w:bookmarkStart w:id="50" w:name="ref-fairbairn2009profile"/>
+    <w:bookmarkStart w:id="50" w:name="ref-cottier2024rising"/>
     <w:p>
       <w:pPr>
         <w:pStyle w:val="Bibliography"/>
       </w:pPr>
       <w:r>
-        <w:t xml:space="preserve">Fairbairn, H., Holbrook, A., Bourke, S., Preston, G., Cantwell, R., &amp; Scevak, J. (2009). A profile of education journals.</w:t>
+        <w:t xml:space="preserve">Cottier, B., Rahman, R., Fattorini, L., Maslej, N., Besiroglu, T., &amp; Owen, D. (2024). The rising costs of training frontier AI models.</w:t>
       </w:r>
       <w:r>
         <w:t xml:space="preserve"> </w:t>
@@ -3261,20 +3312,20 @@
           <w:i/>
           <w:iCs/>
         </w:rPr>
-        <w:t xml:space="preserve">AARE 2008 International Educational Research Conference</w:t>
-      </w:r>
-      <w:r>
-        <w:t xml:space="preserve">, 1–20.</w:t>
+        <w:t xml:space="preserve">arXiv Preprint arXiv:2405.21015</w:t>
+      </w:r>
+      <w:r>
+        <w:t xml:space="preserve">.</w:t>
       </w:r>
     </w:p>
     <w:bookmarkEnd w:id="50"/>
-    <w:bookmarkStart w:id="51" w:name="ref-geiger2021garbage"/>
+    <w:bookmarkStart w:id="51" w:name="ref-fairbairn2009profile"/>
     <w:p>
       <w:pPr>
         <w:pStyle w:val="Bibliography"/>
       </w:pPr>
       <w:r>
-        <w:t xml:space="preserve">Geiger, R. S., Cope, D., Ip, J., Lotosh, M., Shah, A., Weng, J., &amp; Tang, R. (2021). " garbage in, garbage out" revisited: What do machine learning application papers report about human-labeled training data?</w:t>
+        <w:t xml:space="preserve">Fairbairn, H., Holbrook, A., Bourke, S., Preston, G., Cantwell, R., &amp; Scevak, J. (2009). A profile of education journals.</w:t>
       </w:r>
       <w:r>
         <w:t xml:space="preserve"> </w:t>
@@ -3284,20 +3335,20 @@
           <w:i/>
           <w:iCs/>
         </w:rPr>
-        <w:t xml:space="preserve">arXiv Preprint arXiv:2107.02278</w:t>
-      </w:r>
-      <w:r>
-        <w:t xml:space="preserve">.</w:t>
+        <w:t xml:space="preserve">AARE 2008 International Educational Research Conference</w:t>
+      </w:r>
+      <w:r>
+        <w:t xml:space="preserve">, 1–20.</w:t>
       </w:r>
     </w:p>
     <w:bookmarkEnd w:id="51"/>
-    <w:bookmarkStart w:id="52" w:name="ref-geiger2020garbage"/>
+    <w:bookmarkStart w:id="52" w:name="ref-geiger2021garbage"/>
     <w:p>
       <w:pPr>
         <w:pStyle w:val="Bibliography"/>
       </w:pPr>
       <w:r>
-        <w:t xml:space="preserve">Geiger, R. S., Yu, K., Yang, Y., Dai, M., Qiu, J., Tang, R., &amp; Huang, J. (2020). Garbage in, garbage out? Do machine learning application papers in social computing report where human-labeled training data comes from?</w:t>
+        <w:t xml:space="preserve">Geiger, R. S., Cope, D., Ip, J., Lotosh, M., Shah, A., Weng, J., &amp; Tang, R. (2021). " garbage in, garbage out" revisited: What do machine learning application papers report about human-labeled training data?</w:t>
       </w:r>
       <w:r>
         <w:t xml:space="preserve"> </w:t>
@@ -3307,20 +3358,20 @@
           <w:i/>
           <w:iCs/>
         </w:rPr>
-        <w:t xml:space="preserve">Proceedings of the 2020 Conference on Fairness, Accountability, and Transparency</w:t>
-      </w:r>
-      <w:r>
-        <w:t xml:space="preserve">, 325–336.</w:t>
+        <w:t xml:space="preserve">arXiv Preprint arXiv:2107.02278</w:t>
+      </w:r>
+      <w:r>
+        <w:t xml:space="preserve">.</w:t>
       </w:r>
     </w:p>
     <w:bookmarkEnd w:id="52"/>
-    <w:bookmarkStart w:id="53" w:name="ref-gray2024chatgpt"/>
+    <w:bookmarkStart w:id="53" w:name="ref-geiger2020garbage"/>
     <w:p>
       <w:pPr>
         <w:pStyle w:val="Bibliography"/>
       </w:pPr>
       <w:r>
-        <w:t xml:space="preserve">Gray, A. (2024). ChatGPT" contamination": Estimating the prevalence of LLMs in the scholarly literature.</w:t>
+        <w:t xml:space="preserve">Geiger, R. S., Yu, K., Yang, Y., Dai, M., Qiu, J., Tang, R., &amp; Huang, J. (2020). Garbage in, garbage out? Do machine learning application papers in social computing report where human-labeled training data comes from?</w:t>
       </w:r>
       <w:r>
         <w:t xml:space="preserve"> </w:t>
@@ -3330,20 +3381,20 @@
           <w:i/>
           <w:iCs/>
         </w:rPr>
-        <w:t xml:space="preserve">arXiv Preprint arXiv:2403.16887</w:t>
-      </w:r>
-      <w:r>
-        <w:t xml:space="preserve">.</w:t>
+        <w:t xml:space="preserve">Proceedings of the 2020 Conference on Fairness, Accountability, and Transparency</w:t>
+      </w:r>
+      <w:r>
+        <w:t xml:space="preserve">, 325–336.</w:t>
       </w:r>
     </w:p>
     <w:bookmarkEnd w:id="53"/>
-    <w:bookmarkStart w:id="54" w:name="ref-hullman2022worst"/>
+    <w:bookmarkStart w:id="54" w:name="ref-gray2024chatgpt"/>
     <w:p>
       <w:pPr>
         <w:pStyle w:val="Bibliography"/>
       </w:pPr>
       <w:r>
-        <w:t xml:space="preserve">Hullman, J., Kapoor, S., Nanayakkara, P., Gelman, A., &amp; Narayanan, A. (2022). The worst of both worlds: A comparative analysis of errors in learning from data in psychology and machine learning.</w:t>
+        <w:t xml:space="preserve">Gray, A. (2024). ChatGPT" contamination": Estimating the prevalence of LLMs in the scholarly literature.</w:t>
       </w:r>
       <w:r>
         <w:t xml:space="preserve"> </w:t>
@@ -3353,20 +3404,20 @@
           <w:i/>
           <w:iCs/>
         </w:rPr>
-        <w:t xml:space="preserve">Proceedings of the 2022 AAAI/ACM Conference on AI, Ethics, and Society</w:t>
-      </w:r>
-      <w:r>
-        <w:t xml:space="preserve">, 335–348.</w:t>
+        <w:t xml:space="preserve">arXiv Preprint arXiv:2403.16887</w:t>
+      </w:r>
+      <w:r>
+        <w:t xml:space="preserve">.</w:t>
       </w:r>
     </w:p>
     <w:bookmarkEnd w:id="54"/>
-    <w:bookmarkStart w:id="55" w:name="ref-jacobs2021measurement"/>
+    <w:bookmarkStart w:id="55" w:name="ref-hullman2022worst"/>
     <w:p>
       <w:pPr>
         <w:pStyle w:val="Bibliography"/>
       </w:pPr>
       <w:r>
-        <w:t xml:space="preserve">Jacobs, A. Z., &amp; Wallach, H. (2021). Measurement and fairness.</w:t>
+        <w:t xml:space="preserve">Hullman, J., Kapoor, S., Nanayakkara, P., Gelman, A., &amp; Narayanan, A. (2022). The worst of both worlds: A comparative analysis of errors in learning from data in psychology and machine learning.</w:t>
       </w:r>
       <w:r>
         <w:t xml:space="preserve"> </w:t>
@@ -3376,20 +3427,20 @@
           <w:i/>
           <w:iCs/>
         </w:rPr>
-        <w:t xml:space="preserve">Proceedings of the 2021 ACM Conference on Fairness, Accountability, and Transparency</w:t>
-      </w:r>
-      <w:r>
-        <w:t xml:space="preserve">, 375–385.</w:t>
+        <w:t xml:space="preserve">Proceedings of the 2022 AAAI/ACM Conference on AI, Ethics, and Society</w:t>
+      </w:r>
+      <w:r>
+        <w:t xml:space="preserve">, 335–348.</w:t>
       </w:r>
     </w:p>
     <w:bookmarkEnd w:id="55"/>
-    <w:bookmarkStart w:id="56" w:name="ref-kandpal2025position"/>
+    <w:bookmarkStart w:id="56" w:name="ref-jacobs2021measurement"/>
     <w:p>
       <w:pPr>
         <w:pStyle w:val="Bibliography"/>
       </w:pPr>
       <w:r>
-        <w:t xml:space="preserve">Kandpal, N., &amp; Raffel, C. (2025). Position: The most expensive part of an LLM should be its training data.</w:t>
+        <w:t xml:space="preserve">Jacobs, A. Z., &amp; Wallach, H. (2021). Measurement and fairness.</w:t>
       </w:r>
       <w:r>
         <w:t xml:space="preserve"> </w:t>
@@ -3399,20 +3450,20 @@
           <w:i/>
           <w:iCs/>
         </w:rPr>
-        <w:t xml:space="preserve">arXiv Preprint arXiv:2504.12427</w:t>
-      </w:r>
-      <w:r>
-        <w:t xml:space="preserve">.</w:t>
+        <w:t xml:space="preserve">Proceedings of the 2021 ACM Conference on Fairness, Accountability, and Transparency</w:t>
+      </w:r>
+      <w:r>
+        <w:t xml:space="preserve">, 375–385.</w:t>
       </w:r>
     </w:p>
     <w:bookmarkEnd w:id="56"/>
-    <w:bookmarkStart w:id="57" w:name="ref-lariviere2012shoulders"/>
+    <w:bookmarkStart w:id="57" w:name="ref-kandpal2025position"/>
     <w:p>
       <w:pPr>
         <w:pStyle w:val="Bibliography"/>
       </w:pPr>
       <w:r>
-        <w:t xml:space="preserve">Larivière, V. (2012). On the shoulders of students? The contribution of PhD students to the advancement of knowledge.</w:t>
+        <w:t xml:space="preserve">Kandpal, N., &amp; Raffel, C. (2025). Position: The most expensive part of an LLM should be its training data.</w:t>
       </w:r>
       <w:r>
         <w:t xml:space="preserve"> </w:t>
@@ -3422,10 +3473,20 @@
           <w:i/>
           <w:iCs/>
         </w:rPr>
-        <w:t xml:space="preserve">Scientometrics</w:t>
-      </w:r>
-      <w:r>
-        <w:t xml:space="preserve">,</w:t>
+        <w:t xml:space="preserve">arXiv Preprint arXiv:2504.12427</w:t>
+      </w:r>
+      <w:r>
+        <w:t xml:space="preserve">.</w:t>
+      </w:r>
+    </w:p>
+    <w:bookmarkEnd w:id="57"/>
+    <w:bookmarkStart w:id="58" w:name="ref-lariviere2012shoulders"/>
+    <w:p>
+      <w:pPr>
+        <w:pStyle w:val="Bibliography"/>
+      </w:pPr>
+      <w:r>
+        <w:t xml:space="preserve">Larivière, V. (2012). On the shoulders of students? The contribution of PhD students to the advancement of knowledge.</w:t>
       </w:r>
       <w:r>
         <w:t xml:space="preserve"> </w:t>
@@ -3435,20 +3496,10 @@
           <w:i/>
           <w:iCs/>
         </w:rPr>
-        <w:t xml:space="preserve">90</w:t>
-      </w:r>
-      <w:r>
-        <w:t xml:space="preserve">(2), 463–481.</w:t>
-      </w:r>
-    </w:p>
-    <w:bookmarkEnd w:id="57"/>
-    <w:bookmarkStart w:id="58" w:name="ref-lariviere2008declining"/>
-    <w:p>
-      <w:pPr>
-        <w:pStyle w:val="Bibliography"/>
-      </w:pPr>
-      <w:r>
-        <w:t xml:space="preserve">Larivière, V., Zuccala, A., &amp; Archambault, É. (2008). The declining scientific impact of theses: Implications for electronic thesis and dissertation repositories and graduate studies.</w:t>
+        <w:t xml:space="preserve">Scientometrics</w:t>
+      </w:r>
+      <w:r>
+        <w:t xml:space="preserve">,</w:t>
       </w:r>
       <w:r>
         <w:t xml:space="preserve"> </w:t>
@@ -3458,10 +3509,20 @@
           <w:i/>
           <w:iCs/>
         </w:rPr>
-        <w:t xml:space="preserve">Scientometrics</w:t>
-      </w:r>
-      <w:r>
-        <w:t xml:space="preserve">,</w:t>
+        <w:t xml:space="preserve">90</w:t>
+      </w:r>
+      <w:r>
+        <w:t xml:space="preserve">(2), 463–481.</w:t>
+      </w:r>
+    </w:p>
+    <w:bookmarkEnd w:id="58"/>
+    <w:bookmarkStart w:id="59" w:name="ref-lariviere2008declining"/>
+    <w:p>
+      <w:pPr>
+        <w:pStyle w:val="Bibliography"/>
+      </w:pPr>
+      <w:r>
+        <w:t xml:space="preserve">Larivière, V., Zuccala, A., &amp; Archambault, É. (2008). The declining scientific impact of theses: Implications for electronic thesis and dissertation repositories and graduate studies.</w:t>
       </w:r>
       <w:r>
         <w:t xml:space="preserve"> </w:t>
@@ -3471,20 +3532,10 @@
           <w:i/>
           <w:iCs/>
         </w:rPr>
-        <w:t xml:space="preserve">74</w:t>
-      </w:r>
-      <w:r>
-        <w:t xml:space="preserve">(1), 109–121.</w:t>
-      </w:r>
-    </w:p>
-    <w:bookmarkEnd w:id="58"/>
-    <w:bookmarkStart w:id="59" w:name="ref-liang2024monitoring"/>
-    <w:p>
-      <w:pPr>
-        <w:pStyle w:val="Bibliography"/>
-      </w:pPr>
-      <w:r>
-        <w:t xml:space="preserve">Liang, W., Izzo, Z., Zhang, Y., Lepp, H., Cao, H., Zhao, X., Chen, L., Ye, H., Liu, S., Huang, Z., et al. (2024). Monitoring ai-modified content at scale: A case study on the impact of chatgpt on ai conference peer reviews.</w:t>
+        <w:t xml:space="preserve">Scientometrics</w:t>
+      </w:r>
+      <w:r>
+        <w:t xml:space="preserve">,</w:t>
       </w:r>
       <w:r>
         <w:t xml:space="preserve"> </w:t>
@@ -3494,20 +3545,20 @@
           <w:i/>
           <w:iCs/>
         </w:rPr>
-        <w:t xml:space="preserve">arXiv Preprint arXiv:2403.07183</w:t>
-      </w:r>
-      <w:r>
-        <w:t xml:space="preserve">.</w:t>
+        <w:t xml:space="preserve">74</w:t>
+      </w:r>
+      <w:r>
+        <w:t xml:space="preserve">(1), 109–121.</w:t>
       </w:r>
     </w:p>
     <w:bookmarkEnd w:id="59"/>
-    <w:bookmarkStart w:id="60" w:name="ref-mehrabi2021survey"/>
+    <w:bookmarkStart w:id="60" w:name="ref-liang2024monitoring"/>
     <w:p>
       <w:pPr>
         <w:pStyle w:val="Bibliography"/>
       </w:pPr>
       <w:r>
-        <w:t xml:space="preserve">Mehrabi, N., Morstatter, F., Saxena, N., Lerman, K., &amp; Galstyan, A. (2021). A survey on bias and fairness in machine learning.</w:t>
+        <w:t xml:space="preserve">Liang, W., Izzo, Z., Zhang, Y., Lepp, H., Cao, H., Zhao, X., Chen, L., Ye, H., Liu, S., Huang, Z., et al. (2024). Monitoring ai-modified content at scale: A case study on the impact of chatgpt on ai conference peer reviews.</w:t>
       </w:r>
       <w:r>
         <w:t xml:space="preserve"> </w:t>
@@ -3517,10 +3568,20 @@
           <w:i/>
           <w:iCs/>
         </w:rPr>
-        <w:t xml:space="preserve">ACM Computing Surveys (CSUR)</w:t>
-      </w:r>
-      <w:r>
-        <w:t xml:space="preserve">,</w:t>
+        <w:t xml:space="preserve">arXiv Preprint arXiv:2403.07183</w:t>
+      </w:r>
+      <w:r>
+        <w:t xml:space="preserve">.</w:t>
+      </w:r>
+    </w:p>
+    <w:bookmarkEnd w:id="60"/>
+    <w:bookmarkStart w:id="61" w:name="ref-mehrabi2021survey"/>
+    <w:p>
+      <w:pPr>
+        <w:pStyle w:val="Bibliography"/>
+      </w:pPr>
+      <w:r>
+        <w:t xml:space="preserve">Mehrabi, N., Morstatter, F., Saxena, N., Lerman, K., &amp; Galstyan, A. (2021). A survey on bias and fairness in machine learning.</w:t>
       </w:r>
       <w:r>
         <w:t xml:space="preserve"> </w:t>
@@ -3530,20 +3591,10 @@
           <w:i/>
           <w:iCs/>
         </w:rPr>
-        <w:t xml:space="preserve">54</w:t>
-      </w:r>
-      <w:r>
-        <w:t xml:space="preserve">(6), 1–35.</w:t>
-      </w:r>
-    </w:p>
-    <w:bookmarkEnd w:id="60"/>
-    <w:bookmarkStart w:id="61" w:name="ref-smith2005construct"/>
-    <w:p>
-      <w:pPr>
-        <w:pStyle w:val="Bibliography"/>
-      </w:pPr>
-      <w:r>
-        <w:t xml:space="preserve">Smith, G. T. (2005). On construct validity: Issues of method and measurement.</w:t>
+        <w:t xml:space="preserve">ACM Computing Surveys (CSUR)</w:t>
+      </w:r>
+      <w:r>
+        <w:t xml:space="preserve">,</w:t>
       </w:r>
       <w:r>
         <w:t xml:space="preserve"> </w:t>
@@ -3553,10 +3604,20 @@
           <w:i/>
           <w:iCs/>
         </w:rPr>
-        <w:t xml:space="preserve">Psychological Assessment</w:t>
-      </w:r>
-      <w:r>
-        <w:t xml:space="preserve">,</w:t>
+        <w:t xml:space="preserve">54</w:t>
+      </w:r>
+      <w:r>
+        <w:t xml:space="preserve">(6), 1–35.</w:t>
+      </w:r>
+    </w:p>
+    <w:bookmarkEnd w:id="61"/>
+    <w:bookmarkStart w:id="62" w:name="ref-smith2005construct"/>
+    <w:p>
+      <w:pPr>
+        <w:pStyle w:val="Bibliography"/>
+      </w:pPr>
+      <w:r>
+        <w:t xml:space="preserve">Smith, G. T. (2005). On construct validity: Issues of method and measurement.</w:t>
       </w:r>
       <w:r>
         <w:t xml:space="preserve"> </w:t>
@@ -3566,20 +3627,10 @@
           <w:i/>
           <w:iCs/>
         </w:rPr>
-        <w:t xml:space="preserve">17</w:t>
-      </w:r>
-      <w:r>
-        <w:t xml:space="preserve">(4), 396.</w:t>
-      </w:r>
-    </w:p>
-    <w:bookmarkEnd w:id="61"/>
-    <w:bookmarkStart w:id="62" w:name="ref-urbina2014essentials"/>
-    <w:p>
-      <w:pPr>
-        <w:pStyle w:val="Bibliography"/>
-      </w:pPr>
-      <w:r>
-        <w:t xml:space="preserve">Urbina, S. (2014).</w:t>
+        <w:t xml:space="preserve">Psychological Assessment</w:t>
+      </w:r>
+      <w:r>
+        <w:t xml:space="preserve">,</w:t>
       </w:r>
       <w:r>
         <w:t xml:space="preserve"> </w:t>
@@ -3589,20 +3640,20 @@
           <w:i/>
           <w:iCs/>
         </w:rPr>
-        <w:t xml:space="preserve">Essentials of psychological testing</w:t>
-      </w:r>
-      <w:r>
-        <w:t xml:space="preserve">. John Wiley &amp; Sons.</w:t>
+        <w:t xml:space="preserve">17</w:t>
+      </w:r>
+      <w:r>
+        <w:t xml:space="preserve">(4), 396.</w:t>
       </w:r>
     </w:p>
     <w:bookmarkEnd w:id="62"/>
-    <w:bookmarkStart w:id="63" w:name="ref-van2013took"/>
+    <w:bookmarkStart w:id="63" w:name="ref-urbina2014essentials"/>
     <w:p>
       <w:pPr>
         <w:pStyle w:val="Bibliography"/>
       </w:pPr>
       <w:r>
-        <w:t xml:space="preserve">Van de Schoot, R., Yerkes, M. A., Mouw, J. M., &amp; Sonneveld, H. (2013). What took them so long? Explaining PhD delays among doctoral candidates.</w:t>
+        <w:t xml:space="preserve">Urbina, S. (2014).</w:t>
       </w:r>
       <w:r>
         <w:t xml:space="preserve"> </w:t>
@@ -3612,10 +3663,20 @@
           <w:i/>
           <w:iCs/>
         </w:rPr>
-        <w:t xml:space="preserve">PloS One</w:t>
-      </w:r>
-      <w:r>
-        <w:t xml:space="preserve">,</w:t>
+        <w:t xml:space="preserve">Essentials of psychological testing</w:t>
+      </w:r>
+      <w:r>
+        <w:t xml:space="preserve">. John Wiley &amp; Sons.</w:t>
+      </w:r>
+    </w:p>
+    <w:bookmarkEnd w:id="63"/>
+    <w:bookmarkStart w:id="64" w:name="ref-van2013took"/>
+    <w:p>
+      <w:pPr>
+        <w:pStyle w:val="Bibliography"/>
+      </w:pPr>
+      <w:r>
+        <w:t xml:space="preserve">Van de Schoot, R., Yerkes, M. A., Mouw, J. M., &amp; Sonneveld, H. (2013). What took them so long? Explaining PhD delays among doctoral candidates.</w:t>
       </w:r>
       <w:r>
         <w:t xml:space="preserve"> </w:t>
@@ -3625,20 +3686,10 @@
           <w:i/>
           <w:iCs/>
         </w:rPr>
-        <w:t xml:space="preserve">8</w:t>
-      </w:r>
-      <w:r>
-        <w:t xml:space="preserve">(7), e68839.</w:t>
-      </w:r>
-    </w:p>
-    <w:bookmarkEnd w:id="63"/>
-    <w:bookmarkStart w:id="65" w:name="ref-Wehner2020"/>
-    <w:p>
-      <w:pPr>
-        <w:pStyle w:val="Bibliography"/>
-      </w:pPr>
-      <w:r>
-        <w:t xml:space="preserve">Wehner, C., Roemer, L., &amp; Ziegler, M. (2020). Construct validity. In V. Zeigler-Hill &amp; T. K. Shackelford (Eds.),</w:t>
+        <w:t xml:space="preserve">PloS One</w:t>
+      </w:r>
+      <w:r>
+        <w:t xml:space="preserve">,</w:t>
       </w:r>
       <w:r>
         <w:t xml:space="preserve"> </w:t>
@@ -3648,6 +3699,29 @@
           <w:i/>
           <w:iCs/>
         </w:rPr>
+        <w:t xml:space="preserve">8</w:t>
+      </w:r>
+      <w:r>
+        <w:t xml:space="preserve">(7), e68839.</w:t>
+      </w:r>
+    </w:p>
+    <w:bookmarkEnd w:id="64"/>
+    <w:bookmarkStart w:id="66" w:name="ref-Wehner2020"/>
+    <w:p>
+      <w:pPr>
+        <w:pStyle w:val="Bibliography"/>
+      </w:pPr>
+      <w:r>
+        <w:t xml:space="preserve">Wehner, C., Roemer, L., &amp; Ziegler, M. (2020). Construct validity. In V. Zeigler-Hill &amp; T. K. Shackelford (Eds.),</w:t>
+      </w:r>
+      <w:r>
+        <w:t xml:space="preserve"> </w:t>
+      </w:r>
+      <w:r>
+        <w:rPr>
+          <w:i/>
+          <w:iCs/>
+        </w:rPr>
         <w:t xml:space="preserve">Encyclopedia of personality and individual differences</w:t>
       </w:r>
       <w:r>
@@ -3659,7 +3733,7 @@
       <w:r>
         <w:t xml:space="preserve"> </w:t>
       </w:r>
-      <w:hyperlink r:id="rId64">
+      <w:hyperlink r:id="rId65">
         <w:r>
           <w:rPr>
             <w:rStyle w:val="Hyperlink"/>
@@ -3668,8 +3742,8 @@
         </w:r>
       </w:hyperlink>
     </w:p>
-    <w:bookmarkEnd w:id="65"/>
-    <w:bookmarkStart w:id="66" w:name="ref-welty2019metrology"/>
+    <w:bookmarkEnd w:id="66"/>
+    <w:bookmarkStart w:id="67" w:name="ref-welty2019metrology"/>
     <w:p>
       <w:pPr>
         <w:pStyle w:val="Bibliography"/>
@@ -3691,8 +3765,8 @@
         <w:t xml:space="preserve">.</w:t>
       </w:r>
     </w:p>
-    <w:bookmarkEnd w:id="66"/>
-    <w:bookmarkStart w:id="68" w:name="ref-Zhang_2022"/>
+    <w:bookmarkEnd w:id="67"/>
+    <w:bookmarkStart w:id="69" w:name="ref-Zhang_2022"/>
     <w:p>
       <w:pPr>
         <w:pStyle w:val="Bibliography"/>
@@ -3716,7 +3790,7 @@
       <w:r>
         <w:t xml:space="preserve"> </w:t>
       </w:r>
-      <w:hyperlink r:id="rId67">
+      <w:hyperlink r:id="rId68">
         <w:r>
           <w:rPr>
             <w:rStyle w:val="Hyperlink"/>
@@ -3725,10 +3799,10 @@
         </w:r>
       </w:hyperlink>
     </w:p>
-    <w:bookmarkEnd w:id="68"/>
     <w:bookmarkEnd w:id="69"/>
     <w:bookmarkEnd w:id="70"/>
     <w:bookmarkEnd w:id="71"/>
+    <w:bookmarkEnd w:id="72"/>
     <w:sectPr/>
   </w:body>
 </w:document>

</xml_diff>

<commit_message>
added collaboration section, and got rid of generated sections and bullets
</commit_message>
<xml_diff>
--- a/docs/index.docx
+++ b/docs/index.docx
@@ -15,7 +15,7 @@
         <w:pStyle w:val="FirstParagraph"/>
       </w:pPr>
       <w:r>
-        <w:t xml:space="preserve">AI systems are a direct product of the data used to train and evaluate them. We shape the behavior of AI systems with the processes we use to design, gather, analyze, and report the training and evaluation data. Data professionals report spending more time on data preparation and cleansing than they do on model selection, training and deployment</w:t>
+        <w:t xml:space="preserve">AI systems are a direct product of the data used to train and evaluate them. We shape the behavior of AI systems via the processes we use to design, gather, analyze, and report the training and evaluation data. Although data professionals report spending more time on data preparation and cleansing than they do on model selection, training and deployment</w:t>
       </w:r>
       <w:r>
         <w:t xml:space="preserve"> </w:t>
@@ -45,7 +45,24 @@
         <w:footnoteReference w:id="22"/>
       </w:r>
       <w:r>
-        <w:t xml:space="preserve">. Work over the past decade has emerged explaining limitations of commonly re-used datasets, with many commonly used</w:t>
+        <w:t xml:space="preserve">, the focus is almost always on the latter</w:t>
+      </w:r>
+      <w:r>
+        <w:t xml:space="preserve"> </w:t>
+      </w:r>
+      <w:r>
+        <w:t xml:space="preserve">(Birhane et al., 2022)</w:t>
+      </w:r>
+      <w:r>
+        <w:t xml:space="preserve">.</w:t>
+      </w:r>
+    </w:p>
+    <w:p>
+      <w:pPr>
+        <w:pStyle w:val="BodyText"/>
+      </w:pPr>
+      <w:r>
+        <w:t xml:space="preserve">Work over the past decade has emerged explaining limitations of commonly re-used datasets, with many commonly used</w:t>
       </w:r>
       <w:r>
         <w:t xml:space="preserve"> </w:t>
@@ -90,10 +107,13 @@
         <w:t xml:space="preserve"> </w:t>
       </w:r>
       <w:r>
-        <w:t xml:space="preserve">(Geiger et al., 2021)</w:t>
-      </w:r>
-      <w:r>
-        <w:t xml:space="preserve">. Although improvements to data collection processes have been proposed, they are at best slowly being adopted, and at worst being largely ignored. The increasingly sophisticated systems we build have an accompanying cost not only in terms of sheer training data size, but also in the labor required to curate it (e.g. large language models)</w:t>
+        <w:t xml:space="preserve">(Daneshjou et al., 2021; Geiger et al., 2021)</w:t>
+      </w:r>
+      <w:r>
+        <w:t xml:space="preserve">. Although improvements to data collection processes have been proposed, they are at best slowly being adopted, and at worst being largely ignored. The increasingly sophisticated systems we build have an accompanying cost not only in terms of sheer training data size, but also in the labor required to curate the data (e.g. Large Language Models or LLMs)</w:t>
+      </w:r>
+      <w:r>
+        <w:t xml:space="preserve"> </w:t>
       </w:r>
       <w:r>
         <w:t xml:space="preserve">(Kandpal &amp; Raffel, 2025)</w:t>
@@ -114,7 +134,7 @@
         <w:t xml:space="preserve">(Jacobs &amp; Wallach, 2021)</w:t>
       </w:r>
       <w:r>
-        <w:t xml:space="preserve">. Furthermore, the human-like behavior of the sophisticated systems we are evaluating are a prime target for anthropomorphistically biased mis-interpretations of their outputs, as many aim to behave similar to humans</w:t>
+        <w:t xml:space="preserve">. Furthermore, as many systems aim to behave similar to humans, the human-like behavior of the sophisticated systems we are evaluating are a prime target for anthropomorphistically biased mis-interpretations of their outputs</w:t>
       </w:r>
       <w:r>
         <w:t xml:space="preserve"> </w:t>
@@ -123,7 +143,7 @@
         <w:t xml:space="preserve">(Altmeyer et al., 2024)</w:t>
       </w:r>
       <w:r>
-        <w:t xml:space="preserve">.</w:t>
+        <w:t xml:space="preserve">. Taken together, evidence points to a need for a more sophisticated approach to the collection of load bearing datasets, and AI-related fields as a whole.</w:t>
       </w:r>
     </w:p>
     <w:p>
@@ -131,7 +151,24 @@
         <w:pStyle w:val="BodyText"/>
       </w:pPr>
       <w:r>
-        <w:t xml:space="preserve">The future qualities of AI systems will be shaped by the data practices we establish today: the degree to which we invest in better design, collection, and analysis of training and evaluation data will determine the real-world performance of the AI systems we will build. It is thus crucial that we put in place better practices. However, improving how the field collects and labels data requires substantial efforts beyond the already substantial efforts invested. Firstly, in terms of training data, greater efforts must be put into sampling data for training that is representative of the environment at deployment, beyond the overall amount of data collected</w:t>
+        <w:t xml:space="preserve">The future qualities of AI systems will be shaped by the data and evaluation practices we establish today: the degree to which we invest in better design, collection, and analysis of training and evaluation data will determine the real-world performance of the AI systems we will build. It is thus crucial that we put in place better practices. However, improving how the field collects and labels data requires substantial efforts beyond the already substantial efforts invested.</w:t>
+      </w:r>
+    </w:p>
+    <w:p>
+      <w:pPr>
+        <w:pStyle w:val="BodyText"/>
+      </w:pPr>
+      <w:r>
+        <w:t xml:space="preserve">Firstly, improving the way we design and collect of training data is key to developing trustworthy models</w:t>
+      </w:r>
+      <w:r>
+        <w:t xml:space="preserve"> </w:t>
+      </w:r>
+      <w:r>
+        <w:t xml:space="preserve">(Liang et al., 2022)</w:t>
+      </w:r>
+      <w:r>
+        <w:t xml:space="preserve">, but will require investment in deliberate and informed design, distribution and maintendance. Focus must be put into solving problems, e.g. sampling data for training that is representative of the environment at deployment, that are not solved even when the dataset is very large</w:t>
       </w:r>
       <w:r>
         <w:t xml:space="preserve"> </w:t>
@@ -140,7 +177,19 @@
         <w:t xml:space="preserve">(Hullman et al., 2022)</w:t>
       </w:r>
       <w:r>
-        <w:t xml:space="preserve">. In some instances, data requirements may be too great for this to be possible, e.g. with recent generative models: text crawled from the internet is being used to fuel increasingly large training data requirements of generative models (e.g. LLama 2 - 2T tokens vs. llama 3 - 15 T tokens) over more carefully curated sources like scientific texts and wikipedia, and still may not be able to keep pace with the pace of increase</w:t>
+        <w:t xml:space="preserve">. In some instances, data requirements may be too great for this to be currently possible. For example, recent generative language models are increasingly being trained with text crawled randomly from the internet over more carefully curated sources that contain information likely to be true, like scientific texts and wikipedia</w:t>
+      </w:r>
+      <w:r>
+        <w:t xml:space="preserve"> </w:t>
+      </w:r>
+      <w:r>
+        <w:rPr>
+          <w:rStyle w:val="FootnoteReference"/>
+        </w:rPr>
+        <w:footnoteReference w:id="23"/>
+      </w:r>
+      <w:r>
+        <w:t xml:space="preserve">, and still this may not be able to keep pace with increasing demands</w:t>
       </w:r>
       <w:r>
         <w:t xml:space="preserve"> </w:t>
@@ -149,16 +198,7 @@
         <w:t xml:space="preserve">(Villalobos et al., 2024)</w:t>
       </w:r>
       <w:r>
-        <w:t xml:space="preserve">. Improving design and collection of training data will lead to more trustworthy models</w:t>
-      </w:r>
-      <w:r>
-        <w:t xml:space="preserve"> </w:t>
-      </w:r>
-      <w:r>
-        <w:t xml:space="preserve">(Liang et al., 2022)</w:t>
-      </w:r>
-      <w:r>
-        <w:t xml:space="preserve">, however the cost to create such large training datasets deliberately is substantial, estimated at between 10-1000 times the training costs, which in turn are estimated as being tens of millions USD</w:t>
+        <w:t xml:space="preserve">. One solution might be to design and collect datatsets for training purposes: datasets created for training are frequently reused, as accessing them requires far less effort than designing, and collecting them. However the cost to create such large training datasets for LLMs deliberately is enormous, with one estimate between up to 1000 times the training costs, which in turn are estimated as being tens of millions USD</w:t>
       </w:r>
       <w:r>
         <w:t xml:space="preserve"> </w:t>
@@ -167,7 +207,7 @@
         <w:t xml:space="preserve">(Kandpal &amp; Raffel, 2025)</w:t>
       </w:r>
       <w:r>
-        <w:t xml:space="preserve">. Thus, despite the overwhelming focus on algorithmic work</w:t>
+        <w:t xml:space="preserve">. Despite the need for solutions in this regard, the overwhelming focus remains on algorithmic work</w:t>
       </w:r>
       <w:r>
         <w:t xml:space="preserve"> </w:t>
@@ -176,7 +216,7 @@
         <w:t xml:space="preserve">(Birhane et al., 2022)</w:t>
       </w:r>
       <w:r>
-        <w:t xml:space="preserve">, the creation and curation of load-bearing training datasets is thus a central issue.</w:t>
+        <w:t xml:space="preserve">, and not the creation and curation of load-bearing training datasets.</w:t>
       </w:r>
     </w:p>
     <w:p>
@@ -295,7 +335,7 @@
         <w:rPr>
           <w:rStyle w:val="FootnoteReference"/>
         </w:rPr>
-        <w:footnoteReference w:id="23"/>
+        <w:footnoteReference w:id="24"/>
       </w:r>
       <w:r>
         <w:t xml:space="preserve"> </w:t>
@@ -307,7 +347,7 @@
         <w:rPr>
           <w:rStyle w:val="FootnoteReference"/>
         </w:rPr>
-        <w:footnoteReference w:id="24"/>
+        <w:footnoteReference w:id="25"/>
       </w:r>
       <w:r>
         <w:t xml:space="preserve">. This makes it more and more difficult to find reviewers, and by extension to monitor the overall quality of the field</w:t>
@@ -358,7 +398,7 @@
         <w:t xml:space="preserve"> </w:t>
       </w:r>
       <w:r>
-        <w:t xml:space="preserve">- efforts which could be put towards meeting some of this labor gap. Predictably, academics appear to be turning to Large Language Models for assistance, as evidence of its use is showing in academic work in both peer reviews</w:t>
+        <w:t xml:space="preserve">- efforts which could be put towards meeting some of this labor gap. Predictably, academics appear to be turning to LLMs for assistance, as evidence of its use is showing in academic work in both peer reviews</w:t>
       </w:r>
       <w:r>
         <w:t xml:space="preserve"> </w:t>
@@ -411,13 +451,13 @@
         <w:t xml:space="preserve">This conclusiory manuscript thus highlights the crucial challenge for academic study of AI in the coming decade: developing an infrastructure that allows for the study of AI, including the data that are its raw materials, with little - or at the very least, substantially less - harmful bias. It highlights the need for identifiable academic publication venues that gather works on the study of ground-truthing, more modern publication formats that allow for dataset requirements to be studied prior to their collection, and for infrastructure that allows the burden of their collection to be distributed among stakeholders. It concludes that, while works like the case study embedded in this thesis are necessary, the various fields studying topics related to AI are poorly positioned to implement them.</w:t>
       </w:r>
     </w:p>
-    <w:bookmarkStart w:id="34" w:name="X9776f46d995a110920f695abda63dd8d9b422b9"/>
+    <w:bookmarkStart w:id="37" w:name="data-for-ai-as-a-field"/>
     <w:p>
       <w:pPr>
         <w:pStyle w:val="Heading2"/>
       </w:pPr>
       <w:r>
-        <w:t xml:space="preserve">Addressing challenges for training data requires study</w:t>
+        <w:t xml:space="preserve">Data for AI as a field</w:t>
       </w:r>
     </w:p>
     <w:p>
@@ -425,7 +465,69 @@
         <w:pStyle w:val="FirstParagraph"/>
       </w:pPr>
       <w:r>
-        <w:t xml:space="preserve">Contemporary training methods require increasingly large amounts of training data. This has lead to to the development of techniques aimed at increasing and/or augmenting available data [].</w:t>
+        <w:t xml:space="preserve">Data used for training and evaluation of models is of central importance, requiring continuous study.</w:t>
+      </w:r>
+    </w:p>
+    <w:bookmarkStart w:id="34" w:name="challenges-for-training-data"/>
+    <w:p>
+      <w:pPr>
+        <w:pStyle w:val="Heading3"/>
+      </w:pPr>
+      <w:r>
+        <w:t xml:space="preserve">Challenges for training data</w:t>
+      </w:r>
+    </w:p>
+    <w:p>
+      <w:pPr>
+        <w:pStyle w:val="FirstParagraph"/>
+      </w:pPr>
+      <w:r>
+        <w:t xml:space="preserve">Contemporary training methods require increasingly large amounts of training data. This has lead to to the development of techniques aimed at increasing and/or augmenting available data</w:t>
+      </w:r>
+      <w:r>
+        <w:t xml:space="preserve"> </w:t>
+      </w:r>
+      <w:r>
+        <w:t xml:space="preserve">(Alzubaidi et al., 2023)</w:t>
+      </w:r>
+      <w:r>
+        <w:t xml:space="preserve">. Beyond the challenge of gathering data at the necessary scale, is the challenge of ensuring that it is generally representative of the environment where it is to be deployed</w:t>
+      </w:r>
+      <w:r>
+        <w:t xml:space="preserve"> </w:t>
+      </w:r>
+      <w:r>
+        <w:t xml:space="preserve">(Hullman et al., 2022)</w:t>
+      </w:r>
+      <w:r>
+        <w:t xml:space="preserve">, has sufficiently diverse coverage of the various scenarios it will encounter</w:t>
+      </w:r>
+      <w:r>
+        <w:t xml:space="preserve"> </w:t>
+      </w:r>
+      <w:r>
+        <w:t xml:space="preserve">(Liang et al., 2022)</w:t>
+      </w:r>
+      <w:r>
+        <w:t xml:space="preserve">, and is as free as possible of bias</w:t>
+      </w:r>
+      <w:r>
+        <w:t xml:space="preserve"> </w:t>
+      </w:r>
+      <w:r>
+        <w:t xml:space="preserve">(Mehrabi et al., 2021)</w:t>
+      </w:r>
+      <w:r>
+        <w:t xml:space="preserve">. Such a process requires deliberate design, and cannot be compensated for by increasing the amount of data collected</w:t>
+      </w:r>
+      <w:r>
+        <w:t xml:space="preserve"> </w:t>
+      </w:r>
+      <w:r>
+        <w:t xml:space="preserve">(Hullman et al., 2022)</w:t>
+      </w:r>
+      <w:r>
+        <w:t xml:space="preserve">.</w:t>
       </w:r>
     </w:p>
     <w:p>
@@ -433,16 +535,134 @@
         <w:pStyle w:val="BodyText"/>
       </w:pPr>
       <w:r>
-        <w:t xml:space="preserve">Beyond the challenge of gathering data at the scale necessary, is the challenge of ensuring that it is generally representative of the environment where it is to be deployed, and as free as possible of bias</w:t>
-      </w:r>
-      <w:r>
-        <w:t xml:space="preserve"> </w:t>
-      </w:r>
-      <w:r>
-        <w:t xml:space="preserve">(Mehrabi et al., 2021)</w:t>
-      </w:r>
-      <w:r>
-        <w:t xml:space="preserve">. Such a process requires deliberate design, and cannot be compensated for by increasing the amount of data collected</w:t>
+        <w:t xml:space="preserve">These issues are well illustrated with the most contemporary trends of Generative AI systems. Taking the development of Large Language Models (LLMs) as a use-case: the training dataset for Llama 3 included 15T tokens, up from 2T for Llama 2. Although not all details of the datasets have been shared, and setting aside questions of copywrite, licensing, and ethical concerns, any available text that is likely to have some quality is limited compared to these requirements. Among the refined sources of text available, Wikipedia, which comprises some 6.9M English articles, comprised of approximately 62M pages over all languages, is an estimated 5 billion tokens</w:t>
+      </w:r>
+      <w:r>
+        <w:rPr>
+          <w:rStyle w:val="FootnoteReference"/>
+        </w:rPr>
+        <w:footnoteReference w:id="26"/>
+      </w:r>
+      <w:r>
+        <w:t xml:space="preserve">. If we take the approximate 4.4M papers published in 2024 and indexed on Scopus as an indication, academia published an estimated 45B tokens in that year. If we extend our reach to other repositories, e.g. the approximately 85 million academic papers available on Sci-hub</w:t>
+      </w:r>
+      <w:r>
+        <w:rPr>
+          <w:rStyle w:val="FootnoteReference"/>
+        </w:rPr>
+        <w:footnoteReference w:id="28"/>
+      </w:r>
+      <w:r>
+        <w:t xml:space="preserve"> </w:t>
+      </w:r>
+      <w:r>
+        <w:t xml:space="preserve">or SCOPUS</w:t>
+      </w:r>
+      <w:r>
+        <w:rPr>
+          <w:rStyle w:val="FootnoteReference"/>
+        </w:rPr>
+        <w:footnoteReference w:id="29"/>
+      </w:r>
+      <w:r>
+        <w:t xml:space="preserve"> </w:t>
+      </w:r>
+      <w:r>
+        <w:t xml:space="preserve">would result in an estimate of 700B. A similar figure might be estimated from libegen and the 7.5M</w:t>
+      </w:r>
+      <w:r>
+        <w:rPr>
+          <w:rStyle w:val="FootnoteReference"/>
+        </w:rPr>
+        <w:footnoteReference w:id="30"/>
+      </w:r>
+      <w:r>
+        <w:t xml:space="preserve"> </w:t>
+      </w:r>
+      <w:r>
+        <w:t xml:space="preserve">books there. While academic pursuits result in increasing token counts, we have immediate access to a set of approximately 1.5T. Internet archive has some 44M books, which may yield up to 4.4T, although we expect duplicates with the libgen archive. Thus, a more likely source for the ever-increasing data requirements are repositories like Common Crawl</w:t>
+      </w:r>
+      <w:r>
+        <w:rPr>
+          <w:rStyle w:val="FootnoteReference"/>
+        </w:rPr>
+        <w:footnoteReference w:id="32"/>
+      </w:r>
+      <w:r>
+        <w:t xml:space="preserve">. But this too has limits, and we are projected to have too little human-generated text to continue the increase in model size this decade</w:t>
+      </w:r>
+      <w:r>
+        <w:t xml:space="preserve"> </w:t>
+      </w:r>
+      <w:r>
+        <w:t xml:space="preserve">(Villalobos et al., 2024)</w:t>
+      </w:r>
+      <w:r>
+        <w:t xml:space="preserve">.</w:t>
+      </w:r>
+    </w:p>
+    <w:p>
+      <w:pPr>
+        <w:pStyle w:val="BodyText"/>
+      </w:pPr>
+      <w:r>
+        <w:t xml:space="preserve">The largest frontier models cost tens of millions of USD to train, with estimates of GPT-4 at 40M USD for hardware (chips, servers, and networking hardware) and energy, and estimated increases of 2.4 X per year suggesting that frontier models will cost 1B USD to train by 2027</w:t>
+      </w:r>
+      <w:r>
+        <w:t xml:space="preserve"> </w:t>
+      </w:r>
+      <w:r>
+        <w:t xml:space="preserve">(Cottier et al., 2024)</w:t>
+      </w:r>
+      <w:r>
+        <w:t xml:space="preserve">. Notably, this cost exceeds annual revenues in companies training large scale LLMs</w:t>
+      </w:r>
+      <w:r>
+        <w:t xml:space="preserve"> </w:t>
+      </w:r>
+      <w:r>
+        <w:t xml:space="preserve">(Kandpal &amp; Raffel, 2025)</w:t>
+      </w:r>
+      <w:r>
+        <w:t xml:space="preserve">. Human labor responsible for the collection, curation, and eventual annotation of training data in addition to the training of the model (including researchers, engineers, and managers, but not data center employees and operations staff) is estimated at 29%-49% of the overall cost</w:t>
+      </w:r>
+      <w:r>
+        <w:t xml:space="preserve"> </w:t>
+      </w:r>
+      <w:r>
+        <w:t xml:space="preserve">(Cottier et al., 2024)</w:t>
+      </w:r>
+      <w:r>
+        <w:t xml:space="preserve">. Notably, these cost calculations ignore the cost of producing the text itself, and though its value is difficult to calculate, estimates range from 10-1000 X more than the total cost of the training of the models</w:t>
+      </w:r>
+      <w:r>
+        <w:t xml:space="preserve"> </w:t>
+      </w:r>
+      <w:r>
+        <w:t xml:space="preserve">(Kandpal &amp; Raffel, 2025)</w:t>
+      </w:r>
+      <w:r>
+        <w:t xml:space="preserve">. In other words, the more valuable thing is the data and not the model, and the lack of appropriate compensation for its use has given rise to a number of lawsuits (e.g. Authors Guild vs. OpenAI</w:t>
+      </w:r>
+      <w:r>
+        <w:t xml:space="preserve"> </w:t>
+      </w:r>
+      <w:r>
+        <w:rPr>
+          <w:rStyle w:val="FootnoteReference"/>
+        </w:rPr>
+        <w:footnoteReference w:id="33"/>
+      </w:r>
+      <w:r>
+        <w:t xml:space="preserve">).</w:t>
+      </w:r>
+    </w:p>
+    <w:p>
+      <w:pPr>
+        <w:pStyle w:val="BodyText"/>
+      </w:pPr>
+      <w:r>
+        <w:t xml:space="preserve">Thus, the field of AI must wrestle with two opposing issues: we want to train models with data that has high quality - e.g we want the data to be representative of conditions where the model will be deployed, and thus relevant distributions in the training data must reflect the environment in which the models will be deployed</w:t>
       </w:r>
       <w:r>
         <w:t xml:space="preserve"> </w:t>
@@ -451,78 +671,7 @@
         <w:t xml:space="preserve">(Hullman et al., 2022)</w:t>
       </w:r>
       <w:r>
-        <w:t xml:space="preserve">.</w:t>
-      </w:r>
-    </w:p>
-    <w:bookmarkStart w:id="33" w:name="data-for-gen-ai"/>
-    <w:p>
-      <w:pPr>
-        <w:pStyle w:val="Heading3"/>
-      </w:pPr>
-      <w:r>
-        <w:t xml:space="preserve">Data for Gen-AI</w:t>
-      </w:r>
-    </w:p>
-    <w:p>
-      <w:pPr>
-        <w:pStyle w:val="FirstParagraph"/>
-      </w:pPr>
-      <w:r>
-        <w:t xml:space="preserve">These issues are magnified with the most contemporary trends of Generative AI systems. Taking the development of Large Language Models as a use-case, the training dataset for Llama 3 included 15T tokens, up from 2T for Llama 2. Although not all details of the datasets have been shared, and setting aside questions of copywrite, licensing, and ethical concerns, any available text that is likely to have some quality is limited compared to these requirements. Among the refined sources of text available, Wikipedia, which comprises some 6.9M English articles, comprised of approximately 62M pages over all languages, is an estimated 5 billion tokens</w:t>
-      </w:r>
-      <w:r>
-        <w:rPr>
-          <w:rStyle w:val="FootnoteReference"/>
-        </w:rPr>
-        <w:footnoteReference w:id="25"/>
-      </w:r>
-      <w:r>
-        <w:t xml:space="preserve">. If we take the approximate 4.4M papers published in 2024 and indexed on Scopus as an indication, academia published an estimated 45B tokens in that year. If we extend our reach to other repositories, e.g. the approximately 85 million academic papers available on Sci-hub</w:t>
-      </w:r>
-      <w:r>
-        <w:rPr>
-          <w:rStyle w:val="FootnoteReference"/>
-        </w:rPr>
-        <w:footnoteReference w:id="27"/>
-      </w:r>
-      <w:r>
-        <w:t xml:space="preserve"> </w:t>
-      </w:r>
-      <w:r>
-        <w:t xml:space="preserve">or SCOPUS</w:t>
-      </w:r>
-      <w:r>
-        <w:rPr>
-          <w:rStyle w:val="FootnoteReference"/>
-        </w:rPr>
-        <w:footnoteReference w:id="28"/>
-      </w:r>
-      <w:r>
-        <w:t xml:space="preserve"> </w:t>
-      </w:r>
-      <w:r>
-        <w:t xml:space="preserve">would result in an estimate of 700B. A similar figure might be estimated from libegen and the 7.5M</w:t>
-      </w:r>
-      <w:r>
-        <w:rPr>
-          <w:rStyle w:val="FootnoteReference"/>
-        </w:rPr>
-        <w:footnoteReference w:id="29"/>
-      </w:r>
-      <w:r>
-        <w:t xml:space="preserve"> </w:t>
-      </w:r>
-      <w:r>
-        <w:t xml:space="preserve">books there. While academic pursuits result in increasing token counts, we have immediate access to a set of approximately 1.5T. Internet archive has some 44M books, which may yield up to 4.4T, although we expect duplicates with the libgen archive. Thus, a more likely source for the ever-increasing data requirements are repositories like Common Crawl</w:t>
-      </w:r>
-      <w:r>
-        <w:rPr>
-          <w:rStyle w:val="FootnoteReference"/>
-        </w:rPr>
-        <w:footnoteReference w:id="31"/>
-      </w:r>
-      <w:r>
-        <w:t xml:space="preserve">. But this too has limits, and we are projected to have too little human-generated text to continue the increase in model size this decade</w:t>
+        <w:t xml:space="preserve">, but the data requirements to train them appear thus far to be ever-increasing</w:t>
       </w:r>
       <w:r>
         <w:t xml:space="preserve"> </w:t>
@@ -531,89 +680,7 @@
         <w:t xml:space="preserve">(Villalobos et al., 2024)</w:t>
       </w:r>
       <w:r>
-        <w:t xml:space="preserve">.</w:t>
-      </w:r>
-    </w:p>
-    <w:p>
-      <w:pPr>
-        <w:pStyle w:val="BodyText"/>
-      </w:pPr>
-      <w:r>
-        <w:t xml:space="preserve">The largest frontier models cost tens of millions of USD to train, with estimates of GPT-4 at 40M USD for hardware (chips, servers, and networking hardware) and energy, and estimated increases of 2.4 X per year suggesting that frontier models will cost 1B USD to train by 2027</w:t>
-      </w:r>
-      <w:r>
-        <w:t xml:space="preserve"> </w:t>
-      </w:r>
-      <w:r>
-        <w:t xml:space="preserve">(Cottier et al., 2024)</w:t>
-      </w:r>
-      <w:r>
-        <w:t xml:space="preserve">. Notably, this cost exceeds annual revenues in companies training large scale LLMs</w:t>
-      </w:r>
-      <w:r>
-        <w:t xml:space="preserve"> </w:t>
-      </w:r>
-      <w:r>
-        <w:t xml:space="preserve">(Kandpal &amp; Raffel, 2025)</w:t>
-      </w:r>
-      <w:r>
-        <w:t xml:space="preserve">. Human labor responsible for the collection, curation, and eventual annotation of training data in addition to the training of the model (including researchers, engineers, and managers, but not data center employees and operations staff) is estimated at 29%-49% of the overall cost</w:t>
-      </w:r>
-      <w:r>
-        <w:t xml:space="preserve"> </w:t>
-      </w:r>
-      <w:r>
-        <w:t xml:space="preserve">(Cottier et al., 2024)</w:t>
-      </w:r>
-      <w:r>
-        <w:t xml:space="preserve">. Notably, these cost calculations ignore the cost of producing the text itself, and though its value is difficult to calculate, estimates range from 10-1000 X more than the total cost of the training of the models</w:t>
-      </w:r>
-      <w:r>
-        <w:t xml:space="preserve"> </w:t>
-      </w:r>
-      <w:r>
-        <w:t xml:space="preserve">(Kandpal &amp; Raffel, 2025)</w:t>
-      </w:r>
-      <w:r>
-        <w:t xml:space="preserve">. In other words, the more valuable thing is the data and not the model, and the lack of appropriate compensation for its use has given rise to a number of lawsuits (e.g. Authors Guild vs. OpenAI</w:t>
-      </w:r>
-      <w:r>
-        <w:t xml:space="preserve"> </w:t>
-      </w:r>
-      <w:r>
-        <w:rPr>
-          <w:rStyle w:val="FootnoteReference"/>
-        </w:rPr>
-        <w:footnoteReference w:id="32"/>
-      </w:r>
-      <w:r>
-        <w:t xml:space="preserve">).</w:t>
-      </w:r>
-    </w:p>
-    <w:p>
-      <w:pPr>
-        <w:pStyle w:val="BodyText"/>
-      </w:pPr>
-      <w:r>
-        <w:t xml:space="preserve">Thus, the field of AI must wrestle with two opposing issues: we want to train them with data that has high quality - e.g we want the data to be representative of conditions where the model will be deployed, and thus relevant distributions in the training data must reflect the environment in which the models will be deployed</w:t>
-      </w:r>
-      <w:r>
-        <w:t xml:space="preserve"> </w:t>
-      </w:r>
-      <w:r>
-        <w:t xml:space="preserve">(Hullman et al., 2022)</w:t>
-      </w:r>
-      <w:r>
-        <w:t xml:space="preserve">, but the data requirements to train them appear thus far to be ever-increasing</w:t>
-      </w:r>
-      <w:r>
-        <w:t xml:space="preserve"> </w:t>
-      </w:r>
-      <w:r>
-        <w:t xml:space="preserve">(Villalobos et al., 2024)</w:t>
-      </w:r>
-      <w:r>
-        <w:t xml:space="preserve">. Frontier models add an additional challenge: that of scale. We want the data used in training to be</w:t>
+        <w:t xml:space="preserve">. Models trained with contemporary techniques add an additional challenge: that of scale. We want the data used in training to be</w:t>
       </w:r>
       <w:r>
         <w:t xml:space="preserve"> </w:t>
@@ -652,12 +719,11 @@
         <w:t xml:space="preserve">is contained the overall perspective presented in all of academic work and official reports - the estimating probability of the truth of potential explanations given carefully collected and analyzed observations. And yet, even if there were little to no barriers to using all of human academic text to train LLMs, this amount of text pales in quantity to the data requirements.</w:t>
       </w:r>
     </w:p>
-    <w:bookmarkEnd w:id="33"/>
     <w:bookmarkEnd w:id="34"/>
     <w:bookmarkStart w:id="35" w:name="challenges-for-evaluation-data"/>
     <w:p>
       <w:pPr>
-        <w:pStyle w:val="Heading2"/>
+        <w:pStyle w:val="Heading3"/>
       </w:pPr>
       <w:r>
         <w:t xml:space="preserve">Challenges for evaluation data</w:t>
@@ -800,7 +866,7 @@
         <w:t xml:space="preserve">(Wehner et al., 2020)</w:t>
       </w:r>
       <w:r>
-        <w:t xml:space="preserve">. It assumes an unknowable true score, and that all attempts to measure the true score are imperfect. Thus there is no single solution to demonstrating the validity of a construct, but rather an accumulation of evidence, across multiple studies, with observations made using different methods</w:t>
+        <w:t xml:space="preserve">. It assumes an unknowable true score, and that all attempts to measure the true score are imperfect. There is no single solution to demonstrating the validity of a construct, but rather an accumulation of evidence, across multiple studies, with observations made using different methods</w:t>
       </w:r>
       <w:r>
         <w:t xml:space="preserve"> </w:t>
@@ -821,41 +887,76 @@
         <w:t xml:space="preserve">.</w:t>
       </w:r>
     </w:p>
+    <w:bookmarkEnd w:id="35"/>
+    <w:bookmarkStart w:id="36" w:name="Xb21c0cd62fdc380f1e78a1289b7d4aa3997b6d1"/>
+    <w:p>
+      <w:pPr>
+        <w:pStyle w:val="Heading3"/>
+      </w:pPr>
+      <w:r>
+        <w:t xml:space="preserve">Collaboration to address data requirement challenges</w:t>
+      </w:r>
+    </w:p>
+    <w:p>
+      <w:pPr>
+        <w:pStyle w:val="FirstParagraph"/>
+      </w:pPr>
+      <w:r>
+        <w:t xml:space="preserve">One approach to both gathering the necessary training data at scale as well as the labels or annotations have been shown in collaborations between scientists and the general public. Online platforms host and facilitate the creation of various resources, ranging from media and other forms of data, labels and annotation projects, as well as forums for discussion. For example inaturalist.org is an online community with over 8 million users who make contributions in the form of images taken on their smartphones, and/or labels of the species in the images</w:t>
+      </w:r>
+      <w:r>
+        <w:t xml:space="preserve"> </w:t>
+      </w:r>
+      <w:r>
+        <w:t xml:space="preserve">(Van Horn et al., 2018)</w:t>
+      </w:r>
+      <w:r>
+        <w:t xml:space="preserve">. Similarly, zooniverse.org is an online community of over 2.8M users that hosts projects defined by scientists to gather labels from non-scientists</w:t>
+      </w:r>
+      <w:r>
+        <w:t xml:space="preserve"> </w:t>
+      </w:r>
+      <w:r>
+        <w:t xml:space="preserve">(Fortson et al., 2012)</w:t>
+      </w:r>
+      <w:r>
+        <w:t xml:space="preserve">. A third example is commonvoice.mozilla.org/en, which is a large dataset of speech transcription in 76 languages, provided by approximately 150k participants</w:t>
+      </w:r>
+      <w:r>
+        <w:t xml:space="preserve"> </w:t>
+      </w:r>
+      <w:r>
+        <w:t xml:space="preserve">(Ardila et al., 2020)</w:t>
+      </w:r>
+      <w:r>
+        <w:t xml:space="preserve">.</w:t>
+      </w:r>
+    </w:p>
+    <w:bookmarkEnd w:id="36"/>
+    <w:bookmarkEnd w:id="37"/>
+    <w:bookmarkStart w:id="38" w:name="concluding-call-to-action"/>
+    <w:p>
+      <w:pPr>
+        <w:pStyle w:val="Heading2"/>
+      </w:pPr>
+      <w:r>
+        <w:t xml:space="preserve">Concluding Call to Action</w:t>
+      </w:r>
+    </w:p>
+    <w:p>
+      <w:pPr>
+        <w:pStyle w:val="FirstParagraph"/>
+      </w:pPr>
+      <w:r>
+        <w:t xml:space="preserve">Better data design enables better science, more responsible innovation, and safer, more meaningful AI systems, but is costly, even in comparison to the current amount of effort and funding dedicated to AI (and related fields) research. A key priority is that the AI/ML research community, conferences, funding agencies, and publishers must recognize data research, analysis as well as creation, as a research contribution.New formats like data-focused Registered Reports and micropublications should be adopted to 1) distribute efforts, and 2) aggregate knowledge.</w:t>
+      </w:r>
+    </w:p>
     <w:p>
       <w:pPr>
         <w:pStyle w:val="BodyText"/>
       </w:pPr>
       <w:r>
-        <w:t xml:space="preserve">The</w:t>
-      </w:r>
-      <w:r>
-        <w:t xml:space="preserve"> </w:t>
-      </w:r>
-      <w:r>
-        <w:rPr>
-          <w:b/>
-          <w:bCs/>
-        </w:rPr>
-        <w:t xml:space="preserve">cost of collecting meaningful, high-quality datasets</w:t>
-      </w:r>
-      <w:r>
-        <w:t xml:space="preserve"> </w:t>
-      </w:r>
-      <w:r>
-        <w:t xml:space="preserve">— particularly for complex constructs like values, intentions, or intelligence — is</w:t>
-      </w:r>
-      <w:r>
-        <w:t xml:space="preserve"> </w:t>
-      </w:r>
-      <w:r>
-        <w:rPr>
-          <w:b/>
-          <w:bCs/>
-        </w:rPr>
-        <w:t xml:space="preserve">underappreciated and underfunded</w:t>
-      </w:r>
-      <w:r>
-        <w:t xml:space="preserve">. [Thesis contributions here.] Whether a simple or complex ground-truthing problem, treating the phenomenon of interest like a construct has benefits. Collecting good data is expensive, but neglecting this cost leads to cascading problems in AI evaluation.</w:t>
+        <w:t xml:space="preserve">Further, we must rethink how we allocate labor. Load-bearing datasets require more effort than the initial collection and subsequent distribution, but also maintenance. This beyond research required to create useful datasets, we also require resources to maintain them.</w:t>
       </w:r>
     </w:p>
     <w:p>
@@ -863,642 +964,65 @@
         <w:pStyle w:val="BodyText"/>
       </w:pPr>
       <w:r>
-        <w:t xml:space="preserve">Without better practices, datasets remain opaque, unexamined, and prone to embedding systemic biases from the start.</w:t>
-      </w:r>
-    </w:p>
-    <w:bookmarkEnd w:id="35"/>
-    <w:bookmarkStart w:id="36" w:name="Xfdc3f7731177f418dfbcb6c7a82115f411207fb"/>
-    <w:p>
-      <w:pPr>
-        <w:pStyle w:val="Heading2"/>
-      </w:pPr>
-      <w:r>
-        <w:t xml:space="preserve">Lessons from Other Fields: Registered Reports and the Science of Measurement</w:t>
-      </w:r>
-    </w:p>
-    <w:p>
-      <w:pPr>
-        <w:pStyle w:val="Compact"/>
-        <w:numPr>
-          <w:ilvl w:val="0"/>
-          <w:numId w:val="1001"/>
-        </w:numPr>
-      </w:pPr>
-      <w:r>
-        <w:t xml:space="preserve">In fields like psychology and medicine,</w:t>
-      </w:r>
-      <w:r>
-        <w:t xml:space="preserve"> </w:t>
-      </w:r>
-      <w:r>
-        <w:rPr>
-          <w:b/>
-          <w:bCs/>
-        </w:rPr>
-        <w:t xml:space="preserve">Registered Reports</w:t>
-      </w:r>
-      <w:r>
-        <w:t xml:space="preserve"> </w:t>
-      </w:r>
-      <w:r>
-        <w:t xml:space="preserve">emerged to separate the design of a study from its results, reducing biases like hindsight bias and outcome switching.</w:t>
-      </w:r>
-    </w:p>
-    <w:p>
-      <w:pPr>
-        <w:pStyle w:val="Compact"/>
-        <w:numPr>
-          <w:ilvl w:val="0"/>
-          <w:numId w:val="1001"/>
-        </w:numPr>
-      </w:pPr>
-      <w:r>
-        <w:t xml:space="preserve">Other fields actively</w:t>
-      </w:r>
-      <w:r>
-        <w:t xml:space="preserve"> </w:t>
-      </w:r>
-      <w:r>
-        <w:rPr>
-          <w:b/>
-          <w:bCs/>
-        </w:rPr>
-        <w:t xml:space="preserve">study how to measure complex constructs</w:t>
-      </w:r>
-      <w:r>
-        <w:t xml:space="preserve">: e.g., psychometrics for cognitive ability, epidemiology for disease burden, and criminology for recidivism. These fields show that</w:t>
-      </w:r>
-      <w:r>
-        <w:t xml:space="preserve"> </w:t>
-      </w:r>
-      <w:r>
-        <w:rPr>
-          <w:b/>
-          <w:bCs/>
-        </w:rPr>
-        <w:t xml:space="preserve">developing good measurement instruments</w:t>
-      </w:r>
-      <w:r>
-        <w:t xml:space="preserve"> </w:t>
-      </w:r>
-      <w:r>
-        <w:t xml:space="preserve">is a dedicated scientific effort — not a side activity.</w:t>
-      </w:r>
-    </w:p>
-    <w:p>
-      <w:pPr>
-        <w:pStyle w:val="Compact"/>
-        <w:numPr>
-          <w:ilvl w:val="0"/>
-          <w:numId w:val="1001"/>
-        </w:numPr>
-      </w:pPr>
-      <w:r>
-        <w:t xml:space="preserve">If AI research depends critically on ground-truth data, then the field needs a</w:t>
-      </w:r>
-      <w:r>
-        <w:t xml:space="preserve"> </w:t>
-      </w:r>
-      <w:r>
-        <w:rPr>
-          <w:b/>
-          <w:bCs/>
-        </w:rPr>
-        <w:t xml:space="preserve">dedicated research agenda focused on ground-truth design and measurement science</w:t>
-      </w:r>
-      <w:r>
-        <w:t xml:space="preserve">. Beyond lessons learned in other fields are ground-truthing specific questions.</w:t>
-      </w:r>
-    </w:p>
-    <w:bookmarkEnd w:id="36"/>
-    <w:bookmarkStart w:id="37" w:name="Xd28356d52f278dbb0c49e0915b741f9e2f06487"/>
-    <w:p>
-      <w:pPr>
-        <w:pStyle w:val="Heading2"/>
-      </w:pPr>
-      <w:r>
-        <w:t xml:space="preserve">Biases in AGI Research Highlight the Need for Careful Grounding</w:t>
-      </w:r>
-    </w:p>
-    <w:p>
-      <w:pPr>
-        <w:pStyle w:val="Compact"/>
-        <w:numPr>
-          <w:ilvl w:val="0"/>
-          <w:numId w:val="1002"/>
-        </w:numPr>
-      </w:pPr>
-      <w:r>
-        <w:t xml:space="preserve">In our ICSE-SEIS 2023 paper, we critique</w:t>
-      </w:r>
-      <w:r>
-        <w:t xml:space="preserve"> </w:t>
-      </w:r>
-      <w:r>
-        <w:rPr>
-          <w:b/>
-          <w:bCs/>
-        </w:rPr>
-        <w:t xml:space="preserve">unscientific performance claims</w:t>
-      </w:r>
-      <w:r>
-        <w:t xml:space="preserve"> </w:t>
-      </w:r>
-      <w:r>
-        <w:t xml:space="preserve">in AGI-related work.</w:t>
-      </w:r>
-    </w:p>
-    <w:p>
-      <w:pPr>
-        <w:pStyle w:val="Compact"/>
-        <w:numPr>
-          <w:ilvl w:val="0"/>
-          <w:numId w:val="1002"/>
-        </w:numPr>
-      </w:pPr>
-      <w:r>
-        <w:t xml:space="preserve">AGI research is especially vulnerable to confirmation bias, wishful thinking, and premature performance claims without rigorous benchmarks.</w:t>
-      </w:r>
-    </w:p>
-    <w:p>
-      <w:pPr>
-        <w:pStyle w:val="Compact"/>
-        <w:numPr>
-          <w:ilvl w:val="0"/>
-          <w:numId w:val="1002"/>
-        </w:numPr>
-      </w:pPr>
-      <w:r>
-        <w:rPr>
-          <w:b/>
-          <w:bCs/>
-        </w:rPr>
-        <w:t xml:space="preserve">Defining the constructs we aim to measure</w:t>
-      </w:r>
-      <w:r>
-        <w:t xml:space="preserve"> </w:t>
-      </w:r>
-      <w:r>
-        <w:t xml:space="preserve">(e.g.,</w:t>
-      </w:r>
-      <w:r>
-        <w:t xml:space="preserve"> </w:t>
-      </w:r>
-      <w:r>
-        <w:t xml:space="preserve">“intelligence”</w:t>
-      </w:r>
-      <w:r>
-        <w:t xml:space="preserve"> </w:t>
-      </w:r>
-      <w:r>
-        <w:t xml:space="preserve">in LLMs) must be a scientific task in itself. Intelligence may manifest differently in AI systems than in humans, requiring new conceptualizations and new measurement instruments.</w:t>
-      </w:r>
-    </w:p>
-    <w:p>
-      <w:pPr>
-        <w:pStyle w:val="Compact"/>
-        <w:numPr>
-          <w:ilvl w:val="0"/>
-          <w:numId w:val="1002"/>
-        </w:numPr>
-      </w:pPr>
-      <w:r>
-        <w:t xml:space="preserve">Without careful construct definition and measurement, claims about AGI capabilities risk being scientifically meaningless.</w:t>
-      </w:r>
-    </w:p>
-    <w:bookmarkEnd w:id="37"/>
-    <w:bookmarkStart w:id="38" w:name="X7a4581040a666c28bfa4c3c226652ffa6831acc"/>
-    <w:p>
-      <w:pPr>
-        <w:pStyle w:val="Heading2"/>
-      </w:pPr>
-      <w:r>
-        <w:t xml:space="preserve">Micropublication Models: Capturing Data Collection as a First-Class Output</w:t>
-      </w:r>
-    </w:p>
-    <w:p>
-      <w:pPr>
-        <w:pStyle w:val="Compact"/>
-        <w:numPr>
-          <w:ilvl w:val="0"/>
-          <w:numId w:val="1003"/>
-        </w:numPr>
-      </w:pPr>
-      <w:r>
-        <w:t xml:space="preserve">Micropublications are modular, peer-reviewed publications that focus on specific research artifacts like datasets, annotation protocols, or measurement plans.</w:t>
-      </w:r>
-    </w:p>
-    <w:p>
-      <w:pPr>
-        <w:pStyle w:val="Compact"/>
-        <w:numPr>
-          <w:ilvl w:val="0"/>
-          <w:numId w:val="1003"/>
-        </w:numPr>
-      </w:pPr>
-      <w:r>
-        <w:t xml:space="preserve">Extending the Registered Reports model, we can</w:t>
-      </w:r>
-      <w:r>
-        <w:t xml:space="preserve"> </w:t>
-      </w:r>
-      <w:r>
-        <w:rPr>
-          <w:b/>
-          <w:bCs/>
-        </w:rPr>
-        <w:t xml:space="preserve">approve data collection protocols</w:t>
-      </w:r>
-      <w:r>
-        <w:t xml:space="preserve"> </w:t>
-      </w:r>
-      <w:r>
-        <w:rPr>
-          <w:i/>
-          <w:iCs/>
-        </w:rPr>
-        <w:t xml:space="preserve">before</w:t>
-      </w:r>
-      <w:r>
-        <w:t xml:space="preserve"> </w:t>
-      </w:r>
-      <w:r>
-        <w:t xml:space="preserve">data is collected, including sampling design, measurement instruments, and annotation strategies.</w:t>
-      </w:r>
-    </w:p>
-    <w:p>
-      <w:pPr>
-        <w:pStyle w:val="Compact"/>
-        <w:numPr>
-          <w:ilvl w:val="0"/>
-          <w:numId w:val="1003"/>
-        </w:numPr>
-      </w:pPr>
-      <w:r>
-        <w:t xml:space="preserve">Decentralized contributors (e.g., multiple labs or individuals) could</w:t>
-      </w:r>
-      <w:r>
-        <w:t xml:space="preserve"> </w:t>
-      </w:r>
-      <w:r>
-        <w:rPr>
-          <w:b/>
-          <w:bCs/>
-        </w:rPr>
-        <w:t xml:space="preserve">publish individual datasets</w:t>
-      </w:r>
-      <w:r>
-        <w:t xml:space="preserve"> </w:t>
-      </w:r>
-      <w:r>
-        <w:t xml:space="preserve">under a shared, peer-reviewed protocol.</w:t>
-      </w:r>
-    </w:p>
-    <w:p>
-      <w:pPr>
-        <w:pStyle w:val="Compact"/>
-        <w:numPr>
-          <w:ilvl w:val="0"/>
-          <w:numId w:val="1003"/>
-        </w:numPr>
-      </w:pPr>
-      <w:r>
-        <w:t xml:space="preserve">This would move ground-truth collection toward</w:t>
-      </w:r>
-      <w:r>
-        <w:t xml:space="preserve"> </w:t>
-      </w:r>
-      <w:r>
-        <w:rPr>
-          <w:b/>
-          <w:bCs/>
-        </w:rPr>
-        <w:t xml:space="preserve">transparent, modular, and cumulative science</w:t>
-      </w:r>
-      <w:r>
-        <w:t xml:space="preserve">, rather than isolated, one-off efforts.</w:t>
+        <w:t xml:space="preserve">A primary resource is the labor of academic students, from the bachelor to the PhD level. As it’s the</w:t>
+      </w:r>
+      <w:r>
+        <w:t xml:space="preserve"> </w:t>
+      </w:r>
+      <w:r>
+        <w:t xml:space="preserve">‘real’</w:t>
+      </w:r>
+      <w:r>
+        <w:t xml:space="preserve"> </w:t>
+      </w:r>
+      <w:r>
+        <w:t xml:space="preserve">world of publication that matters. As</w:t>
+      </w:r>
+      <w:r>
+        <w:t xml:space="preserve"> </w:t>
+      </w:r>
+      <w:r>
+        <w:t xml:space="preserve">Larivière (2012)</w:t>
+      </w:r>
+      <w:r>
+        <w:t xml:space="preserve"> </w:t>
+      </w:r>
+      <w:r>
+        <w:t xml:space="preserve">note, a thesis defense is a more curated experience as the</w:t>
+      </w:r>
+      <w:r>
+        <w:t xml:space="preserve"> </w:t>
+      </w:r>
+      <w:r>
+        <w:t xml:space="preserve">‘peer reviewers’</w:t>
+      </w:r>
+      <w:r>
+        <w:t xml:space="preserve"> </w:t>
+      </w:r>
+      <w:r>
+        <w:t xml:space="preserve">are chosen by the supervisors of the student - on the other hand, peer reviewers in the world of academic publication are far broader than the networks of the PhD candidate’s supervisory staff. One study in Canada in 2012 showed that one third of all academic output comes form PhD students</w:t>
+      </w:r>
+      <w:r>
+        <w:t xml:space="preserve"> </w:t>
+      </w:r>
+      <w:r>
+        <w:t xml:space="preserve">(Larivière, 2012)</w:t>
+      </w:r>
+      <w:r>
+        <w:t xml:space="preserve">. One study showed the decline of citations of PhD theses over time</w:t>
+      </w:r>
+      <w:r>
+        <w:t xml:space="preserve"> </w:t>
+      </w:r>
+      <w:r>
+        <w:t xml:space="preserve">(Larivière et al., 2008)</w:t>
+      </w:r>
+      <w:r>
+        <w:t xml:space="preserve">. Perhaps there are other, more productive ways to contribute rather than taking the time to write a thesis.</w:t>
       </w:r>
     </w:p>
     <w:bookmarkEnd w:id="38"/>
-    <w:bookmarkStart w:id="39" w:name="X80450f591f0368e88dbd865d4752e325317266b"/>
-    <w:p>
-      <w:pPr>
-        <w:pStyle w:val="Heading2"/>
-      </w:pPr>
-      <w:r>
-        <w:t xml:space="preserve">Building Infrastructure for Transparent Ground Truth</w:t>
-      </w:r>
-    </w:p>
-    <w:p>
-      <w:pPr>
-        <w:pStyle w:val="Compact"/>
-        <w:numPr>
-          <w:ilvl w:val="0"/>
-          <w:numId w:val="1004"/>
-        </w:numPr>
-      </w:pPr>
-      <w:r>
-        <w:t xml:space="preserve">Our SEIS 2023 paper pushes for open, linked, reproducible artifacts, not just final models or results.</w:t>
-      </w:r>
-    </w:p>
-    <w:p>
-      <w:pPr>
-        <w:pStyle w:val="Compact"/>
-        <w:numPr>
-          <w:ilvl w:val="0"/>
-          <w:numId w:val="1004"/>
-        </w:numPr>
-      </w:pPr>
-      <w:r>
-        <w:t xml:space="preserve">Our CHI 2023 paper critiques the opacity of machine learning artifacts and calls for linking data, documentation, and transparent evaluation processes.</w:t>
-      </w:r>
-    </w:p>
-    <w:p>
-      <w:pPr>
-        <w:pStyle w:val="Compact"/>
-        <w:numPr>
-          <w:ilvl w:val="0"/>
-          <w:numId w:val="1004"/>
-        </w:numPr>
-      </w:pPr>
-      <w:r>
-        <w:rPr>
-          <w:b/>
-          <w:bCs/>
-        </w:rPr>
-        <w:t xml:space="preserve">Alexandria</w:t>
-      </w:r>
-      <w:r>
-        <w:t xml:space="preserve">:</w:t>
-      </w:r>
-    </w:p>
-    <w:p>
-      <w:pPr>
-        <w:pStyle w:val="Compact"/>
-        <w:numPr>
-          <w:ilvl w:val="1"/>
-          <w:numId w:val="1005"/>
-        </w:numPr>
-      </w:pPr>
-      <w:r>
-        <w:t xml:space="preserve">A web platform combining Wikipedia-style collaborative editing with GitHub-style version control.</w:t>
-      </w:r>
-    </w:p>
-    <w:p>
-      <w:pPr>
-        <w:pStyle w:val="Compact"/>
-        <w:numPr>
-          <w:ilvl w:val="1"/>
-          <w:numId w:val="1005"/>
-        </w:numPr>
-      </w:pPr>
-      <w:r>
-        <w:t xml:space="preserve">Supports the</w:t>
-      </w:r>
-      <w:r>
-        <w:t xml:space="preserve"> </w:t>
-      </w:r>
-      <w:r>
-        <w:rPr>
-          <w:b/>
-          <w:bCs/>
-        </w:rPr>
-        <w:t xml:space="preserve">CREDIT taxonomy</w:t>
-      </w:r>
-      <w:r>
-        <w:t xml:space="preserve"> </w:t>
-      </w:r>
-      <w:r>
-        <w:t xml:space="preserve">for structured contributor recognition.</w:t>
-      </w:r>
-    </w:p>
-    <w:p>
-      <w:pPr>
-        <w:pStyle w:val="Compact"/>
-        <w:numPr>
-          <w:ilvl w:val="1"/>
-          <w:numId w:val="1005"/>
-        </w:numPr>
-      </w:pPr>
-      <w:r>
-        <w:rPr>
-          <w:b/>
-          <w:bCs/>
-        </w:rPr>
-        <w:t xml:space="preserve">Proof of concept</w:t>
-      </w:r>
-      <w:r>
-        <w:t xml:space="preserve">: Built almost entirely by student developers under supervision, showing that decentralized academic innovation is possible.</w:t>
-      </w:r>
-    </w:p>
-    <w:p>
-      <w:pPr>
-        <w:pStyle w:val="Compact"/>
-        <w:numPr>
-          <w:ilvl w:val="1"/>
-          <w:numId w:val="1005"/>
-        </w:numPr>
-      </w:pPr>
-      <w:r>
-        <w:t xml:space="preserve">A few additional steps would yield a fully operational infrastructure supporting micropublication of ground-truth artifacts.</w:t>
-      </w:r>
-    </w:p>
-    <w:bookmarkEnd w:id="39"/>
-    <w:bookmarkStart w:id="40" w:name="X686a08a01cbc44f3497f053313e98b41f4543b1"/>
-    <w:p>
-      <w:pPr>
-        <w:pStyle w:val="Heading2"/>
-      </w:pPr>
-      <w:r>
-        <w:t xml:space="preserve">The Vision: Toward Responsible Ground Truth for AI and AGI</w:t>
-      </w:r>
-    </w:p>
-    <w:p>
-      <w:pPr>
-        <w:pStyle w:val="Compact"/>
-        <w:numPr>
-          <w:ilvl w:val="0"/>
-          <w:numId w:val="1006"/>
-        </w:numPr>
-      </w:pPr>
-      <w:r>
-        <w:t xml:space="preserve">Researchers pre-register their ground-truth collection plans, including constructs, instruments, and expected properties of the data.</w:t>
-      </w:r>
-    </w:p>
-    <w:p>
-      <w:pPr>
-        <w:pStyle w:val="Compact"/>
-        <w:numPr>
-          <w:ilvl w:val="0"/>
-          <w:numId w:val="1006"/>
-        </w:numPr>
-      </w:pPr>
-      <w:r>
-        <w:t xml:space="preserve">Peer-reviewed protocols are made public before data collection.</w:t>
-      </w:r>
-    </w:p>
-    <w:p>
-      <w:pPr>
-        <w:pStyle w:val="Compact"/>
-        <w:numPr>
-          <w:ilvl w:val="0"/>
-          <w:numId w:val="1006"/>
-        </w:numPr>
-      </w:pPr>
-      <w:r>
-        <w:t xml:space="preserve">Annotators, coders, and dataset curators are properly credited through micropublications.</w:t>
-      </w:r>
-    </w:p>
-    <w:p>
-      <w:pPr>
-        <w:pStyle w:val="Compact"/>
-        <w:numPr>
-          <w:ilvl w:val="0"/>
-          <w:numId w:val="1006"/>
-        </w:numPr>
-      </w:pPr>
-      <w:r>
-        <w:t xml:space="preserve">Datasets grow openly, collaboratively, with tracked provenance and version control.</w:t>
-      </w:r>
-    </w:p>
-    <w:p>
-      <w:pPr>
-        <w:pStyle w:val="Compact"/>
-        <w:numPr>
-          <w:ilvl w:val="0"/>
-          <w:numId w:val="1006"/>
-        </w:numPr>
-      </w:pPr>
-      <w:r>
-        <w:t xml:space="preserve">This infrastructure builds</w:t>
-      </w:r>
-      <w:r>
-        <w:t xml:space="preserve"> </w:t>
-      </w:r>
-      <w:r>
-        <w:rPr>
-          <w:b/>
-          <w:bCs/>
-        </w:rPr>
-        <w:t xml:space="preserve">trustworthy, reproducible foundations</w:t>
-      </w:r>
-      <w:r>
-        <w:t xml:space="preserve"> </w:t>
-      </w:r>
-      <w:r>
-        <w:t xml:space="preserve">for the next generation of AI and AGI research.</w:t>
-      </w:r>
-    </w:p>
-    <w:bookmarkEnd w:id="40"/>
-    <w:bookmarkStart w:id="41" w:name="concluding-call-to-action"/>
-    <w:p>
-      <w:pPr>
-        <w:pStyle w:val="Heading2"/>
-      </w:pPr>
-      <w:r>
-        <w:t xml:space="preserve">Concluding Call to Action</w:t>
-      </w:r>
-    </w:p>
-    <w:p>
-      <w:pPr>
-        <w:pStyle w:val="Compact"/>
-        <w:numPr>
-          <w:ilvl w:val="0"/>
-          <w:numId w:val="1007"/>
-        </w:numPr>
-      </w:pPr>
-      <w:r>
-        <w:t xml:space="preserve">The AI/ML research community, conferences, funding agencies, and publishers must recognize ground-truth data creation as a first-class research contribution.</w:t>
-      </w:r>
-    </w:p>
-    <w:p>
-      <w:pPr>
-        <w:pStyle w:val="Compact"/>
-        <w:numPr>
-          <w:ilvl w:val="0"/>
-          <w:numId w:val="1007"/>
-        </w:numPr>
-      </w:pPr>
-      <w:r>
-        <w:t xml:space="preserve">New formats like data-focused Registered Reports and micropublications should be adopted.</w:t>
-      </w:r>
-    </w:p>
-    <w:p>
-      <w:pPr>
-        <w:pStyle w:val="Compact"/>
-        <w:numPr>
-          <w:ilvl w:val="0"/>
-          <w:numId w:val="1007"/>
-        </w:numPr>
-      </w:pPr>
-      <w:r>
-        <w:t xml:space="preserve">Better data design enables better science, more responsible innovation, and safer, more meaningful AI systems.</w:t>
-      </w:r>
-    </w:p>
-    <w:p>
-      <w:pPr>
-        <w:pStyle w:val="FirstParagraph"/>
-      </w:pPr>
-      <w:r>
-        <w:t xml:space="preserve">It’s the</w:t>
-      </w:r>
-      <w:r>
-        <w:t xml:space="preserve"> </w:t>
-      </w:r>
-      <w:r>
-        <w:t xml:space="preserve">‘real’</w:t>
-      </w:r>
-      <w:r>
-        <w:t xml:space="preserve"> </w:t>
-      </w:r>
-      <w:r>
-        <w:t xml:space="preserve">world of publication that matters. As</w:t>
-      </w:r>
-      <w:r>
-        <w:t xml:space="preserve"> </w:t>
-      </w:r>
-      <w:r>
-        <w:t xml:space="preserve">Larivière (2012)</w:t>
-      </w:r>
-      <w:r>
-        <w:t xml:space="preserve"> </w:t>
-      </w:r>
-      <w:r>
-        <w:t xml:space="preserve">note, a thesis defense is a more curated experience as the</w:t>
-      </w:r>
-      <w:r>
-        <w:t xml:space="preserve"> </w:t>
-      </w:r>
-      <w:r>
-        <w:t xml:space="preserve">‘peer reviewers’</w:t>
-      </w:r>
-      <w:r>
-        <w:t xml:space="preserve"> </w:t>
-      </w:r>
-      <w:r>
-        <w:t xml:space="preserve">are chosen by the supervisors of the student - on the other hand, peer reviewers in the world of academic publication are far broader than the networks of the PhD candidate’s supervisory staff. One study in Canada in 2012 showed that one third of all academic output comes form PhD students</w:t>
-      </w:r>
-      <w:r>
-        <w:t xml:space="preserve"> </w:t>
-      </w:r>
-      <w:r>
-        <w:t xml:space="preserve">(Larivière, 2012)</w:t>
-      </w:r>
-      <w:r>
-        <w:t xml:space="preserve">. One study showed the decline of citations of PhD theses over time</w:t>
-      </w:r>
-      <w:r>
-        <w:t xml:space="preserve"> </w:t>
-      </w:r>
-      <w:r>
-        <w:t xml:space="preserve">(Larivière et al., 2008)</w:t>
-      </w:r>
-      <w:r>
-        <w:t xml:space="preserve">. Perhaps there are other, more productive ways to contribute rather than taking the time to write a thesis.</w:t>
-      </w:r>
-    </w:p>
-    <w:bookmarkEnd w:id="41"/>
-    <w:bookmarkStart w:id="81" w:name="sec-appendix"/>
+    <w:bookmarkStart w:id="84" w:name="sec-appendix"/>
     <w:p>
       <w:pPr>
         <w:pStyle w:val="Heading1"/>
@@ -1507,7 +1031,7 @@
         <w:t xml:space="preserve">Appendix</w:t>
       </w:r>
     </w:p>
-    <w:bookmarkStart w:id="45" w:name="appendix-a-citation-trends-plot"/>
+    <w:bookmarkStart w:id="42" w:name="appendix-a-citation-trends-plot"/>
     <w:p>
       <w:pPr>
         <w:pStyle w:val="Heading2"/>
@@ -1525,18 +1049,18 @@
           <wp:inline>
             <wp:extent cx="5334000" cy="4267200"/>
             <wp:effectExtent b="0" l="0" r="0" t="0"/>
-            <wp:docPr descr="" title="" id="43" name="Picture"/>
+            <wp:docPr descr="" title="" id="40" name="Picture"/>
             <a:graphic>
               <a:graphicData uri="http://schemas.openxmlformats.org/drawingml/2006/picture">
                 <pic:pic>
                   <pic:nvPicPr>
-                    <pic:cNvPr descr="index_files/figure-docx/publication_plots-1.png" id="44" name="Picture"/>
+                    <pic:cNvPr descr="index_files/figure-docx/publication_plots-1.png" id="41" name="Picture"/>
                     <pic:cNvPicPr>
                       <a:picLocks noChangeArrowheads="1" noChangeAspect="1"/>
                     </pic:cNvPicPr>
                   </pic:nvPicPr>
                   <pic:blipFill>
-                    <a:blip r:embed="rId42"/>
+                    <a:blip r:embed="rId39"/>
                     <a:stretch>
                       <a:fillRect/>
                     </a:stretch>
@@ -1563,172 +1087,172 @@
         </w:drawing>
       </w:r>
     </w:p>
+    <w:bookmarkEnd w:id="42"/>
+    <w:bookmarkStart w:id="45" w:name="appendix-b-search-terms"/>
+    <w:p>
+      <w:pPr>
+        <w:pStyle w:val="Heading2"/>
+      </w:pPr>
+      <w:r>
+        <w:t xml:space="preserve">Appendix B: Search terms</w:t>
+      </w:r>
+    </w:p>
+    <w:bookmarkStart w:id="43" w:name="scopus"/>
+    <w:p>
+      <w:pPr>
+        <w:pStyle w:val="Heading3"/>
+      </w:pPr>
+      <w:r>
+        <w:t xml:space="preserve">SCOPUS:</w:t>
+      </w:r>
+    </w:p>
+    <w:p>
+      <w:pPr>
+        <w:pStyle w:val="FirstParagraph"/>
+      </w:pPr>
+      <w:r>
+        <w:t xml:space="preserve">for AI related topics:</w:t>
+      </w:r>
+      <w:r>
+        <w:t xml:space="preserve"> </w:t>
+      </w:r>
+      <w:r>
+        <w:t xml:space="preserve">TITLE-ABS-KEY ( ( ( ( machine OR deep OR reinforcement OR supervised OR unsupervised ) AND learning ) OR (</w:t>
+      </w:r>
+      <w:r>
+        <w:t xml:space="preserve"> </w:t>
+      </w:r>
+      <w:r>
+        <w:t xml:space="preserve">“neural networks”</w:t>
+      </w:r>
+      <w:r>
+        <w:t xml:space="preserve"> </w:t>
+      </w:r>
+      <w:r>
+        <w:t xml:space="preserve">) OR ( ai OR</w:t>
+      </w:r>
+      <w:r>
+        <w:t xml:space="preserve"> </w:t>
+      </w:r>
+      <w:r>
+        <w:t xml:space="preserve">“artificial intelligence”</w:t>
+      </w:r>
+      <w:r>
+        <w:t xml:space="preserve"> </w:t>
+      </w:r>
+      <w:r>
+        <w:t xml:space="preserve">) ) ) AND PUBYEAR &gt; 1999 AND PUBYEAR &lt; 2027</w:t>
+      </w:r>
+    </w:p>
+    <w:p>
+      <w:pPr>
+        <w:pStyle w:val="BodyText"/>
+      </w:pPr>
+      <w:r>
+        <w:t xml:space="preserve">for overall publication records:</w:t>
+      </w:r>
+      <w:r>
+        <w:t xml:space="preserve"> </w:t>
+      </w:r>
+      <w:r>
+        <w:t xml:space="preserve">PUBYEAR &gt; 1999 AND PUBYEAR &lt; 2027</w:t>
+      </w:r>
+    </w:p>
+    <w:bookmarkEnd w:id="43"/>
+    <w:bookmarkStart w:id="44" w:name="arxiv"/>
+    <w:p>
+      <w:pPr>
+        <w:pStyle w:val="Heading3"/>
+      </w:pPr>
+      <w:r>
+        <w:t xml:space="preserve">arXiv:</w:t>
+      </w:r>
+    </w:p>
+    <w:p>
+      <w:pPr>
+        <w:pStyle w:val="FirstParagraph"/>
+      </w:pPr>
+      <w:r>
+        <w:t xml:space="preserve">[Abstract]</w:t>
+      </w:r>
+      <w:r>
+        <w:t xml:space="preserve"> </w:t>
+      </w:r>
+      <w:r>
+        <w:t xml:space="preserve">AI or</w:t>
+      </w:r>
+      <w:r>
+        <w:t xml:space="preserve"> </w:t>
+      </w:r>
+      <w:r>
+        <w:t xml:space="preserve">“artificial intelligence”</w:t>
+      </w:r>
+      <w:r>
+        <w:t xml:space="preserve"> </w:t>
+      </w:r>
+      <w:r>
+        <w:t xml:space="preserve">OR machine AND learning</w:t>
+      </w:r>
+      <w:r>
+        <w:t xml:space="preserve"> </w:t>
+      </w:r>
+      <w:r>
+        <w:t xml:space="preserve">OR supervised AND learning</w:t>
+      </w:r>
+      <w:r>
+        <w:t xml:space="preserve"> </w:t>
+      </w:r>
+      <w:r>
+        <w:t xml:space="preserve">OR reinforcement AND learning</w:t>
+      </w:r>
+      <w:r>
+        <w:t xml:space="preserve"> </w:t>
+      </w:r>
+      <w:r>
+        <w:t xml:space="preserve">OR neural AND networks</w:t>
+      </w:r>
+    </w:p>
+    <w:p>
+      <w:pPr>
+        <w:pStyle w:val="BodyText"/>
+      </w:pPr>
+      <w:r>
+        <w:t xml:space="preserve">17,459 results in 2019</w:t>
+      </w:r>
+      <w:r>
+        <w:t xml:space="preserve"> </w:t>
+      </w:r>
+      <w:r>
+        <w:t xml:space="preserve">23,923 results in 2020</w:t>
+      </w:r>
+      <w:r>
+        <w:t xml:space="preserve"> </w:t>
+      </w:r>
+      <w:r>
+        <w:t xml:space="preserve">27,610 results in 2021</w:t>
+      </w:r>
+      <w:r>
+        <w:t xml:space="preserve"> </w:t>
+      </w:r>
+      <w:r>
+        <w:t xml:space="preserve">29,690 results in 2022</w:t>
+      </w:r>
+      <w:r>
+        <w:t xml:space="preserve"> </w:t>
+      </w:r>
+      <w:r>
+        <w:t xml:space="preserve">33,419 results in 2023</w:t>
+      </w:r>
+      <w:r>
+        <w:t xml:space="preserve"> </w:t>
+      </w:r>
+      <w:r>
+        <w:t xml:space="preserve">42,183 in 2024</w:t>
+      </w:r>
+    </w:p>
+    <w:bookmarkEnd w:id="44"/>
     <w:bookmarkEnd w:id="45"/>
-    <w:bookmarkStart w:id="48" w:name="appendix-b-search-terms"/>
-    <w:p>
-      <w:pPr>
-        <w:pStyle w:val="Heading2"/>
-      </w:pPr>
-      <w:r>
-        <w:t xml:space="preserve">Appendix B: Search terms</w:t>
-      </w:r>
-    </w:p>
-    <w:bookmarkStart w:id="46" w:name="scopus"/>
-    <w:p>
-      <w:pPr>
-        <w:pStyle w:val="Heading3"/>
-      </w:pPr>
-      <w:r>
-        <w:t xml:space="preserve">SCOPUS:</w:t>
-      </w:r>
-    </w:p>
-    <w:p>
-      <w:pPr>
-        <w:pStyle w:val="FirstParagraph"/>
-      </w:pPr>
-      <w:r>
-        <w:t xml:space="preserve">for AI related topics:</w:t>
-      </w:r>
-      <w:r>
-        <w:t xml:space="preserve"> </w:t>
-      </w:r>
-      <w:r>
-        <w:t xml:space="preserve">TITLE-ABS-KEY ( ( ( ( machine OR deep OR reinforcement OR supervised OR unsupervised ) AND learning ) OR (</w:t>
-      </w:r>
-      <w:r>
-        <w:t xml:space="preserve"> </w:t>
-      </w:r>
-      <w:r>
-        <w:t xml:space="preserve">“neural networks”</w:t>
-      </w:r>
-      <w:r>
-        <w:t xml:space="preserve"> </w:t>
-      </w:r>
-      <w:r>
-        <w:t xml:space="preserve">) OR ( ai OR</w:t>
-      </w:r>
-      <w:r>
-        <w:t xml:space="preserve"> </w:t>
-      </w:r>
-      <w:r>
-        <w:t xml:space="preserve">“artificial intelligence”</w:t>
-      </w:r>
-      <w:r>
-        <w:t xml:space="preserve"> </w:t>
-      </w:r>
-      <w:r>
-        <w:t xml:space="preserve">) ) ) AND PUBYEAR &gt; 1999 AND PUBYEAR &lt; 2027</w:t>
-      </w:r>
-    </w:p>
-    <w:p>
-      <w:pPr>
-        <w:pStyle w:val="BodyText"/>
-      </w:pPr>
-      <w:r>
-        <w:t xml:space="preserve">for overall publication records:</w:t>
-      </w:r>
-      <w:r>
-        <w:t xml:space="preserve"> </w:t>
-      </w:r>
-      <w:r>
-        <w:t xml:space="preserve">PUBYEAR &gt; 1999 AND PUBYEAR &lt; 2027</w:t>
-      </w:r>
-    </w:p>
-    <w:bookmarkEnd w:id="46"/>
-    <w:bookmarkStart w:id="47" w:name="arxiv"/>
-    <w:p>
-      <w:pPr>
-        <w:pStyle w:val="Heading3"/>
-      </w:pPr>
-      <w:r>
-        <w:t xml:space="preserve">arXiv:</w:t>
-      </w:r>
-    </w:p>
-    <w:p>
-      <w:pPr>
-        <w:pStyle w:val="FirstParagraph"/>
-      </w:pPr>
-      <w:r>
-        <w:t xml:space="preserve">[Abstract]</w:t>
-      </w:r>
-      <w:r>
-        <w:t xml:space="preserve"> </w:t>
-      </w:r>
-      <w:r>
-        <w:t xml:space="preserve">AI or</w:t>
-      </w:r>
-      <w:r>
-        <w:t xml:space="preserve"> </w:t>
-      </w:r>
-      <w:r>
-        <w:t xml:space="preserve">“artificial intelligence”</w:t>
-      </w:r>
-      <w:r>
-        <w:t xml:space="preserve"> </w:t>
-      </w:r>
-      <w:r>
-        <w:t xml:space="preserve">OR machine AND learning</w:t>
-      </w:r>
-      <w:r>
-        <w:t xml:space="preserve"> </w:t>
-      </w:r>
-      <w:r>
-        <w:t xml:space="preserve">OR supervised AND learning</w:t>
-      </w:r>
-      <w:r>
-        <w:t xml:space="preserve"> </w:t>
-      </w:r>
-      <w:r>
-        <w:t xml:space="preserve">OR reinforcement AND learning</w:t>
-      </w:r>
-      <w:r>
-        <w:t xml:space="preserve"> </w:t>
-      </w:r>
-      <w:r>
-        <w:t xml:space="preserve">OR neural AND networks</w:t>
-      </w:r>
-    </w:p>
-    <w:p>
-      <w:pPr>
-        <w:pStyle w:val="BodyText"/>
-      </w:pPr>
-      <w:r>
-        <w:t xml:space="preserve">17,459 results in 2019</w:t>
-      </w:r>
-      <w:r>
-        <w:t xml:space="preserve"> </w:t>
-      </w:r>
-      <w:r>
-        <w:t xml:space="preserve">23,923 results in 2020</w:t>
-      </w:r>
-      <w:r>
-        <w:t xml:space="preserve"> </w:t>
-      </w:r>
-      <w:r>
-        <w:t xml:space="preserve">27,610 results in 2021</w:t>
-      </w:r>
-      <w:r>
-        <w:t xml:space="preserve"> </w:t>
-      </w:r>
-      <w:r>
-        <w:t xml:space="preserve">29,690 results in 2022</w:t>
-      </w:r>
-      <w:r>
-        <w:t xml:space="preserve"> </w:t>
-      </w:r>
-      <w:r>
-        <w:t xml:space="preserve">33,419 results in 2023</w:t>
-      </w:r>
-      <w:r>
-        <w:t xml:space="preserve"> </w:t>
-      </w:r>
-      <w:r>
-        <w:t xml:space="preserve">42,183 in 2024</w:t>
-      </w:r>
-    </w:p>
-    <w:bookmarkEnd w:id="47"/>
-    <w:bookmarkEnd w:id="48"/>
-    <w:bookmarkStart w:id="80" w:name="appendix-c-token-estimates"/>
+    <w:bookmarkStart w:id="83" w:name="appendix-c-token-estimates"/>
     <w:p>
       <w:pPr>
         <w:pStyle w:val="Heading2"/>
@@ -1766,18 +1290,18 @@
           <wp:inline>
             <wp:extent cx="5334000" cy="4267200"/>
             <wp:effectExtent b="0" l="0" r="0" t="0"/>
-            <wp:docPr descr="" title="" id="50" name="Picture"/>
+            <wp:docPr descr="" title="" id="47" name="Picture"/>
             <a:graphic>
               <a:graphicData uri="http://schemas.openxmlformats.org/drawingml/2006/picture">
                 <pic:pic>
                   <pic:nvPicPr>
-                    <pic:cNvPr descr="index_files/figure-docx/token_counts-1.png" id="51" name="Picture"/>
+                    <pic:cNvPr descr="index_files/figure-docx/token_counts-1.png" id="48" name="Picture"/>
                     <pic:cNvPicPr>
                       <a:picLocks noChangeArrowheads="1" noChangeAspect="1"/>
                     </pic:cNvPicPr>
                   </pic:nvPicPr>
                   <pic:blipFill>
-                    <a:blip r:embed="rId49"/>
+                    <a:blip r:embed="rId46"/>
                     <a:stretch>
                       <a:fillRect/>
                     </a:stretch>
@@ -3381,8 +2905,8 @@
         <w:t xml:space="preserve">books. 4.4T.</w:t>
       </w:r>
     </w:p>
-    <w:bookmarkStart w:id="79" w:name="refs"/>
-    <w:bookmarkStart w:id="52" w:name="ref-altmeyer2024position"/>
+    <w:bookmarkStart w:id="82" w:name="refs"/>
+    <w:bookmarkStart w:id="49" w:name="ref-altmeyer2024position"/>
     <w:p>
       <w:pPr>
         <w:pStyle w:val="Bibliography"/>
@@ -3404,14 +2928,14 @@
         <w:t xml:space="preserve">.</w:t>
       </w:r>
     </w:p>
-    <w:bookmarkEnd w:id="52"/>
-    <w:bookmarkStart w:id="53" w:name="ref-anderson2022effect"/>
+    <w:bookmarkEnd w:id="49"/>
+    <w:bookmarkStart w:id="50" w:name="ref-alzubaidi2023survey"/>
     <w:p>
       <w:pPr>
         <w:pStyle w:val="Bibliography"/>
       </w:pPr>
       <w:r>
-        <w:t xml:space="preserve">Anderson, C. G., McQuaid, R. W., &amp; Wood, A. M. (2022). The effect of journal metrics on academic resume assessment.</w:t>
+        <w:t xml:space="preserve">Alzubaidi, L., Bai, J., Al-Sabaawi, A., Santamarı́a, J., Albahri, A. S., Al-Dabbagh, B. S. N., Fadhel, M. A., Manoufali, M., Zhang, J., Al-Timemy, A. H., et al. (2023). A survey on deep learning tools dealing with data scarcity: Definitions, challenges, solutions, tips, and applications.</w:t>
       </w:r>
       <w:r>
         <w:t xml:space="preserve"> </w:t>
@@ -3421,7 +2945,7 @@
           <w:i/>
           <w:iCs/>
         </w:rPr>
-        <w:t xml:space="preserve">Studies in Higher Education</w:t>
+        <w:t xml:space="preserve">Journal of Big Data</w:t>
       </w:r>
       <w:r>
         <w:t xml:space="preserve">,</w:t>
@@ -3434,11 +2958,84 @@
           <w:i/>
           <w:iCs/>
         </w:rPr>
+        <w:t xml:space="preserve">10</w:t>
+      </w:r>
+      <w:r>
+        <w:t xml:space="preserve">(1), 46.</w:t>
+      </w:r>
+    </w:p>
+    <w:bookmarkEnd w:id="50"/>
+    <w:bookmarkStart w:id="51" w:name="ref-anderson2022effect"/>
+    <w:p>
+      <w:pPr>
+        <w:pStyle w:val="Bibliography"/>
+      </w:pPr>
+      <w:r>
+        <w:t xml:space="preserve">Anderson, C. G., McQuaid, R. W., &amp; Wood, A. M. (2022). The effect of journal metrics on academic resume assessment.</w:t>
+      </w:r>
+      <w:r>
+        <w:t xml:space="preserve"> </w:t>
+      </w:r>
+      <w:r>
+        <w:rPr>
+          <w:i/>
+          <w:iCs/>
+        </w:rPr>
+        <w:t xml:space="preserve">Studies in Higher Education</w:t>
+      </w:r>
+      <w:r>
+        <w:t xml:space="preserve">,</w:t>
+      </w:r>
+      <w:r>
+        <w:t xml:space="preserve"> </w:t>
+      </w:r>
+      <w:r>
+        <w:rPr>
+          <w:i/>
+          <w:iCs/>
+        </w:rPr>
         <w:t xml:space="preserve">47</w:t>
       </w:r>
       <w:r>
         <w:t xml:space="preserve">(11), 2310–2322.</w:t>
       </w:r>
+    </w:p>
+    <w:bookmarkEnd w:id="51"/>
+    <w:bookmarkStart w:id="53" w:name="ref-ardila-etal-2020-common"/>
+    <w:p>
+      <w:pPr>
+        <w:pStyle w:val="Bibliography"/>
+      </w:pPr>
+      <w:r>
+        <w:t xml:space="preserve">Ardila, R., Branson, M., Davis, K., Kohler, M., Meyer, J., Henretty, M., Morais, R., Saunders, L., Tyers, F., &amp; Weber, G. (2020). Common voice: A massively-multilingual speech corpus. In N. Calzolari, F. Béchet, P. Blache, K. Choukri, C. Cieri, T. Declerck, S. Goggi, H. Isahara, B. Maegaard, J. Mariani, H. Mazo, A. Moreno, J. Odijk, &amp; S. Piperidis (Eds.),</w:t>
+      </w:r>
+      <w:r>
+        <w:t xml:space="preserve"> </w:t>
+      </w:r>
+      <w:r>
+        <w:rPr>
+          <w:i/>
+          <w:iCs/>
+        </w:rPr>
+        <w:t xml:space="preserve">Proceedings of the twelfth language resources and evaluation conference</w:t>
+      </w:r>
+      <w:r>
+        <w:t xml:space="preserve"> </w:t>
+      </w:r>
+      <w:r>
+        <w:t xml:space="preserve">(pp. 4218–4222). European Language Resources Association.</w:t>
+      </w:r>
+      <w:r>
+        <w:t xml:space="preserve"> </w:t>
+      </w:r>
+      <w:hyperlink r:id="rId52">
+        <w:r>
+          <w:rPr>
+            <w:rStyle w:val="Hyperlink"/>
+          </w:rPr>
+          <w:t xml:space="preserve">https://aclanthology.org/2020.lrec-1.520/</w:t>
+        </w:r>
+      </w:hyperlink>
     </w:p>
     <w:bookmarkEnd w:id="53"/>
     <w:bookmarkStart w:id="54" w:name="ref-beck2022improving"/>
@@ -3546,13 +3143,13 @@
       </w:r>
     </w:p>
     <w:bookmarkEnd w:id="57"/>
-    <w:bookmarkStart w:id="58" w:name="ref-fairbairn2009profile"/>
+    <w:bookmarkStart w:id="58" w:name="ref-daneshjou2021lack"/>
     <w:p>
       <w:pPr>
         <w:pStyle w:val="Bibliography"/>
       </w:pPr>
       <w:r>
-        <w:t xml:space="preserve">Fairbairn, H., Holbrook, A., Bourke, S., Preston, G., Cantwell, R., &amp; Scevak, J. (2009). A profile of education journals.</w:t>
+        <w:t xml:space="preserve">Daneshjou, R., Smith, M. P., Sun, M. D., Rotemberg, V., &amp; Zou, J. (2021). Lack of transparency and potential bias in artificial intelligence data sets and algorithms: A scoping review.</w:t>
       </w:r>
       <w:r>
         <w:t xml:space="preserve"> </w:t>
@@ -3562,20 +3159,10 @@
           <w:i/>
           <w:iCs/>
         </w:rPr>
-        <w:t xml:space="preserve">AARE 2008 International Educational Research Conference</w:t>
-      </w:r>
-      <w:r>
-        <w:t xml:space="preserve">, 1–20.</w:t>
-      </w:r>
-    </w:p>
-    <w:bookmarkEnd w:id="58"/>
-    <w:bookmarkStart w:id="59" w:name="ref-geiger2021garbage"/>
-    <w:p>
-      <w:pPr>
-        <w:pStyle w:val="Bibliography"/>
-      </w:pPr>
-      <w:r>
-        <w:t xml:space="preserve">Geiger, R. S., Cope, D., Ip, J., Lotosh, M., Shah, A., Weng, J., &amp; Tang, R. (2021). " garbage in, garbage out" revisited: What do machine learning application papers report about human-labeled training data?</w:t>
+        <w:t xml:space="preserve">JAMA Dermatology</w:t>
+      </w:r>
+      <w:r>
+        <w:t xml:space="preserve">,</w:t>
       </w:r>
       <w:r>
         <w:t xml:space="preserve"> </w:t>
@@ -3585,20 +3172,20 @@
           <w:i/>
           <w:iCs/>
         </w:rPr>
-        <w:t xml:space="preserve">arXiv Preprint arXiv:2107.02278</w:t>
-      </w:r>
-      <w:r>
-        <w:t xml:space="preserve">.</w:t>
-      </w:r>
-    </w:p>
-    <w:bookmarkEnd w:id="59"/>
-    <w:bookmarkStart w:id="60" w:name="ref-geiger2020garbage"/>
+        <w:t xml:space="preserve">157</w:t>
+      </w:r>
+      <w:r>
+        <w:t xml:space="preserve">(11), 1362–1369.</w:t>
+      </w:r>
+    </w:p>
+    <w:bookmarkEnd w:id="58"/>
+    <w:bookmarkStart w:id="59" w:name="ref-fairbairn2009profile"/>
     <w:p>
       <w:pPr>
         <w:pStyle w:val="Bibliography"/>
       </w:pPr>
       <w:r>
-        <w:t xml:space="preserve">Geiger, R. S., Yu, K., Yang, Y., Dai, M., Qiu, J., Tang, R., &amp; Huang, J. (2020). Garbage in, garbage out? Do machine learning application papers in social computing report where human-labeled training data comes from?</w:t>
+        <w:t xml:space="preserve">Fairbairn, H., Holbrook, A., Bourke, S., Preston, G., Cantwell, R., &amp; Scevak, J. (2009). A profile of education journals.</w:t>
       </w:r>
       <w:r>
         <w:t xml:space="preserve"> </w:t>
@@ -3608,20 +3195,20 @@
           <w:i/>
           <w:iCs/>
         </w:rPr>
-        <w:t xml:space="preserve">Proceedings of the 2020 Conference on Fairness, Accountability, and Transparency</w:t>
-      </w:r>
-      <w:r>
-        <w:t xml:space="preserve">, 325–336.</w:t>
-      </w:r>
-    </w:p>
-    <w:bookmarkEnd w:id="60"/>
-    <w:bookmarkStart w:id="61" w:name="ref-gray2024chatgpt"/>
+        <w:t xml:space="preserve">AARE 2008 International Educational Research Conference</w:t>
+      </w:r>
+      <w:r>
+        <w:t xml:space="preserve">, 1–20.</w:t>
+      </w:r>
+    </w:p>
+    <w:bookmarkEnd w:id="59"/>
+    <w:bookmarkStart w:id="60" w:name="ref-fortson2012galaxy"/>
     <w:p>
       <w:pPr>
         <w:pStyle w:val="Bibliography"/>
       </w:pPr>
       <w:r>
-        <w:t xml:space="preserve">Gray, A. (2024). ChatGPT" contamination": Estimating the prevalence of LLMs in the scholarly literature.</w:t>
+        <w:t xml:space="preserve">Fortson, L., Masters, K., Nichol, R., Edmondson, E., Lintott, C., Raddick, J., &amp; Wallin, J. (2012). Galaxy zoo.</w:t>
       </w:r>
       <w:r>
         <w:t xml:space="preserve"> </w:t>
@@ -3631,20 +3218,10 @@
           <w:i/>
           <w:iCs/>
         </w:rPr>
-        <w:t xml:space="preserve">arXiv Preprint arXiv:2403.16887</w:t>
-      </w:r>
-      <w:r>
-        <w:t xml:space="preserve">.</w:t>
-      </w:r>
-    </w:p>
-    <w:bookmarkEnd w:id="61"/>
-    <w:bookmarkStart w:id="62" w:name="ref-hullman2022worst"/>
-    <w:p>
-      <w:pPr>
-        <w:pStyle w:val="Bibliography"/>
-      </w:pPr>
-      <w:r>
-        <w:t xml:space="preserve">Hullman, J., Kapoor, S., Nanayakkara, P., Gelman, A., &amp; Narayanan, A. (2022). The worst of both worlds: A comparative analysis of errors in learning from data in psychology and machine learning.</w:t>
+        <w:t xml:space="preserve">Advances in Machine Learning and Data Mining for Astronomy</w:t>
+      </w:r>
+      <w:r>
+        <w:t xml:space="preserve">,</w:t>
       </w:r>
       <w:r>
         <w:t xml:space="preserve"> </w:t>
@@ -3654,20 +3231,20 @@
           <w:i/>
           <w:iCs/>
         </w:rPr>
-        <w:t xml:space="preserve">Proceedings of the 2022 AAAI/ACM Conference on AI, Ethics, and Society</w:t>
-      </w:r>
-      <w:r>
-        <w:t xml:space="preserve">, 335–348.</w:t>
-      </w:r>
-    </w:p>
-    <w:bookmarkEnd w:id="62"/>
-    <w:bookmarkStart w:id="63" w:name="ref-jacobs2021measurement"/>
+        <w:t xml:space="preserve">2012</w:t>
+      </w:r>
+      <w:r>
+        <w:t xml:space="preserve">, 213–236.</w:t>
+      </w:r>
+    </w:p>
+    <w:bookmarkEnd w:id="60"/>
+    <w:bookmarkStart w:id="61" w:name="ref-geiger2021garbage"/>
     <w:p>
       <w:pPr>
         <w:pStyle w:val="Bibliography"/>
       </w:pPr>
       <w:r>
-        <w:t xml:space="preserve">Jacobs, A. Z., &amp; Wallach, H. (2021). Measurement and fairness.</w:t>
+        <w:t xml:space="preserve">Geiger, R. S., Cope, D., Ip, J., Lotosh, M., Shah, A., Weng, J., &amp; Tang, R. (2021). " garbage in, garbage out" revisited: What do machine learning application papers report about human-labeled training data?</w:t>
       </w:r>
       <w:r>
         <w:t xml:space="preserve"> </w:t>
@@ -3677,20 +3254,20 @@
           <w:i/>
           <w:iCs/>
         </w:rPr>
-        <w:t xml:space="preserve">Proceedings of the 2021 ACM Conference on Fairness, Accountability, and Transparency</w:t>
-      </w:r>
-      <w:r>
-        <w:t xml:space="preserve">, 375–385.</w:t>
-      </w:r>
-    </w:p>
-    <w:bookmarkEnd w:id="63"/>
-    <w:bookmarkStart w:id="64" w:name="ref-kandpal2025position"/>
+        <w:t xml:space="preserve">arXiv Preprint arXiv:2107.02278</w:t>
+      </w:r>
+      <w:r>
+        <w:t xml:space="preserve">.</w:t>
+      </w:r>
+    </w:p>
+    <w:bookmarkEnd w:id="61"/>
+    <w:bookmarkStart w:id="62" w:name="ref-geiger2020garbage"/>
     <w:p>
       <w:pPr>
         <w:pStyle w:val="Bibliography"/>
       </w:pPr>
       <w:r>
-        <w:t xml:space="preserve">Kandpal, N., &amp; Raffel, C. (2025). Position: The most expensive part of an LLM should be its training data.</w:t>
+        <w:t xml:space="preserve">Geiger, R. S., Yu, K., Yang, Y., Dai, M., Qiu, J., Tang, R., &amp; Huang, J. (2020). Garbage in, garbage out? Do machine learning application papers in social computing report where human-labeled training data comes from?</w:t>
       </w:r>
       <w:r>
         <w:t xml:space="preserve"> </w:t>
@@ -3700,20 +3277,20 @@
           <w:i/>
           <w:iCs/>
         </w:rPr>
-        <w:t xml:space="preserve">arXiv Preprint arXiv:2504.12427</w:t>
-      </w:r>
-      <w:r>
-        <w:t xml:space="preserve">.</w:t>
-      </w:r>
-    </w:p>
-    <w:bookmarkEnd w:id="64"/>
-    <w:bookmarkStart w:id="65" w:name="ref-lariviere2012shoulders"/>
+        <w:t xml:space="preserve">Proceedings of the 2020 Conference on Fairness, Accountability, and Transparency</w:t>
+      </w:r>
+      <w:r>
+        <w:t xml:space="preserve">, 325–336.</w:t>
+      </w:r>
+    </w:p>
+    <w:bookmarkEnd w:id="62"/>
+    <w:bookmarkStart w:id="63" w:name="ref-gray2024chatgpt"/>
     <w:p>
       <w:pPr>
         <w:pStyle w:val="Bibliography"/>
       </w:pPr>
       <w:r>
-        <w:t xml:space="preserve">Larivière, V. (2012). On the shoulders of students? The contribution of PhD students to the advancement of knowledge.</w:t>
+        <w:t xml:space="preserve">Gray, A. (2024). ChatGPT" contamination": Estimating the prevalence of LLMs in the scholarly literature.</w:t>
       </w:r>
       <w:r>
         <w:t xml:space="preserve"> </w:t>
@@ -3723,10 +3300,20 @@
           <w:i/>
           <w:iCs/>
         </w:rPr>
-        <w:t xml:space="preserve">Scientometrics</w:t>
-      </w:r>
-      <w:r>
-        <w:t xml:space="preserve">,</w:t>
+        <w:t xml:space="preserve">arXiv Preprint arXiv:2403.16887</w:t>
+      </w:r>
+      <w:r>
+        <w:t xml:space="preserve">.</w:t>
+      </w:r>
+    </w:p>
+    <w:bookmarkEnd w:id="63"/>
+    <w:bookmarkStart w:id="64" w:name="ref-hullman2022worst"/>
+    <w:p>
+      <w:pPr>
+        <w:pStyle w:val="Bibliography"/>
+      </w:pPr>
+      <w:r>
+        <w:t xml:space="preserve">Hullman, J., Kapoor, S., Nanayakkara, P., Gelman, A., &amp; Narayanan, A. (2022). The worst of both worlds: A comparative analysis of errors in learning from data in psychology and machine learning.</w:t>
       </w:r>
       <w:r>
         <w:t xml:space="preserve"> </w:t>
@@ -3736,20 +3323,20 @@
           <w:i/>
           <w:iCs/>
         </w:rPr>
-        <w:t xml:space="preserve">90</w:t>
-      </w:r>
-      <w:r>
-        <w:t xml:space="preserve">(2), 463–481.</w:t>
-      </w:r>
-    </w:p>
-    <w:bookmarkEnd w:id="65"/>
-    <w:bookmarkStart w:id="66" w:name="ref-lariviere2008declining"/>
+        <w:t xml:space="preserve">Proceedings of the 2022 AAAI/ACM Conference on AI, Ethics, and Society</w:t>
+      </w:r>
+      <w:r>
+        <w:t xml:space="preserve">, 335–348.</w:t>
+      </w:r>
+    </w:p>
+    <w:bookmarkEnd w:id="64"/>
+    <w:bookmarkStart w:id="65" w:name="ref-jacobs2021measurement"/>
     <w:p>
       <w:pPr>
         <w:pStyle w:val="Bibliography"/>
       </w:pPr>
       <w:r>
-        <w:t xml:space="preserve">Larivière, V., Zuccala, A., &amp; Archambault, É. (2008). The declining scientific impact of theses: Implications for electronic thesis and dissertation repositories and graduate studies.</w:t>
+        <w:t xml:space="preserve">Jacobs, A. Z., &amp; Wallach, H. (2021). Measurement and fairness.</w:t>
       </w:r>
       <w:r>
         <w:t xml:space="preserve"> </w:t>
@@ -3759,10 +3346,20 @@
           <w:i/>
           <w:iCs/>
         </w:rPr>
-        <w:t xml:space="preserve">Scientometrics</w:t>
-      </w:r>
-      <w:r>
-        <w:t xml:space="preserve">,</w:t>
+        <w:t xml:space="preserve">Proceedings of the 2021 ACM Conference on Fairness, Accountability, and Transparency</w:t>
+      </w:r>
+      <w:r>
+        <w:t xml:space="preserve">, 375–385.</w:t>
+      </w:r>
+    </w:p>
+    <w:bookmarkEnd w:id="65"/>
+    <w:bookmarkStart w:id="66" w:name="ref-kandpal2025position"/>
+    <w:p>
+      <w:pPr>
+        <w:pStyle w:val="Bibliography"/>
+      </w:pPr>
+      <w:r>
+        <w:t xml:space="preserve">Kandpal, N., &amp; Raffel, C. (2025). Position: The most expensive part of an LLM should be its training data.</w:t>
       </w:r>
       <w:r>
         <w:t xml:space="preserve"> </w:t>
@@ -3772,20 +3369,20 @@
           <w:i/>
           <w:iCs/>
         </w:rPr>
-        <w:t xml:space="preserve">74</w:t>
-      </w:r>
-      <w:r>
-        <w:t xml:space="preserve">(1), 109–121.</w:t>
+        <w:t xml:space="preserve">arXiv Preprint arXiv:2504.12427</w:t>
+      </w:r>
+      <w:r>
+        <w:t xml:space="preserve">.</w:t>
       </w:r>
     </w:p>
     <w:bookmarkEnd w:id="66"/>
-    <w:bookmarkStart w:id="67" w:name="ref-liang2024monitoring"/>
+    <w:bookmarkStart w:id="67" w:name="ref-lariviere2012shoulders"/>
     <w:p>
       <w:pPr>
         <w:pStyle w:val="Bibliography"/>
       </w:pPr>
       <w:r>
-        <w:t xml:space="preserve">Liang, W., Izzo, Z., Zhang, Y., Lepp, H., Cao, H., Zhao, X., Chen, L., Ye, H., Liu, S., Huang, Z., et al. (2024). Monitoring ai-modified content at scale: A case study on the impact of chatgpt on ai conference peer reviews.</w:t>
+        <w:t xml:space="preserve">Larivière, V. (2012). On the shoulders of students? The contribution of PhD students to the advancement of knowledge.</w:t>
       </w:r>
       <w:r>
         <w:t xml:space="preserve"> </w:t>
@@ -3795,20 +3392,10 @@
           <w:i/>
           <w:iCs/>
         </w:rPr>
-        <w:t xml:space="preserve">arXiv Preprint arXiv:2403.07183</w:t>
-      </w:r>
-      <w:r>
-        <w:t xml:space="preserve">.</w:t>
-      </w:r>
-    </w:p>
-    <w:bookmarkEnd w:id="67"/>
-    <w:bookmarkStart w:id="68" w:name="ref-liang2022advances"/>
-    <w:p>
-      <w:pPr>
-        <w:pStyle w:val="Bibliography"/>
-      </w:pPr>
-      <w:r>
-        <w:t xml:space="preserve">Liang, W., Tadesse, G. A., Ho, D., Fei-Fei, L., Zaharia, M., Zhang, C., &amp; Zou, J. (2022). Advances, challenges and opportunities in creating data for trustworthy AI.</w:t>
+        <w:t xml:space="preserve">Scientometrics</w:t>
+      </w:r>
+      <w:r>
+        <w:t xml:space="preserve">,</w:t>
       </w:r>
       <w:r>
         <w:t xml:space="preserve"> </w:t>
@@ -3818,10 +3405,20 @@
           <w:i/>
           <w:iCs/>
         </w:rPr>
-        <w:t xml:space="preserve">Nature Machine Intelligence</w:t>
-      </w:r>
-      <w:r>
-        <w:t xml:space="preserve">,</w:t>
+        <w:t xml:space="preserve">90</w:t>
+      </w:r>
+      <w:r>
+        <w:t xml:space="preserve">(2), 463–481.</w:t>
+      </w:r>
+    </w:p>
+    <w:bookmarkEnd w:id="67"/>
+    <w:bookmarkStart w:id="68" w:name="ref-lariviere2008declining"/>
+    <w:p>
+      <w:pPr>
+        <w:pStyle w:val="Bibliography"/>
+      </w:pPr>
+      <w:r>
+        <w:t xml:space="preserve">Larivière, V., Zuccala, A., &amp; Archambault, É. (2008). The declining scientific impact of theses: Implications for electronic thesis and dissertation repositories and graduate studies.</w:t>
       </w:r>
       <w:r>
         <w:t xml:space="preserve"> </w:t>
@@ -3831,20 +3428,10 @@
           <w:i/>
           <w:iCs/>
         </w:rPr>
-        <w:t xml:space="preserve">4</w:t>
-      </w:r>
-      <w:r>
-        <w:t xml:space="preserve">(8), 669–677.</w:t>
-      </w:r>
-    </w:p>
-    <w:bookmarkEnd w:id="68"/>
-    <w:bookmarkStart w:id="69" w:name="ref-mehrabi2021survey"/>
-    <w:p>
-      <w:pPr>
-        <w:pStyle w:val="Bibliography"/>
-      </w:pPr>
-      <w:r>
-        <w:t xml:space="preserve">Mehrabi, N., Morstatter, F., Saxena, N., Lerman, K., &amp; Galstyan, A. (2021). A survey on bias and fairness in machine learning.</w:t>
+        <w:t xml:space="preserve">Scientometrics</w:t>
+      </w:r>
+      <w:r>
+        <w:t xml:space="preserve">,</w:t>
       </w:r>
       <w:r>
         <w:t xml:space="preserve"> </w:t>
@@ -3854,10 +3441,20 @@
           <w:i/>
           <w:iCs/>
         </w:rPr>
-        <w:t xml:space="preserve">ACM Computing Surveys (CSUR)</w:t>
-      </w:r>
-      <w:r>
-        <w:t xml:space="preserve">,</w:t>
+        <w:t xml:space="preserve">74</w:t>
+      </w:r>
+      <w:r>
+        <w:t xml:space="preserve">(1), 109–121.</w:t>
+      </w:r>
+    </w:p>
+    <w:bookmarkEnd w:id="68"/>
+    <w:bookmarkStart w:id="69" w:name="ref-liang2024monitoring"/>
+    <w:p>
+      <w:pPr>
+        <w:pStyle w:val="Bibliography"/>
+      </w:pPr>
+      <w:r>
+        <w:t xml:space="preserve">Liang, W., Izzo, Z., Zhang, Y., Lepp, H., Cao, H., Zhao, X., Chen, L., Ye, H., Liu, S., Huang, Z., et al. (2024). Monitoring ai-modified content at scale: A case study on the impact of chatgpt on ai conference peer reviews.</w:t>
       </w:r>
       <w:r>
         <w:t xml:space="preserve"> </w:t>
@@ -3867,20 +3464,20 @@
           <w:i/>
           <w:iCs/>
         </w:rPr>
-        <w:t xml:space="preserve">54</w:t>
-      </w:r>
-      <w:r>
-        <w:t xml:space="preserve">(6), 1–35.</w:t>
+        <w:t xml:space="preserve">arXiv Preprint arXiv:2403.07183</w:t>
+      </w:r>
+      <w:r>
+        <w:t xml:space="preserve">.</w:t>
       </w:r>
     </w:p>
     <w:bookmarkEnd w:id="69"/>
-    <w:bookmarkStart w:id="70" w:name="ref-smith2005construct"/>
+    <w:bookmarkStart w:id="70" w:name="ref-liang2022advances"/>
     <w:p>
       <w:pPr>
         <w:pStyle w:val="Bibliography"/>
       </w:pPr>
       <w:r>
-        <w:t xml:space="preserve">Smith, G. T. (2005). On construct validity: Issues of method and measurement.</w:t>
+        <w:t xml:space="preserve">Liang, W., Tadesse, G. A., Ho, D., Fei-Fei, L., Zaharia, M., Zhang, C., &amp; Zou, J. (2022). Advances, challenges and opportunities in creating data for trustworthy AI.</w:t>
       </w:r>
       <w:r>
         <w:t xml:space="preserve"> </w:t>
@@ -3890,7 +3487,7 @@
           <w:i/>
           <w:iCs/>
         </w:rPr>
-        <w:t xml:space="preserve">Psychological Assessment</w:t>
+        <w:t xml:space="preserve">Nature Machine Intelligence</w:t>
       </w:r>
       <w:r>
         <w:t xml:space="preserve">,</w:t>
@@ -3903,20 +3500,20 @@
           <w:i/>
           <w:iCs/>
         </w:rPr>
-        <w:t xml:space="preserve">17</w:t>
-      </w:r>
-      <w:r>
-        <w:t xml:space="preserve">(4), 396.</w:t>
+        <w:t xml:space="preserve">4</w:t>
+      </w:r>
+      <w:r>
+        <w:t xml:space="preserve">(8), 669–677.</w:t>
       </w:r>
     </w:p>
     <w:bookmarkEnd w:id="70"/>
-    <w:bookmarkStart w:id="71" w:name="ref-urbina2014essentials"/>
+    <w:bookmarkStart w:id="71" w:name="ref-mehrabi2021survey"/>
     <w:p>
       <w:pPr>
         <w:pStyle w:val="Bibliography"/>
       </w:pPr>
       <w:r>
-        <w:t xml:space="preserve">Urbina, S. (2014).</w:t>
+        <w:t xml:space="preserve">Mehrabi, N., Morstatter, F., Saxena, N., Lerman, K., &amp; Galstyan, A. (2021). A survey on bias and fairness in machine learning.</w:t>
       </w:r>
       <w:r>
         <w:t xml:space="preserve"> </w:t>
@@ -3926,20 +3523,10 @@
           <w:i/>
           <w:iCs/>
         </w:rPr>
-        <w:t xml:space="preserve">Essentials of psychological testing</w:t>
-      </w:r>
-      <w:r>
-        <w:t xml:space="preserve">. John Wiley &amp; Sons.</w:t>
-      </w:r>
-    </w:p>
-    <w:bookmarkEnd w:id="71"/>
-    <w:bookmarkStart w:id="72" w:name="ref-van2013took"/>
-    <w:p>
-      <w:pPr>
-        <w:pStyle w:val="Bibliography"/>
-      </w:pPr>
-      <w:r>
-        <w:t xml:space="preserve">Van de Schoot, R., Yerkes, M. A., Mouw, J. M., &amp; Sonneveld, H. (2013). What took them so long? Explaining PhD delays among doctoral candidates.</w:t>
+        <w:t xml:space="preserve">ACM Computing Surveys (CSUR)</w:t>
+      </w:r>
+      <w:r>
+        <w:t xml:space="preserve">,</w:t>
       </w:r>
       <w:r>
         <w:t xml:space="preserve"> </w:t>
@@ -3949,10 +3536,20 @@
           <w:i/>
           <w:iCs/>
         </w:rPr>
-        <w:t xml:space="preserve">PloS One</w:t>
-      </w:r>
-      <w:r>
-        <w:t xml:space="preserve">,</w:t>
+        <w:t xml:space="preserve">54</w:t>
+      </w:r>
+      <w:r>
+        <w:t xml:space="preserve">(6), 1–35.</w:t>
+      </w:r>
+    </w:p>
+    <w:bookmarkEnd w:id="71"/>
+    <w:bookmarkStart w:id="72" w:name="ref-smith2005construct"/>
+    <w:p>
+      <w:pPr>
+        <w:pStyle w:val="Bibliography"/>
+      </w:pPr>
+      <w:r>
+        <w:t xml:space="preserve">Smith, G. T. (2005). On construct validity: Issues of method and measurement.</w:t>
       </w:r>
       <w:r>
         <w:t xml:space="preserve"> </w:t>
@@ -3962,20 +3559,10 @@
           <w:i/>
           <w:iCs/>
         </w:rPr>
-        <w:t xml:space="preserve">8</w:t>
-      </w:r>
-      <w:r>
-        <w:t xml:space="preserve">(7), e68839.</w:t>
-      </w:r>
-    </w:p>
-    <w:bookmarkEnd w:id="72"/>
-    <w:bookmarkStart w:id="73" w:name="ref-villalobos2024position"/>
-    <w:p>
-      <w:pPr>
-        <w:pStyle w:val="Bibliography"/>
-      </w:pPr>
-      <w:r>
-        <w:t xml:space="preserve">Villalobos, P., Ho, A., Sevilla, J., Besiroglu, T., Heim, L., &amp; Hobbhahn, M. (2024). Position: Will we run out of data? Limits of LLM scaling based on human-generated data.</w:t>
+        <w:t xml:space="preserve">Psychological Assessment</w:t>
+      </w:r>
+      <w:r>
+        <w:t xml:space="preserve">,</w:t>
       </w:r>
       <w:r>
         <w:t xml:space="preserve"> </w:t>
@@ -3985,20 +3572,20 @@
           <w:i/>
           <w:iCs/>
         </w:rPr>
-        <w:t xml:space="preserve">Forty-First International Conference on Machine Learning</w:t>
-      </w:r>
-      <w:r>
-        <w:t xml:space="preserve">.</w:t>
-      </w:r>
-    </w:p>
-    <w:bookmarkEnd w:id="73"/>
-    <w:bookmarkStart w:id="75" w:name="ref-Wehner2020"/>
+        <w:t xml:space="preserve">17</w:t>
+      </w:r>
+      <w:r>
+        <w:t xml:space="preserve">(4), 396.</w:t>
+      </w:r>
+    </w:p>
+    <w:bookmarkEnd w:id="72"/>
+    <w:bookmarkStart w:id="73" w:name="ref-urbina2014essentials"/>
     <w:p>
       <w:pPr>
         <w:pStyle w:val="Bibliography"/>
       </w:pPr>
       <w:r>
-        <w:t xml:space="preserve">Wehner, C., Roemer, L., &amp; Ziegler, M. (2020). Construct validity. In V. Zeigler-Hill &amp; T. K. Shackelford (Eds.),</w:t>
+        <w:t xml:space="preserve">Urbina, S. (2014).</w:t>
       </w:r>
       <w:r>
         <w:t xml:space="preserve"> </w:t>
@@ -4008,6 +3595,111 @@
           <w:i/>
           <w:iCs/>
         </w:rPr>
+        <w:t xml:space="preserve">Essentials of psychological testing</w:t>
+      </w:r>
+      <w:r>
+        <w:t xml:space="preserve">. John Wiley &amp; Sons.</w:t>
+      </w:r>
+    </w:p>
+    <w:bookmarkEnd w:id="73"/>
+    <w:bookmarkStart w:id="74" w:name="ref-van2013took"/>
+    <w:p>
+      <w:pPr>
+        <w:pStyle w:val="Bibliography"/>
+      </w:pPr>
+      <w:r>
+        <w:t xml:space="preserve">Van de Schoot, R., Yerkes, M. A., Mouw, J. M., &amp; Sonneveld, H. (2013). What took them so long? Explaining PhD delays among doctoral candidates.</w:t>
+      </w:r>
+      <w:r>
+        <w:t xml:space="preserve"> </w:t>
+      </w:r>
+      <w:r>
+        <w:rPr>
+          <w:i/>
+          <w:iCs/>
+        </w:rPr>
+        <w:t xml:space="preserve">PloS One</w:t>
+      </w:r>
+      <w:r>
+        <w:t xml:space="preserve">,</w:t>
+      </w:r>
+      <w:r>
+        <w:t xml:space="preserve"> </w:t>
+      </w:r>
+      <w:r>
+        <w:rPr>
+          <w:i/>
+          <w:iCs/>
+        </w:rPr>
+        <w:t xml:space="preserve">8</w:t>
+      </w:r>
+      <w:r>
+        <w:t xml:space="preserve">(7), e68839.</w:t>
+      </w:r>
+    </w:p>
+    <w:bookmarkEnd w:id="74"/>
+    <w:bookmarkStart w:id="75" w:name="ref-van2018inaturalist"/>
+    <w:p>
+      <w:pPr>
+        <w:pStyle w:val="Bibliography"/>
+      </w:pPr>
+      <w:r>
+        <w:t xml:space="preserve">Van Horn, G., Mac Aodha, O., Song, Y., Cui, Y., Sun, C., Shepard, A., Adam, H., Perona, P., &amp; Belongie, S. (2018). The inaturalist species classification and detection dataset.</w:t>
+      </w:r>
+      <w:r>
+        <w:t xml:space="preserve"> </w:t>
+      </w:r>
+      <w:r>
+        <w:rPr>
+          <w:i/>
+          <w:iCs/>
+        </w:rPr>
+        <w:t xml:space="preserve">Proceedings of the IEEE Conference on Computer Vision and Pattern Recognition</w:t>
+      </w:r>
+      <w:r>
+        <w:t xml:space="preserve">, 8769–8778.</w:t>
+      </w:r>
+    </w:p>
+    <w:bookmarkEnd w:id="75"/>
+    <w:bookmarkStart w:id="76" w:name="ref-villalobos2024position"/>
+    <w:p>
+      <w:pPr>
+        <w:pStyle w:val="Bibliography"/>
+      </w:pPr>
+      <w:r>
+        <w:t xml:space="preserve">Villalobos, P., Ho, A., Sevilla, J., Besiroglu, T., Heim, L., &amp; Hobbhahn, M. (2024). Position: Will we run out of data? Limits of LLM scaling based on human-generated data.</w:t>
+      </w:r>
+      <w:r>
+        <w:t xml:space="preserve"> </w:t>
+      </w:r>
+      <w:r>
+        <w:rPr>
+          <w:i/>
+          <w:iCs/>
+        </w:rPr>
+        <w:t xml:space="preserve">Forty-First International Conference on Machine Learning</w:t>
+      </w:r>
+      <w:r>
+        <w:t xml:space="preserve">.</w:t>
+      </w:r>
+    </w:p>
+    <w:bookmarkEnd w:id="76"/>
+    <w:bookmarkStart w:id="78" w:name="ref-Wehner2020"/>
+    <w:p>
+      <w:pPr>
+        <w:pStyle w:val="Bibliography"/>
+      </w:pPr>
+      <w:r>
+        <w:t xml:space="preserve">Wehner, C., Roemer, L., &amp; Ziegler, M. (2020). Construct validity. In V. Zeigler-Hill &amp; T. K. Shackelford (Eds.),</w:t>
+      </w:r>
+      <w:r>
+        <w:t xml:space="preserve"> </w:t>
+      </w:r>
+      <w:r>
+        <w:rPr>
+          <w:i/>
+          <w:iCs/>
+        </w:rPr>
         <w:t xml:space="preserve">Encyclopedia of personality and individual differences</w:t>
       </w:r>
       <w:r>
@@ -4019,7 +3711,7 @@
       <w:r>
         <w:t xml:space="preserve"> </w:t>
       </w:r>
-      <w:hyperlink r:id="rId74">
+      <w:hyperlink r:id="rId77">
         <w:r>
           <w:rPr>
             <w:rStyle w:val="Hyperlink"/>
@@ -4028,8 +3720,8 @@
         </w:r>
       </w:hyperlink>
     </w:p>
-    <w:bookmarkEnd w:id="75"/>
-    <w:bookmarkStart w:id="76" w:name="ref-welty2019metrology"/>
+    <w:bookmarkEnd w:id="78"/>
+    <w:bookmarkStart w:id="79" w:name="ref-welty2019metrology"/>
     <w:p>
       <w:pPr>
         <w:pStyle w:val="Bibliography"/>
@@ -4051,8 +3743,8 @@
         <w:t xml:space="preserve">.</w:t>
       </w:r>
     </w:p>
-    <w:bookmarkEnd w:id="76"/>
-    <w:bookmarkStart w:id="78" w:name="ref-Zhang_2022"/>
+    <w:bookmarkEnd w:id="79"/>
+    <w:bookmarkStart w:id="81" w:name="ref-Zhang_2022"/>
     <w:p>
       <w:pPr>
         <w:pStyle w:val="Bibliography"/>
@@ -4076,7 +3768,7 @@
       <w:r>
         <w:t xml:space="preserve"> </w:t>
       </w:r>
-      <w:hyperlink r:id="rId77">
+      <w:hyperlink r:id="rId80">
         <w:r>
           <w:rPr>
             <w:rStyle w:val="Hyperlink"/>
@@ -4085,10 +3777,10 @@
         </w:r>
       </w:hyperlink>
     </w:p>
-    <w:bookmarkEnd w:id="78"/>
-    <w:bookmarkEnd w:id="79"/>
-    <w:bookmarkEnd w:id="80"/>
     <w:bookmarkEnd w:id="81"/>
+    <w:bookmarkEnd w:id="82"/>
+    <w:bookmarkEnd w:id="83"/>
+    <w:bookmarkEnd w:id="84"/>
     <w:sectPr/>
   </w:body>
 </w:document>
@@ -4186,7 +3878,7 @@
         <w:t xml:space="preserve"> </w:t>
       </w:r>
       <w:r>
-        <w:t xml:space="preserve">terms included AI, artificial intelligence, machine learning, and neural networks. See Appendix for specific search strings.</w:t>
+        <w:t xml:space="preserve">For example, LLama 2 required 2T tokens for training, whereas Llama 3 required 15T tokens. All of Wikipedia and all scientific texts likely collectively amount to less than 1T tokens.</w:t>
       </w:r>
     </w:p>
   </w:footnote>
@@ -4205,7 +3897,7 @@
         <w:t xml:space="preserve"> </w:t>
       </w:r>
       <w:r>
-        <w:t xml:space="preserve">https://github.com/tranhungnghiep/AI-Conference-Info?utm_source=chatgpt.com</w:t>
+        <w:t xml:space="preserve">terms included AI, artificial intelligence, machine learning, and neural networks. See Appendix for specific search strings.</w:t>
       </w:r>
     </w:p>
   </w:footnote>
@@ -4224,12 +3916,31 @@
         <w:t xml:space="preserve"> </w:t>
       </w:r>
       <w:r>
+        <w:t xml:space="preserve">https://github.com/tranhungnghiep/AI-Conference-Info?utm_source=chatgpt.com</w:t>
+      </w:r>
+    </w:p>
+  </w:footnote>
+  <w:footnote w:id="26">
+    <w:p>
+      <w:pPr>
+        <w:pStyle w:val="FootnoteText"/>
+      </w:pPr>
+      <w:r>
+        <w:rPr>
+          <w:rStyle w:val="FootnoteReference"/>
+        </w:rPr>
+        <w:footnoteRef/>
+      </w:r>
+      <w:r>
+        <w:t xml:space="preserve"> </w:t>
+      </w:r>
+      <w:r>
         <w:t xml:space="preserve">According to</w:t>
       </w:r>
       <w:r>
         <w:t xml:space="preserve"> </w:t>
       </w:r>
-      <w:hyperlink r:id="rId26">
+      <w:hyperlink r:id="rId27">
         <w:r>
           <w:rPr>
             <w:rStyle w:val="Hyperlink"/>
@@ -4245,7 +3956,7 @@
       </w:r>
     </w:p>
   </w:footnote>
-  <w:footnote w:id="27">
+  <w:footnote w:id="28">
     <w:p>
       <w:pPr>
         <w:pStyle w:val="FootnoteText"/>
@@ -4261,25 +3972,6 @@
       </w:r>
       <w:r>
         <w:t xml:space="preserve">https://www.sci-hub.se/about</w:t>
-      </w:r>
-    </w:p>
-  </w:footnote>
-  <w:footnote w:id="28">
-    <w:p>
-      <w:pPr>
-        <w:pStyle w:val="FootnoteText"/>
-      </w:pPr>
-      <w:r>
-        <w:rPr>
-          <w:rStyle w:val="FootnoteReference"/>
-        </w:rPr>
-        <w:footnoteRef/>
-      </w:r>
-      <w:r>
-        <w:t xml:space="preserve"> </w:t>
-      </w:r>
-      <w:r>
-        <w:t xml:space="preserve">https://blog.scopus.com/posts/scopus-roadmap-whats-new-in-2022#:~:text=There%20are%20currently%2087%2B%20million,new%20articles%20per%20day%20indexed.</w:t>
       </w:r>
     </w:p>
   </w:footnote>
@@ -4298,12 +3990,31 @@
         <w:t xml:space="preserve"> </w:t>
       </w:r>
       <w:r>
+        <w:t xml:space="preserve">https://blog.scopus.com/posts/scopus-roadmap-whats-new-in-2022#:~:text=There%20are%20currently%2087%2B%20million,new%20articles%20per%20day%20indexed.</w:t>
+      </w:r>
+    </w:p>
+  </w:footnote>
+  <w:footnote w:id="30">
+    <w:p>
+      <w:pPr>
+        <w:pStyle w:val="FootnoteText"/>
+      </w:pPr>
+      <w:r>
+        <w:rPr>
+          <w:rStyle w:val="FootnoteReference"/>
+        </w:rPr>
+        <w:footnoteRef/>
+      </w:r>
+      <w:r>
+        <w:t xml:space="preserve"> </w:t>
+      </w:r>
+      <w:r>
         <w:t xml:space="preserve">According to</w:t>
       </w:r>
       <w:r>
         <w:t xml:space="preserve"> </w:t>
       </w:r>
-      <w:hyperlink r:id="rId30">
+      <w:hyperlink r:id="rId31">
         <w:r>
           <w:rPr>
             <w:rStyle w:val="Hyperlink"/>
@@ -4316,7 +4027,7 @@
       </w:r>
     </w:p>
   </w:footnote>
-  <w:footnote w:id="31">
+  <w:footnote w:id="32">
     <w:p>
       <w:pPr>
         <w:pStyle w:val="FootnoteText"/>
@@ -4335,7 +4046,7 @@
       </w:r>
     </w:p>
   </w:footnote>
-  <w:footnote w:id="32">
+  <w:footnote w:id="33">
     <w:p>
       <w:pPr>
         <w:pStyle w:val="FootnoteText"/>
@@ -4435,132 +4146,8 @@
       </w:pPr>
     </w:lvl>
   </w:abstractNum>
-  <w:abstractNum w:abstractNumId="991">
-    <w:nsid w:val="0000A991"/>
-    <w:multiLevelType w:val="multilevel"/>
-    <w:lvl w:ilvl="0">
-      <w:numFmt w:val="bullet"/>
-      <w:lvlText w:val=""/>
-      <w:lvlJc w:val="left"/>
-      <w:pPr>
-        <w:ind w:left="720" w:hanging="360"/>
-      </w:pPr>
-      <w:rPr>
-        <w:rFonts w:ascii="Symbol" w:hAnsi="Symbol" w:cs="Symbol" w:hint="default"/>
-      </w:rPr>
-    </w:lvl>
-    <w:lvl w:ilvl="1">
-      <w:numFmt w:val="bullet"/>
-      <w:lvlText w:val="o"/>
-      <w:lvlJc w:val="left"/>
-      <w:pPr>
-        <w:ind w:left="1440" w:hanging="360"/>
-      </w:pPr>
-      <w:rPr>
-        <w:rFonts w:ascii="Courier New" w:hAnsi="Courier New" w:cs="Courier New" w:hint="default"/>
-      </w:rPr>
-    </w:lvl>
-    <w:lvl w:ilvl="2">
-      <w:numFmt w:val="bullet"/>
-      <w:lvlText w:val=""/>
-      <w:lvlJc w:val="left"/>
-      <w:pPr>
-        <w:ind w:left="2160" w:hanging="360"/>
-      </w:pPr>
-      <w:rPr>
-        <w:rFonts w:ascii="Wingdings" w:hAnsi="Wingdings" w:cs="Wingdings" w:hint="default"/>
-      </w:rPr>
-    </w:lvl>
-    <w:lvl w:ilvl="3">
-      <w:numFmt w:val="bullet"/>
-      <w:lvlText w:val=""/>
-      <w:lvlJc w:val="left"/>
-      <w:pPr>
-        <w:ind w:left="2880" w:hanging="360"/>
-      </w:pPr>
-      <w:rPr>
-        <w:rFonts w:ascii="Symbol" w:hAnsi="Symbol" w:cs="Symbol" w:hint="default"/>
-      </w:rPr>
-    </w:lvl>
-    <w:lvl w:ilvl="4">
-      <w:numFmt w:val="bullet"/>
-      <w:lvlText w:val="o"/>
-      <w:lvlJc w:val="left"/>
-      <w:pPr>
-        <w:ind w:left="3600" w:hanging="360"/>
-      </w:pPr>
-      <w:rPr>
-        <w:rFonts w:ascii="Courier New" w:hAnsi="Courier New" w:cs="Courier New" w:hint="default"/>
-      </w:rPr>
-    </w:lvl>
-    <w:lvl w:ilvl="5">
-      <w:numFmt w:val="bullet"/>
-      <w:lvlText w:val=""/>
-      <w:lvlJc w:val="left"/>
-      <w:pPr>
-        <w:ind w:left="4320" w:hanging="360"/>
-      </w:pPr>
-      <w:rPr>
-        <w:rFonts w:ascii="Wingdings" w:hAnsi="Wingdings" w:cs="Wingdings" w:hint="default"/>
-      </w:rPr>
-    </w:lvl>
-    <w:lvl w:ilvl="6">
-      <w:numFmt w:val="bullet"/>
-      <w:lvlText w:val=""/>
-      <w:lvlJc w:val="left"/>
-      <w:pPr>
-        <w:ind w:left="5040" w:hanging="360"/>
-      </w:pPr>
-      <w:rPr>
-        <w:rFonts w:ascii="Symbol" w:hAnsi="Symbol" w:cs="Symbol" w:hint="default"/>
-      </w:rPr>
-    </w:lvl>
-    <w:lvl w:ilvl="7">
-      <w:numFmt w:val="bullet"/>
-      <w:lvlText w:val="o"/>
-      <w:lvlJc w:val="left"/>
-      <w:pPr>
-        <w:ind w:left="5760" w:hanging="360"/>
-      </w:pPr>
-      <w:rPr>
-        <w:rFonts w:ascii="Courier New" w:hAnsi="Courier New" w:cs="Courier New" w:hint="default"/>
-      </w:rPr>
-    </w:lvl>
-    <w:lvl w:ilvl="8">
-      <w:numFmt w:val="bullet"/>
-      <w:lvlText w:val=""/>
-      <w:lvlJc w:val="left"/>
-      <w:pPr>
-        <w:ind w:left="6480" w:hanging="360"/>
-      </w:pPr>
-      <w:rPr>
-        <w:rFonts w:ascii="Wingdings" w:hAnsi="Wingdings" w:cs="Wingdings" w:hint="default"/>
-      </w:rPr>
-    </w:lvl>
-  </w:abstractNum>
   <w:num w:numId="1000">
     <w:abstractNumId w:val="990"/>
-  </w:num>
-  <w:num w:numId="1001">
-    <w:abstractNumId w:val="991"/>
-  </w:num>
-  <w:num w:numId="1002">
-    <w:abstractNumId w:val="991"/>
-  </w:num>
-  <w:num w:numId="1003">
-    <w:abstractNumId w:val="991"/>
-  </w:num>
-  <w:num w:numId="1004">
-    <w:abstractNumId w:val="991"/>
-  </w:num>
-  <w:num w:numId="1005">
-    <w:abstractNumId w:val="991"/>
-  </w:num>
-  <w:num w:numId="1006">
-    <w:abstractNumId w:val="991"/>
-  </w:num>
-  <w:num w:numId="1007">
-    <w:abstractNumId w:val="991"/>
   </w:num>
 </w:numbering>
 </file>

</xml_diff>

<commit_message>
reorganization into two sections: data and labor challenges
</commit_message>
<xml_diff>
--- a/docs/index.docx
+++ b/docs/index.docx
@@ -62,19 +62,19 @@
         <w:pStyle w:val="BodyText"/>
       </w:pPr>
       <w:r>
-        <w:t xml:space="preserve">Work over the past decade has emerged explaining limitations of commonly re-used datasets, with many commonly used</w:t>
-      </w:r>
-      <w:r>
-        <w:t xml:space="preserve"> </w:t>
-      </w:r>
-      <w:r>
-        <w:t xml:space="preserve">‘benchmark’</w:t>
-      </w:r>
-      <w:r>
-        <w:t xml:space="preserve"> </w:t>
-      </w:r>
-      <w:r>
-        <w:t xml:space="preserve">datasets showing a lack of representativeness</w:t>
+        <w:t xml:space="preserve">Work over the past decade has emerged explaining limitations of commonly re-used datasets.</w:t>
+      </w:r>
+      <w:r>
+        <w:t xml:space="preserve"> </w:t>
+      </w:r>
+      <w:r>
+        <w:t xml:space="preserve">‘Benchmark’</w:t>
+      </w:r>
+      <w:r>
+        <w:t xml:space="preserve"> </w:t>
+      </w:r>
+      <w:r>
+        <w:t xml:space="preserve">datasets show a lack of representativeness</w:t>
       </w:r>
       <w:r>
         <w:t xml:space="preserve"> </w:t>
@@ -143,7 +143,7 @@
         <w:t xml:space="preserve">(Altmeyer et al., 2024)</w:t>
       </w:r>
       <w:r>
-        <w:t xml:space="preserve">. Taken together, evidence points to a need for a more sophisticated approach to the collection of load bearing datasets, and AI-related fields as a whole.</w:t>
+        <w:t xml:space="preserve">. Taken together, evidence points to a need for a more sophisticated approach to the collection of load-bearing benchmark datasets, and AI-related fields.</w:t>
       </w:r>
     </w:p>
     <w:p>
@@ -151,7 +151,7 @@
         <w:pStyle w:val="BodyText"/>
       </w:pPr>
       <w:r>
-        <w:t xml:space="preserve">The future qualities of AI systems will be shaped by the data and evaluation practices we establish today: the degree to which we invest in better design, collection, and analysis of training and evaluation data will determine the real-world performance of the AI systems we will build. It is thus crucial that we put in place better practices. However, improving how the field collects and labels data requires substantial efforts beyond the already substantial efforts invested.</w:t>
+        <w:t xml:space="preserve">The future qualities of AI systems will be shaped by the data and evaluation practices we establish today. The degree to which we invest in better design, collection, and analysis of training and evaluation data will determine the real-world performance of the AI systems we will build. It is thus crucial that we put in place better practices. However, improving how the field collects and labels data requires substantial efforts beyond the already substantial efforts invested.</w:t>
       </w:r>
     </w:p>
     <w:p>
@@ -168,7 +168,7 @@
         <w:t xml:space="preserve">(Liang et al., 2022)</w:t>
       </w:r>
       <w:r>
-        <w:t xml:space="preserve">, but will require investment in deliberate and informed design, distribution and maintendance. Focus must be put into solving problems, e.g. sampling data for training that is representative of the environment at deployment, that are not solved even when the dataset is very large</w:t>
+        <w:t xml:space="preserve">, but will require investment in deliberate and informed design, distribution and maintenance. Focus must be put into solving sampling problems that are not solved even when the dataset is very large, e.g. sampling data for training that is representative of the environment at deployment</w:t>
       </w:r>
       <w:r>
         <w:t xml:space="preserve"> </w:t>
@@ -177,87 +177,7 @@
         <w:t xml:space="preserve">(Hullman et al., 2022)</w:t>
       </w:r>
       <w:r>
-        <w:t xml:space="preserve">. In some instances, data requirements may be too great for this to be currently possible. For example, recent generative language models are increasingly being trained with text crawled randomly from the internet over more carefully curated sources that contain information likely to be true, like scientific texts and wikipedia</w:t>
-      </w:r>
-      <w:r>
-        <w:t xml:space="preserve"> </w:t>
-      </w:r>
-      <w:r>
-        <w:rPr>
-          <w:rStyle w:val="FootnoteReference"/>
-        </w:rPr>
-        <w:footnoteReference w:id="23"/>
-      </w:r>
-      <w:r>
-        <w:t xml:space="preserve">, and still this may not be able to keep pace with increasing demands</w:t>
-      </w:r>
-      <w:r>
-        <w:t xml:space="preserve"> </w:t>
-      </w:r>
-      <w:r>
-        <w:t xml:space="preserve">(Villalobos et al., 2024)</w:t>
-      </w:r>
-      <w:r>
-        <w:t xml:space="preserve">. One solution might be to design and collect datatsets for training purposes: datasets created for training are frequently reused, as accessing them requires far less effort than designing, and collecting them. However the cost to create such large training datasets for LLMs deliberately is enormous, with one estimate between up to 1000 times the training costs, which in turn are estimated as being tens of millions USD</w:t>
-      </w:r>
-      <w:r>
-        <w:t xml:space="preserve"> </w:t>
-      </w:r>
-      <w:r>
-        <w:t xml:space="preserve">(Kandpal &amp; Raffel, 2025)</w:t>
-      </w:r>
-      <w:r>
-        <w:t xml:space="preserve">. Despite the need for solutions in this regard, the overwhelming focus remains on algorithmic work</w:t>
-      </w:r>
-      <w:r>
-        <w:t xml:space="preserve"> </w:t>
-      </w:r>
-      <w:r>
-        <w:t xml:space="preserve">(Birhane et al., 2022)</w:t>
-      </w:r>
-      <w:r>
-        <w:t xml:space="preserve">, and not the creation and curation of load-bearing training datasets.</w:t>
-      </w:r>
-    </w:p>
-    <w:p>
-      <w:pPr>
-        <w:pStyle w:val="BodyText"/>
-      </w:pPr>
-      <w:r>
-        <w:t xml:space="preserve">There is substantial room for improvement in terms of the practices of data labeling as well, however implementations of such practices are also costly. As an example, the case study in this thesis proposes enriching design, collection, analysis, and reporting of training/evaluation data for AI systems, using knowledge from the social sciences</w:t>
-      </w:r>
-      <w:r>
-        <w:t xml:space="preserve"> </w:t>
-      </w:r>
-      <w:r>
-        <w:t xml:space="preserve">Jacobs &amp; Wallach (2021)</w:t>
-      </w:r>
-      <w:r>
-        <w:t xml:space="preserve">, metrology (measurement science)</w:t>
-      </w:r>
-      <w:r>
-        <w:t xml:space="preserve"> </w:t>
-      </w:r>
-      <w:r>
-        <w:t xml:space="preserve">(Welty et al., 2019)</w:t>
-      </w:r>
-      <w:r>
-        <w:t xml:space="preserve">, and work in the computational sciences on</w:t>
-      </w:r>
-      <w:r>
-        <w:t xml:space="preserve"> </w:t>
-      </w:r>
-      <w:r>
-        <w:t xml:space="preserve">‘ground-truthing’</w:t>
-      </w:r>
-      <w:r>
-        <w:t xml:space="preserve"> </w:t>
-      </w:r>
-      <w:r>
-        <w:t xml:space="preserve">(Cabitza et al., 2023)</w:t>
-      </w:r>
-      <w:r>
-        <w:t xml:space="preserve">. It requires</w:t>
+        <w:t xml:space="preserve">. In some instances, data requirements may be too great for this to be currently possible.</w:t>
       </w:r>
       <w:r>
         <w:t xml:space="preserve"> </w:t>
@@ -267,13 +187,108 @@
           <w:i/>
           <w:iCs/>
         </w:rPr>
-        <w:t xml:space="preserve">a-priori</w:t>
-      </w:r>
-      <w:r>
-        <w:t xml:space="preserve"> </w:t>
-      </w:r>
-      <w:r>
-        <w:t xml:space="preserve">empirical investigation of the data collection process in addition to the data collection process itself, in principle for every combination of</w:t>
+        <w:t xml:space="preserve">Data scarcity</w:t>
+      </w:r>
+      <w:r>
+        <w:t xml:space="preserve">, or a lack of sufficient training data, is a common issue with contemporary techniques e.g. deep learning, across machine learning fields e.g. computer vision, healthcare, natural language processing</w:t>
+      </w:r>
+      <w:r>
+        <w:t xml:space="preserve"> </w:t>
+      </w:r>
+      <w:r>
+        <w:t xml:space="preserve">(Bansal et al., 2022)</w:t>
+      </w:r>
+      <w:r>
+        <w:t xml:space="preserve">. As a result, recent generative language models are increasingly being trained with text crawled randomly from the internet over more carefully curated sources that contain information likely to be true, like scientific texts and wikipedia</w:t>
+      </w:r>
+      <w:r>
+        <w:t xml:space="preserve"> </w:t>
+      </w:r>
+      <w:r>
+        <w:rPr>
+          <w:rStyle w:val="FootnoteReference"/>
+        </w:rPr>
+        <w:footnoteReference w:id="23"/>
+      </w:r>
+      <w:r>
+        <w:t xml:space="preserve">, and still this may not be able to keep pace with increasing demands</w:t>
+      </w:r>
+      <w:r>
+        <w:t xml:space="preserve"> </w:t>
+      </w:r>
+      <w:r>
+        <w:t xml:space="preserve">(Villalobos et al., 2024)</w:t>
+      </w:r>
+      <w:r>
+        <w:t xml:space="preserve">. Although a number of solutions have been proposed [see;</w:t>
+      </w:r>
+      <w:r>
+        <w:t xml:space="preserve"> </w:t>
+      </w:r>
+      <w:r>
+        <w:t xml:space="preserve">Bansal et al. (2022)</w:t>
+      </w:r>
+      <w:r>
+        <w:t xml:space="preserve">], One solution might be to design and collect datatsets for training purposes: datasets created for training are frequently reused, as accessing them requires far less effort than designing, and collecting them. However the cost to create such large training datasets for LLMs deliberately is enormous, with one estimate between up to 1000 times the training costs, which in turn are estimated as being tens of millions USD</w:t>
+      </w:r>
+      <w:r>
+        <w:t xml:space="preserve"> </w:t>
+      </w:r>
+      <w:r>
+        <w:t xml:space="preserve">(Kandpal &amp; Raffel, 2025)</w:t>
+      </w:r>
+      <w:r>
+        <w:t xml:space="preserve">. Despite the need for solutions in this regard, the overwhelming focus remains on algorithmic work</w:t>
+      </w:r>
+      <w:r>
+        <w:t xml:space="preserve"> </w:t>
+      </w:r>
+      <w:r>
+        <w:t xml:space="preserve">(Birhane et al., 2022)</w:t>
+      </w:r>
+      <w:r>
+        <w:t xml:space="preserve">, and not the creation and curation of load-bearing training datasets.</w:t>
+      </w:r>
+    </w:p>
+    <w:p>
+      <w:pPr>
+        <w:pStyle w:val="BodyText"/>
+      </w:pPr>
+      <w:r>
+        <w:t xml:space="preserve">There is substantial room for improvement in terms of the practices of data labeling as well, however implementations of such practices are also costly. As an example, the case study in this thesis proposes enriching design, collection, analysis, and reporting of training/evaluation data for AI systems, using knowledge from the social sciences</w:t>
+      </w:r>
+      <w:r>
+        <w:t xml:space="preserve"> </w:t>
+      </w:r>
+      <w:r>
+        <w:t xml:space="preserve">Jacobs &amp; Wallach (2021)</w:t>
+      </w:r>
+      <w:r>
+        <w:t xml:space="preserve">, metrology (measurement science)</w:t>
+      </w:r>
+      <w:r>
+        <w:t xml:space="preserve"> </w:t>
+      </w:r>
+      <w:r>
+        <w:t xml:space="preserve">(Welty et al., 2019)</w:t>
+      </w:r>
+      <w:r>
+        <w:t xml:space="preserve">, and work in the computational sciences on</w:t>
+      </w:r>
+      <w:r>
+        <w:t xml:space="preserve"> </w:t>
+      </w:r>
+      <w:r>
+        <w:t xml:space="preserve">‘ground-truthing’</w:t>
+      </w:r>
+      <w:r>
+        <w:t xml:space="preserve"> </w:t>
+      </w:r>
+      <w:r>
+        <w:t xml:space="preserve">(Cabitza et al., 2023)</w:t>
+      </w:r>
+      <w:r>
+        <w:t xml:space="preserve">. It requires</w:t>
       </w:r>
       <w:r>
         <w:t xml:space="preserve"> </w:t>
@@ -283,13 +298,13 @@
           <w:i/>
           <w:iCs/>
         </w:rPr>
-        <w:t xml:space="preserve">construct</w:t>
-      </w:r>
-      <w:r>
-        <w:t xml:space="preserve"> </w:t>
-      </w:r>
-      <w:r>
-        <w:t xml:space="preserve">(i.e. the latent phenomenon of interest being measured),</w:t>
+        <w:t xml:space="preserve">a-priori</w:t>
+      </w:r>
+      <w:r>
+        <w:t xml:space="preserve"> </w:t>
+      </w:r>
+      <w:r>
+        <w:t xml:space="preserve">empirical investigation of the data collection process in addition to the data collection process itself, in principle for every combination of</w:t>
       </w:r>
       <w:r>
         <w:t xml:space="preserve"> </w:t>
@@ -299,13 +314,13 @@
           <w:i/>
           <w:iCs/>
         </w:rPr>
-        <w:t xml:space="preserve">content</w:t>
-      </w:r>
-      <w:r>
-        <w:t xml:space="preserve"> </w:t>
-      </w:r>
-      <w:r>
-        <w:t xml:space="preserve">(e.g. text, video, audio etc. and in some cases also subgroups, e.g. tweets vs. podcast transcripts vs. formal speeches etc.), and for relevant</w:t>
+        <w:t xml:space="preserve">construct</w:t>
+      </w:r>
+      <w:r>
+        <w:t xml:space="preserve"> </w:t>
+      </w:r>
+      <w:r>
+        <w:t xml:space="preserve">(i.e. the latent phenomenon of interest being measured),</w:t>
       </w:r>
       <w:r>
         <w:t xml:space="preserve"> </w:t>
@@ -315,6 +330,22 @@
           <w:i/>
           <w:iCs/>
         </w:rPr>
+        <w:t xml:space="preserve">content</w:t>
+      </w:r>
+      <w:r>
+        <w:t xml:space="preserve"> </w:t>
+      </w:r>
+      <w:r>
+        <w:t xml:space="preserve">(e.g. text, video, audio etc. and in some cases also subgroups, e.g. tweets vs. podcast transcripts vs. formal speeches etc.), and for relevant</w:t>
+      </w:r>
+      <w:r>
+        <w:t xml:space="preserve"> </w:t>
+      </w:r>
+      <w:r>
+        <w:rPr>
+          <w:i/>
+          <w:iCs/>
+        </w:rPr>
         <w:t xml:space="preserve">characteristics</w:t>
       </w:r>
       <w:r>
@@ -911,7 +942,7 @@
         <w:t xml:space="preserve">(Van Horn et al., 2018)</w:t>
       </w:r>
       <w:r>
-        <w:t xml:space="preserve">. Similarly, zooniverse.org is an online community of over 2.8M users that hosts projects defined by scientists to gather labels from non-scientists</w:t>
+        <w:t xml:space="preserve">. Zooniverse.org is an online community of over 2.8M users that hosts projects defined by scientists to gather labels from non-scientists</w:t>
       </w:r>
       <w:r>
         <w:t xml:space="preserve"> </w:t>
@@ -930,6 +961,57 @@
       </w:r>
       <w:r>
         <w:t xml:space="preserve">.</w:t>
+      </w:r>
+    </w:p>
+    <w:p>
+      <w:pPr>
+        <w:pStyle w:val="BodyText"/>
+      </w:pPr>
+      <w:r>
+        <w:t xml:space="preserve">Another similarly scalable infrastructure for dataset creation might be possible by adapting an academic publication format called the Registered Report</w:t>
+      </w:r>
+      <w:r>
+        <w:t xml:space="preserve"> </w:t>
+      </w:r>
+      <w:r>
+        <w:t xml:space="preserve">(Chambers, 2013)</w:t>
+      </w:r>
+      <w:r>
+        <w:t xml:space="preserve">. Initially designed to compensate for editorial decisions being made based on the results, rather than the quality of the methods. In many fields, aspects of the data collection design, as well as the design of analysis and prediction of results occur</w:t>
+      </w:r>
+      <w:r>
+        <w:t xml:space="preserve"> </w:t>
+      </w:r>
+      <w:r>
+        <w:rPr>
+          <w:i/>
+          <w:iCs/>
+        </w:rPr>
+        <w:t xml:space="preserve">a-priori</w:t>
+      </w:r>
+      <w:r>
+        <w:t xml:space="preserve">, in principle not to bias interpretation of results. In a Registered Report, researchers submit a manuscript that includes information relevant to how the study will be conducted, including motivation of the work (i.e. introduction), details of data collection processes, as well as analyses. Typical review stages apply, i.e. suggestions for revisions or rejections, or the manuscript may receive an</w:t>
+      </w:r>
+      <w:r>
+        <w:t xml:space="preserve"> </w:t>
+      </w:r>
+      <w:r>
+        <w:rPr>
+          <w:i/>
+          <w:iCs/>
+        </w:rPr>
+        <w:t xml:space="preserve">in-principle acceptance</w:t>
+      </w:r>
+      <w:r>
+        <w:t xml:space="preserve">, whereby reviewers and editor agree to a publication should the methods used in the manuscript either follow closely the in-principle accepted version, or appropriate justifications be made for any changes that may have occurred. Thus acceptance of publications is made based on the strength of the methods, which also are strengthened by a peer-review process prior to data collection.</w:t>
+      </w:r>
+    </w:p>
+    <w:p>
+      <w:pPr>
+        <w:pStyle w:val="BodyText"/>
+      </w:pPr>
+      <w:r>
+        <w:t xml:space="preserve">The Registered-Report format is exceptionally well-suited to the collection of datasets intended for AI training and/or evaluation. Firstly, they allow for peer-review prior to collection, whereby a panel of experts will provide critiques that will either strengthen the eventual design, or reject it in favor of publishing other stronger designs. Given the scope and resources needed to collect AI datasets, this format could be adapted such that it is published in its entirety prior to data collection. This may thus allow for a more public critique of the design prior to paying the resource cost of collection, and further allow for the submissions of responses in the form of data that conforms to the design in the published manuscript in a decentralized fashion, from multiple stakeholders, thus reducing the bias from any single data collection point and allowing for the sharing of financial and other resource burdens.</w:t>
       </w:r>
     </w:p>
     <w:bookmarkEnd w:id="36"/>
@@ -1022,7 +1104,7 @@
       </w:r>
     </w:p>
     <w:bookmarkEnd w:id="38"/>
-    <w:bookmarkStart w:id="84" w:name="sec-appendix"/>
+    <w:bookmarkStart w:id="86" w:name="sec-appendix"/>
     <w:p>
       <w:pPr>
         <w:pStyle w:val="Heading1"/>
@@ -1252,7 +1334,7 @@
     </w:p>
     <w:bookmarkEnd w:id="44"/>
     <w:bookmarkEnd w:id="45"/>
-    <w:bookmarkStart w:id="83" w:name="appendix-c-token-estimates"/>
+    <w:bookmarkStart w:id="85" w:name="appendix-c-token-estimates"/>
     <w:p>
       <w:pPr>
         <w:pStyle w:val="Heading2"/>
@@ -2905,7 +2987,7 @@
         <w:t xml:space="preserve">books. 4.4T.</w:t>
       </w:r>
     </w:p>
-    <w:bookmarkStart w:id="82" w:name="refs"/>
+    <w:bookmarkStart w:id="84" w:name="refs"/>
     <w:bookmarkStart w:id="49" w:name="ref-altmeyer2024position"/>
     <w:p>
       <w:pPr>
@@ -3038,13 +3120,13 @@
       </w:hyperlink>
     </w:p>
     <w:bookmarkEnd w:id="53"/>
-    <w:bookmarkStart w:id="54" w:name="ref-beck2022improving"/>
+    <w:bookmarkStart w:id="54" w:name="ref-bansal2022systematic"/>
     <w:p>
       <w:pPr>
         <w:pStyle w:val="Bibliography"/>
       </w:pPr>
       <w:r>
-        <w:t xml:space="preserve">Beck, J., Eckman, S., Chew, R., &amp; Kreuter, F. (2022). Improving labeling through social science insights: Results and research agenda.</w:t>
+        <w:t xml:space="preserve">Bansal, M. A., Sharma, D. R., &amp; Kathuria, D. M. (2022). A systematic review on data scarcity problem in deep learning: Solution and applications.</w:t>
       </w:r>
       <w:r>
         <w:t xml:space="preserve"> </w:t>
@@ -3054,20 +3136,10 @@
           <w:i/>
           <w:iCs/>
         </w:rPr>
-        <w:t xml:space="preserve">International Conference on Human-Computer Interaction</w:t>
-      </w:r>
-      <w:r>
-        <w:t xml:space="preserve">, 245–261.</w:t>
-      </w:r>
-    </w:p>
-    <w:bookmarkEnd w:id="54"/>
-    <w:bookmarkStart w:id="55" w:name="ref-birhane2022values"/>
-    <w:p>
-      <w:pPr>
-        <w:pStyle w:val="Bibliography"/>
-      </w:pPr>
-      <w:r>
-        <w:t xml:space="preserve">Birhane, A., Kalluri, P., Card, D., Agnew, W., Dotan, R., &amp; Bao, M. (2022). The values encoded in machine learning research.</w:t>
+        <w:t xml:space="preserve">ACM Computing Surveys (Csur)</w:t>
+      </w:r>
+      <w:r>
+        <w:t xml:space="preserve">,</w:t>
       </w:r>
       <w:r>
         <w:t xml:space="preserve"> </w:t>
@@ -3077,20 +3149,20 @@
           <w:i/>
           <w:iCs/>
         </w:rPr>
-        <w:t xml:space="preserve">Proceedings of the 2022 ACM Conference on Fairness, Accountability, and Transparency</w:t>
-      </w:r>
-      <w:r>
-        <w:t xml:space="preserve">, 173–184.</w:t>
-      </w:r>
-    </w:p>
-    <w:bookmarkEnd w:id="55"/>
-    <w:bookmarkStart w:id="56" w:name="ref-cabitza2023toward"/>
+        <w:t xml:space="preserve">54</w:t>
+      </w:r>
+      <w:r>
+        <w:t xml:space="preserve">(10s), 1–29.</w:t>
+      </w:r>
+    </w:p>
+    <w:bookmarkEnd w:id="54"/>
+    <w:bookmarkStart w:id="55" w:name="ref-beck2022improving"/>
     <w:p>
       <w:pPr>
         <w:pStyle w:val="Bibliography"/>
       </w:pPr>
       <w:r>
-        <w:t xml:space="preserve">Cabitza, F., Campagner, A., &amp; Basile, V. (2023). Toward a perspectivist turn in ground truthing for predictive computing.</w:t>
+        <w:t xml:space="preserve">Beck, J., Eckman, S., Chew, R., &amp; Kreuter, F. (2022). Improving labeling through social science insights: Results and research agenda.</w:t>
       </w:r>
       <w:r>
         <w:t xml:space="preserve"> </w:t>
@@ -3100,10 +3172,20 @@
           <w:i/>
           <w:iCs/>
         </w:rPr>
-        <w:t xml:space="preserve">Proceedings of the AAAI Conference on Artificial Intelligence</w:t>
-      </w:r>
-      <w:r>
-        <w:t xml:space="preserve">,</w:t>
+        <w:t xml:space="preserve">International Conference on Human-Computer Interaction</w:t>
+      </w:r>
+      <w:r>
+        <w:t xml:space="preserve">, 245–261.</w:t>
+      </w:r>
+    </w:p>
+    <w:bookmarkEnd w:id="55"/>
+    <w:bookmarkStart w:id="56" w:name="ref-birhane2022values"/>
+    <w:p>
+      <w:pPr>
+        <w:pStyle w:val="Bibliography"/>
+      </w:pPr>
+      <w:r>
+        <w:t xml:space="preserve">Birhane, A., Kalluri, P., Card, D., Agnew, W., Dotan, R., &amp; Bao, M. (2022). The values encoded in machine learning research.</w:t>
       </w:r>
       <w:r>
         <w:t xml:space="preserve"> </w:t>
@@ -3113,20 +3195,20 @@
           <w:i/>
           <w:iCs/>
         </w:rPr>
-        <w:t xml:space="preserve">37</w:t>
-      </w:r>
-      <w:r>
-        <w:t xml:space="preserve">, 6860–6868.</w:t>
+        <w:t xml:space="preserve">Proceedings of the 2022 ACM Conference on Fairness, Accountability, and Transparency</w:t>
+      </w:r>
+      <w:r>
+        <w:t xml:space="preserve">, 173–184.</w:t>
       </w:r>
     </w:p>
     <w:bookmarkEnd w:id="56"/>
-    <w:bookmarkStart w:id="57" w:name="ref-cottier2024rising"/>
+    <w:bookmarkStart w:id="57" w:name="ref-cabitza2023toward"/>
     <w:p>
       <w:pPr>
         <w:pStyle w:val="Bibliography"/>
       </w:pPr>
       <w:r>
-        <w:t xml:space="preserve">Cottier, B., Rahman, R., Fattorini, L., Maslej, N., Besiroglu, T., &amp; Owen, D. (2024). The rising costs of training frontier AI models.</w:t>
+        <w:t xml:space="preserve">Cabitza, F., Campagner, A., &amp; Basile, V. (2023). Toward a perspectivist turn in ground truthing for predictive computing.</w:t>
       </w:r>
       <w:r>
         <w:t xml:space="preserve"> </w:t>
@@ -3136,20 +3218,10 @@
           <w:i/>
           <w:iCs/>
         </w:rPr>
-        <w:t xml:space="preserve">arXiv Preprint arXiv:2405.21015</w:t>
-      </w:r>
-      <w:r>
-        <w:t xml:space="preserve">.</w:t>
-      </w:r>
-    </w:p>
-    <w:bookmarkEnd w:id="57"/>
-    <w:bookmarkStart w:id="58" w:name="ref-daneshjou2021lack"/>
-    <w:p>
-      <w:pPr>
-        <w:pStyle w:val="Bibliography"/>
-      </w:pPr>
-      <w:r>
-        <w:t xml:space="preserve">Daneshjou, R., Smith, M. P., Sun, M. D., Rotemberg, V., &amp; Zou, J. (2021). Lack of transparency and potential bias in artificial intelligence data sets and algorithms: A scoping review.</w:t>
+        <w:t xml:space="preserve">Proceedings of the AAAI Conference on Artificial Intelligence</w:t>
+      </w:r>
+      <w:r>
+        <w:t xml:space="preserve">,</w:t>
       </w:r>
       <w:r>
         <w:t xml:space="preserve"> </w:t>
@@ -3159,10 +3231,20 @@
           <w:i/>
           <w:iCs/>
         </w:rPr>
-        <w:t xml:space="preserve">JAMA Dermatology</w:t>
-      </w:r>
-      <w:r>
-        <w:t xml:space="preserve">,</w:t>
+        <w:t xml:space="preserve">37</w:t>
+      </w:r>
+      <w:r>
+        <w:t xml:space="preserve">, 6860–6868.</w:t>
+      </w:r>
+    </w:p>
+    <w:bookmarkEnd w:id="57"/>
+    <w:bookmarkStart w:id="58" w:name="ref-chambers2013registered"/>
+    <w:p>
+      <w:pPr>
+        <w:pStyle w:val="Bibliography"/>
+      </w:pPr>
+      <w:r>
+        <w:t xml:space="preserve">Chambers, C. D. (2013). Registered reports.</w:t>
       </w:r>
       <w:r>
         <w:t xml:space="preserve"> </w:t>
@@ -3172,20 +3254,10 @@
           <w:i/>
           <w:iCs/>
         </w:rPr>
-        <w:t xml:space="preserve">157</w:t>
-      </w:r>
-      <w:r>
-        <w:t xml:space="preserve">(11), 1362–1369.</w:t>
-      </w:r>
-    </w:p>
-    <w:bookmarkEnd w:id="58"/>
-    <w:bookmarkStart w:id="59" w:name="ref-fairbairn2009profile"/>
-    <w:p>
-      <w:pPr>
-        <w:pStyle w:val="Bibliography"/>
-      </w:pPr>
-      <w:r>
-        <w:t xml:space="preserve">Fairbairn, H., Holbrook, A., Bourke, S., Preston, G., Cantwell, R., &amp; Scevak, J. (2009). A profile of education journals.</w:t>
+        <w:t xml:space="preserve">A New Publishing Initiative at Cortex. Cortex</w:t>
+      </w:r>
+      <w:r>
+        <w:t xml:space="preserve">,</w:t>
       </w:r>
       <w:r>
         <w:t xml:space="preserve"> </w:t>
@@ -3195,20 +3267,20 @@
           <w:i/>
           <w:iCs/>
         </w:rPr>
-        <w:t xml:space="preserve">AARE 2008 International Educational Research Conference</w:t>
-      </w:r>
-      <w:r>
-        <w:t xml:space="preserve">, 1–20.</w:t>
-      </w:r>
-    </w:p>
-    <w:bookmarkEnd w:id="59"/>
-    <w:bookmarkStart w:id="60" w:name="ref-fortson2012galaxy"/>
+        <w:t xml:space="preserve">49</w:t>
+      </w:r>
+      <w:r>
+        <w:t xml:space="preserve">(3), 609–610.</w:t>
+      </w:r>
+    </w:p>
+    <w:bookmarkEnd w:id="58"/>
+    <w:bookmarkStart w:id="59" w:name="ref-cottier2024rising"/>
     <w:p>
       <w:pPr>
         <w:pStyle w:val="Bibliography"/>
       </w:pPr>
       <w:r>
-        <w:t xml:space="preserve">Fortson, L., Masters, K., Nichol, R., Edmondson, E., Lintott, C., Raddick, J., &amp; Wallin, J. (2012). Galaxy zoo.</w:t>
+        <w:t xml:space="preserve">Cottier, B., Rahman, R., Fattorini, L., Maslej, N., Besiroglu, T., &amp; Owen, D. (2024). The rising costs of training frontier AI models.</w:t>
       </w:r>
       <w:r>
         <w:t xml:space="preserve"> </w:t>
@@ -3218,10 +3290,20 @@
           <w:i/>
           <w:iCs/>
         </w:rPr>
-        <w:t xml:space="preserve">Advances in Machine Learning and Data Mining for Astronomy</w:t>
-      </w:r>
-      <w:r>
-        <w:t xml:space="preserve">,</w:t>
+        <w:t xml:space="preserve">arXiv Preprint arXiv:2405.21015</w:t>
+      </w:r>
+      <w:r>
+        <w:t xml:space="preserve">.</w:t>
+      </w:r>
+    </w:p>
+    <w:bookmarkEnd w:id="59"/>
+    <w:bookmarkStart w:id="60" w:name="ref-daneshjou2021lack"/>
+    <w:p>
+      <w:pPr>
+        <w:pStyle w:val="Bibliography"/>
+      </w:pPr>
+      <w:r>
+        <w:t xml:space="preserve">Daneshjou, R., Smith, M. P., Sun, M. D., Rotemberg, V., &amp; Zou, J. (2021). Lack of transparency and potential bias in artificial intelligence data sets and algorithms: A scoping review.</w:t>
       </w:r>
       <w:r>
         <w:t xml:space="preserve"> </w:t>
@@ -3231,20 +3313,10 @@
           <w:i/>
           <w:iCs/>
         </w:rPr>
-        <w:t xml:space="preserve">2012</w:t>
-      </w:r>
-      <w:r>
-        <w:t xml:space="preserve">, 213–236.</w:t>
-      </w:r>
-    </w:p>
-    <w:bookmarkEnd w:id="60"/>
-    <w:bookmarkStart w:id="61" w:name="ref-geiger2021garbage"/>
-    <w:p>
-      <w:pPr>
-        <w:pStyle w:val="Bibliography"/>
-      </w:pPr>
-      <w:r>
-        <w:t xml:space="preserve">Geiger, R. S., Cope, D., Ip, J., Lotosh, M., Shah, A., Weng, J., &amp; Tang, R. (2021). " garbage in, garbage out" revisited: What do machine learning application papers report about human-labeled training data?</w:t>
+        <w:t xml:space="preserve">JAMA Dermatology</w:t>
+      </w:r>
+      <w:r>
+        <w:t xml:space="preserve">,</w:t>
       </w:r>
       <w:r>
         <w:t xml:space="preserve"> </w:t>
@@ -3254,20 +3326,20 @@
           <w:i/>
           <w:iCs/>
         </w:rPr>
-        <w:t xml:space="preserve">arXiv Preprint arXiv:2107.02278</w:t>
-      </w:r>
-      <w:r>
-        <w:t xml:space="preserve">.</w:t>
-      </w:r>
-    </w:p>
-    <w:bookmarkEnd w:id="61"/>
-    <w:bookmarkStart w:id="62" w:name="ref-geiger2020garbage"/>
+        <w:t xml:space="preserve">157</w:t>
+      </w:r>
+      <w:r>
+        <w:t xml:space="preserve">(11), 1362–1369.</w:t>
+      </w:r>
+    </w:p>
+    <w:bookmarkEnd w:id="60"/>
+    <w:bookmarkStart w:id="61" w:name="ref-fairbairn2009profile"/>
     <w:p>
       <w:pPr>
         <w:pStyle w:val="Bibliography"/>
       </w:pPr>
       <w:r>
-        <w:t xml:space="preserve">Geiger, R. S., Yu, K., Yang, Y., Dai, M., Qiu, J., Tang, R., &amp; Huang, J. (2020). Garbage in, garbage out? Do machine learning application papers in social computing report where human-labeled training data comes from?</w:t>
+        <w:t xml:space="preserve">Fairbairn, H., Holbrook, A., Bourke, S., Preston, G., Cantwell, R., &amp; Scevak, J. (2009). A profile of education journals.</w:t>
       </w:r>
       <w:r>
         <w:t xml:space="preserve"> </w:t>
@@ -3277,20 +3349,20 @@
           <w:i/>
           <w:iCs/>
         </w:rPr>
-        <w:t xml:space="preserve">Proceedings of the 2020 Conference on Fairness, Accountability, and Transparency</w:t>
-      </w:r>
-      <w:r>
-        <w:t xml:space="preserve">, 325–336.</w:t>
-      </w:r>
-    </w:p>
-    <w:bookmarkEnd w:id="62"/>
-    <w:bookmarkStart w:id="63" w:name="ref-gray2024chatgpt"/>
+        <w:t xml:space="preserve">AARE 2008 International Educational Research Conference</w:t>
+      </w:r>
+      <w:r>
+        <w:t xml:space="preserve">, 1–20.</w:t>
+      </w:r>
+    </w:p>
+    <w:bookmarkEnd w:id="61"/>
+    <w:bookmarkStart w:id="62" w:name="ref-fortson2012galaxy"/>
     <w:p>
       <w:pPr>
         <w:pStyle w:val="Bibliography"/>
       </w:pPr>
       <w:r>
-        <w:t xml:space="preserve">Gray, A. (2024). ChatGPT" contamination": Estimating the prevalence of LLMs in the scholarly literature.</w:t>
+        <w:t xml:space="preserve">Fortson, L., Masters, K., Nichol, R., Edmondson, E., Lintott, C., Raddick, J., &amp; Wallin, J. (2012). Galaxy zoo.</w:t>
       </w:r>
       <w:r>
         <w:t xml:space="preserve"> </w:t>
@@ -3300,20 +3372,10 @@
           <w:i/>
           <w:iCs/>
         </w:rPr>
-        <w:t xml:space="preserve">arXiv Preprint arXiv:2403.16887</w:t>
-      </w:r>
-      <w:r>
-        <w:t xml:space="preserve">.</w:t>
-      </w:r>
-    </w:p>
-    <w:bookmarkEnd w:id="63"/>
-    <w:bookmarkStart w:id="64" w:name="ref-hullman2022worst"/>
-    <w:p>
-      <w:pPr>
-        <w:pStyle w:val="Bibliography"/>
-      </w:pPr>
-      <w:r>
-        <w:t xml:space="preserve">Hullman, J., Kapoor, S., Nanayakkara, P., Gelman, A., &amp; Narayanan, A. (2022). The worst of both worlds: A comparative analysis of errors in learning from data in psychology and machine learning.</w:t>
+        <w:t xml:space="preserve">Advances in Machine Learning and Data Mining for Astronomy</w:t>
+      </w:r>
+      <w:r>
+        <w:t xml:space="preserve">,</w:t>
       </w:r>
       <w:r>
         <w:t xml:space="preserve"> </w:t>
@@ -3323,20 +3385,20 @@
           <w:i/>
           <w:iCs/>
         </w:rPr>
-        <w:t xml:space="preserve">Proceedings of the 2022 AAAI/ACM Conference on AI, Ethics, and Society</w:t>
-      </w:r>
-      <w:r>
-        <w:t xml:space="preserve">, 335–348.</w:t>
-      </w:r>
-    </w:p>
-    <w:bookmarkEnd w:id="64"/>
-    <w:bookmarkStart w:id="65" w:name="ref-jacobs2021measurement"/>
+        <w:t xml:space="preserve">2012</w:t>
+      </w:r>
+      <w:r>
+        <w:t xml:space="preserve">, 213–236.</w:t>
+      </w:r>
+    </w:p>
+    <w:bookmarkEnd w:id="62"/>
+    <w:bookmarkStart w:id="63" w:name="ref-geiger2021garbage"/>
     <w:p>
       <w:pPr>
         <w:pStyle w:val="Bibliography"/>
       </w:pPr>
       <w:r>
-        <w:t xml:space="preserve">Jacobs, A. Z., &amp; Wallach, H. (2021). Measurement and fairness.</w:t>
+        <w:t xml:space="preserve">Geiger, R. S., Cope, D., Ip, J., Lotosh, M., Shah, A., Weng, J., &amp; Tang, R. (2021). " garbage in, garbage out" revisited: What do machine learning application papers report about human-labeled training data?</w:t>
       </w:r>
       <w:r>
         <w:t xml:space="preserve"> </w:t>
@@ -3346,20 +3408,20 @@
           <w:i/>
           <w:iCs/>
         </w:rPr>
-        <w:t xml:space="preserve">Proceedings of the 2021 ACM Conference on Fairness, Accountability, and Transparency</w:t>
-      </w:r>
-      <w:r>
-        <w:t xml:space="preserve">, 375–385.</w:t>
-      </w:r>
-    </w:p>
-    <w:bookmarkEnd w:id="65"/>
-    <w:bookmarkStart w:id="66" w:name="ref-kandpal2025position"/>
+        <w:t xml:space="preserve">arXiv Preprint arXiv:2107.02278</w:t>
+      </w:r>
+      <w:r>
+        <w:t xml:space="preserve">.</w:t>
+      </w:r>
+    </w:p>
+    <w:bookmarkEnd w:id="63"/>
+    <w:bookmarkStart w:id="64" w:name="ref-geiger2020garbage"/>
     <w:p>
       <w:pPr>
         <w:pStyle w:val="Bibliography"/>
       </w:pPr>
       <w:r>
-        <w:t xml:space="preserve">Kandpal, N., &amp; Raffel, C. (2025). Position: The most expensive part of an LLM should be its training data.</w:t>
+        <w:t xml:space="preserve">Geiger, R. S., Yu, K., Yang, Y., Dai, M., Qiu, J., Tang, R., &amp; Huang, J. (2020). Garbage in, garbage out? Do machine learning application papers in social computing report where human-labeled training data comes from?</w:t>
       </w:r>
       <w:r>
         <w:t xml:space="preserve"> </w:t>
@@ -3369,20 +3431,20 @@
           <w:i/>
           <w:iCs/>
         </w:rPr>
-        <w:t xml:space="preserve">arXiv Preprint arXiv:2504.12427</w:t>
-      </w:r>
-      <w:r>
-        <w:t xml:space="preserve">.</w:t>
-      </w:r>
-    </w:p>
-    <w:bookmarkEnd w:id="66"/>
-    <w:bookmarkStart w:id="67" w:name="ref-lariviere2012shoulders"/>
+        <w:t xml:space="preserve">Proceedings of the 2020 Conference on Fairness, Accountability, and Transparency</w:t>
+      </w:r>
+      <w:r>
+        <w:t xml:space="preserve">, 325–336.</w:t>
+      </w:r>
+    </w:p>
+    <w:bookmarkEnd w:id="64"/>
+    <w:bookmarkStart w:id="65" w:name="ref-gray2024chatgpt"/>
     <w:p>
       <w:pPr>
         <w:pStyle w:val="Bibliography"/>
       </w:pPr>
       <w:r>
-        <w:t xml:space="preserve">Larivière, V. (2012). On the shoulders of students? The contribution of PhD students to the advancement of knowledge.</w:t>
+        <w:t xml:space="preserve">Gray, A. (2024). ChatGPT" contamination": Estimating the prevalence of LLMs in the scholarly literature.</w:t>
       </w:r>
       <w:r>
         <w:t xml:space="preserve"> </w:t>
@@ -3392,10 +3454,20 @@
           <w:i/>
           <w:iCs/>
         </w:rPr>
-        <w:t xml:space="preserve">Scientometrics</w:t>
-      </w:r>
-      <w:r>
-        <w:t xml:space="preserve">,</w:t>
+        <w:t xml:space="preserve">arXiv Preprint arXiv:2403.16887</w:t>
+      </w:r>
+      <w:r>
+        <w:t xml:space="preserve">.</w:t>
+      </w:r>
+    </w:p>
+    <w:bookmarkEnd w:id="65"/>
+    <w:bookmarkStart w:id="66" w:name="ref-hullman2022worst"/>
+    <w:p>
+      <w:pPr>
+        <w:pStyle w:val="Bibliography"/>
+      </w:pPr>
+      <w:r>
+        <w:t xml:space="preserve">Hullman, J., Kapoor, S., Nanayakkara, P., Gelman, A., &amp; Narayanan, A. (2022). The worst of both worlds: A comparative analysis of errors in learning from data in psychology and machine learning.</w:t>
       </w:r>
       <w:r>
         <w:t xml:space="preserve"> </w:t>
@@ -3405,20 +3477,20 @@
           <w:i/>
           <w:iCs/>
         </w:rPr>
-        <w:t xml:space="preserve">90</w:t>
-      </w:r>
-      <w:r>
-        <w:t xml:space="preserve">(2), 463–481.</w:t>
-      </w:r>
-    </w:p>
-    <w:bookmarkEnd w:id="67"/>
-    <w:bookmarkStart w:id="68" w:name="ref-lariviere2008declining"/>
+        <w:t xml:space="preserve">Proceedings of the 2022 AAAI/ACM Conference on AI, Ethics, and Society</w:t>
+      </w:r>
+      <w:r>
+        <w:t xml:space="preserve">, 335–348.</w:t>
+      </w:r>
+    </w:p>
+    <w:bookmarkEnd w:id="66"/>
+    <w:bookmarkStart w:id="67" w:name="ref-jacobs2021measurement"/>
     <w:p>
       <w:pPr>
         <w:pStyle w:val="Bibliography"/>
       </w:pPr>
       <w:r>
-        <w:t xml:space="preserve">Larivière, V., Zuccala, A., &amp; Archambault, É. (2008). The declining scientific impact of theses: Implications for electronic thesis and dissertation repositories and graduate studies.</w:t>
+        <w:t xml:space="preserve">Jacobs, A. Z., &amp; Wallach, H. (2021). Measurement and fairness.</w:t>
       </w:r>
       <w:r>
         <w:t xml:space="preserve"> </w:t>
@@ -3428,10 +3500,20 @@
           <w:i/>
           <w:iCs/>
         </w:rPr>
-        <w:t xml:space="preserve">Scientometrics</w:t>
-      </w:r>
-      <w:r>
-        <w:t xml:space="preserve">,</w:t>
+        <w:t xml:space="preserve">Proceedings of the 2021 ACM Conference on Fairness, Accountability, and Transparency</w:t>
+      </w:r>
+      <w:r>
+        <w:t xml:space="preserve">, 375–385.</w:t>
+      </w:r>
+    </w:p>
+    <w:bookmarkEnd w:id="67"/>
+    <w:bookmarkStart w:id="68" w:name="ref-kandpal2025position"/>
+    <w:p>
+      <w:pPr>
+        <w:pStyle w:val="Bibliography"/>
+      </w:pPr>
+      <w:r>
+        <w:t xml:space="preserve">Kandpal, N., &amp; Raffel, C. (2025). Position: The most expensive part of an LLM should be its training data.</w:t>
       </w:r>
       <w:r>
         <w:t xml:space="preserve"> </w:t>
@@ -3441,20 +3523,20 @@
           <w:i/>
           <w:iCs/>
         </w:rPr>
-        <w:t xml:space="preserve">74</w:t>
-      </w:r>
-      <w:r>
-        <w:t xml:space="preserve">(1), 109–121.</w:t>
+        <w:t xml:space="preserve">arXiv Preprint arXiv:2504.12427</w:t>
+      </w:r>
+      <w:r>
+        <w:t xml:space="preserve">.</w:t>
       </w:r>
     </w:p>
     <w:bookmarkEnd w:id="68"/>
-    <w:bookmarkStart w:id="69" w:name="ref-liang2024monitoring"/>
+    <w:bookmarkStart w:id="69" w:name="ref-lariviere2012shoulders"/>
     <w:p>
       <w:pPr>
         <w:pStyle w:val="Bibliography"/>
       </w:pPr>
       <w:r>
-        <w:t xml:space="preserve">Liang, W., Izzo, Z., Zhang, Y., Lepp, H., Cao, H., Zhao, X., Chen, L., Ye, H., Liu, S., Huang, Z., et al. (2024). Monitoring ai-modified content at scale: A case study on the impact of chatgpt on ai conference peer reviews.</w:t>
+        <w:t xml:space="preserve">Larivière, V. (2012). On the shoulders of students? The contribution of PhD students to the advancement of knowledge.</w:t>
       </w:r>
       <w:r>
         <w:t xml:space="preserve"> </w:t>
@@ -3464,20 +3546,10 @@
           <w:i/>
           <w:iCs/>
         </w:rPr>
-        <w:t xml:space="preserve">arXiv Preprint arXiv:2403.07183</w:t>
-      </w:r>
-      <w:r>
-        <w:t xml:space="preserve">.</w:t>
-      </w:r>
-    </w:p>
-    <w:bookmarkEnd w:id="69"/>
-    <w:bookmarkStart w:id="70" w:name="ref-liang2022advances"/>
-    <w:p>
-      <w:pPr>
-        <w:pStyle w:val="Bibliography"/>
-      </w:pPr>
-      <w:r>
-        <w:t xml:space="preserve">Liang, W., Tadesse, G. A., Ho, D., Fei-Fei, L., Zaharia, M., Zhang, C., &amp; Zou, J. (2022). Advances, challenges and opportunities in creating data for trustworthy AI.</w:t>
+        <w:t xml:space="preserve">Scientometrics</w:t>
+      </w:r>
+      <w:r>
+        <w:t xml:space="preserve">,</w:t>
       </w:r>
       <w:r>
         <w:t xml:space="preserve"> </w:t>
@@ -3487,10 +3559,20 @@
           <w:i/>
           <w:iCs/>
         </w:rPr>
-        <w:t xml:space="preserve">Nature Machine Intelligence</w:t>
-      </w:r>
-      <w:r>
-        <w:t xml:space="preserve">,</w:t>
+        <w:t xml:space="preserve">90</w:t>
+      </w:r>
+      <w:r>
+        <w:t xml:space="preserve">(2), 463–481.</w:t>
+      </w:r>
+    </w:p>
+    <w:bookmarkEnd w:id="69"/>
+    <w:bookmarkStart w:id="70" w:name="ref-lariviere2008declining"/>
+    <w:p>
+      <w:pPr>
+        <w:pStyle w:val="Bibliography"/>
+      </w:pPr>
+      <w:r>
+        <w:t xml:space="preserve">Larivière, V., Zuccala, A., &amp; Archambault, É. (2008). The declining scientific impact of theses: Implications for electronic thesis and dissertation repositories and graduate studies.</w:t>
       </w:r>
       <w:r>
         <w:t xml:space="preserve"> </w:t>
@@ -3500,20 +3582,10 @@
           <w:i/>
           <w:iCs/>
         </w:rPr>
-        <w:t xml:space="preserve">4</w:t>
-      </w:r>
-      <w:r>
-        <w:t xml:space="preserve">(8), 669–677.</w:t>
-      </w:r>
-    </w:p>
-    <w:bookmarkEnd w:id="70"/>
-    <w:bookmarkStart w:id="71" w:name="ref-mehrabi2021survey"/>
-    <w:p>
-      <w:pPr>
-        <w:pStyle w:val="Bibliography"/>
-      </w:pPr>
-      <w:r>
-        <w:t xml:space="preserve">Mehrabi, N., Morstatter, F., Saxena, N., Lerman, K., &amp; Galstyan, A. (2021). A survey on bias and fairness in machine learning.</w:t>
+        <w:t xml:space="preserve">Scientometrics</w:t>
+      </w:r>
+      <w:r>
+        <w:t xml:space="preserve">,</w:t>
       </w:r>
       <w:r>
         <w:t xml:space="preserve"> </w:t>
@@ -3523,10 +3595,20 @@
           <w:i/>
           <w:iCs/>
         </w:rPr>
-        <w:t xml:space="preserve">ACM Computing Surveys (CSUR)</w:t>
-      </w:r>
-      <w:r>
-        <w:t xml:space="preserve">,</w:t>
+        <w:t xml:space="preserve">74</w:t>
+      </w:r>
+      <w:r>
+        <w:t xml:space="preserve">(1), 109–121.</w:t>
+      </w:r>
+    </w:p>
+    <w:bookmarkEnd w:id="70"/>
+    <w:bookmarkStart w:id="71" w:name="ref-liang2024monitoring"/>
+    <w:p>
+      <w:pPr>
+        <w:pStyle w:val="Bibliography"/>
+      </w:pPr>
+      <w:r>
+        <w:t xml:space="preserve">Liang, W., Izzo, Z., Zhang, Y., Lepp, H., Cao, H., Zhao, X., Chen, L., Ye, H., Liu, S., Huang, Z., et al. (2024). Monitoring ai-modified content at scale: A case study on the impact of chatgpt on ai conference peer reviews.</w:t>
       </w:r>
       <w:r>
         <w:t xml:space="preserve"> </w:t>
@@ -3536,20 +3618,20 @@
           <w:i/>
           <w:iCs/>
         </w:rPr>
-        <w:t xml:space="preserve">54</w:t>
-      </w:r>
-      <w:r>
-        <w:t xml:space="preserve">(6), 1–35.</w:t>
+        <w:t xml:space="preserve">arXiv Preprint arXiv:2403.07183</w:t>
+      </w:r>
+      <w:r>
+        <w:t xml:space="preserve">.</w:t>
       </w:r>
     </w:p>
     <w:bookmarkEnd w:id="71"/>
-    <w:bookmarkStart w:id="72" w:name="ref-smith2005construct"/>
+    <w:bookmarkStart w:id="72" w:name="ref-liang2022advances"/>
     <w:p>
       <w:pPr>
         <w:pStyle w:val="Bibliography"/>
       </w:pPr>
       <w:r>
-        <w:t xml:space="preserve">Smith, G. T. (2005). On construct validity: Issues of method and measurement.</w:t>
+        <w:t xml:space="preserve">Liang, W., Tadesse, G. A., Ho, D., Fei-Fei, L., Zaharia, M., Zhang, C., &amp; Zou, J. (2022). Advances, challenges and opportunities in creating data for trustworthy AI.</w:t>
       </w:r>
       <w:r>
         <w:t xml:space="preserve"> </w:t>
@@ -3559,7 +3641,7 @@
           <w:i/>
           <w:iCs/>
         </w:rPr>
-        <w:t xml:space="preserve">Psychological Assessment</w:t>
+        <w:t xml:space="preserve">Nature Machine Intelligence</w:t>
       </w:r>
       <w:r>
         <w:t xml:space="preserve">,</w:t>
@@ -3572,20 +3654,20 @@
           <w:i/>
           <w:iCs/>
         </w:rPr>
-        <w:t xml:space="preserve">17</w:t>
-      </w:r>
-      <w:r>
-        <w:t xml:space="preserve">(4), 396.</w:t>
+        <w:t xml:space="preserve">4</w:t>
+      </w:r>
+      <w:r>
+        <w:t xml:space="preserve">(8), 669–677.</w:t>
       </w:r>
     </w:p>
     <w:bookmarkEnd w:id="72"/>
-    <w:bookmarkStart w:id="73" w:name="ref-urbina2014essentials"/>
+    <w:bookmarkStart w:id="73" w:name="ref-mehrabi2021survey"/>
     <w:p>
       <w:pPr>
         <w:pStyle w:val="Bibliography"/>
       </w:pPr>
       <w:r>
-        <w:t xml:space="preserve">Urbina, S. (2014).</w:t>
+        <w:t xml:space="preserve">Mehrabi, N., Morstatter, F., Saxena, N., Lerman, K., &amp; Galstyan, A. (2021). A survey on bias and fairness in machine learning.</w:t>
       </w:r>
       <w:r>
         <w:t xml:space="preserve"> </w:t>
@@ -3595,20 +3677,10 @@
           <w:i/>
           <w:iCs/>
         </w:rPr>
-        <w:t xml:space="preserve">Essentials of psychological testing</w:t>
-      </w:r>
-      <w:r>
-        <w:t xml:space="preserve">. John Wiley &amp; Sons.</w:t>
-      </w:r>
-    </w:p>
-    <w:bookmarkEnd w:id="73"/>
-    <w:bookmarkStart w:id="74" w:name="ref-van2013took"/>
-    <w:p>
-      <w:pPr>
-        <w:pStyle w:val="Bibliography"/>
-      </w:pPr>
-      <w:r>
-        <w:t xml:space="preserve">Van de Schoot, R., Yerkes, M. A., Mouw, J. M., &amp; Sonneveld, H. (2013). What took them so long? Explaining PhD delays among doctoral candidates.</w:t>
+        <w:t xml:space="preserve">ACM Computing Surveys (CSUR)</w:t>
+      </w:r>
+      <w:r>
+        <w:t xml:space="preserve">,</w:t>
       </w:r>
       <w:r>
         <w:t xml:space="preserve"> </w:t>
@@ -3618,10 +3690,20 @@
           <w:i/>
           <w:iCs/>
         </w:rPr>
-        <w:t xml:space="preserve">PloS One</w:t>
-      </w:r>
-      <w:r>
-        <w:t xml:space="preserve">,</w:t>
+        <w:t xml:space="preserve">54</w:t>
+      </w:r>
+      <w:r>
+        <w:t xml:space="preserve">(6), 1–35.</w:t>
+      </w:r>
+    </w:p>
+    <w:bookmarkEnd w:id="73"/>
+    <w:bookmarkStart w:id="74" w:name="ref-smith2005construct"/>
+    <w:p>
+      <w:pPr>
+        <w:pStyle w:val="Bibliography"/>
+      </w:pPr>
+      <w:r>
+        <w:t xml:space="preserve">Smith, G. T. (2005). On construct validity: Issues of method and measurement.</w:t>
       </w:r>
       <w:r>
         <w:t xml:space="preserve"> </w:t>
@@ -3631,20 +3713,10 @@
           <w:i/>
           <w:iCs/>
         </w:rPr>
-        <w:t xml:space="preserve">8</w:t>
-      </w:r>
-      <w:r>
-        <w:t xml:space="preserve">(7), e68839.</w:t>
-      </w:r>
-    </w:p>
-    <w:bookmarkEnd w:id="74"/>
-    <w:bookmarkStart w:id="75" w:name="ref-van2018inaturalist"/>
-    <w:p>
-      <w:pPr>
-        <w:pStyle w:val="Bibliography"/>
-      </w:pPr>
-      <w:r>
-        <w:t xml:space="preserve">Van Horn, G., Mac Aodha, O., Song, Y., Cui, Y., Sun, C., Shepard, A., Adam, H., Perona, P., &amp; Belongie, S. (2018). The inaturalist species classification and detection dataset.</w:t>
+        <w:t xml:space="preserve">Psychological Assessment</w:t>
+      </w:r>
+      <w:r>
+        <w:t xml:space="preserve">,</w:t>
       </w:r>
       <w:r>
         <w:t xml:space="preserve"> </w:t>
@@ -3654,20 +3726,20 @@
           <w:i/>
           <w:iCs/>
         </w:rPr>
-        <w:t xml:space="preserve">Proceedings of the IEEE Conference on Computer Vision and Pattern Recognition</w:t>
-      </w:r>
-      <w:r>
-        <w:t xml:space="preserve">, 8769–8778.</w:t>
-      </w:r>
-    </w:p>
-    <w:bookmarkEnd w:id="75"/>
-    <w:bookmarkStart w:id="76" w:name="ref-villalobos2024position"/>
+        <w:t xml:space="preserve">17</w:t>
+      </w:r>
+      <w:r>
+        <w:t xml:space="preserve">(4), 396.</w:t>
+      </w:r>
+    </w:p>
+    <w:bookmarkEnd w:id="74"/>
+    <w:bookmarkStart w:id="75" w:name="ref-urbina2014essentials"/>
     <w:p>
       <w:pPr>
         <w:pStyle w:val="Bibliography"/>
       </w:pPr>
       <w:r>
-        <w:t xml:space="preserve">Villalobos, P., Ho, A., Sevilla, J., Besiroglu, T., Heim, L., &amp; Hobbhahn, M. (2024). Position: Will we run out of data? Limits of LLM scaling based on human-generated data.</w:t>
+        <w:t xml:space="preserve">Urbina, S. (2014).</w:t>
       </w:r>
       <w:r>
         <w:t xml:space="preserve"> </w:t>
@@ -3677,20 +3749,20 @@
           <w:i/>
           <w:iCs/>
         </w:rPr>
-        <w:t xml:space="preserve">Forty-First International Conference on Machine Learning</w:t>
-      </w:r>
-      <w:r>
-        <w:t xml:space="preserve">.</w:t>
-      </w:r>
-    </w:p>
-    <w:bookmarkEnd w:id="76"/>
-    <w:bookmarkStart w:id="78" w:name="ref-Wehner2020"/>
+        <w:t xml:space="preserve">Essentials of psychological testing</w:t>
+      </w:r>
+      <w:r>
+        <w:t xml:space="preserve">. John Wiley &amp; Sons.</w:t>
+      </w:r>
+    </w:p>
+    <w:bookmarkEnd w:id="75"/>
+    <w:bookmarkStart w:id="76" w:name="ref-van2013took"/>
     <w:p>
       <w:pPr>
         <w:pStyle w:val="Bibliography"/>
       </w:pPr>
       <w:r>
-        <w:t xml:space="preserve">Wehner, C., Roemer, L., &amp; Ziegler, M. (2020). Construct validity. In V. Zeigler-Hill &amp; T. K. Shackelford (Eds.),</w:t>
+        <w:t xml:space="preserve">Van de Schoot, R., Yerkes, M. A., Mouw, J. M., &amp; Sonneveld, H. (2013). What took them so long? Explaining PhD delays among doctoral candidates.</w:t>
       </w:r>
       <w:r>
         <w:t xml:space="preserve"> </w:t>
@@ -3700,6 +3772,88 @@
           <w:i/>
           <w:iCs/>
         </w:rPr>
+        <w:t xml:space="preserve">PloS One</w:t>
+      </w:r>
+      <w:r>
+        <w:t xml:space="preserve">,</w:t>
+      </w:r>
+      <w:r>
+        <w:t xml:space="preserve"> </w:t>
+      </w:r>
+      <w:r>
+        <w:rPr>
+          <w:i/>
+          <w:iCs/>
+        </w:rPr>
+        <w:t xml:space="preserve">8</w:t>
+      </w:r>
+      <w:r>
+        <w:t xml:space="preserve">(7), e68839.</w:t>
+      </w:r>
+    </w:p>
+    <w:bookmarkEnd w:id="76"/>
+    <w:bookmarkStart w:id="77" w:name="ref-van2018inaturalist"/>
+    <w:p>
+      <w:pPr>
+        <w:pStyle w:val="Bibliography"/>
+      </w:pPr>
+      <w:r>
+        <w:t xml:space="preserve">Van Horn, G., Mac Aodha, O., Song, Y., Cui, Y., Sun, C., Shepard, A., Adam, H., Perona, P., &amp; Belongie, S. (2018). The inaturalist species classification and detection dataset.</w:t>
+      </w:r>
+      <w:r>
+        <w:t xml:space="preserve"> </w:t>
+      </w:r>
+      <w:r>
+        <w:rPr>
+          <w:i/>
+          <w:iCs/>
+        </w:rPr>
+        <w:t xml:space="preserve">Proceedings of the IEEE Conference on Computer Vision and Pattern Recognition</w:t>
+      </w:r>
+      <w:r>
+        <w:t xml:space="preserve">, 8769–8778.</w:t>
+      </w:r>
+    </w:p>
+    <w:bookmarkEnd w:id="77"/>
+    <w:bookmarkStart w:id="78" w:name="ref-villalobos2024position"/>
+    <w:p>
+      <w:pPr>
+        <w:pStyle w:val="Bibliography"/>
+      </w:pPr>
+      <w:r>
+        <w:t xml:space="preserve">Villalobos, P., Ho, A., Sevilla, J., Besiroglu, T., Heim, L., &amp; Hobbhahn, M. (2024). Position: Will we run out of data? Limits of LLM scaling based on human-generated data.</w:t>
+      </w:r>
+      <w:r>
+        <w:t xml:space="preserve"> </w:t>
+      </w:r>
+      <w:r>
+        <w:rPr>
+          <w:i/>
+          <w:iCs/>
+        </w:rPr>
+        <w:t xml:space="preserve">Forty-First International Conference on Machine Learning</w:t>
+      </w:r>
+      <w:r>
+        <w:t xml:space="preserve">.</w:t>
+      </w:r>
+    </w:p>
+    <w:bookmarkEnd w:id="78"/>
+    <w:bookmarkStart w:id="80" w:name="ref-Wehner2020"/>
+    <w:p>
+      <w:pPr>
+        <w:pStyle w:val="Bibliography"/>
+      </w:pPr>
+      <w:r>
+        <w:t xml:space="preserve">Wehner, C., Roemer, L., &amp; Ziegler, M. (2020). Construct validity. In V. Zeigler-Hill &amp; T. K. Shackelford (Eds.),</w:t>
+      </w:r>
+      <w:r>
+        <w:t xml:space="preserve"> </w:t>
+      </w:r>
+      <w:r>
+        <w:rPr>
+          <w:i/>
+          <w:iCs/>
+        </w:rPr>
         <w:t xml:space="preserve">Encyclopedia of personality and individual differences</w:t>
       </w:r>
       <w:r>
@@ -3711,7 +3865,7 @@
       <w:r>
         <w:t xml:space="preserve"> </w:t>
       </w:r>
-      <w:hyperlink r:id="rId77">
+      <w:hyperlink r:id="rId79">
         <w:r>
           <w:rPr>
             <w:rStyle w:val="Hyperlink"/>
@@ -3720,8 +3874,8 @@
         </w:r>
       </w:hyperlink>
     </w:p>
-    <w:bookmarkEnd w:id="78"/>
-    <w:bookmarkStart w:id="79" w:name="ref-welty2019metrology"/>
+    <w:bookmarkEnd w:id="80"/>
+    <w:bookmarkStart w:id="81" w:name="ref-welty2019metrology"/>
     <w:p>
       <w:pPr>
         <w:pStyle w:val="Bibliography"/>
@@ -3743,8 +3897,8 @@
         <w:t xml:space="preserve">.</w:t>
       </w:r>
     </w:p>
-    <w:bookmarkEnd w:id="79"/>
-    <w:bookmarkStart w:id="81" w:name="ref-Zhang_2022"/>
+    <w:bookmarkEnd w:id="81"/>
+    <w:bookmarkStart w:id="83" w:name="ref-Zhang_2022"/>
     <w:p>
       <w:pPr>
         <w:pStyle w:val="Bibliography"/>
@@ -3768,7 +3922,7 @@
       <w:r>
         <w:t xml:space="preserve"> </w:t>
       </w:r>
-      <w:hyperlink r:id="rId80">
+      <w:hyperlink r:id="rId82">
         <w:r>
           <w:rPr>
             <w:rStyle w:val="Hyperlink"/>
@@ -3777,10 +3931,10 @@
         </w:r>
       </w:hyperlink>
     </w:p>
-    <w:bookmarkEnd w:id="81"/>
-    <w:bookmarkEnd w:id="82"/>
     <w:bookmarkEnd w:id="83"/>
     <w:bookmarkEnd w:id="84"/>
+    <w:bookmarkEnd w:id="85"/>
+    <w:bookmarkEnd w:id="86"/>
     <w:sectPr/>
   </w:body>
 </w:document>

</xml_diff>

<commit_message>
finished first draft of scientific labor section
</commit_message>
<xml_diff>
--- a/docs/index.docx
+++ b/docs/index.docx
@@ -2312,7 +2312,7 @@
     </w:p>
     <w:bookmarkEnd w:id="40"/>
     <w:bookmarkEnd w:id="41"/>
-    <w:bookmarkStart w:id="47" w:name="labor-challenges"/>
+    <w:bookmarkStart w:id="53" w:name="labor-challenges"/>
     <w:p>
       <w:pPr>
         <w:pStyle w:val="Heading2"/>
@@ -2321,7 +2321,7 @@
         <w:t xml:space="preserve">Labor Challenges</w:t>
       </w:r>
     </w:p>
-    <w:bookmarkStart w:id="42" w:name="scientific-labor"/>
+    <w:bookmarkStart w:id="48" w:name="scientific-labor"/>
     <w:p>
       <w:pPr>
         <w:pStyle w:val="Heading3"/>
@@ -2335,25 +2335,153 @@
         <w:pStyle w:val="FirstParagraph"/>
       </w:pPr>
       <w:r>
-        <w:t xml:space="preserve">As it stands, our current knowledge gathering apparatus - science as it</w:t>
-      </w:r>
-      <w:r>
-        <w:t xml:space="preserve"> </w:t>
-      </w:r>
-      <w:r>
-        <w:t xml:space="preserve">is now practiced and reported - is overburdened and inefficient. A</w:t>
-      </w:r>
-      <w:r>
-        <w:t xml:space="preserve"> </w:t>
-      </w:r>
-      <w:r>
-        <w:t xml:space="preserve">primary resource is the labor of academic students, as PhD students</w:t>
-      </w:r>
-      <w:r>
-        <w:t xml:space="preserve"> </w:t>
-      </w:r>
-      <w:r>
-        <w:t xml:space="preserve">contribute substantially to academic publications</w:t>
+        <w:t xml:space="preserve">Addressing dat challenges will require efforts to be put towards more</w:t>
+      </w:r>
+      <w:r>
+        <w:t xml:space="preserve"> </w:t>
+      </w:r>
+      <w:r>
+        <w:t xml:space="preserve">contemporary approaches to data. However our current knowledge gathering</w:t>
+      </w:r>
+      <w:r>
+        <w:t xml:space="preserve"> </w:t>
+      </w:r>
+      <w:r>
+        <w:t xml:space="preserve">apparatus - science as it is now practiced and reported - is</w:t>
+      </w:r>
+      <w:r>
+        <w:t xml:space="preserve"> </w:t>
+      </w:r>
+      <w:r>
+        <w:t xml:space="preserve">overburdened and inefficient. Although many of the aforementioned data</w:t>
+      </w:r>
+      <w:r>
+        <w:t xml:space="preserve"> </w:t>
+      </w:r>
+      <w:r>
+        <w:t xml:space="preserve">issues will require labor as a part of any solution, a substantial</w:t>
+      </w:r>
+      <w:r>
+        <w:t xml:space="preserve"> </w:t>
+      </w:r>
+      <w:r>
+        <w:t xml:space="preserve">amount of the labor will likely have to come from an already</w:t>
+      </w:r>
+      <w:r>
+        <w:t xml:space="preserve"> </w:t>
+      </w:r>
+      <w:r>
+        <w:t xml:space="preserve">overburdened work force. Thus, a re-consideration of what duties</w:t>
+      </w:r>
+      <w:r>
+        <w:t xml:space="preserve"> </w:t>
+      </w:r>
+      <w:r>
+        <w:t xml:space="preserve">comprise academic work, and whether they can be modernized is warranted.</w:t>
+      </w:r>
+    </w:p>
+    <w:bookmarkStart w:id="42" w:name="dissertations-vs.-publications"/>
+    <w:p>
+      <w:pPr>
+        <w:pStyle w:val="Heading4"/>
+      </w:pPr>
+      <w:r>
+        <w:t xml:space="preserve">Dissertations vs. Publications</w:t>
+      </w:r>
+    </w:p>
+    <w:p>
+      <w:pPr>
+        <w:pStyle w:val="FirstParagraph"/>
+      </w:pPr>
+      <w:r>
+        <w:t xml:space="preserve">One key example involves a primary source of scientific labor in</w:t>
+      </w:r>
+      <w:r>
+        <w:t xml:space="preserve"> </w:t>
+      </w:r>
+      <w:r>
+        <w:t xml:space="preserve">academic settings, the PhD student, and their requirements to produce a</w:t>
+      </w:r>
+      <w:r>
+        <w:t xml:space="preserve"> </w:t>
+      </w:r>
+      <w:r>
+        <w:t xml:space="preserve">dissertation or thesis document. PhD students are responsible for as</w:t>
+      </w:r>
+      <w:r>
+        <w:t xml:space="preserve"> </w:t>
+      </w:r>
+      <w:r>
+        <w:t xml:space="preserve">much as a third of all academic output</w:t>
+      </w:r>
+      <w:r>
+        <w:t xml:space="preserve"> </w:t>
+      </w:r>
+      <w:r>
+        <w:t xml:space="preserve">(Larivière, 2012)</w:t>
+      </w:r>
+      <w:r>
+        <w:t xml:space="preserve">, likely</w:t>
+      </w:r>
+      <w:r>
+        <w:t xml:space="preserve"> </w:t>
+      </w:r>
+      <w:r>
+        <w:t xml:space="preserve">by working long hours, including weekend hours, constantly under</w:t>
+      </w:r>
+      <w:r>
+        <w:t xml:space="preserve"> </w:t>
+      </w:r>
+      <w:r>
+        <w:t xml:space="preserve">time-pressure to produce output</w:t>
+      </w:r>
+      <w:r>
+        <w:t xml:space="preserve"> </w:t>
+      </w:r>
+      <w:r>
+        <w:t xml:space="preserve">(Tienoven et al., 2024)</w:t>
+      </w:r>
+      <w:r>
+        <w:t xml:space="preserve">. PhD students are also</w:t>
+      </w:r>
+      <w:r>
+        <w:t xml:space="preserve"> </w:t>
+      </w:r>
+      <w:r>
+        <w:t xml:space="preserve">a vulnerable population, and show a high prevalence of depression and</w:t>
+      </w:r>
+      <w:r>
+        <w:t xml:space="preserve"> </w:t>
+      </w:r>
+      <w:r>
+        <w:t xml:space="preserve">anxiety - as high as 24%, and 17% respectively in a recent meta-analysis</w:t>
+      </w:r>
+      <w:r>
+        <w:t xml:space="preserve"> </w:t>
+      </w:r>
+      <w:r>
+        <w:t xml:space="preserve">(Satinsky et al., 2021)</w:t>
+      </w:r>
+      <w:r>
+        <w:t xml:space="preserve">. Like all early career researchers (ECRs, i.e.</w:t>
+      </w:r>
+      <w:r>
+        <w:t xml:space="preserve"> </w:t>
+      </w:r>
+      <w:r>
+        <w:t xml:space="preserve">PhD students, Post Doctoral Researchers, and Assistant Professors), PhD</w:t>
+      </w:r>
+      <w:r>
+        <w:t xml:space="preserve"> </w:t>
+      </w:r>
+      <w:r>
+        <w:t xml:space="preserve">students, contribute substantially to the body of human knowledge via</w:t>
+      </w:r>
+      <w:r>
+        <w:t xml:space="preserve"> </w:t>
+      </w:r>
+      <w:r>
+        <w:t xml:space="preserve">academic publications</w:t>
       </w:r>
       <w:r>
         <w:t xml:space="preserve"> </w:t>
@@ -2362,13 +2490,109 @@
         <w:t xml:space="preserve">(Rørstad &amp; Aksnes, 2015)</w:t>
       </w:r>
       <w:r>
-        <w:t xml:space="preserve">, with one study in 2012 showing that one third</w:t>
-      </w:r>
-      <w:r>
-        <w:t xml:space="preserve"> </w:t>
-      </w:r>
-      <w:r>
-        <w:t xml:space="preserve">of all academic output comes from PhD students</w:t>
+        <w:t xml:space="preserve">. However, PhD candidates</w:t>
+      </w:r>
+      <w:r>
+        <w:t xml:space="preserve"> </w:t>
+      </w:r>
+      <w:r>
+        <w:t xml:space="preserve">in specific are bogged down by dated requirements, principally writing</w:t>
+      </w:r>
+      <w:r>
+        <w:t xml:space="preserve"> </w:t>
+      </w:r>
+      <w:r>
+        <w:t xml:space="preserve">and defend theses despite the declining trend of thesis citations over</w:t>
+      </w:r>
+      <w:r>
+        <w:t xml:space="preserve"> </w:t>
+      </w:r>
+      <w:r>
+        <w:t xml:space="preserve">time</w:t>
+      </w:r>
+      <w:r>
+        <w:t xml:space="preserve"> </w:t>
+      </w:r>
+      <w:r>
+        <w:t xml:space="preserve">(Larivière et al., 2008)</w:t>
+      </w:r>
+      <w:r>
+        <w:t xml:space="preserve">. In the Netherlands where this thesis</w:t>
+      </w:r>
+      <w:r>
+        <w:t xml:space="preserve"> </w:t>
+      </w:r>
+      <w:r>
+        <w:t xml:space="preserve">will be defended, evidence has shown that PhD candidates with fixed</w:t>
+      </w:r>
+      <w:r>
+        <w:t xml:space="preserve"> </w:t>
+      </w:r>
+      <w:r>
+        <w:t xml:space="preserve">duration contracts are exceeding that duration by several months,</w:t>
+      </w:r>
+      <w:r>
+        <w:t xml:space="preserve"> </w:t>
+      </w:r>
+      <w:r>
+        <w:t xml:space="preserve">resorting to completing their thesis on their own time and risking</w:t>
+      </w:r>
+      <w:r>
+        <w:t xml:space="preserve"> </w:t>
+      </w:r>
+      <w:r>
+        <w:t xml:space="preserve">failing at completion</w:t>
+      </w:r>
+      <w:r>
+        <w:t xml:space="preserve"> </w:t>
+      </w:r>
+      <w:r>
+        <w:t xml:space="preserve">(Van de Schoot et al., 2013)</w:t>
+      </w:r>
+      <w:r>
+        <w:t xml:space="preserve">. Though a key ceremonial moment, a</w:t>
+      </w:r>
+      <w:r>
+        <w:t xml:space="preserve"> </w:t>
+      </w:r>
+      <w:r>
+        <w:t xml:space="preserve">thesis defense is less rigorous than a publication: it is curated as the</w:t>
+      </w:r>
+      <w:r>
+        <w:t xml:space="preserve"> </w:t>
+      </w:r>
+      <w:r>
+        <w:t xml:space="preserve">‘peer reviewers’</w:t>
+      </w:r>
+      <w:r>
+        <w:t xml:space="preserve"> </w:t>
+      </w:r>
+      <w:r>
+        <w:t xml:space="preserve">are chosen by the supervisors of the student - in the</w:t>
+      </w:r>
+      <w:r>
+        <w:t xml:space="preserve"> </w:t>
+      </w:r>
+      <w:r>
+        <w:t xml:space="preserve">‘real world’</w:t>
+      </w:r>
+      <w:r>
+        <w:t xml:space="preserve"> </w:t>
+      </w:r>
+      <w:r>
+        <w:t xml:space="preserve">of academia, on the other hand, peer reviewers are selected</w:t>
+      </w:r>
+      <w:r>
+        <w:t xml:space="preserve"> </w:t>
+      </w:r>
+      <w:r>
+        <w:t xml:space="preserve">from far broader networks than those of the PhD candidate’s supervisory</w:t>
+      </w:r>
+      <w:r>
+        <w:t xml:space="preserve"> </w:t>
+      </w:r>
+      <w:r>
+        <w:t xml:space="preserve">staff</w:t>
       </w:r>
       <w:r>
         <w:t xml:space="preserve"> </w:t>
@@ -2377,135 +2601,19 @@
         <w:t xml:space="preserve">(Larivière, 2012)</w:t>
       </w:r>
       <w:r>
-        <w:t xml:space="preserve">. PhD students simultaneously show a high</w:t>
-      </w:r>
-      <w:r>
-        <w:t xml:space="preserve"> </w:t>
-      </w:r>
-      <w:r>
-        <w:t xml:space="preserve">prevalence of depression and anxiety - as high as 24%, and 17%</w:t>
-      </w:r>
-      <w:r>
-        <w:t xml:space="preserve"> </w:t>
-      </w:r>
-      <w:r>
-        <w:t xml:space="preserve">respectively in a recent meta-analysis</w:t>
-      </w:r>
-      <w:r>
-        <w:t xml:space="preserve"> </w:t>
-      </w:r>
-      <w:r>
-        <w:t xml:space="preserve">(Satinsky et al., 2021)</w:t>
-      </w:r>
-      <w:r>
-        <w:t xml:space="preserve">.</w:t>
-      </w:r>
-    </w:p>
-    <w:p>
-      <w:pPr>
-        <w:pStyle w:val="BodyText"/>
-      </w:pPr>
-      <w:r>
-        <w:t xml:space="preserve">PhD candidates are bogged down by requirements to write and defend</w:t>
-      </w:r>
-      <w:r>
-        <w:t xml:space="preserve"> </w:t>
-      </w:r>
-      <w:r>
-        <w:t xml:space="preserve">theses despite the decreasing trend of thesis citations over time</w:t>
-      </w:r>
-      <w:r>
-        <w:t xml:space="preserve"> </w:t>
-      </w:r>
-      <w:r>
-        <w:t xml:space="preserve">(Larivière et al., 2008)</w:t>
-      </w:r>
-      <w:r>
-        <w:t xml:space="preserve">, and evidence that PhD candidates with fixed</w:t>
-      </w:r>
-      <w:r>
-        <w:t xml:space="preserve"> </w:t>
-      </w:r>
-      <w:r>
-        <w:t xml:space="preserve">duration contracts are exceeding that duration by several months,</w:t>
-      </w:r>
-      <w:r>
-        <w:t xml:space="preserve"> </w:t>
-      </w:r>
-      <w:r>
-        <w:t xml:space="preserve">resorting to completing their thesis on their own time and risking</w:t>
-      </w:r>
-      <w:r>
-        <w:t xml:space="preserve"> </w:t>
-      </w:r>
-      <w:r>
-        <w:t xml:space="preserve">failing at completion</w:t>
-      </w:r>
-      <w:r>
-        <w:t xml:space="preserve"> </w:t>
-      </w:r>
-      <w:r>
-        <w:t xml:space="preserve">(Van de Schoot et al., 2013)</w:t>
-      </w:r>
-      <w:r>
-        <w:t xml:space="preserve">. A thesis defense is a more curated</w:t>
-      </w:r>
-      <w:r>
-        <w:t xml:space="preserve"> </w:t>
-      </w:r>
-      <w:r>
-        <w:t xml:space="preserve">experience as the</w:t>
-      </w:r>
-      <w:r>
-        <w:t xml:space="preserve"> </w:t>
-      </w:r>
-      <w:r>
-        <w:t xml:space="preserve">‘peer reviewers’</w:t>
-      </w:r>
-      <w:r>
-        <w:t xml:space="preserve"> </w:t>
-      </w:r>
-      <w:r>
-        <w:t xml:space="preserve">are chosen by the supervisors of the</w:t>
-      </w:r>
-      <w:r>
-        <w:t xml:space="preserve"> </w:t>
-      </w:r>
-      <w:r>
-        <w:t xml:space="preserve">student - on the other hand, peer reviewers in the world of academic</w:t>
-      </w:r>
-      <w:r>
-        <w:t xml:space="preserve"> </w:t>
-      </w:r>
-      <w:r>
-        <w:t xml:space="preserve">publication are far broader than the networks of the PhD candidate’s</w:t>
-      </w:r>
-      <w:r>
-        <w:t xml:space="preserve"> </w:t>
-      </w:r>
-      <w:r>
-        <w:t xml:space="preserve">supervisory staff</w:t>
-      </w:r>
-      <w:r>
-        <w:t xml:space="preserve"> </w:t>
-      </w:r>
-      <w:r>
-        <w:t xml:space="preserve">(Larivière, 2012)</w:t>
-      </w:r>
-      <w:r>
-        <w:t xml:space="preserve">. Understandably,</w:t>
-      </w:r>
-      <w:r>
-        <w:t xml:space="preserve"> </w:t>
-      </w:r>
-      <w:r>
-        <w:t xml:space="preserve">publications, and not theses, remain the key factor in the assessment of</w:t>
-      </w:r>
-      <w:r>
-        <w:t xml:space="preserve"> </w:t>
-      </w:r>
-      <w:r>
-        <w:t xml:space="preserve">their value as scientists</w:t>
+        <w:t xml:space="preserve">. It is not surprising that publications,</w:t>
+      </w:r>
+      <w:r>
+        <w:t xml:space="preserve"> </w:t>
+      </w:r>
+      <w:r>
+        <w:t xml:space="preserve">and not theses, remain the key factor in the assessment of the value of</w:t>
+      </w:r>
+      <w:r>
+        <w:t xml:space="preserve"> </w:t>
+      </w:r>
+      <w:r>
+        <w:t xml:space="preserve">Academics as scientists</w:t>
       </w:r>
       <w:r>
         <w:t xml:space="preserve"> </w:t>
@@ -2514,962 +2622,26 @@
         <w:t xml:space="preserve">(Anderson et al., 2022)</w:t>
       </w:r>
       <w:r>
-        <w:t xml:space="preserve">, with more and more</w:t>
-      </w:r>
-      <w:r>
-        <w:t xml:space="preserve"> </w:t>
-      </w:r>
-      <w:r>
-        <w:t xml:space="preserve">thesis content being comprised of academic publications</w:t>
-      </w:r>
-      <w:r>
-        <w:t xml:space="preserve"> </w:t>
-      </w:r>
-      <w:r>
-        <w:t xml:space="preserve">(Jackson, 2013)</w:t>
-      </w:r>
-      <w:r>
-        <w:t xml:space="preserve">.</w:t>
-      </w:r>
-    </w:p>
-    <w:p>
-      <w:pPr>
-        <w:pStyle w:val="BodyText"/>
-      </w:pPr>
-      <w:r>
-        <w:t xml:space="preserve">Predictably, academics appear to be turning to LLMs for assistance, as</w:t>
-      </w:r>
-      <w:r>
-        <w:t xml:space="preserve"> </w:t>
-      </w:r>
-      <w:r>
-        <w:t xml:space="preserve">evidence of its use is showing in academic work in both peer reviews</w:t>
-      </w:r>
-      <w:r>
-        <w:t xml:space="preserve"> </w:t>
-      </w:r>
-      <w:r>
-        <w:t xml:space="preserve">(Liang et al., 2024)</w:t>
-      </w:r>
-      <w:r>
-        <w:t xml:space="preserve">, and in manuscripts</w:t>
-      </w:r>
-      <w:r>
-        <w:t xml:space="preserve"> </w:t>
-      </w:r>
-      <w:r>
-        <w:t xml:space="preserve">(Gray, 2024)</w:t>
-      </w:r>
-      <w:r>
-        <w:t xml:space="preserve">. This</w:t>
-      </w:r>
-      <w:r>
-        <w:t xml:space="preserve"> </w:t>
-      </w:r>
-      <w:r>
-        <w:t xml:space="preserve">overburden raises questions beyond the poor evaluation of the models</w:t>
-      </w:r>
-      <w:r>
-        <w:t xml:space="preserve"> </w:t>
-      </w:r>
-      <w:r>
-        <w:t xml:space="preserve">that underlie</w:t>
-      </w:r>
-      <w:r>
-        <w:t xml:space="preserve"> </w:t>
-      </w:r>
-      <w:r>
-        <w:t xml:space="preserve">‘AI’</w:t>
-      </w:r>
-      <w:r>
-        <w:t xml:space="preserve"> </w:t>
-      </w:r>
-      <w:r>
-        <w:t xml:space="preserve">to the</w:t>
-      </w:r>
-      <w:r>
-        <w:t xml:space="preserve"> </w:t>
-      </w:r>
-      <w:r>
-        <w:t xml:space="preserve">‘AI’</w:t>
-      </w:r>
-      <w:r>
-        <w:t xml:space="preserve"> </w:t>
-      </w:r>
-      <w:r>
-        <w:t xml:space="preserve">research process itself, as well as to</w:t>
-      </w:r>
-      <w:r>
-        <w:t xml:space="preserve"> </w:t>
-      </w:r>
-      <w:r>
-        <w:t xml:space="preserve">its likelihood of applying improvements.</w:t>
-      </w:r>
-    </w:p>
-    <w:bookmarkEnd w:id="42"/>
-    <w:bookmarkStart w:id="46" w:name="annotation-labor"/>
-    <w:p>
-      <w:pPr>
-        <w:pStyle w:val="Heading3"/>
-      </w:pPr>
-      <w:r>
-        <w:t xml:space="preserve">Annotation Labor</w:t>
-      </w:r>
-    </w:p>
-    <w:p>
-      <w:pPr>
-        <w:pStyle w:val="FirstParagraph"/>
-      </w:pPr>
-      <w:r>
-        <w:t xml:space="preserve">It has been reported that Open AI hired a San Francisco-based firm that</w:t>
-      </w:r>
-      <w:r>
-        <w:t xml:space="preserve"> </w:t>
-      </w:r>
-      <w:r>
-        <w:t xml:space="preserve">sourced annotation labor from Kenya, Uganda, and India to provide the</w:t>
-      </w:r>
-      <w:r>
-        <w:t xml:space="preserve"> </w:t>
-      </w:r>
-      <w:r>
-        <w:t xml:space="preserve">human inputs necessary to fine tune their models</w:t>
-      </w:r>
-      <w:r>
-        <w:t xml:space="preserve"> </w:t>
-      </w:r>
-      <w:r>
-        <w:rPr>
-          <w:rStyle w:val="FootnoteReference"/>
-        </w:rPr>
-        <w:footnoteReference w:id="43"/>
-      </w:r>
-      <w:r>
-        <w:t xml:space="preserve">. Despite the rate</w:t>
-      </w:r>
-      <w:r>
-        <w:t xml:space="preserve"> </w:t>
-      </w:r>
-      <w:r>
-        <w:t xml:space="preserve">of pay being far less than the federal minimum wage in the US, ranging</w:t>
-      </w:r>
-      <w:r>
-        <w:t xml:space="preserve"> </w:t>
-      </w:r>
-      <w:r>
-        <w:t xml:space="preserve">from to , OpenAI spent 600k USD in 2021 to label text as being violent,</w:t>
-      </w:r>
-      <w:r>
-        <w:t xml:space="preserve"> </w:t>
-      </w:r>
-      <w:r>
-        <w:t xml:space="preserve">sexual, or hatespeech alone. Commonly used platforms like mTurk</w:t>
-      </w:r>
-      <w:r>
-        <w:rPr>
-          <w:rStyle w:val="FootnoteReference"/>
-        </w:rPr>
-        <w:footnoteReference w:id="44"/>
-      </w:r>
-      <w:r>
-        <w:t xml:space="preserve">,</w:t>
-      </w:r>
-      <w:r>
-        <w:t xml:space="preserve"> </w:t>
-      </w:r>
-      <w:r>
-        <w:t xml:space="preserve">and Prolific</w:t>
-      </w:r>
-      <w:r>
-        <w:rPr>
-          <w:rStyle w:val="FootnoteReference"/>
-        </w:rPr>
-        <w:footnoteReference w:id="45"/>
-      </w:r>
-      <w:r>
-        <w:t xml:space="preserve"> </w:t>
-      </w:r>
-      <w:r>
-        <w:t xml:space="preserve">pay at or near minimum wage in the US. While the</w:t>
-      </w:r>
-      <w:r>
-        <w:t xml:space="preserve"> </w:t>
-      </w:r>
-      <w:r>
-        <w:t xml:space="preserve">availability of such services has allowed for rapid gathering of</w:t>
-      </w:r>
-      <w:r>
-        <w:t xml:space="preserve"> </w:t>
-      </w:r>
-      <w:r>
-        <w:t xml:space="preserve">evaluation data for AI-related projects, works that highlight data</w:t>
-      </w:r>
-      <w:r>
-        <w:t xml:space="preserve"> </w:t>
-      </w:r>
-      <w:r>
-        <w:t xml:space="preserve">scarcity warn that it may be insufficient to meet the needs of coming</w:t>
-      </w:r>
-      <w:r>
-        <w:t xml:space="preserve"> </w:t>
-      </w:r>
-      <w:r>
-        <w:t xml:space="preserve">models.</w:t>
-      </w:r>
-    </w:p>
-    <w:p>
-      <w:pPr>
-        <w:pStyle w:val="BodyText"/>
-      </w:pPr>
-      <w:r>
-        <w:t xml:space="preserve">Work in the case study of this thesis further suggests that</w:t>
-      </w:r>
-      <w:r>
-        <w:t xml:space="preserve"> </w:t>
+        <w:t xml:space="preserve">. Although more and more</w:t>
+      </w:r>
+      <w:r>
+        <w:t xml:space="preserve"> </w:t>
+      </w:r>
+      <w:r>
+        <w:t xml:space="preserve">thesis content is being comprised of academic publications (i.e. </w:t>
       </w:r>
       <w:r>
         <w:rPr>
           <w:i/>
           <w:iCs/>
         </w:rPr>
-        <w:t xml:space="preserve">more</w:t>
-      </w:r>
-      <w:r>
-        <w:t xml:space="preserve"> </w:t>
-      </w:r>
-      <w:r>
-        <w:t xml:space="preserve">annotation work may be required than is used for current projects, as it</w:t>
-      </w:r>
-      <w:r>
-        <w:t xml:space="preserve"> </w:t>
-      </w:r>
-      <w:r>
-        <w:t xml:space="preserve">requires a focus on the development of an annotation instrument prior to</w:t>
-      </w:r>
-      <w:r>
-        <w:t xml:space="preserve"> </w:t>
-      </w:r>
-      <w:r>
-        <w:t xml:space="preserve">primary data collection phases, pre-studies to estimate the required</w:t>
-      </w:r>
-      <w:r>
-        <w:t xml:space="preserve"> </w:t>
-      </w:r>
-      <w:r>
-        <w:t xml:space="preserve">number of annotators, and accounting for possible variance in</w:t>
-      </w:r>
-      <w:r>
-        <w:t xml:space="preserve"> </w:t>
-      </w:r>
-      <w:r>
-        <w:t xml:space="preserve">perspectives. For high-stakes use-cases, such as applications in</w:t>
-      </w:r>
-      <w:r>
-        <w:t xml:space="preserve"> </w:t>
-      </w:r>
-      <w:r>
-        <w:t xml:space="preserve">government or healthcare, we may wish to have data independently</w:t>
-      </w:r>
-      <w:r>
-        <w:t xml:space="preserve"> </w:t>
-      </w:r>
-      <w:r>
-        <w:t xml:space="preserve">examined prior to its certification for use, similarly to how some</w:t>
-      </w:r>
-      <w:r>
-        <w:t xml:space="preserve"> </w:t>
-      </w:r>
-      <w:r>
-        <w:t xml:space="preserve">scholars recommend external examination of AI models prior to deployment</w:t>
-      </w:r>
-      <w:r>
-        <w:t xml:space="preserve"> </w:t>
-      </w:r>
-      <w:r>
-        <w:t xml:space="preserve">(Garrett &amp; Rudin, 2024)</w:t>
-      </w:r>
-      <w:r>
-        <w:t xml:space="preserve">, which may in turn require further iterations of</w:t>
-      </w:r>
-      <w:r>
-        <w:t xml:space="preserve"> </w:t>
-      </w:r>
-      <w:r>
-        <w:t xml:space="preserve">data collection.</w:t>
-      </w:r>
-    </w:p>
-    <w:bookmarkEnd w:id="46"/>
-    <w:bookmarkEnd w:id="47"/>
-    <w:bookmarkStart w:id="51" w:name="reporting-challenges"/>
-    <w:p>
-      <w:pPr>
-        <w:pStyle w:val="Heading2"/>
-      </w:pPr>
-      <w:r>
-        <w:t xml:space="preserve">Reporting challenges</w:t>
-      </w:r>
-    </w:p>
-    <w:bookmarkStart w:id="50" w:name="volume-and-synthesis"/>
-    <w:p>
-      <w:pPr>
-        <w:pStyle w:val="Heading3"/>
-      </w:pPr>
-      <w:r>
-        <w:t xml:space="preserve">Volume and synthesis</w:t>
-      </w:r>
-    </w:p>
-    <w:p>
-      <w:pPr>
-        <w:pStyle w:val="FirstParagraph"/>
-      </w:pPr>
-      <w:r>
-        <w:t xml:space="preserve">The ever increasing volume of published manuscripts on AI and related</w:t>
-      </w:r>
-      <w:r>
-        <w:t xml:space="preserve"> </w:t>
-      </w:r>
-      <w:r>
-        <w:t xml:space="preserve">topics</w:t>
-      </w:r>
-      <w:r>
-        <w:rPr>
-          <w:rStyle w:val="FootnoteReference"/>
-        </w:rPr>
-        <w:footnoteReference w:id="48"/>
-      </w:r>
-      <w:r>
-        <w:t xml:space="preserve"> </w:t>
-      </w:r>
-      <w:r>
-        <w:t xml:space="preserve">makes it impossible to stay abreast of the overall field:</w:t>
-      </w:r>
-      <w:r>
-        <w:t xml:space="preserve"> </w:t>
-      </w:r>
-      <w:r>
-        <w:t xml:space="preserve">10% of over 4 million publications indexed on the SCOPUS academic</w:t>
-      </w:r>
-      <w:r>
-        <w:t xml:space="preserve"> </w:t>
-      </w:r>
-      <w:r>
-        <w:t xml:space="preserve">database in 2024, up from around 7% in 2022, had terms related to AI in</w:t>
-      </w:r>
-      <w:r>
-        <w:t xml:space="preserve"> </w:t>
-      </w:r>
-      <w:r>
-        <w:t xml:space="preserve">their title, keywords or abstracts (see Appendix A). The number of</w:t>
-      </w:r>
-      <w:r>
-        <w:t xml:space="preserve"> </w:t>
-      </w:r>
-      <w:r>
-        <w:t xml:space="preserve">submitted manuscripts also increases year over year, with popular</w:t>
-      </w:r>
-      <w:r>
-        <w:t xml:space="preserve"> </w:t>
-      </w:r>
-      <w:r>
-        <w:t xml:space="preserve">conferences like NeurIPS receiving upwards of 12k submissions in</w:t>
-      </w:r>
-      <w:r>
-        <w:t xml:space="preserve"> </w:t>
-      </w:r>
-      <w:r>
-        <w:t xml:space="preserve">2023</w:t>
-      </w:r>
-      <w:r>
-        <w:rPr>
-          <w:rStyle w:val="FootnoteReference"/>
-        </w:rPr>
-        <w:footnoteReference w:id="49"/>
-      </w:r>
-      <w:r>
-        <w:t xml:space="preserve">. This makes it more and more difficult to find reviewers, and</w:t>
-      </w:r>
-      <w:r>
-        <w:t xml:space="preserve"> </w:t>
-      </w:r>
-      <w:r>
-        <w:t xml:space="preserve">by extension to monitor the overall quality of the field</w:t>
-      </w:r>
-      <w:r>
-        <w:t xml:space="preserve"> </w:t>
-      </w:r>
-      <w:r>
-        <w:t xml:space="preserve">(Zhang et al., 2022)</w:t>
-      </w:r>
-      <w:r>
-        <w:t xml:space="preserve">.</w:t>
-      </w:r>
-      <w:r>
-        <w:t xml:space="preserve"> </w:t>
-      </w:r>
-      <w:r>
-        <w:t xml:space="preserve">These figures do not include preprints posted on servers like arXiv,</w:t>
-      </w:r>
-      <w:r>
-        <w:t xml:space="preserve"> </w:t>
-      </w:r>
-      <w:r>
-        <w:t xml:space="preserve">which show over 42k works with AI related terms in the abstract for</w:t>
-      </w:r>
-      <w:r>
-        <w:t xml:space="preserve"> </w:t>
-      </w:r>
-      <w:r>
-        <w:t xml:space="preserve">2024, more than doubling the about 17.5k posts in 2019.</w:t>
-      </w:r>
-    </w:p>
-    <w:p>
-      <w:pPr>
-        <w:pStyle w:val="BodyText"/>
-      </w:pPr>
-      <w:r>
-        <w:t xml:space="preserve">Receiving declining attention are theses. Components currently largely</w:t>
-      </w:r>
-      <w:r>
-        <w:t xml:space="preserve"> </w:t>
-      </w:r>
-      <w:r>
-        <w:t xml:space="preserve">absent are peer-reviews (although open review tries to address this) and</w:t>
-      </w:r>
-      <w:r>
-        <w:t xml:space="preserve"> </w:t>
-      </w:r>
-      <w:r>
-        <w:t xml:space="preserve">rejected manuscripts - many of which get resubmitted [citation].</w:t>
-      </w:r>
-      <w:r>
-        <w:t xml:space="preserve"> </w:t>
-      </w:r>
-      <w:r>
-        <w:t xml:space="preserve">Partially absent are teaching materials, conference materials, e.g.</w:t>
-      </w:r>
-      <w:r>
-        <w:t xml:space="preserve"> </w:t>
-      </w:r>
-      <w:r>
-        <w:t xml:space="preserve">posters, slides, and recordings of talks etc. Importantly, code scripts</w:t>
-      </w:r>
-      <w:r>
-        <w:t xml:space="preserve"> </w:t>
-      </w:r>
-      <w:r>
-        <w:t xml:space="preserve">and/or notebooks, various forms of data, parameters and settings, and</w:t>
-      </w:r>
-      <w:r>
-        <w:t xml:space="preserve"> </w:t>
-      </w:r>
-      <w:r>
-        <w:t xml:space="preserve">the actual model(s) produced are often absent. This also doesn’t include</w:t>
-      </w:r>
-      <w:r>
-        <w:t xml:space="preserve"> </w:t>
-      </w:r>
-      <w:r>
-        <w:t xml:space="preserve">replications, which have been shown to be useful in other fields. Only</w:t>
-      </w:r>
-      <w:r>
-        <w:t xml:space="preserve"> </w:t>
-      </w:r>
-      <w:r>
-        <w:t xml:space="preserve">recently are there readily available guidelines to more completely</w:t>
-      </w:r>
-      <w:r>
-        <w:t xml:space="preserve"> </w:t>
-      </w:r>
-      <w:r>
-        <w:t xml:space="preserve">report key information: data/model | sheets / cards,</w:t>
-      </w:r>
-      <w:r>
-        <w:t xml:space="preserve"> </w:t>
-      </w:r>
-      <w:r>
-        <w:t xml:space="preserve">(Geiger et al., 2021)</w:t>
-      </w:r>
-      <w:r>
-        <w:t xml:space="preserve">.</w:t>
-      </w:r>
-    </w:p>
-    <w:p>
-      <w:pPr>
-        <w:pStyle w:val="BodyText"/>
-      </w:pPr>
-      <w:r>
-        <w:t xml:space="preserve">Many of the outputs of academic work would benefit from some sort of</w:t>
-      </w:r>
-      <w:r>
-        <w:t xml:space="preserve"> </w:t>
-      </w:r>
-      <w:r>
-        <w:t xml:space="preserve">maintenance. i.e. we must treat academic insights like software</w:t>
-      </w:r>
-      <w:r>
-        <w:t xml:space="preserve"> </w:t>
-      </w:r>
-      <w:r>
-        <w:t xml:space="preserve">artifacts, with management and possibly updates.</w:t>
-      </w:r>
-    </w:p>
-    <w:p>
-      <w:pPr>
-        <w:pStyle w:val="BodyText"/>
-      </w:pPr>
-      <w:r>
-        <w:t xml:space="preserve">Reviewer quality, and the difficulty in finding reviewers.</w:t>
-      </w:r>
-    </w:p>
-    <w:bookmarkEnd w:id="50"/>
-    <w:bookmarkEnd w:id="51"/>
-    <w:bookmarkStart w:id="57" w:name="a-contemporary-field"/>
-    <w:p>
-      <w:pPr>
-        <w:pStyle w:val="Heading2"/>
-      </w:pPr>
-      <w:r>
-        <w:t xml:space="preserve">A contemporary field</w:t>
-      </w:r>
-    </w:p>
-    <w:bookmarkStart w:id="52" w:name="ai-metrics-should-be-a-field"/>
-    <w:p>
-      <w:pPr>
-        <w:pStyle w:val="Heading3"/>
-      </w:pPr>
-      <w:r>
-        <w:t xml:space="preserve">AI Metrics should be a field</w:t>
-      </w:r>
-    </w:p>
-    <w:p>
-      <w:pPr>
-        <w:pStyle w:val="FirstParagraph"/>
-      </w:pPr>
-      <w:r>
-        <w:t xml:space="preserve">Data used for training and evaluation of models is of central</w:t>
-      </w:r>
-      <w:r>
-        <w:t xml:space="preserve"> </w:t>
-      </w:r>
-      <w:r>
-        <w:t xml:space="preserve">importance. Solutions to problems in both training and evaluation data</w:t>
-      </w:r>
-      <w:r>
-        <w:t xml:space="preserve"> </w:t>
-      </w:r>
-      <w:r>
-        <w:t xml:space="preserve">collection require deliberate study for standards to improve and</w:t>
-      </w:r>
-      <w:r>
-        <w:t xml:space="preserve"> </w:t>
-      </w:r>
-      <w:r>
-        <w:t xml:space="preserve">disseminate. In other words, beyond the implementation of currently</w:t>
-      </w:r>
-      <w:r>
-        <w:t xml:space="preserve"> </w:t>
-      </w:r>
-      <w:r>
-        <w:t xml:space="preserve">thought best practices, is the requirement that the best practices be</w:t>
-      </w:r>
-      <w:r>
-        <w:t xml:space="preserve"> </w:t>
-      </w:r>
-      <w:r>
-        <w:t xml:space="preserve">improved along with demands, and knowledge of them disseminated such</w:t>
-      </w:r>
-      <w:r>
-        <w:t xml:space="preserve"> </w:t>
-      </w:r>
-      <w:r>
-        <w:t xml:space="preserve">that general practice is affected.</w:t>
-      </w:r>
-    </w:p>
-    <w:p>
-      <w:pPr>
-        <w:pStyle w:val="BodyText"/>
-      </w:pPr>
-      <w:r>
-        <w:t xml:space="preserve">As it stands, there is no central field of study for this topic, despite</w:t>
-      </w:r>
-      <w:r>
-        <w:t xml:space="preserve"> </w:t>
-      </w:r>
-      <w:r>
-        <w:t xml:space="preserve">its central importance to all AI-related fields. Other disciplines</w:t>
-      </w:r>
-      <w:r>
-        <w:t xml:space="preserve"> </w:t>
-      </w:r>
-      <w:r>
-        <w:t xml:space="preserve">(psychology, economics, software engineering) have entire fields</w:t>
-      </w:r>
-      <w:r>
-        <w:t xml:space="preserve"> </w:t>
-      </w:r>
-      <w:r>
-        <w:t xml:space="preserve">dedicated to the design, collection, analysis, and reporting of data</w:t>
-      </w:r>
-      <w:r>
-        <w:t xml:space="preserve"> </w:t>
-      </w:r>
-      <w:r>
-        <w:t xml:space="preserve">that involves human behavior (psychometrics, econometrics, software</w:t>
-      </w:r>
-      <w:r>
-        <w:t xml:space="preserve"> </w:t>
-      </w:r>
-      <w:r>
-        <w:t xml:space="preserve">testing). Although datasets that become</w:t>
-      </w:r>
-      <w:r>
-        <w:t xml:space="preserve"> </w:t>
-      </w:r>
-      <w:r>
-        <w:t xml:space="preserve">‘load bearing’</w:t>
-      </w:r>
-      <w:r>
-        <w:t xml:space="preserve"> </w:t>
-      </w:r>
-      <w:r>
-        <w:t xml:space="preserve">are frequently</w:t>
-      </w:r>
-      <w:r>
-        <w:t xml:space="preserve"> </w:t>
-      </w:r>
-      <w:r>
-        <w:t xml:space="preserve">cited e.g. Imagenet, AI Metrics itself is not a central focus at the</w:t>
-      </w:r>
-      <w:r>
-        <w:t xml:space="preserve"> </w:t>
-      </w:r>
-      <w:r>
-        <w:t xml:space="preserve">most highly cited academic publication venues, nor is there a focused</w:t>
-      </w:r>
-      <w:r>
-        <w:t xml:space="preserve"> </w:t>
-      </w:r>
-      <w:r>
-        <w:t xml:space="preserve">publication venue or conference. Thus, crucial topics remain</w:t>
-      </w:r>
-      <w:r>
-        <w:t xml:space="preserve"> </w:t>
-      </w:r>
-      <w:r>
-        <w:t xml:space="preserve">under-resourced and under-researched.</w:t>
-      </w:r>
-    </w:p>
-    <w:bookmarkEnd w:id="52"/>
-    <w:bookmarkStart w:id="55" w:name="Xb21c0cd62fdc380f1e78a1289b7d4aa3997b6d1"/>
-    <w:p>
-      <w:pPr>
-        <w:pStyle w:val="Heading3"/>
-      </w:pPr>
-      <w:r>
-        <w:t xml:space="preserve">Collaboration to address data requirement challenges</w:t>
-      </w:r>
-    </w:p>
-    <w:p>
-      <w:pPr>
-        <w:pStyle w:val="FirstParagraph"/>
-      </w:pPr>
-      <w:r>
-        <w:t xml:space="preserve">The human labor responsible for the collection, curation, and eventual</w:t>
-      </w:r>
-      <w:r>
-        <w:t xml:space="preserve"> </w:t>
-      </w:r>
-      <w:r>
-        <w:t xml:space="preserve">annotation of training data in addition to the training of the model</w:t>
-      </w:r>
-      <w:r>
-        <w:t xml:space="preserve"> </w:t>
-      </w:r>
-      <w:r>
-        <w:t xml:space="preserve">(including researchers, engineers, and managers, but not data center</w:t>
-      </w:r>
-      <w:r>
-        <w:t xml:space="preserve"> </w:t>
-      </w:r>
-      <w:r>
-        <w:t xml:space="preserve">employees and operations staff) is estimated at 29%-49% of the overall</w:t>
-      </w:r>
-      <w:r>
-        <w:t xml:space="preserve"> </w:t>
-      </w:r>
-      <w:r>
-        <w:t xml:space="preserve">cost, which already amounts to tens of millions for frontier models</w:t>
-      </w:r>
-      <w:r>
-        <w:t xml:space="preserve"> </w:t>
-      </w:r>
-      <w:r>
-        <w:t xml:space="preserve">(Cottier et al., 2024)</w:t>
-      </w:r>
-      <w:r>
-        <w:t xml:space="preserve">. Thus, a key challenge to implementing better</w:t>
-      </w:r>
-      <w:r>
-        <w:t xml:space="preserve"> </w:t>
-      </w:r>
-      <w:r>
-        <w:t xml:space="preserve">practices involves providing labor both in terms of the scientific work</w:t>
-      </w:r>
-      <w:r>
-        <w:t xml:space="preserve"> </w:t>
-      </w:r>
-      <w:r>
-        <w:t xml:space="preserve">necessary to design data collection and annotation processes, but also</w:t>
-      </w:r>
-      <w:r>
-        <w:t xml:space="preserve"> </w:t>
-      </w:r>
-      <w:r>
-        <w:t xml:space="preserve">to provide the annotations themselves.</w:t>
-      </w:r>
-    </w:p>
-    <w:p>
-      <w:pPr>
-        <w:pStyle w:val="BodyText"/>
-      </w:pPr>
-      <w:r>
-        <w:t xml:space="preserve">One approach to both gathering the necessary training data at scale as</w:t>
-      </w:r>
-      <w:r>
-        <w:t xml:space="preserve"> </w:t>
-      </w:r>
-      <w:r>
-        <w:t xml:space="preserve">well as the labels or annotations have been shown in collaborations</w:t>
-      </w:r>
-      <w:r>
-        <w:t xml:space="preserve"> </w:t>
-      </w:r>
-      <w:r>
-        <w:t xml:space="preserve">between scientists and the general public. Online platforms host and</w:t>
-      </w:r>
-      <w:r>
-        <w:t xml:space="preserve"> </w:t>
-      </w:r>
-      <w:r>
-        <w:t xml:space="preserve">facilitate the creation of various resources, ranging from media and</w:t>
-      </w:r>
-      <w:r>
-        <w:t xml:space="preserve"> </w:t>
-      </w:r>
-      <w:r>
-        <w:t xml:space="preserve">other forms of data, labels and annotation projects, as well as forums</w:t>
-      </w:r>
-      <w:r>
-        <w:t xml:space="preserve"> </w:t>
-      </w:r>
-      <w:r>
-        <w:t xml:space="preserve">for discussion. For example inaturalist.org is an online community with</w:t>
-      </w:r>
-      <w:r>
-        <w:t xml:space="preserve"> </w:t>
-      </w:r>
-      <w:r>
-        <w:t xml:space="preserve">over 8 million users who make contributions in the form of images taken</w:t>
-      </w:r>
-      <w:r>
-        <w:t xml:space="preserve"> </w:t>
-      </w:r>
-      <w:r>
-        <w:t xml:space="preserve">on their smartphones, and/or labels of the species in the images</w:t>
-      </w:r>
-      <w:r>
-        <w:t xml:space="preserve"> </w:t>
-      </w:r>
-      <w:r>
-        <w:t xml:space="preserve">(Van Horn et al., 2018)</w:t>
-      </w:r>
-      <w:r>
-        <w:t xml:space="preserve">. Zooniverse.org is an online community of over</w:t>
-      </w:r>
-      <w:r>
-        <w:t xml:space="preserve"> </w:t>
-      </w:r>
-      <w:r>
-        <w:t xml:space="preserve">2.8M users that hosts projects defined by scientists to gather labels</w:t>
-      </w:r>
-      <w:r>
-        <w:t xml:space="preserve"> </w:t>
-      </w:r>
-      <w:r>
-        <w:t xml:space="preserve">from non-scientists</w:t>
-      </w:r>
-      <w:r>
-        <w:t xml:space="preserve"> </w:t>
-      </w:r>
-      <w:r>
-        <w:t xml:space="preserve">(Fortson et al., 2012)</w:t>
-      </w:r>
-      <w:r>
-        <w:t xml:space="preserve">. A third example is</w:t>
-      </w:r>
-      <w:r>
-        <w:t xml:space="preserve"> </w:t>
-      </w:r>
-      <w:r>
-        <w:t xml:space="preserve">commonvoice.mozilla.org/en, which is a large dataset of speech</w:t>
-      </w:r>
-      <w:r>
-        <w:t xml:space="preserve"> </w:t>
-      </w:r>
-      <w:r>
-        <w:t xml:space="preserve">transcription in 76 languages, provided by approximately 150k</w:t>
-      </w:r>
-      <w:r>
-        <w:t xml:space="preserve"> </w:t>
-      </w:r>
-      <w:r>
-        <w:t xml:space="preserve">participants</w:t>
-      </w:r>
-      <w:r>
-        <w:t xml:space="preserve"> </w:t>
-      </w:r>
-      <w:r>
-        <w:t xml:space="preserve">(Ardila et al., 2020)</w:t>
-      </w:r>
-      <w:r>
-        <w:t xml:space="preserve">. People are willing to even</w:t>
-      </w:r>
-      <w:r>
-        <w:t xml:space="preserve"> </w:t>
-      </w:r>
-      <w:r>
-        <w:t xml:space="preserve">share de-identified medical data as long as they are given agency over</w:t>
-      </w:r>
-      <w:r>
-        <w:t xml:space="preserve"> </w:t>
-      </w:r>
-      <w:r>
-        <w:t xml:space="preserve">it</w:t>
-      </w:r>
-      <w:r>
-        <w:t xml:space="preserve"> </w:t>
-      </w:r>
-      <w:r>
-        <w:t xml:space="preserve">(Liang et al., 2022)</w:t>
-      </w:r>
-      <w:r>
-        <w:t xml:space="preserve">. This approach simultaneously allows for the</w:t>
-      </w:r>
-      <w:r>
-        <w:t xml:space="preserve"> </w:t>
-      </w:r>
-      <w:r>
-        <w:t xml:space="preserve">contribution of diverse media for annotation, labor needed to annotate</w:t>
-      </w:r>
-      <w:r>
-        <w:t xml:space="preserve"> </w:t>
-      </w:r>
-      <w:r>
-        <w:t xml:space="preserve">them.</w:t>
-      </w:r>
-    </w:p>
-    <w:p>
-      <w:pPr>
-        <w:pStyle w:val="BodyText"/>
-      </w:pPr>
-      <w:r>
-        <w:t xml:space="preserve">Another similarly scalable infrastructure for dataset creation within</w:t>
-      </w:r>
-      <w:r>
-        <w:t xml:space="preserve"> </w:t>
-      </w:r>
-      <w:r>
-        <w:t xml:space="preserve">academia might be possible by adapting an academic publication format</w:t>
-      </w:r>
-      <w:r>
-        <w:t xml:space="preserve"> </w:t>
-      </w:r>
-      <w:r>
-        <w:t xml:space="preserve">called the Registered Report</w:t>
-      </w:r>
-      <w:r>
-        <w:t xml:space="preserve"> </w:t>
-      </w:r>
-      <w:r>
-        <w:t xml:space="preserve">(Chambers, 2013)</w:t>
-      </w:r>
-      <w:r>
-        <w:t xml:space="preserve">. Initially</w:t>
-      </w:r>
-      <w:r>
-        <w:t xml:space="preserve"> </w:t>
-      </w:r>
-      <w:r>
-        <w:t xml:space="preserve">designed to compensate for editorial decisions being made based on the</w:t>
-      </w:r>
-      <w:r>
-        <w:t xml:space="preserve"> </w:t>
-      </w:r>
-      <w:r>
-        <w:t xml:space="preserve">results, rather than the quality of the methods. In many fields, aspects</w:t>
-      </w:r>
-      <w:r>
-        <w:t xml:space="preserve"> </w:t>
-      </w:r>
-      <w:r>
-        <w:t xml:space="preserve">of the data collection design, as well as the design of analysis and</w:t>
-      </w:r>
-      <w:r>
-        <w:t xml:space="preserve"> </w:t>
-      </w:r>
-      <w:r>
-        <w:t xml:space="preserve">prediction of results occur</w:t>
-      </w:r>
-      <w:r>
-        <w:t xml:space="preserve"> </w:t>
+        <w:t xml:space="preserve">thesis</w:t>
       </w:r>
       <w:r>
         <w:rPr>
           <w:i/>
           <w:iCs/>
         </w:rPr>
-        <w:t xml:space="preserve">a-priori</w:t>
-      </w:r>
-      <w:r>
-        <w:t xml:space="preserve">, in principle not to bias</w:t>
-      </w:r>
-      <w:r>
-        <w:t xml:space="preserve"> </w:t>
-      </w:r>
-      <w:r>
-        <w:t xml:space="preserve">interpretation of results. In a Registered Report, researchers submit a</w:t>
-      </w:r>
-      <w:r>
-        <w:t xml:space="preserve"> </w:t>
-      </w:r>
-      <w:r>
-        <w:t xml:space="preserve">manuscript that includes information relevant to how the study will be</w:t>
-      </w:r>
-      <w:r>
-        <w:t xml:space="preserve"> </w:t>
-      </w:r>
-      <w:r>
-        <w:t xml:space="preserve">conducted, including motivation of the work (i.e. introduction), details</w:t>
-      </w:r>
-      <w:r>
-        <w:t xml:space="preserve"> </w:t>
-      </w:r>
-      <w:r>
-        <w:t xml:space="preserve">of data collection processes, as well as analyses. Typical review stages</w:t>
-      </w:r>
-      <w:r>
-        <w:t xml:space="preserve"> </w:t>
-      </w:r>
-      <w:r>
-        <w:t xml:space="preserve">apply, i.e. suggestions for revisions or rejections, or the manuscript</w:t>
-      </w:r>
-      <w:r>
-        <w:t xml:space="preserve"> </w:t>
-      </w:r>
-      <w:r>
-        <w:t xml:space="preserve">may receive an</w:t>
-      </w:r>
-      <w:r>
         <w:t xml:space="preserve"> </w:t>
       </w:r>
       <w:r>
@@ -3477,46 +2649,196 @@
           <w:i/>
           <w:iCs/>
         </w:rPr>
-        <w:t xml:space="preserve">in-principle acceptance</w:t>
-      </w:r>
-      <w:r>
-        <w:t xml:space="preserve">, whereby reviewers and editor</w:t>
-      </w:r>
-      <w:r>
-        <w:t xml:space="preserve"> </w:t>
-      </w:r>
-      <w:r>
-        <w:t xml:space="preserve">agree to a publication should the methods used in the manuscript either</w:t>
-      </w:r>
-      <w:r>
-        <w:t xml:space="preserve"> </w:t>
-      </w:r>
-      <w:r>
-        <w:t xml:space="preserve">follow closely the in-principle accepted version, or appropriate</w:t>
-      </w:r>
-      <w:r>
-        <w:t xml:space="preserve"> </w:t>
-      </w:r>
-      <w:r>
-        <w:t xml:space="preserve">justifications be made for any changes that may have occurred. Thus</w:t>
-      </w:r>
-      <w:r>
-        <w:t xml:space="preserve"> </w:t>
-      </w:r>
-      <w:r>
-        <w:t xml:space="preserve">acceptance of publications is made based on the strength of the methods,</w:t>
-      </w:r>
-      <w:r>
-        <w:t xml:space="preserve"> </w:t>
-      </w:r>
-      <w:r>
-        <w:t xml:space="preserve">which also are strengthened by a peer-review process prior to data</w:t>
-      </w:r>
-      <w:r>
-        <w:t xml:space="preserve"> </w:t>
-      </w:r>
-      <w:r>
-        <w:t xml:space="preserve">collection.</w:t>
+        <w:t xml:space="preserve">by publication</w:t>
+      </w:r>
+      <w:r>
+        <w:t xml:space="preserve">,</w:t>
+      </w:r>
+      <w:r>
+        <w:t xml:space="preserve"> </w:t>
+      </w:r>
+      <w:r>
+        <w:t xml:space="preserve">Jackson (2013)</w:t>
+      </w:r>
+      <w:r>
+        <w:t xml:space="preserve">), the substantial labor required</w:t>
+      </w:r>
+      <w:r>
+        <w:t xml:space="preserve"> </w:t>
+      </w:r>
+      <w:r>
+        <w:t xml:space="preserve">to assemble works into a single document, write additional (introductory</w:t>
+      </w:r>
+      <w:r>
+        <w:t xml:space="preserve"> </w:t>
+      </w:r>
+      <w:r>
+        <w:t xml:space="preserve">/ conclusiory) chapters that are themselves complete manuscripts or</w:t>
+      </w:r>
+      <w:r>
+        <w:t xml:space="preserve"> </w:t>
+      </w:r>
+      <w:r>
+        <w:t xml:space="preserve">nearly so, then help organize a formal event for the defense take away</w:t>
+      </w:r>
+      <w:r>
+        <w:t xml:space="preserve"> </w:t>
+      </w:r>
+      <w:r>
+        <w:t xml:space="preserve">from more meaningful labor that this workforce could provide.</w:t>
+      </w:r>
+    </w:p>
+    <w:bookmarkEnd w:id="42"/>
+    <w:bookmarkStart w:id="47" w:name="peer-review"/>
+    <w:p>
+      <w:pPr>
+        <w:pStyle w:val="Heading4"/>
+      </w:pPr>
+      <w:r>
+        <w:t xml:space="preserve">Peer-Review</w:t>
+      </w:r>
+    </w:p>
+    <w:p>
+      <w:pPr>
+        <w:pStyle w:val="FirstParagraph"/>
+      </w:pPr>
+      <w:r>
+        <w:t xml:space="preserve">Further, early career and experienced researchers alike contribute to</w:t>
+      </w:r>
+      <w:r>
+        <w:t xml:space="preserve"> </w:t>
+      </w:r>
+      <w:r>
+        <w:t xml:space="preserve">peer-review</w:t>
+      </w:r>
+      <w:r>
+        <w:rPr>
+          <w:rStyle w:val="FootnoteReference"/>
+        </w:rPr>
+        <w:footnoteReference w:id="43"/>
+      </w:r>
+      <w:r>
+        <w:t xml:space="preserve">. A cornerstone of trust in science, the editorial</w:t>
+      </w:r>
+      <w:r>
+        <w:t xml:space="preserve"> </w:t>
+      </w:r>
+      <w:r>
+        <w:t xml:space="preserve">peer-review process dates back several hundred years, and exists as a</w:t>
+      </w:r>
+      <w:r>
+        <w:t xml:space="preserve"> </w:t>
+      </w:r>
+      <w:r>
+        <w:t xml:space="preserve">means to encourage and maintain the quality of scholarly work</w:t>
+      </w:r>
+      <w:r>
+        <w:t xml:space="preserve"> </w:t>
+      </w:r>
+      <w:r>
+        <w:t xml:space="preserve">(Kelly et al., 2014)</w:t>
+      </w:r>
+      <w:r>
+        <w:t xml:space="preserve">. ECRs perform a substantial amount of the work often</w:t>
+      </w:r>
+      <w:r>
+        <w:t xml:space="preserve"> </w:t>
+      </w:r>
+      <w:r>
+        <w:t xml:space="preserve">without credit</w:t>
+      </w:r>
+      <w:r>
+        <w:rPr>
+          <w:rStyle w:val="FootnoteReference"/>
+        </w:rPr>
+        <w:footnoteReference w:id="44"/>
+      </w:r>
+      <w:r>
+        <w:t xml:space="preserve">, and in some cases perform the work completely on</w:t>
+      </w:r>
+      <w:r>
+        <w:t xml:space="preserve"> </w:t>
+      </w:r>
+      <w:r>
+        <w:t xml:space="preserve">their own</w:t>
+      </w:r>
+      <w:r>
+        <w:t xml:space="preserve"> </w:t>
+      </w:r>
+      <w:r>
+        <w:t xml:space="preserve">(McDowell et al., 2019)</w:t>
+      </w:r>
+      <w:r>
+        <w:t xml:space="preserve">, especially in high-volume conferences like</w:t>
+      </w:r>
+      <w:r>
+        <w:t xml:space="preserve"> </w:t>
+      </w:r>
+      <w:r>
+        <w:t xml:space="preserve">NeurIPS</w:t>
+      </w:r>
+      <w:r>
+        <w:t xml:space="preserve"> </w:t>
+      </w:r>
+      <w:r>
+        <w:t xml:space="preserve">(Shah et al., 2018)</w:t>
+      </w:r>
+      <w:r>
+        <w:t xml:space="preserve">. This is a crucial note, as the submissions to</w:t>
+      </w:r>
+      <w:r>
+        <w:t xml:space="preserve"> </w:t>
+      </w:r>
+      <w:r>
+        <w:t xml:space="preserve">high-volume conferences show massive increases year over year</w:t>
+      </w:r>
+      <w:r>
+        <w:rPr>
+          <w:rStyle w:val="FootnoteReference"/>
+        </w:rPr>
+        <w:footnoteReference w:id="45"/>
+      </w:r>
+      <w:r>
+        <w:t xml:space="preserve">,</w:t>
+      </w:r>
+      <w:r>
+        <w:t xml:space="preserve"> </w:t>
+      </w:r>
+      <w:r>
+        <w:t xml:space="preserve">which in turn require division among the available pool of reviewers:</w:t>
+      </w:r>
+      <w:r>
+        <w:t xml:space="preserve"> </w:t>
+      </w:r>
+      <w:r>
+        <w:t xml:space="preserve">e.g. NeurIPS 2021 required outreach to recruit over 1k additional</w:t>
+      </w:r>
+      <w:r>
+        <w:t xml:space="preserve"> </w:t>
+      </w:r>
+      <w:r>
+        <w:t xml:space="preserve">peer-reviewers beyond the initial volunteers, in order to gather</w:t>
+      </w:r>
+      <w:r>
+        <w:t xml:space="preserve"> </w:t>
+      </w:r>
+      <w:r>
+        <w:t xml:space="preserve">approximately 4 reviews per reviewer, to produce the 31k reviews needed</w:t>
+      </w:r>
+      <w:r>
+        <w:t xml:space="preserve"> </w:t>
+      </w:r>
+      <w:r>
+        <w:t xml:space="preserve">for the conference</w:t>
+      </w:r>
+      <w:r>
+        <w:rPr>
+          <w:rStyle w:val="FootnoteReference"/>
+        </w:rPr>
+        <w:footnoteReference w:id="46"/>
+      </w:r>
+      <w:r>
+        <w:t xml:space="preserve">.</w:t>
       </w:r>
     </w:p>
     <w:p>
@@ -3524,97 +2846,73 @@
         <w:pStyle w:val="BodyText"/>
       </w:pPr>
       <w:r>
-        <w:t xml:space="preserve">The Registered-Report format is exceptionally well-suited to the</w:t>
-      </w:r>
-      <w:r>
-        <w:t xml:space="preserve"> </w:t>
-      </w:r>
-      <w:r>
-        <w:t xml:space="preserve">collection of datasets intended for AI training and/or evaluation.</w:t>
-      </w:r>
-      <w:r>
-        <w:t xml:space="preserve"> </w:t>
-      </w:r>
-      <w:r>
-        <w:t xml:space="preserve">Firstly, they allow for peer-review prior to collection, whereby a panel</w:t>
-      </w:r>
-      <w:r>
-        <w:t xml:space="preserve"> </w:t>
-      </w:r>
-      <w:r>
-        <w:t xml:space="preserve">of experts will provide critiques that will either strengthen the</w:t>
-      </w:r>
-      <w:r>
-        <w:t xml:space="preserve"> </w:t>
-      </w:r>
-      <w:r>
-        <w:t xml:space="preserve">eventual design, or reject it in favor of publishing other stronger</w:t>
-      </w:r>
-      <w:r>
-        <w:t xml:space="preserve"> </w:t>
-      </w:r>
-      <w:r>
-        <w:t xml:space="preserve">designs. Given the scope and resources needed to collect AI datasets,</w:t>
-      </w:r>
-      <w:r>
-        <w:t xml:space="preserve"> </w:t>
-      </w:r>
-      <w:r>
-        <w:t xml:space="preserve">this format could be adapted such that it is published in its entirety</w:t>
-      </w:r>
-      <w:r>
-        <w:t xml:space="preserve"> </w:t>
-      </w:r>
-      <w:r>
-        <w:t xml:space="preserve">prior to data collection. This may thus allow for a more public critique</w:t>
-      </w:r>
-      <w:r>
-        <w:t xml:space="preserve"> </w:t>
-      </w:r>
-      <w:r>
-        <w:t xml:space="preserve">of the design prior to paying the resource cost of collection, and</w:t>
-      </w:r>
-      <w:r>
-        <w:t xml:space="preserve"> </w:t>
-      </w:r>
-      <w:r>
-        <w:t xml:space="preserve">further allow for the submissions of responses in the form of data that</w:t>
-      </w:r>
-      <w:r>
-        <w:t xml:space="preserve"> </w:t>
-      </w:r>
-      <w:r>
-        <w:t xml:space="preserve">conforms to the design in the published manuscript in a decentralized</w:t>
-      </w:r>
-      <w:r>
-        <w:t xml:space="preserve"> </w:t>
-      </w:r>
-      <w:r>
-        <w:t xml:space="preserve">fashion, from multiple stakeholders, thus reducing the bias from any</w:t>
-      </w:r>
-      <w:r>
-        <w:t xml:space="preserve"> </w:t>
-      </w:r>
-      <w:r>
-        <w:t xml:space="preserve">single data collection point and allowing for the sharing of financial</w:t>
-      </w:r>
-      <w:r>
-        <w:t xml:space="preserve"> </w:t>
-      </w:r>
-      <w:r>
-        <w:t xml:space="preserve">and other resource burdens. As online platforms focused on different</w:t>
-      </w:r>
-      <w:r>
-        <w:t xml:space="preserve"> </w:t>
-      </w:r>
-      <w:r>
-        <w:t xml:space="preserve">topics proliferate, they may be attached to approved data collection</w:t>
-      </w:r>
-      <w:r>
-        <w:t xml:space="preserve"> </w:t>
-      </w:r>
-      <w:r>
-        <w:t xml:space="preserve">protocols.</w:t>
+        <w:t xml:space="preserve">Predictably, academics appear to be turning to LLMs for assistance, as</w:t>
+      </w:r>
+      <w:r>
+        <w:t xml:space="preserve"> </w:t>
+      </w:r>
+      <w:r>
+        <w:t xml:space="preserve">evidence of its use is showing in academic work in both peer reviews</w:t>
+      </w:r>
+      <w:r>
+        <w:t xml:space="preserve"> </w:t>
+      </w:r>
+      <w:r>
+        <w:t xml:space="preserve">(Liang et al., 2024)</w:t>
+      </w:r>
+      <w:r>
+        <w:t xml:space="preserve">, and in manuscripts</w:t>
+      </w:r>
+      <w:r>
+        <w:t xml:space="preserve"> </w:t>
+      </w:r>
+      <w:r>
+        <w:t xml:space="preserve">(Gray, 2024)</w:t>
+      </w:r>
+      <w:r>
+        <w:t xml:space="preserve">. This</w:t>
+      </w:r>
+      <w:r>
+        <w:t xml:space="preserve"> </w:t>
+      </w:r>
+      <w:r>
+        <w:t xml:space="preserve">overburden raises questions beyond the poor evaluation of the models</w:t>
+      </w:r>
+      <w:r>
+        <w:t xml:space="preserve"> </w:t>
+      </w:r>
+      <w:r>
+        <w:t xml:space="preserve">that underlie</w:t>
+      </w:r>
+      <w:r>
+        <w:t xml:space="preserve"> </w:t>
+      </w:r>
+      <w:r>
+        <w:t xml:space="preserve">‘AI’</w:t>
+      </w:r>
+      <w:r>
+        <w:t xml:space="preserve"> </w:t>
+      </w:r>
+      <w:r>
+        <w:t xml:space="preserve">to the</w:t>
+      </w:r>
+      <w:r>
+        <w:t xml:space="preserve"> </w:t>
+      </w:r>
+      <w:r>
+        <w:t xml:space="preserve">‘AI’</w:t>
+      </w:r>
+      <w:r>
+        <w:t xml:space="preserve"> </w:t>
+      </w:r>
+      <w:r>
+        <w:t xml:space="preserve">research process itself, as well as to</w:t>
+      </w:r>
+      <w:r>
+        <w:t xml:space="preserve"> </w:t>
+      </w:r>
+      <w:r>
+        <w:t xml:space="preserve">its likelihood of applying improvements.</w:t>
       </w:r>
     </w:p>
     <w:p>
@@ -3622,37 +2920,59 @@
         <w:pStyle w:val="BodyText"/>
       </w:pPr>
       <w:r>
-        <w:t xml:space="preserve">A further approach to contributing more scientific labor involves</w:t>
-      </w:r>
-      <w:r>
-        <w:t xml:space="preserve"> </w:t>
-      </w:r>
-      <w:r>
-        <w:t xml:space="preserve">undergraduate bachelor and masters students. CREP is a crowdsourced</w:t>
-      </w:r>
-      <w:r>
-        <w:t xml:space="preserve"> </w:t>
-      </w:r>
-      <w:r>
-        <w:t xml:space="preserve">initiative where undergraduate students, under faculty supervision,</w:t>
-      </w:r>
-      <w:r>
-        <w:t xml:space="preserve"> </w:t>
-      </w:r>
-      <w:r>
-        <w:t xml:space="preserve">replicate high-impact psychology studies, thus allowing for direct</w:t>
-      </w:r>
-      <w:r>
-        <w:t xml:space="preserve"> </w:t>
-      </w:r>
-      <w:r>
-        <w:t xml:space="preserve">instruction of students while provided needed replications of pivotal</w:t>
-      </w:r>
-      <w:r>
-        <w:t xml:space="preserve"> </w:t>
-      </w:r>
-      <w:r>
-        <w:t xml:space="preserve">studies</w:t>
+        <w:t xml:space="preserve">Increased documentation of materials partially as the result of</w:t>
+      </w:r>
+      <w:r>
+        <w:t xml:space="preserve"> </w:t>
+      </w:r>
+      <w:r>
+        <w:t xml:space="preserve">scientific crises being declared in multiple fields, including machine</w:t>
+      </w:r>
+      <w:r>
+        <w:t xml:space="preserve"> </w:t>
+      </w:r>
+      <w:r>
+        <w:t xml:space="preserve">learning</w:t>
+      </w:r>
+      <w:r>
+        <w:t xml:space="preserve"> </w:t>
+      </w:r>
+      <w:r>
+        <w:t xml:space="preserve">(Kapoor &amp; Narayanan, 2023)</w:t>
+      </w:r>
+      <w:r>
+        <w:t xml:space="preserve">.</w:t>
+      </w:r>
+    </w:p>
+    <w:bookmarkEnd w:id="47"/>
+    <w:bookmarkEnd w:id="48"/>
+    <w:bookmarkStart w:id="52" w:name="annotation-labor"/>
+    <w:p>
+      <w:pPr>
+        <w:pStyle w:val="Heading3"/>
+      </w:pPr>
+      <w:r>
+        <w:t xml:space="preserve">Annotation Labor</w:t>
+      </w:r>
+    </w:p>
+    <w:p>
+      <w:pPr>
+        <w:pStyle w:val="FirstParagraph"/>
+      </w:pPr>
+      <w:r>
+        <w:t xml:space="preserve">It has been reported that Open AI hired a San Francisco-based firm that</w:t>
+      </w:r>
+      <w:r>
+        <w:t xml:space="preserve"> </w:t>
+      </w:r>
+      <w:r>
+        <w:t xml:space="preserve">sourced annotation labor from Kenya, Uganda, and India to provide the</w:t>
+      </w:r>
+      <w:r>
+        <w:t xml:space="preserve"> </w:t>
+      </w:r>
+      <w:r>
+        <w:t xml:space="preserve">human inputs necessary to fine tune their models</w:t>
       </w:r>
       <w:r>
         <w:t xml:space="preserve"> </w:t>
@@ -3661,71 +2981,180 @@
         <w:rPr>
           <w:rStyle w:val="FootnoteReference"/>
         </w:rPr>
-        <w:footnoteReference w:id="53"/>
-      </w:r>
-      <w:r>
-        <w:t xml:space="preserve">. These replications are pre-registered, and may be</w:t>
-      </w:r>
-      <w:r>
-        <w:t xml:space="preserve"> </w:t>
-      </w:r>
-      <w:r>
-        <w:t xml:space="preserve">published. For instance, a meta-analysis of nine student-led</w:t>
-      </w:r>
-      <w:r>
-        <w:t xml:space="preserve"> </w:t>
-      </w:r>
-      <w:r>
-        <w:t xml:space="preserve">replications of the</w:t>
-      </w:r>
-      <w:r>
-        <w:t xml:space="preserve"> </w:t>
-      </w:r>
-      <w:r>
-        <w:t xml:space="preserve">“red-romance effect”</w:t>
-      </w:r>
-      <w:r>
-        <w:t xml:space="preserve"> </w:t>
-      </w:r>
-      <w:r>
-        <w:t xml:space="preserve">found no significant effect</w:t>
-      </w:r>
-      <w:r>
-        <w:t xml:space="preserve"> </w:t>
-      </w:r>
-      <w:r>
-        <w:t xml:space="preserve">(Wagge et al., 2019)</w:t>
-      </w:r>
-      <w:r>
-        <w:t xml:space="preserve">, thus functioning both to instruct students</w:t>
-      </w:r>
-      <w:r>
-        <w:t xml:space="preserve"> </w:t>
-      </w:r>
-      <w:r>
-        <w:t xml:space="preserve">and contribute to the scientific record. Similar approaches can be taken</w:t>
-      </w:r>
-      <w:r>
-        <w:t xml:space="preserve"> </w:t>
-      </w:r>
-      <w:r>
-        <w:t xml:space="preserve">towards annotating data, with students replicating registered data</w:t>
-      </w:r>
-      <w:r>
-        <w:t xml:space="preserve"> </w:t>
-      </w:r>
-      <w:r>
-        <w:t xml:space="preserve">collection protocols, or supplying the annotations themselves.</w:t>
-      </w:r>
-    </w:p>
-    <w:bookmarkEnd w:id="55"/>
-    <w:bookmarkStart w:id="56" w:name="X4b0eee887413d29e4055ea0a09bb576f31c26e5"/>
+        <w:footnoteReference w:id="49"/>
+      </w:r>
+      <w:r>
+        <w:t xml:space="preserve">. Despite the rate</w:t>
+      </w:r>
+      <w:r>
+        <w:t xml:space="preserve"> </w:t>
+      </w:r>
+      <w:r>
+        <w:t xml:space="preserve">of pay being far less than the federal minimum wage in the US, ranging</w:t>
+      </w:r>
+      <w:r>
+        <w:t xml:space="preserve"> </w:t>
+      </w:r>
+      <w:r>
+        <w:t xml:space="preserve">from to , OpenAI spent 600k USD in 2021 to label text as being violent,</w:t>
+      </w:r>
+      <w:r>
+        <w:t xml:space="preserve"> </w:t>
+      </w:r>
+      <w:r>
+        <w:t xml:space="preserve">sexual, or hatespeech alone. Commonly used platforms like mTurk</w:t>
+      </w:r>
+      <w:r>
+        <w:rPr>
+          <w:rStyle w:val="FootnoteReference"/>
+        </w:rPr>
+        <w:footnoteReference w:id="50"/>
+      </w:r>
+      <w:r>
+        <w:t xml:space="preserve">,</w:t>
+      </w:r>
+      <w:r>
+        <w:t xml:space="preserve"> </w:t>
+      </w:r>
+      <w:r>
+        <w:t xml:space="preserve">and Prolific</w:t>
+      </w:r>
+      <w:r>
+        <w:rPr>
+          <w:rStyle w:val="FootnoteReference"/>
+        </w:rPr>
+        <w:footnoteReference w:id="51"/>
+      </w:r>
+      <w:r>
+        <w:t xml:space="preserve"> </w:t>
+      </w:r>
+      <w:r>
+        <w:t xml:space="preserve">pay at or near minimum wage in the US. While the</w:t>
+      </w:r>
+      <w:r>
+        <w:t xml:space="preserve"> </w:t>
+      </w:r>
+      <w:r>
+        <w:t xml:space="preserve">availability of such services has allowed for rapid gathering of</w:t>
+      </w:r>
+      <w:r>
+        <w:t xml:space="preserve"> </w:t>
+      </w:r>
+      <w:r>
+        <w:t xml:space="preserve">evaluation data for AI-related projects, works that highlight data</w:t>
+      </w:r>
+      <w:r>
+        <w:t xml:space="preserve"> </w:t>
+      </w:r>
+      <w:r>
+        <w:t xml:space="preserve">scarcity warn that it may be insufficient to meet the needs of coming</w:t>
+      </w:r>
+      <w:r>
+        <w:t xml:space="preserve"> </w:t>
+      </w:r>
+      <w:r>
+        <w:t xml:space="preserve">models.</w:t>
+      </w:r>
+    </w:p>
+    <w:p>
+      <w:pPr>
+        <w:pStyle w:val="BodyText"/>
+      </w:pPr>
+      <w:r>
+        <w:t xml:space="preserve">Work in the case study of this thesis further suggests that</w:t>
+      </w:r>
+      <w:r>
+        <w:t xml:space="preserve"> </w:t>
+      </w:r>
+      <w:r>
+        <w:rPr>
+          <w:i/>
+          <w:iCs/>
+        </w:rPr>
+        <w:t xml:space="preserve">more</w:t>
+      </w:r>
+      <w:r>
+        <w:t xml:space="preserve"> </w:t>
+      </w:r>
+      <w:r>
+        <w:t xml:space="preserve">annotation work may be required than is used for current projects, as it</w:t>
+      </w:r>
+      <w:r>
+        <w:t xml:space="preserve"> </w:t>
+      </w:r>
+      <w:r>
+        <w:t xml:space="preserve">requires a focus on the development of an annotation instrument prior to</w:t>
+      </w:r>
+      <w:r>
+        <w:t xml:space="preserve"> </w:t>
+      </w:r>
+      <w:r>
+        <w:t xml:space="preserve">primary data collection phases, pre-studies to estimate the required</w:t>
+      </w:r>
+      <w:r>
+        <w:t xml:space="preserve"> </w:t>
+      </w:r>
+      <w:r>
+        <w:t xml:space="preserve">number of annotators, and accounting for possible variance in</w:t>
+      </w:r>
+      <w:r>
+        <w:t xml:space="preserve"> </w:t>
+      </w:r>
+      <w:r>
+        <w:t xml:space="preserve">perspectives. For high-stakes use-cases, such as applications in</w:t>
+      </w:r>
+      <w:r>
+        <w:t xml:space="preserve"> </w:t>
+      </w:r>
+      <w:r>
+        <w:t xml:space="preserve">government or healthcare, we may wish to have data independently</w:t>
+      </w:r>
+      <w:r>
+        <w:t xml:space="preserve"> </w:t>
+      </w:r>
+      <w:r>
+        <w:t xml:space="preserve">examined prior to its certification for use, similarly to how some</w:t>
+      </w:r>
+      <w:r>
+        <w:t xml:space="preserve"> </w:t>
+      </w:r>
+      <w:r>
+        <w:t xml:space="preserve">scholars recommend external examination of AI models prior to deployment</w:t>
+      </w:r>
+      <w:r>
+        <w:t xml:space="preserve"> </w:t>
+      </w:r>
+      <w:r>
+        <w:t xml:space="preserve">(Garrett &amp; Rudin, 2024)</w:t>
+      </w:r>
+      <w:r>
+        <w:t xml:space="preserve">, which may in turn require further iterations of</w:t>
+      </w:r>
+      <w:r>
+        <w:t xml:space="preserve"> </w:t>
+      </w:r>
+      <w:r>
+        <w:t xml:space="preserve">data collection.</w:t>
+      </w:r>
+    </w:p>
+    <w:bookmarkEnd w:id="52"/>
+    <w:bookmarkEnd w:id="53"/>
+    <w:bookmarkStart w:id="57" w:name="reporting-challenges"/>
+    <w:p>
+      <w:pPr>
+        <w:pStyle w:val="Heading2"/>
+      </w:pPr>
+      <w:r>
+        <w:t xml:space="preserve">Reporting challenges</w:t>
+      </w:r>
+    </w:p>
+    <w:bookmarkStart w:id="56" w:name="volume-and-synthesis"/>
     <w:p>
       <w:pPr>
         <w:pStyle w:val="Heading3"/>
       </w:pPr>
       <w:r>
-        <w:t xml:space="preserve">Contemporary Approaches to Academic publication</w:t>
+        <w:t xml:space="preserve">Volume and synthesis</w:t>
       </w:r>
     </w:p>
     <w:p>
@@ -3733,13 +3162,103 @@
         <w:pStyle w:val="FirstParagraph"/>
       </w:pPr>
       <w:r>
-        <w:t xml:space="preserve">OSF.io and github have become repositories for materials. Open Review</w:t>
-      </w:r>
-      <w:r>
-        <w:t xml:space="preserve"> </w:t>
-      </w:r>
-      <w:r>
-        <w:t xml:space="preserve">allows for peer reviews of works, as well as a trail of the reviews.</w:t>
+        <w:t xml:space="preserve">The ever increasing volume of published manuscripts on AI and related</w:t>
+      </w:r>
+      <w:r>
+        <w:t xml:space="preserve"> </w:t>
+      </w:r>
+      <w:r>
+        <w:t xml:space="preserve">topics</w:t>
+      </w:r>
+      <w:r>
+        <w:rPr>
+          <w:rStyle w:val="FootnoteReference"/>
+        </w:rPr>
+        <w:footnoteReference w:id="54"/>
+      </w:r>
+      <w:r>
+        <w:t xml:space="preserve"> </w:t>
+      </w:r>
+      <w:r>
+        <w:t xml:space="preserve">makes it impossible to stay abreast of the overall field:</w:t>
+      </w:r>
+      <w:r>
+        <w:t xml:space="preserve"> </w:t>
+      </w:r>
+      <w:r>
+        <w:t xml:space="preserve">10% of over 4 million publications indexed on the SCOPUS academic</w:t>
+      </w:r>
+      <w:r>
+        <w:t xml:space="preserve"> </w:t>
+      </w:r>
+      <w:r>
+        <w:t xml:space="preserve">database in 2024, up from around 7% in 2022, had terms related to AI in</w:t>
+      </w:r>
+      <w:r>
+        <w:t xml:space="preserve"> </w:t>
+      </w:r>
+      <w:r>
+        <w:t xml:space="preserve">their title, keywords or abstracts (see Appendix A). The number of</w:t>
+      </w:r>
+      <w:r>
+        <w:t xml:space="preserve"> </w:t>
+      </w:r>
+      <w:r>
+        <w:t xml:space="preserve">submitted manuscripts also increases year over year, with popular</w:t>
+      </w:r>
+      <w:r>
+        <w:t xml:space="preserve"> </w:t>
+      </w:r>
+      <w:r>
+        <w:t xml:space="preserve">conferences like NeurIPS receiving upwards of 12k submissions in</w:t>
+      </w:r>
+      <w:r>
+        <w:t xml:space="preserve"> </w:t>
+      </w:r>
+      <w:r>
+        <w:t xml:space="preserve">2023</w:t>
+      </w:r>
+      <w:r>
+        <w:rPr>
+          <w:rStyle w:val="FootnoteReference"/>
+        </w:rPr>
+        <w:footnoteReference w:id="55"/>
+      </w:r>
+      <w:r>
+        <w:t xml:space="preserve">. This makes it more and more difficult to find reviewers, and</w:t>
+      </w:r>
+      <w:r>
+        <w:t xml:space="preserve"> </w:t>
+      </w:r>
+      <w:r>
+        <w:t xml:space="preserve">by extension to monitor the overall quality of the field</w:t>
+      </w:r>
+      <w:r>
+        <w:t xml:space="preserve"> </w:t>
+      </w:r>
+      <w:r>
+        <w:t xml:space="preserve">(Zhang et al., 2022)</w:t>
+      </w:r>
+      <w:r>
+        <w:t xml:space="preserve">.</w:t>
+      </w:r>
+      <w:r>
+        <w:t xml:space="preserve"> </w:t>
+      </w:r>
+      <w:r>
+        <w:t xml:space="preserve">These figures do not include preprints posted on servers like arXiv,</w:t>
+      </w:r>
+      <w:r>
+        <w:t xml:space="preserve"> </w:t>
+      </w:r>
+      <w:r>
+        <w:t xml:space="preserve">which show over 42k works with AI related terms in the abstract for</w:t>
+      </w:r>
+      <w:r>
+        <w:t xml:space="preserve"> </w:t>
+      </w:r>
+      <w:r>
+        <w:t xml:space="preserve">2024, more than doubling the about 17.5k posts in 2019.</w:t>
       </w:r>
     </w:p>
     <w:p>
@@ -3747,29 +3266,849 @@
         <w:pStyle w:val="BodyText"/>
       </w:pPr>
       <w:r>
-        <w:t xml:space="preserve">Living systematic reviews are useful for rapidly evolving fields.</w:t>
-      </w:r>
-      <w:r>
-        <w:t xml:space="preserve"> </w:t>
-      </w:r>
-      <w:r>
-        <w:t xml:space="preserve">Notably, works are appearing that aim to develop AI tools to assist in</w:t>
-      </w:r>
-      <w:r>
-        <w:t xml:space="preserve"> </w:t>
-      </w:r>
-      <w:r>
-        <w:t xml:space="preserve">the writing of such reviews by assisting with screening [].</w:t>
+        <w:t xml:space="preserve">Receiving declining attention are theses. Components currently largely</w:t>
+      </w:r>
+      <w:r>
+        <w:t xml:space="preserve"> </w:t>
+      </w:r>
+      <w:r>
+        <w:t xml:space="preserve">absent are peer-reviews (although open review tries to address this) and</w:t>
+      </w:r>
+      <w:r>
+        <w:t xml:space="preserve"> </w:t>
+      </w:r>
+      <w:r>
+        <w:t xml:space="preserve">rejected manuscripts - many of which get resubmitted [citation].</w:t>
+      </w:r>
+      <w:r>
+        <w:t xml:space="preserve"> </w:t>
+      </w:r>
+      <w:r>
+        <w:t xml:space="preserve">Partially absent are teaching materials, conference materials, e.g.</w:t>
+      </w:r>
+      <w:r>
+        <w:t xml:space="preserve"> </w:t>
+      </w:r>
+      <w:r>
+        <w:t xml:space="preserve">posters, slides, and recordings of talks etc. Importantly, code scripts</w:t>
+      </w:r>
+      <w:r>
+        <w:t xml:space="preserve"> </w:t>
+      </w:r>
+      <w:r>
+        <w:t xml:space="preserve">and/or notebooks, various forms of data, parameters and settings, and</w:t>
+      </w:r>
+      <w:r>
+        <w:t xml:space="preserve"> </w:t>
+      </w:r>
+      <w:r>
+        <w:t xml:space="preserve">the actual model(s) produced are often absent. This also doesn’t include</w:t>
+      </w:r>
+      <w:r>
+        <w:t xml:space="preserve"> </w:t>
+      </w:r>
+      <w:r>
+        <w:t xml:space="preserve">replications, which have been shown to be useful in other fields. Only</w:t>
+      </w:r>
+      <w:r>
+        <w:t xml:space="preserve"> </w:t>
+      </w:r>
+      <w:r>
+        <w:t xml:space="preserve">recently are there readily available guidelines to more completely</w:t>
+      </w:r>
+      <w:r>
+        <w:t xml:space="preserve"> </w:t>
+      </w:r>
+      <w:r>
+        <w:t xml:space="preserve">report key information: data/model | sheets / cards,</w:t>
+      </w:r>
+      <w:r>
+        <w:t xml:space="preserve"> </w:t>
+      </w:r>
+      <w:r>
+        <w:t xml:space="preserve">(Geiger et al., 2021)</w:t>
+      </w:r>
+      <w:r>
+        <w:t xml:space="preserve">.</w:t>
+      </w:r>
+    </w:p>
+    <w:p>
+      <w:pPr>
+        <w:pStyle w:val="BodyText"/>
+      </w:pPr>
+      <w:r>
+        <w:t xml:space="preserve">Many of the outputs of academic work would benefit from some sort of</w:t>
+      </w:r>
+      <w:r>
+        <w:t xml:space="preserve"> </w:t>
+      </w:r>
+      <w:r>
+        <w:t xml:space="preserve">maintenance. i.e. we must treat academic insights like software</w:t>
+      </w:r>
+      <w:r>
+        <w:t xml:space="preserve"> </w:t>
+      </w:r>
+      <w:r>
+        <w:t xml:space="preserve">artifacts, with management and possibly updates.</w:t>
+      </w:r>
+    </w:p>
+    <w:p>
+      <w:pPr>
+        <w:pStyle w:val="BodyText"/>
+      </w:pPr>
+      <w:r>
+        <w:t xml:space="preserve">Reviewer quality, and the difficulty in finding reviewers.</w:t>
       </w:r>
     </w:p>
     <w:bookmarkEnd w:id="56"/>
     <w:bookmarkEnd w:id="57"/>
-    <w:bookmarkStart w:id="58" w:name="concluding-call-to-action"/>
+    <w:bookmarkStart w:id="63" w:name="a-contemporary-field"/>
     <w:p>
       <w:pPr>
         <w:pStyle w:val="Heading2"/>
       </w:pPr>
       <w:r>
+        <w:t xml:space="preserve">A contemporary field</w:t>
+      </w:r>
+    </w:p>
+    <w:bookmarkStart w:id="58" w:name="ai-metrics-should-be-a-field"/>
+    <w:p>
+      <w:pPr>
+        <w:pStyle w:val="Heading3"/>
+      </w:pPr>
+      <w:r>
+        <w:t xml:space="preserve">AI Metrics should be a field</w:t>
+      </w:r>
+    </w:p>
+    <w:p>
+      <w:pPr>
+        <w:pStyle w:val="FirstParagraph"/>
+      </w:pPr>
+      <w:r>
+        <w:t xml:space="preserve">Data used for training and evaluation of models is of central</w:t>
+      </w:r>
+      <w:r>
+        <w:t xml:space="preserve"> </w:t>
+      </w:r>
+      <w:r>
+        <w:t xml:space="preserve">importance. Solutions to problems in both training and evaluation data</w:t>
+      </w:r>
+      <w:r>
+        <w:t xml:space="preserve"> </w:t>
+      </w:r>
+      <w:r>
+        <w:t xml:space="preserve">collection require deliberate study for standards to improve and</w:t>
+      </w:r>
+      <w:r>
+        <w:t xml:space="preserve"> </w:t>
+      </w:r>
+      <w:r>
+        <w:t xml:space="preserve">disseminate. In other words, beyond the implementation of currently</w:t>
+      </w:r>
+      <w:r>
+        <w:t xml:space="preserve"> </w:t>
+      </w:r>
+      <w:r>
+        <w:t xml:space="preserve">thought best practices, is the requirement that the best practices be</w:t>
+      </w:r>
+      <w:r>
+        <w:t xml:space="preserve"> </w:t>
+      </w:r>
+      <w:r>
+        <w:t xml:space="preserve">improved along with demands, and knowledge of them disseminated such</w:t>
+      </w:r>
+      <w:r>
+        <w:t xml:space="preserve"> </w:t>
+      </w:r>
+      <w:r>
+        <w:t xml:space="preserve">that general practice is affected.</w:t>
+      </w:r>
+    </w:p>
+    <w:p>
+      <w:pPr>
+        <w:pStyle w:val="BodyText"/>
+      </w:pPr>
+      <w:r>
+        <w:t xml:space="preserve">As it stands, there is no central field of study for this topic, despite</w:t>
+      </w:r>
+      <w:r>
+        <w:t xml:space="preserve"> </w:t>
+      </w:r>
+      <w:r>
+        <w:t xml:space="preserve">its central importance to all AI-related fields. Other disciplines</w:t>
+      </w:r>
+      <w:r>
+        <w:t xml:space="preserve"> </w:t>
+      </w:r>
+      <w:r>
+        <w:t xml:space="preserve">(psychology, economics, software engineering) have entire fields</w:t>
+      </w:r>
+      <w:r>
+        <w:t xml:space="preserve"> </w:t>
+      </w:r>
+      <w:r>
+        <w:t xml:space="preserve">dedicated to the design, collection, analysis, and reporting of data</w:t>
+      </w:r>
+      <w:r>
+        <w:t xml:space="preserve"> </w:t>
+      </w:r>
+      <w:r>
+        <w:t xml:space="preserve">that involves human behavior (psychometrics, econometrics, software</w:t>
+      </w:r>
+      <w:r>
+        <w:t xml:space="preserve"> </w:t>
+      </w:r>
+      <w:r>
+        <w:t xml:space="preserve">testing). Although datasets that become</w:t>
+      </w:r>
+      <w:r>
+        <w:t xml:space="preserve"> </w:t>
+      </w:r>
+      <w:r>
+        <w:t xml:space="preserve">‘load bearing’</w:t>
+      </w:r>
+      <w:r>
+        <w:t xml:space="preserve"> </w:t>
+      </w:r>
+      <w:r>
+        <w:t xml:space="preserve">are frequently</w:t>
+      </w:r>
+      <w:r>
+        <w:t xml:space="preserve"> </w:t>
+      </w:r>
+      <w:r>
+        <w:t xml:space="preserve">cited e.g. Imagenet, AI Metrics itself is not a central focus at the</w:t>
+      </w:r>
+      <w:r>
+        <w:t xml:space="preserve"> </w:t>
+      </w:r>
+      <w:r>
+        <w:t xml:space="preserve">most highly cited academic publication venues, nor is there a focused</w:t>
+      </w:r>
+      <w:r>
+        <w:t xml:space="preserve"> </w:t>
+      </w:r>
+      <w:r>
+        <w:t xml:space="preserve">publication venue or conference. Thus, crucial topics remain</w:t>
+      </w:r>
+      <w:r>
+        <w:t xml:space="preserve"> </w:t>
+      </w:r>
+      <w:r>
+        <w:t xml:space="preserve">under-resourced and under-researched.</w:t>
+      </w:r>
+    </w:p>
+    <w:bookmarkEnd w:id="58"/>
+    <w:bookmarkStart w:id="61" w:name="Xb21c0cd62fdc380f1e78a1289b7d4aa3997b6d1"/>
+    <w:p>
+      <w:pPr>
+        <w:pStyle w:val="Heading3"/>
+      </w:pPr>
+      <w:r>
+        <w:t xml:space="preserve">Collaboration to address data requirement challenges</w:t>
+      </w:r>
+    </w:p>
+    <w:p>
+      <w:pPr>
+        <w:pStyle w:val="FirstParagraph"/>
+      </w:pPr>
+      <w:r>
+        <w:t xml:space="preserve">The human labor responsible for the collection, curation, and eventual</w:t>
+      </w:r>
+      <w:r>
+        <w:t xml:space="preserve"> </w:t>
+      </w:r>
+      <w:r>
+        <w:t xml:space="preserve">annotation of training data in addition to the training of the model</w:t>
+      </w:r>
+      <w:r>
+        <w:t xml:space="preserve"> </w:t>
+      </w:r>
+      <w:r>
+        <w:t xml:space="preserve">(including researchers, engineers, and managers, but not data center</w:t>
+      </w:r>
+      <w:r>
+        <w:t xml:space="preserve"> </w:t>
+      </w:r>
+      <w:r>
+        <w:t xml:space="preserve">employees and operations staff) is estimated at 29%-49% of the overall</w:t>
+      </w:r>
+      <w:r>
+        <w:t xml:space="preserve"> </w:t>
+      </w:r>
+      <w:r>
+        <w:t xml:space="preserve">cost, which already amounts to tens of millions for frontier models</w:t>
+      </w:r>
+      <w:r>
+        <w:t xml:space="preserve"> </w:t>
+      </w:r>
+      <w:r>
+        <w:t xml:space="preserve">(Cottier et al., 2024)</w:t>
+      </w:r>
+      <w:r>
+        <w:t xml:space="preserve">. Thus, a key challenge to implementing better</w:t>
+      </w:r>
+      <w:r>
+        <w:t xml:space="preserve"> </w:t>
+      </w:r>
+      <w:r>
+        <w:t xml:space="preserve">practices involves providing labor both in terms of the scientific work</w:t>
+      </w:r>
+      <w:r>
+        <w:t xml:space="preserve"> </w:t>
+      </w:r>
+      <w:r>
+        <w:t xml:space="preserve">necessary to design data collection and annotation processes, but also</w:t>
+      </w:r>
+      <w:r>
+        <w:t xml:space="preserve"> </w:t>
+      </w:r>
+      <w:r>
+        <w:t xml:space="preserve">to provide the annotations themselves.</w:t>
+      </w:r>
+    </w:p>
+    <w:p>
+      <w:pPr>
+        <w:pStyle w:val="BodyText"/>
+      </w:pPr>
+      <w:r>
+        <w:t xml:space="preserve">One approach to both gathering the necessary training data at scale as</w:t>
+      </w:r>
+      <w:r>
+        <w:t xml:space="preserve"> </w:t>
+      </w:r>
+      <w:r>
+        <w:t xml:space="preserve">well as the labels or annotations have been shown in collaborations</w:t>
+      </w:r>
+      <w:r>
+        <w:t xml:space="preserve"> </w:t>
+      </w:r>
+      <w:r>
+        <w:t xml:space="preserve">between scientists and the general public. Online platforms host and</w:t>
+      </w:r>
+      <w:r>
+        <w:t xml:space="preserve"> </w:t>
+      </w:r>
+      <w:r>
+        <w:t xml:space="preserve">facilitate the creation of various resources, ranging from media and</w:t>
+      </w:r>
+      <w:r>
+        <w:t xml:space="preserve"> </w:t>
+      </w:r>
+      <w:r>
+        <w:t xml:space="preserve">other forms of data, labels and annotation projects, as well as forums</w:t>
+      </w:r>
+      <w:r>
+        <w:t xml:space="preserve"> </w:t>
+      </w:r>
+      <w:r>
+        <w:t xml:space="preserve">for discussion. For example inaturalist.org is an online community with</w:t>
+      </w:r>
+      <w:r>
+        <w:t xml:space="preserve"> </w:t>
+      </w:r>
+      <w:r>
+        <w:t xml:space="preserve">over 8 million users who make contributions in the form of images taken</w:t>
+      </w:r>
+      <w:r>
+        <w:t xml:space="preserve"> </w:t>
+      </w:r>
+      <w:r>
+        <w:t xml:space="preserve">on their smartphones, and/or labels of the species in the images</w:t>
+      </w:r>
+      <w:r>
+        <w:t xml:space="preserve"> </w:t>
+      </w:r>
+      <w:r>
+        <w:t xml:space="preserve">(Van Horn et al., 2018)</w:t>
+      </w:r>
+      <w:r>
+        <w:t xml:space="preserve">. Zooniverse.org is an online community of over</w:t>
+      </w:r>
+      <w:r>
+        <w:t xml:space="preserve"> </w:t>
+      </w:r>
+      <w:r>
+        <w:t xml:space="preserve">2.8M users that hosts projects defined by scientists to gather labels</w:t>
+      </w:r>
+      <w:r>
+        <w:t xml:space="preserve"> </w:t>
+      </w:r>
+      <w:r>
+        <w:t xml:space="preserve">from non-scientists</w:t>
+      </w:r>
+      <w:r>
+        <w:t xml:space="preserve"> </w:t>
+      </w:r>
+      <w:r>
+        <w:t xml:space="preserve">(Fortson et al., 2012)</w:t>
+      </w:r>
+      <w:r>
+        <w:t xml:space="preserve">. A third example is</w:t>
+      </w:r>
+      <w:r>
+        <w:t xml:space="preserve"> </w:t>
+      </w:r>
+      <w:r>
+        <w:t xml:space="preserve">commonvoice.mozilla.org/en, which is a large dataset of speech</w:t>
+      </w:r>
+      <w:r>
+        <w:t xml:space="preserve"> </w:t>
+      </w:r>
+      <w:r>
+        <w:t xml:space="preserve">transcription in 76 languages, provided by approximately 150k</w:t>
+      </w:r>
+      <w:r>
+        <w:t xml:space="preserve"> </w:t>
+      </w:r>
+      <w:r>
+        <w:t xml:space="preserve">participants</w:t>
+      </w:r>
+      <w:r>
+        <w:t xml:space="preserve"> </w:t>
+      </w:r>
+      <w:r>
+        <w:t xml:space="preserve">(Ardila et al., 2020)</w:t>
+      </w:r>
+      <w:r>
+        <w:t xml:space="preserve">. People are willing to even</w:t>
+      </w:r>
+      <w:r>
+        <w:t xml:space="preserve"> </w:t>
+      </w:r>
+      <w:r>
+        <w:t xml:space="preserve">share de-identified medical data as long as they are given agency over</w:t>
+      </w:r>
+      <w:r>
+        <w:t xml:space="preserve"> </w:t>
+      </w:r>
+      <w:r>
+        <w:t xml:space="preserve">it</w:t>
+      </w:r>
+      <w:r>
+        <w:t xml:space="preserve"> </w:t>
+      </w:r>
+      <w:r>
+        <w:t xml:space="preserve">(Liang et al., 2022)</w:t>
+      </w:r>
+      <w:r>
+        <w:t xml:space="preserve">. This approach simultaneously allows for the</w:t>
+      </w:r>
+      <w:r>
+        <w:t xml:space="preserve"> </w:t>
+      </w:r>
+      <w:r>
+        <w:t xml:space="preserve">contribution of diverse media for annotation, labor needed to annotate</w:t>
+      </w:r>
+      <w:r>
+        <w:t xml:space="preserve"> </w:t>
+      </w:r>
+      <w:r>
+        <w:t xml:space="preserve">them.</w:t>
+      </w:r>
+    </w:p>
+    <w:p>
+      <w:pPr>
+        <w:pStyle w:val="BodyText"/>
+      </w:pPr>
+      <w:r>
+        <w:t xml:space="preserve">Another similarly scalable infrastructure for dataset creation within</w:t>
+      </w:r>
+      <w:r>
+        <w:t xml:space="preserve"> </w:t>
+      </w:r>
+      <w:r>
+        <w:t xml:space="preserve">academia might be possible by adapting an academic publication format</w:t>
+      </w:r>
+      <w:r>
+        <w:t xml:space="preserve"> </w:t>
+      </w:r>
+      <w:r>
+        <w:t xml:space="preserve">called the Registered Report</w:t>
+      </w:r>
+      <w:r>
+        <w:t xml:space="preserve"> </w:t>
+      </w:r>
+      <w:r>
+        <w:t xml:space="preserve">(Chambers, 2013)</w:t>
+      </w:r>
+      <w:r>
+        <w:t xml:space="preserve">. Initially</w:t>
+      </w:r>
+      <w:r>
+        <w:t xml:space="preserve"> </w:t>
+      </w:r>
+      <w:r>
+        <w:t xml:space="preserve">designed to compensate for editorial decisions being made based on the</w:t>
+      </w:r>
+      <w:r>
+        <w:t xml:space="preserve"> </w:t>
+      </w:r>
+      <w:r>
+        <w:t xml:space="preserve">results, rather than the quality of the methods. In many fields, aspects</w:t>
+      </w:r>
+      <w:r>
+        <w:t xml:space="preserve"> </w:t>
+      </w:r>
+      <w:r>
+        <w:t xml:space="preserve">of the data collection design, as well as the design of analysis and</w:t>
+      </w:r>
+      <w:r>
+        <w:t xml:space="preserve"> </w:t>
+      </w:r>
+      <w:r>
+        <w:t xml:space="preserve">prediction of results occur</w:t>
+      </w:r>
+      <w:r>
+        <w:t xml:space="preserve"> </w:t>
+      </w:r>
+      <w:r>
+        <w:rPr>
+          <w:i/>
+          <w:iCs/>
+        </w:rPr>
+        <w:t xml:space="preserve">a-priori</w:t>
+      </w:r>
+      <w:r>
+        <w:t xml:space="preserve">, in principle not to bias</w:t>
+      </w:r>
+      <w:r>
+        <w:t xml:space="preserve"> </w:t>
+      </w:r>
+      <w:r>
+        <w:t xml:space="preserve">interpretation of results. In a Registered Report, researchers submit a</w:t>
+      </w:r>
+      <w:r>
+        <w:t xml:space="preserve"> </w:t>
+      </w:r>
+      <w:r>
+        <w:t xml:space="preserve">manuscript that includes information relevant to how the study will be</w:t>
+      </w:r>
+      <w:r>
+        <w:t xml:space="preserve"> </w:t>
+      </w:r>
+      <w:r>
+        <w:t xml:space="preserve">conducted, including motivation of the work (i.e. introduction), details</w:t>
+      </w:r>
+      <w:r>
+        <w:t xml:space="preserve"> </w:t>
+      </w:r>
+      <w:r>
+        <w:t xml:space="preserve">of data collection processes, as well as analyses. Typical review stages</w:t>
+      </w:r>
+      <w:r>
+        <w:t xml:space="preserve"> </w:t>
+      </w:r>
+      <w:r>
+        <w:t xml:space="preserve">apply, i.e. suggestions for revisions or rejections, or the manuscript</w:t>
+      </w:r>
+      <w:r>
+        <w:t xml:space="preserve"> </w:t>
+      </w:r>
+      <w:r>
+        <w:t xml:space="preserve">may receive an</w:t>
+      </w:r>
+      <w:r>
+        <w:t xml:space="preserve"> </w:t>
+      </w:r>
+      <w:r>
+        <w:rPr>
+          <w:i/>
+          <w:iCs/>
+        </w:rPr>
+        <w:t xml:space="preserve">in-principle acceptance</w:t>
+      </w:r>
+      <w:r>
+        <w:t xml:space="preserve">, whereby reviewers and editor</w:t>
+      </w:r>
+      <w:r>
+        <w:t xml:space="preserve"> </w:t>
+      </w:r>
+      <w:r>
+        <w:t xml:space="preserve">agree to a publication should the methods used in the manuscript either</w:t>
+      </w:r>
+      <w:r>
+        <w:t xml:space="preserve"> </w:t>
+      </w:r>
+      <w:r>
+        <w:t xml:space="preserve">follow closely the in-principle accepted version, or appropriate</w:t>
+      </w:r>
+      <w:r>
+        <w:t xml:space="preserve"> </w:t>
+      </w:r>
+      <w:r>
+        <w:t xml:space="preserve">justifications be made for any changes that may have occurred. Thus</w:t>
+      </w:r>
+      <w:r>
+        <w:t xml:space="preserve"> </w:t>
+      </w:r>
+      <w:r>
+        <w:t xml:space="preserve">acceptance of publications is made based on the strength of the methods,</w:t>
+      </w:r>
+      <w:r>
+        <w:t xml:space="preserve"> </w:t>
+      </w:r>
+      <w:r>
+        <w:t xml:space="preserve">which also are strengthened by a peer-review process prior to data</w:t>
+      </w:r>
+      <w:r>
+        <w:t xml:space="preserve"> </w:t>
+      </w:r>
+      <w:r>
+        <w:t xml:space="preserve">collection.</w:t>
+      </w:r>
+    </w:p>
+    <w:p>
+      <w:pPr>
+        <w:pStyle w:val="BodyText"/>
+      </w:pPr>
+      <w:r>
+        <w:t xml:space="preserve">The Registered-Report format is exceptionally well-suited to the</w:t>
+      </w:r>
+      <w:r>
+        <w:t xml:space="preserve"> </w:t>
+      </w:r>
+      <w:r>
+        <w:t xml:space="preserve">collection of datasets intended for AI training and/or evaluation.</w:t>
+      </w:r>
+      <w:r>
+        <w:t xml:space="preserve"> </w:t>
+      </w:r>
+      <w:r>
+        <w:t xml:space="preserve">Firstly, they allow for peer-review prior to collection, whereby a panel</w:t>
+      </w:r>
+      <w:r>
+        <w:t xml:space="preserve"> </w:t>
+      </w:r>
+      <w:r>
+        <w:t xml:space="preserve">of experts will provide critiques that will either strengthen the</w:t>
+      </w:r>
+      <w:r>
+        <w:t xml:space="preserve"> </w:t>
+      </w:r>
+      <w:r>
+        <w:t xml:space="preserve">eventual design, or reject it in favor of publishing other stronger</w:t>
+      </w:r>
+      <w:r>
+        <w:t xml:space="preserve"> </w:t>
+      </w:r>
+      <w:r>
+        <w:t xml:space="preserve">designs. Given the scope and resources needed to collect AI datasets,</w:t>
+      </w:r>
+      <w:r>
+        <w:t xml:space="preserve"> </w:t>
+      </w:r>
+      <w:r>
+        <w:t xml:space="preserve">this format could be adapted such that it is published in its entirety</w:t>
+      </w:r>
+      <w:r>
+        <w:t xml:space="preserve"> </w:t>
+      </w:r>
+      <w:r>
+        <w:t xml:space="preserve">prior to data collection. This may thus allow for a more public critique</w:t>
+      </w:r>
+      <w:r>
+        <w:t xml:space="preserve"> </w:t>
+      </w:r>
+      <w:r>
+        <w:t xml:space="preserve">of the design prior to paying the resource cost of collection, and</w:t>
+      </w:r>
+      <w:r>
+        <w:t xml:space="preserve"> </w:t>
+      </w:r>
+      <w:r>
+        <w:t xml:space="preserve">further allow for the submissions of responses in the form of data that</w:t>
+      </w:r>
+      <w:r>
+        <w:t xml:space="preserve"> </w:t>
+      </w:r>
+      <w:r>
+        <w:t xml:space="preserve">conforms to the design in the published manuscript in a decentralized</w:t>
+      </w:r>
+      <w:r>
+        <w:t xml:space="preserve"> </w:t>
+      </w:r>
+      <w:r>
+        <w:t xml:space="preserve">fashion, from multiple stakeholders, thus reducing the bias from any</w:t>
+      </w:r>
+      <w:r>
+        <w:t xml:space="preserve"> </w:t>
+      </w:r>
+      <w:r>
+        <w:t xml:space="preserve">single data collection point and allowing for the sharing of financial</w:t>
+      </w:r>
+      <w:r>
+        <w:t xml:space="preserve"> </w:t>
+      </w:r>
+      <w:r>
+        <w:t xml:space="preserve">and other resource burdens. As online platforms focused on different</w:t>
+      </w:r>
+      <w:r>
+        <w:t xml:space="preserve"> </w:t>
+      </w:r>
+      <w:r>
+        <w:t xml:space="preserve">topics proliferate, they may be attached to approved data collection</w:t>
+      </w:r>
+      <w:r>
+        <w:t xml:space="preserve"> </w:t>
+      </w:r>
+      <w:r>
+        <w:t xml:space="preserve">protocols.</w:t>
+      </w:r>
+    </w:p>
+    <w:p>
+      <w:pPr>
+        <w:pStyle w:val="BodyText"/>
+      </w:pPr>
+      <w:r>
+        <w:t xml:space="preserve">A further approach to contributing more scientific labor involves</w:t>
+      </w:r>
+      <w:r>
+        <w:t xml:space="preserve"> </w:t>
+      </w:r>
+      <w:r>
+        <w:t xml:space="preserve">undergraduate bachelor and masters students. CREP is a crowdsourced</w:t>
+      </w:r>
+      <w:r>
+        <w:t xml:space="preserve"> </w:t>
+      </w:r>
+      <w:r>
+        <w:t xml:space="preserve">initiative where undergraduate students, under faculty supervision,</w:t>
+      </w:r>
+      <w:r>
+        <w:t xml:space="preserve"> </w:t>
+      </w:r>
+      <w:r>
+        <w:t xml:space="preserve">replicate high-impact psychology studies, thus allowing for direct</w:t>
+      </w:r>
+      <w:r>
+        <w:t xml:space="preserve"> </w:t>
+      </w:r>
+      <w:r>
+        <w:t xml:space="preserve">instruction of students while provided needed replications of pivotal</w:t>
+      </w:r>
+      <w:r>
+        <w:t xml:space="preserve"> </w:t>
+      </w:r>
+      <w:r>
+        <w:t xml:space="preserve">studies</w:t>
+      </w:r>
+      <w:r>
+        <w:t xml:space="preserve"> </w:t>
+      </w:r>
+      <w:r>
+        <w:rPr>
+          <w:rStyle w:val="FootnoteReference"/>
+        </w:rPr>
+        <w:footnoteReference w:id="59"/>
+      </w:r>
+      <w:r>
+        <w:t xml:space="preserve">. These replications are pre-registered, and may be</w:t>
+      </w:r>
+      <w:r>
+        <w:t xml:space="preserve"> </w:t>
+      </w:r>
+      <w:r>
+        <w:t xml:space="preserve">published. For instance, a meta-analysis of nine student-led</w:t>
+      </w:r>
+      <w:r>
+        <w:t xml:space="preserve"> </w:t>
+      </w:r>
+      <w:r>
+        <w:t xml:space="preserve">replications of the</w:t>
+      </w:r>
+      <w:r>
+        <w:t xml:space="preserve"> </w:t>
+      </w:r>
+      <w:r>
+        <w:t xml:space="preserve">“red-romance effect”</w:t>
+      </w:r>
+      <w:r>
+        <w:t xml:space="preserve"> </w:t>
+      </w:r>
+      <w:r>
+        <w:t xml:space="preserve">found no significant effect</w:t>
+      </w:r>
+      <w:r>
+        <w:t xml:space="preserve"> </w:t>
+      </w:r>
+      <w:r>
+        <w:t xml:space="preserve">(Wagge et al., 2019)</w:t>
+      </w:r>
+      <w:r>
+        <w:t xml:space="preserve">, thus functioning both to instruct students</w:t>
+      </w:r>
+      <w:r>
+        <w:t xml:space="preserve"> </w:t>
+      </w:r>
+      <w:r>
+        <w:t xml:space="preserve">and contribute to the scientific record. Similar approaches can be taken</w:t>
+      </w:r>
+      <w:r>
+        <w:t xml:space="preserve"> </w:t>
+      </w:r>
+      <w:r>
+        <w:t xml:space="preserve">towards annotating data, with students replicating registered data</w:t>
+      </w:r>
+      <w:r>
+        <w:t xml:space="preserve"> </w:t>
+      </w:r>
+      <w:r>
+        <w:t xml:space="preserve">collection protocols, or supplying the annotations themselves.</w:t>
+      </w:r>
+    </w:p>
+    <w:bookmarkEnd w:id="61"/>
+    <w:bookmarkStart w:id="62" w:name="X4b0eee887413d29e4055ea0a09bb576f31c26e5"/>
+    <w:p>
+      <w:pPr>
+        <w:pStyle w:val="Heading3"/>
+      </w:pPr>
+      <w:r>
+        <w:t xml:space="preserve">Contemporary Approaches to Academic publication</w:t>
+      </w:r>
+    </w:p>
+    <w:p>
+      <w:pPr>
+        <w:pStyle w:val="FirstParagraph"/>
+      </w:pPr>
+      <w:r>
+        <w:t xml:space="preserve">OSF.io and github have become repositories for materials. Open Review</w:t>
+      </w:r>
+      <w:r>
+        <w:t xml:space="preserve"> </w:t>
+      </w:r>
+      <w:r>
+        <w:t xml:space="preserve">allows for peer reviews of works, as well as a trail of the reviews.</w:t>
+      </w:r>
+    </w:p>
+    <w:p>
+      <w:pPr>
+        <w:pStyle w:val="BodyText"/>
+      </w:pPr>
+      <w:r>
+        <w:t xml:space="preserve">Living systematic reviews are useful for rapidly evolving fields.</w:t>
+      </w:r>
+      <w:r>
+        <w:t xml:space="preserve"> </w:t>
+      </w:r>
+      <w:r>
+        <w:t xml:space="preserve">Notably, works are appearing that aim to develop AI tools to assist in</w:t>
+      </w:r>
+      <w:r>
+        <w:t xml:space="preserve"> </w:t>
+      </w:r>
+      <w:r>
+        <w:t xml:space="preserve">the writing of such reviews by assisting with screening [].</w:t>
+      </w:r>
+    </w:p>
+    <w:bookmarkEnd w:id="62"/>
+    <w:bookmarkEnd w:id="63"/>
+    <w:bookmarkStart w:id="64" w:name="concluding-call-to-action"/>
+    <w:p>
+      <w:pPr>
+        <w:pStyle w:val="Heading2"/>
+      </w:pPr>
+      <w:r>
         <w:t xml:space="preserve">Concluding Call to Action</w:t>
       </w:r>
     </w:p>
@@ -3849,8 +4188,8 @@
         <w:t xml:space="preserve">create useful datasets, we also require resources to maintain them.</w:t>
       </w:r>
     </w:p>
-    <w:bookmarkEnd w:id="58"/>
-    <w:bookmarkStart w:id="116" w:name="sec-appendix"/>
+    <w:bookmarkEnd w:id="64"/>
+    <w:bookmarkStart w:id="127" w:name="sec-appendix"/>
     <w:p>
       <w:pPr>
         <w:pStyle w:val="Heading1"/>
@@ -3859,7 +4198,7 @@
         <w:t xml:space="preserve">Appendix</w:t>
       </w:r>
     </w:p>
-    <w:bookmarkStart w:id="62" w:name="appendix-a-citation-trends-plot"/>
+    <w:bookmarkStart w:id="68" w:name="appendix-a-citation-trends-plot"/>
     <w:p>
       <w:pPr>
         <w:pStyle w:val="Heading2"/>
@@ -3877,18 +4216,18 @@
           <wp:inline>
             <wp:extent cx="5334000" cy="4267200"/>
             <wp:effectExtent b="0" l="0" r="0" t="0"/>
-            <wp:docPr descr="" title="" id="60" name="Picture"/>
+            <wp:docPr descr="" title="" id="66" name="Picture"/>
             <a:graphic>
               <a:graphicData uri="http://schemas.openxmlformats.org/drawingml/2006/picture">
                 <pic:pic>
                   <pic:nvPicPr>
-                    <pic:cNvPr descr="index_files/figure-docx/publication_plots-1.png" id="61" name="Picture"/>
+                    <pic:cNvPr descr="index_files/figure-docx/publication_plots-1.png" id="67" name="Picture"/>
                     <pic:cNvPicPr>
                       <a:picLocks noChangeArrowheads="1" noChangeAspect="1"/>
                     </pic:cNvPicPr>
                   </pic:nvPicPr>
                   <pic:blipFill>
-                    <a:blip r:embed="rId59"/>
+                    <a:blip r:embed="rId65"/>
                     <a:stretch>
                       <a:fillRect/>
                     </a:stretch>
@@ -3915,8 +4254,8 @@
         </w:drawing>
       </w:r>
     </w:p>
-    <w:bookmarkEnd w:id="62"/>
-    <w:bookmarkStart w:id="65" w:name="appendix-b-search-terms"/>
+    <w:bookmarkEnd w:id="68"/>
+    <w:bookmarkStart w:id="71" w:name="appendix-b-search-terms"/>
     <w:p>
       <w:pPr>
         <w:pStyle w:val="Heading2"/>
@@ -3925,7 +4264,7 @@
         <w:t xml:space="preserve">Appendix B: Search terms</w:t>
       </w:r>
     </w:p>
-    <w:bookmarkStart w:id="63" w:name="scopus"/>
+    <w:bookmarkStart w:id="69" w:name="scopus"/>
     <w:p>
       <w:pPr>
         <w:pStyle w:val="Heading3"/>
@@ -3986,8 +4325,8 @@
         <w:t xml:space="preserve">for overall publication records: PUBYEAR &gt; 1999 AND PUBYEAR &lt; 2027</w:t>
       </w:r>
     </w:p>
-    <w:bookmarkEnd w:id="63"/>
-    <w:bookmarkStart w:id="64" w:name="arxiv"/>
+    <w:bookmarkEnd w:id="69"/>
+    <w:bookmarkStart w:id="70" w:name="arxiv"/>
     <w:p>
       <w:pPr>
         <w:pStyle w:val="Heading3"/>
@@ -4042,9 +4381,9 @@
         <w:t xml:space="preserve">29,690 results in 2022 33,419 results in 2023 42,183 in 2024</w:t>
       </w:r>
     </w:p>
-    <w:bookmarkEnd w:id="64"/>
-    <w:bookmarkEnd w:id="65"/>
-    <w:bookmarkStart w:id="115" w:name="appendix-c-token-estimates"/>
+    <w:bookmarkEnd w:id="70"/>
+    <w:bookmarkEnd w:id="71"/>
+    <w:bookmarkStart w:id="126" w:name="appendix-c-token-estimates"/>
     <w:p>
       <w:pPr>
         <w:pStyle w:val="Heading2"/>
@@ -4088,18 +4427,18 @@
           <wp:inline>
             <wp:extent cx="5334000" cy="4267200"/>
             <wp:effectExtent b="0" l="0" r="0" t="0"/>
-            <wp:docPr descr="" title="" id="67" name="Picture"/>
+            <wp:docPr descr="" title="" id="73" name="Picture"/>
             <a:graphic>
               <a:graphicData uri="http://schemas.openxmlformats.org/drawingml/2006/picture">
                 <pic:pic>
                   <pic:nvPicPr>
-                    <pic:cNvPr descr="index_files/figure-docx/token_counts-1.png" id="68" name="Picture"/>
+                    <pic:cNvPr descr="index_files/figure-docx/token_counts-1.png" id="74" name="Picture"/>
                     <pic:cNvPicPr>
                       <a:picLocks noChangeArrowheads="1" noChangeAspect="1"/>
                     </pic:cNvPicPr>
                   </pic:nvPicPr>
                   <pic:blipFill>
-                    <a:blip r:embed="rId66"/>
+                    <a:blip r:embed="rId72"/>
                     <a:stretch>
                       <a:fillRect/>
                     </a:stretch>
@@ -5715,8 +6054,8 @@
         <w:t xml:space="preserve">books. 4.4T.</w:t>
       </w:r>
     </w:p>
-    <w:bookmarkStart w:id="114" w:name="refs"/>
-    <w:bookmarkStart w:id="69" w:name="ref-altmeyer2024position"/>
+    <w:bookmarkStart w:id="125" w:name="refs"/>
+    <w:bookmarkStart w:id="75" w:name="ref-altmeyer2024position"/>
     <w:p>
       <w:pPr>
         <w:pStyle w:val="Bibliography"/>
@@ -5738,8 +6077,8 @@
         <w:t xml:space="preserve">.</w:t>
       </w:r>
     </w:p>
-    <w:bookmarkEnd w:id="69"/>
-    <w:bookmarkStart w:id="70" w:name="ref-alzubaidi2023survey"/>
+    <w:bookmarkEnd w:id="75"/>
+    <w:bookmarkStart w:id="76" w:name="ref-alzubaidi2023survey"/>
     <w:p>
       <w:pPr>
         <w:pStyle w:val="Bibliography"/>
@@ -5774,8 +6113,8 @@
         <w:t xml:space="preserve">(1), 46.</w:t>
       </w:r>
     </w:p>
-    <w:bookmarkEnd w:id="70"/>
-    <w:bookmarkStart w:id="71" w:name="ref-anderson2022effect"/>
+    <w:bookmarkEnd w:id="76"/>
+    <w:bookmarkStart w:id="77" w:name="ref-anderson2022effect"/>
     <w:p>
       <w:pPr>
         <w:pStyle w:val="Bibliography"/>
@@ -5810,8 +6149,8 @@
         <w:t xml:space="preserve">(11), 2310–2322.</w:t>
       </w:r>
     </w:p>
-    <w:bookmarkEnd w:id="71"/>
-    <w:bookmarkStart w:id="73" w:name="ref-ardila-etal-2020-common"/>
+    <w:bookmarkEnd w:id="77"/>
+    <w:bookmarkStart w:id="79" w:name="ref-ardila-etal-2020-common"/>
     <w:p>
       <w:pPr>
         <w:pStyle w:val="Bibliography"/>
@@ -5838,7 +6177,7 @@
       <w:r>
         <w:t xml:space="preserve"> </w:t>
       </w:r>
-      <w:hyperlink r:id="rId72">
+      <w:hyperlink r:id="rId78">
         <w:r>
           <w:rPr>
             <w:rStyle w:val="Hyperlink"/>
@@ -5847,8 +6186,8 @@
         </w:r>
       </w:hyperlink>
     </w:p>
-    <w:bookmarkEnd w:id="73"/>
-    <w:bookmarkStart w:id="74" w:name="ref-bansal2022systematic"/>
+    <w:bookmarkEnd w:id="79"/>
+    <w:bookmarkStart w:id="80" w:name="ref-bansal2022systematic"/>
     <w:p>
       <w:pPr>
         <w:pStyle w:val="Bibliography"/>
@@ -5883,8 +6222,8 @@
         <w:t xml:space="preserve">(10s), 1–29.</w:t>
       </w:r>
     </w:p>
-    <w:bookmarkEnd w:id="74"/>
-    <w:bookmarkStart w:id="75" w:name="ref-beck2022improving"/>
+    <w:bookmarkEnd w:id="80"/>
+    <w:bookmarkStart w:id="81" w:name="ref-beck2022improving"/>
     <w:p>
       <w:pPr>
         <w:pStyle w:val="Bibliography"/>
@@ -5906,8 +6245,8 @@
         <w:t xml:space="preserve">, 245–261.</w:t>
       </w:r>
     </w:p>
-    <w:bookmarkEnd w:id="75"/>
-    <w:bookmarkStart w:id="76" w:name="ref-birhane2022values"/>
+    <w:bookmarkEnd w:id="81"/>
+    <w:bookmarkStart w:id="82" w:name="ref-birhane2022values"/>
     <w:p>
       <w:pPr>
         <w:pStyle w:val="Bibliography"/>
@@ -5929,8 +6268,8 @@
         <w:t xml:space="preserve">, 173–184.</w:t>
       </w:r>
     </w:p>
-    <w:bookmarkEnd w:id="76"/>
-    <w:bookmarkStart w:id="77" w:name="ref-cabitza2023toward"/>
+    <w:bookmarkEnd w:id="82"/>
+    <w:bookmarkStart w:id="83" w:name="ref-cabitza2023toward"/>
     <w:p>
       <w:pPr>
         <w:pStyle w:val="Bibliography"/>
@@ -5965,8 +6304,8 @@
         <w:t xml:space="preserve">, 6860–6868.</w:t>
       </w:r>
     </w:p>
-    <w:bookmarkEnd w:id="77"/>
-    <w:bookmarkStart w:id="78" w:name="ref-chambers2013registered"/>
+    <w:bookmarkEnd w:id="83"/>
+    <w:bookmarkStart w:id="84" w:name="ref-chambers2013registered"/>
     <w:p>
       <w:pPr>
         <w:pStyle w:val="Bibliography"/>
@@ -6001,8 +6340,8 @@
         <w:t xml:space="preserve">(3), 609–610.</w:t>
       </w:r>
     </w:p>
-    <w:bookmarkEnd w:id="78"/>
-    <w:bookmarkStart w:id="79" w:name="ref-cottier2024rising"/>
+    <w:bookmarkEnd w:id="84"/>
+    <w:bookmarkStart w:id="85" w:name="ref-cottier2024rising"/>
     <w:p>
       <w:pPr>
         <w:pStyle w:val="Bibliography"/>
@@ -6024,8 +6363,8 @@
         <w:t xml:space="preserve">.</w:t>
       </w:r>
     </w:p>
-    <w:bookmarkEnd w:id="79"/>
-    <w:bookmarkStart w:id="80" w:name="ref-daneshjou2021lack"/>
+    <w:bookmarkEnd w:id="85"/>
+    <w:bookmarkStart w:id="86" w:name="ref-daneshjou2021lack"/>
     <w:p>
       <w:pPr>
         <w:pStyle w:val="Bibliography"/>
@@ -6060,8 +6399,8 @@
         <w:t xml:space="preserve">(11), 1362–1369.</w:t>
       </w:r>
     </w:p>
-    <w:bookmarkEnd w:id="80"/>
-    <w:bookmarkStart w:id="81" w:name="ref-fairbairn2009profile"/>
+    <w:bookmarkEnd w:id="86"/>
+    <w:bookmarkStart w:id="87" w:name="ref-fairbairn2009profile"/>
     <w:p>
       <w:pPr>
         <w:pStyle w:val="Bibliography"/>
@@ -6083,8 +6422,8 @@
         <w:t xml:space="preserve">, 1–20.</w:t>
       </w:r>
     </w:p>
-    <w:bookmarkEnd w:id="81"/>
-    <w:bookmarkStart w:id="82" w:name="ref-fortson2012galaxy"/>
+    <w:bookmarkEnd w:id="87"/>
+    <w:bookmarkStart w:id="88" w:name="ref-fortson2012galaxy"/>
     <w:p>
       <w:pPr>
         <w:pStyle w:val="Bibliography"/>
@@ -6119,8 +6458,8 @@
         <w:t xml:space="preserve">, 213–236.</w:t>
       </w:r>
     </w:p>
-    <w:bookmarkEnd w:id="82"/>
-    <w:bookmarkStart w:id="84" w:name="ref-garrett2024testing"/>
+    <w:bookmarkEnd w:id="88"/>
+    <w:bookmarkStart w:id="90" w:name="ref-garrett2024testing"/>
     <w:p>
       <w:pPr>
         <w:pStyle w:val="Bibliography"/>
@@ -6144,7 +6483,7 @@
       <w:r>
         <w:t xml:space="preserve"> </w:t>
       </w:r>
-      <w:hyperlink r:id="rId83">
+      <w:hyperlink r:id="rId89">
         <w:r>
           <w:rPr>
             <w:rStyle w:val="Hyperlink"/>
@@ -6153,8 +6492,8 @@
         </w:r>
       </w:hyperlink>
     </w:p>
-    <w:bookmarkEnd w:id="84"/>
-    <w:bookmarkStart w:id="85" w:name="ref-geiger2021garbage"/>
+    <w:bookmarkEnd w:id="90"/>
+    <w:bookmarkStart w:id="91" w:name="ref-geiger2021garbage"/>
     <w:p>
       <w:pPr>
         <w:pStyle w:val="Bibliography"/>
@@ -6176,8 +6515,8 @@
         <w:t xml:space="preserve">.</w:t>
       </w:r>
     </w:p>
-    <w:bookmarkEnd w:id="85"/>
-    <w:bookmarkStart w:id="86" w:name="ref-geiger2020garbage"/>
+    <w:bookmarkEnd w:id="91"/>
+    <w:bookmarkStart w:id="92" w:name="ref-geiger2020garbage"/>
     <w:p>
       <w:pPr>
         <w:pStyle w:val="Bibliography"/>
@@ -6199,8 +6538,8 @@
         <w:t xml:space="preserve">, 325–336.</w:t>
       </w:r>
     </w:p>
-    <w:bookmarkEnd w:id="86"/>
-    <w:bookmarkStart w:id="87" w:name="ref-gignac2024defining"/>
+    <w:bookmarkEnd w:id="92"/>
+    <w:bookmarkStart w:id="93" w:name="ref-gignac2024defining"/>
     <w:p>
       <w:pPr>
         <w:pStyle w:val="Bibliography"/>
@@ -6235,8 +6574,8 @@
         <w:t xml:space="preserve">, 101832.</w:t>
       </w:r>
     </w:p>
-    <w:bookmarkEnd w:id="87"/>
-    <w:bookmarkStart w:id="88" w:name="ref-gray2024chatgpt"/>
+    <w:bookmarkEnd w:id="93"/>
+    <w:bookmarkStart w:id="94" w:name="ref-gray2024chatgpt"/>
     <w:p>
       <w:pPr>
         <w:pStyle w:val="Bibliography"/>
@@ -6258,8 +6597,8 @@
         <w:t xml:space="preserve">.</w:t>
       </w:r>
     </w:p>
-    <w:bookmarkEnd w:id="88"/>
-    <w:bookmarkStart w:id="89" w:name="ref-hullman2022worst"/>
+    <w:bookmarkEnd w:id="94"/>
+    <w:bookmarkStart w:id="95" w:name="ref-hullman2022worst"/>
     <w:p>
       <w:pPr>
         <w:pStyle w:val="Bibliography"/>
@@ -6281,8 +6620,8 @@
         <w:t xml:space="preserve">, 335–348.</w:t>
       </w:r>
     </w:p>
-    <w:bookmarkEnd w:id="89"/>
-    <w:bookmarkStart w:id="90" w:name="ref-jackson2013completing"/>
+    <w:bookmarkEnd w:id="95"/>
+    <w:bookmarkStart w:id="96" w:name="ref-jackson2013completing"/>
     <w:p>
       <w:pPr>
         <w:pStyle w:val="Bibliography"/>
@@ -6317,8 +6656,8 @@
         <w:t xml:space="preserve">(3), 355–368.</w:t>
       </w:r>
     </w:p>
-    <w:bookmarkEnd w:id="90"/>
-    <w:bookmarkStart w:id="91" w:name="ref-jacobs2021measurement"/>
+    <w:bookmarkEnd w:id="96"/>
+    <w:bookmarkStart w:id="97" w:name="ref-jacobs2021measurement"/>
     <w:p>
       <w:pPr>
         <w:pStyle w:val="Bibliography"/>
@@ -6340,8 +6679,8 @@
         <w:t xml:space="preserve">, 375–385.</w:t>
       </w:r>
     </w:p>
-    <w:bookmarkEnd w:id="91"/>
-    <w:bookmarkStart w:id="92" w:name="ref-kandpal2025position"/>
+    <w:bookmarkEnd w:id="97"/>
+    <w:bookmarkStart w:id="98" w:name="ref-kandpal2025position"/>
     <w:p>
       <w:pPr>
         <w:pStyle w:val="Bibliography"/>
@@ -6363,14 +6702,14 @@
         <w:t xml:space="preserve">.</w:t>
       </w:r>
     </w:p>
-    <w:bookmarkEnd w:id="92"/>
-    <w:bookmarkStart w:id="93" w:name="ref-lariviere2012shoulders"/>
+    <w:bookmarkEnd w:id="98"/>
+    <w:bookmarkStart w:id="99" w:name="ref-kapoor2023leakage"/>
     <w:p>
       <w:pPr>
         <w:pStyle w:val="Bibliography"/>
       </w:pPr>
       <w:r>
-        <w:t xml:space="preserve">Larivière, V. (2012). On the shoulders of students? The contribution of PhD students to the advancement of knowledge.</w:t>
+        <w:t xml:space="preserve">Kapoor, S., &amp; Narayanan, A. (2023). Leakage and the reproducibility crisis in machine-learning-based science.</w:t>
       </w:r>
       <w:r>
         <w:t xml:space="preserve"> </w:t>
@@ -6380,7 +6719,7 @@
           <w:i/>
           <w:iCs/>
         </w:rPr>
-        <w:t xml:space="preserve">Scientometrics</w:t>
+        <w:t xml:space="preserve">Patterns</w:t>
       </w:r>
       <w:r>
         <w:t xml:space="preserve">,</w:t>
@@ -6393,20 +6732,20 @@
           <w:i/>
           <w:iCs/>
         </w:rPr>
-        <w:t xml:space="preserve">90</w:t>
-      </w:r>
-      <w:r>
-        <w:t xml:space="preserve">(2), 463–481.</w:t>
-      </w:r>
-    </w:p>
-    <w:bookmarkEnd w:id="93"/>
-    <w:bookmarkStart w:id="94" w:name="ref-lariviere2008declining"/>
+        <w:t xml:space="preserve">4</w:t>
+      </w:r>
+      <w:r>
+        <w:t xml:space="preserve">(9).</w:t>
+      </w:r>
+    </w:p>
+    <w:bookmarkEnd w:id="99"/>
+    <w:bookmarkStart w:id="100" w:name="ref-kelly2014peer"/>
     <w:p>
       <w:pPr>
         <w:pStyle w:val="Bibliography"/>
       </w:pPr>
       <w:r>
-        <w:t xml:space="preserve">Larivière, V., Zuccala, A., &amp; Archambault, É. (2008). The declining scientific impact of theses: Implications for electronic thesis and dissertation repositories and graduate studies.</w:t>
+        <w:t xml:space="preserve">Kelly, J., Sadeghieh, T., &amp; Adeli, K. (2014). Peer review in scientific publications: Benefits, critiques, &amp; a survival guide.</w:t>
       </w:r>
       <w:r>
         <w:t xml:space="preserve"> </w:t>
@@ -6416,7 +6755,7 @@
           <w:i/>
           <w:iCs/>
         </w:rPr>
-        <w:t xml:space="preserve">Scientometrics</w:t>
+        <w:t xml:space="preserve">Ejifcc</w:t>
       </w:r>
       <w:r>
         <w:t xml:space="preserve">,</w:t>
@@ -6429,20 +6768,20 @@
           <w:i/>
           <w:iCs/>
         </w:rPr>
-        <w:t xml:space="preserve">74</w:t>
-      </w:r>
-      <w:r>
-        <w:t xml:space="preserve">(1), 109–121.</w:t>
-      </w:r>
-    </w:p>
-    <w:bookmarkEnd w:id="94"/>
-    <w:bookmarkStart w:id="95" w:name="ref-liang2024monitoring"/>
+        <w:t xml:space="preserve">25</w:t>
+      </w:r>
+      <w:r>
+        <w:t xml:space="preserve">(3), 227.</w:t>
+      </w:r>
+    </w:p>
+    <w:bookmarkEnd w:id="100"/>
+    <w:bookmarkStart w:id="101" w:name="ref-lariviere2012shoulders"/>
     <w:p>
       <w:pPr>
         <w:pStyle w:val="Bibliography"/>
       </w:pPr>
       <w:r>
-        <w:t xml:space="preserve">Liang, W., Izzo, Z., Zhang, Y., Lepp, H., Cao, H., Zhao, X., Chen, L., Ye, H., Liu, S., Huang, Z., et al. (2024). Monitoring ai-modified content at scale: A case study on the impact of chatgpt on ai conference peer reviews.</w:t>
+        <w:t xml:space="preserve">Larivière, V. (2012). On the shoulders of students? The contribution of PhD students to the advancement of knowledge.</w:t>
       </w:r>
       <w:r>
         <w:t xml:space="preserve"> </w:t>
@@ -6452,20 +6791,10 @@
           <w:i/>
           <w:iCs/>
         </w:rPr>
-        <w:t xml:space="preserve">arXiv Preprint arXiv:2403.07183</w:t>
-      </w:r>
-      <w:r>
-        <w:t xml:space="preserve">.</w:t>
-      </w:r>
-    </w:p>
-    <w:bookmarkEnd w:id="95"/>
-    <w:bookmarkStart w:id="96" w:name="ref-liang2022advances"/>
-    <w:p>
-      <w:pPr>
-        <w:pStyle w:val="Bibliography"/>
-      </w:pPr>
-      <w:r>
-        <w:t xml:space="preserve">Liang, W., Tadesse, G. A., Ho, D., Fei-Fei, L., Zaharia, M., Zhang, C., &amp; Zou, J. (2022). Advances, challenges and opportunities in creating data for trustworthy AI.</w:t>
+        <w:t xml:space="preserve">Scientometrics</w:t>
+      </w:r>
+      <w:r>
+        <w:t xml:space="preserve">,</w:t>
       </w:r>
       <w:r>
         <w:t xml:space="preserve"> </w:t>
@@ -6475,10 +6804,20 @@
           <w:i/>
           <w:iCs/>
         </w:rPr>
-        <w:t xml:space="preserve">Nature Machine Intelligence</w:t>
-      </w:r>
-      <w:r>
-        <w:t xml:space="preserve">,</w:t>
+        <w:t xml:space="preserve">90</w:t>
+      </w:r>
+      <w:r>
+        <w:t xml:space="preserve">(2), 463–481.</w:t>
+      </w:r>
+    </w:p>
+    <w:bookmarkEnd w:id="101"/>
+    <w:bookmarkStart w:id="102" w:name="ref-lariviere2008declining"/>
+    <w:p>
+      <w:pPr>
+        <w:pStyle w:val="Bibliography"/>
+      </w:pPr>
+      <w:r>
+        <w:t xml:space="preserve">Larivière, V., Zuccala, A., &amp; Archambault, É. (2008). The declining scientific impact of theses: Implications for electronic thesis and dissertation repositories and graduate studies.</w:t>
       </w:r>
       <w:r>
         <w:t xml:space="preserve"> </w:t>
@@ -6488,20 +6827,10 @@
           <w:i/>
           <w:iCs/>
         </w:rPr>
-        <w:t xml:space="preserve">4</w:t>
-      </w:r>
-      <w:r>
-        <w:t xml:space="preserve">(8), 669–677.</w:t>
-      </w:r>
-    </w:p>
-    <w:bookmarkEnd w:id="96"/>
-    <w:bookmarkStart w:id="97" w:name="ref-liem2023treat"/>
-    <w:p>
-      <w:pPr>
-        <w:pStyle w:val="Bibliography"/>
-      </w:pPr>
-      <w:r>
-        <w:t xml:space="preserve">Liem, C. C., &amp; Demetriou, A. M. (2023). Treat societally impactful scientific insights as open-source software artifacts.</w:t>
+        <w:t xml:space="preserve">Scientometrics</w:t>
+      </w:r>
+      <w:r>
+        <w:t xml:space="preserve">,</w:t>
       </w:r>
       <w:r>
         <w:t xml:space="preserve"> </w:t>
@@ -6511,20 +6840,20 @@
           <w:i/>
           <w:iCs/>
         </w:rPr>
-        <w:t xml:space="preserve">2023 IEEE/ACM 45th International Conference on Software Engineering: Software Engineering in Society (ICSE-SEIS)</w:t>
-      </w:r>
-      <w:r>
-        <w:t xml:space="preserve">, 150–156.</w:t>
-      </w:r>
-    </w:p>
-    <w:bookmarkEnd w:id="97"/>
-    <w:bookmarkStart w:id="98" w:name="ref-mehrabi2021survey"/>
+        <w:t xml:space="preserve">74</w:t>
+      </w:r>
+      <w:r>
+        <w:t xml:space="preserve">(1), 109–121.</w:t>
+      </w:r>
+    </w:p>
+    <w:bookmarkEnd w:id="102"/>
+    <w:bookmarkStart w:id="103" w:name="ref-liang2024monitoring"/>
     <w:p>
       <w:pPr>
         <w:pStyle w:val="Bibliography"/>
       </w:pPr>
       <w:r>
-        <w:t xml:space="preserve">Mehrabi, N., Morstatter, F., Saxena, N., Lerman, K., &amp; Galstyan, A. (2021). A survey on bias and fairness in machine learning.</w:t>
+        <w:t xml:space="preserve">Liang, W., Izzo, Z., Zhang, Y., Lepp, H., Cao, H., Zhao, X., Chen, L., Ye, H., Liu, S., Huang, Z., et al. (2024). Monitoring ai-modified content at scale: A case study on the impact of chatgpt on ai conference peer reviews.</w:t>
       </w:r>
       <w:r>
         <w:t xml:space="preserve"> </w:t>
@@ -6534,10 +6863,20 @@
           <w:i/>
           <w:iCs/>
         </w:rPr>
-        <w:t xml:space="preserve">ACM Computing Surveys (CSUR)</w:t>
-      </w:r>
-      <w:r>
-        <w:t xml:space="preserve">,</w:t>
+        <w:t xml:space="preserve">arXiv Preprint arXiv:2403.07183</w:t>
+      </w:r>
+      <w:r>
+        <w:t xml:space="preserve">.</w:t>
+      </w:r>
+    </w:p>
+    <w:bookmarkEnd w:id="103"/>
+    <w:bookmarkStart w:id="104" w:name="ref-liang2022advances"/>
+    <w:p>
+      <w:pPr>
+        <w:pStyle w:val="Bibliography"/>
+      </w:pPr>
+      <w:r>
+        <w:t xml:space="preserve">Liang, W., Tadesse, G. A., Ho, D., Fei-Fei, L., Zaharia, M., Zhang, C., &amp; Zou, J. (2022). Advances, challenges and opportunities in creating data for trustworthy AI.</w:t>
       </w:r>
       <w:r>
         <w:t xml:space="preserve"> </w:t>
@@ -6547,20 +6886,10 @@
           <w:i/>
           <w:iCs/>
         </w:rPr>
-        <w:t xml:space="preserve">54</w:t>
-      </w:r>
-      <w:r>
-        <w:t xml:space="preserve">(6), 1–35.</w:t>
-      </w:r>
-    </w:p>
-    <w:bookmarkEnd w:id="98"/>
-    <w:bookmarkStart w:id="99" w:name="ref-rorstad2015publication"/>
-    <w:p>
-      <w:pPr>
-        <w:pStyle w:val="Bibliography"/>
-      </w:pPr>
-      <w:r>
-        <w:t xml:space="preserve">Rørstad, K., &amp; Aksnes, D. W. (2015). Publication rate expressed by age, gender and academic position–a large-scale analysis of norwegian academic staff.</w:t>
+        <w:t xml:space="preserve">Nature Machine Intelligence</w:t>
+      </w:r>
+      <w:r>
+        <w:t xml:space="preserve">,</w:t>
       </w:r>
       <w:r>
         <w:t xml:space="preserve"> </w:t>
@@ -6570,10 +6899,20 @@
           <w:i/>
           <w:iCs/>
         </w:rPr>
-        <w:t xml:space="preserve">Journal of Informetrics</w:t>
-      </w:r>
-      <w:r>
-        <w:t xml:space="preserve">,</w:t>
+        <w:t xml:space="preserve">4</w:t>
+      </w:r>
+      <w:r>
+        <w:t xml:space="preserve">(8), 669–677.</w:t>
+      </w:r>
+    </w:p>
+    <w:bookmarkEnd w:id="104"/>
+    <w:bookmarkStart w:id="105" w:name="ref-liem2023treat"/>
+    <w:p>
+      <w:pPr>
+        <w:pStyle w:val="Bibliography"/>
+      </w:pPr>
+      <w:r>
+        <w:t xml:space="preserve">Liem, C. C., &amp; Demetriou, A. M. (2023). Treat societally impactful scientific insights as open-source software artifacts.</w:t>
       </w:r>
       <w:r>
         <w:t xml:space="preserve"> </w:t>
@@ -6583,29 +6922,20 @@
           <w:i/>
           <w:iCs/>
         </w:rPr>
-        <w:t xml:space="preserve">9</w:t>
-      </w:r>
-      <w:r>
-        <w:t xml:space="preserve">(2), 317–333.</w:t>
-      </w:r>
-    </w:p>
-    <w:bookmarkEnd w:id="99"/>
-    <w:bookmarkStart w:id="100" w:name="ref-sambasivan2021everyone"/>
+        <w:t xml:space="preserve">2023 IEEE/ACM 45th International Conference on Software Engineering: Software Engineering in Society (ICSE-SEIS)</w:t>
+      </w:r>
+      <w:r>
+        <w:t xml:space="preserve">, 150–156.</w:t>
+      </w:r>
+    </w:p>
+    <w:bookmarkEnd w:id="105"/>
+    <w:bookmarkStart w:id="106" w:name="ref-mcdowell2019co"/>
     <w:p>
       <w:pPr>
         <w:pStyle w:val="Bibliography"/>
       </w:pPr>
       <w:r>
-        <w:t xml:space="preserve">Sambasivan, N., Kapania, S., Highfill, H., Akrong, D., Paritosh, P., &amp; Aroyo, L. M. (2021).</w:t>
-      </w:r>
-      <w:r>
-        <w:t xml:space="preserve"> </w:t>
-      </w:r>
-      <w:r>
-        <w:t xml:space="preserve">“Everyone wants to do the model work, not the data work”</w:t>
-      </w:r>
-      <w:r>
-        <w:t xml:space="preserve">: Data cascades in high-stakes AI.</w:t>
+        <w:t xml:space="preserve">McDowell, G. S., Knutsen, J. D., Graham, J. M., Oelker, S. K., &amp; Lijek, R. S. (2019). Co-reviewing and ghostwriting by early-career researchers in the peer review of manuscripts.</w:t>
       </w:r>
       <w:r>
         <w:t xml:space="preserve"> </w:t>
@@ -6615,20 +6945,10 @@
           <w:i/>
           <w:iCs/>
         </w:rPr>
-        <w:t xml:space="preserve">Proceedings of the 2021 CHI Conference on Human Factors in Computing Systems</w:t>
-      </w:r>
-      <w:r>
-        <w:t xml:space="preserve">, 1–15.</w:t>
-      </w:r>
-    </w:p>
-    <w:bookmarkEnd w:id="100"/>
-    <w:bookmarkStart w:id="101" w:name="ref-satinsky2021systematic"/>
-    <w:p>
-      <w:pPr>
-        <w:pStyle w:val="Bibliography"/>
-      </w:pPr>
-      <w:r>
-        <w:t xml:space="preserve">Satinsky, E. N., Kimura, T., Kiang, M. V., Abebe, R., Cunningham, S., Lee, H., Lin, X., Liu, C. H., Rudan, I., Sen, S., et al. (2021). Systematic review and meta-analysis of depression, anxiety, and suicidal ideation among ph. D. students.</w:t>
+        <w:t xml:space="preserve">Elife</w:t>
+      </w:r>
+      <w:r>
+        <w:t xml:space="preserve">,</w:t>
       </w:r>
       <w:r>
         <w:t xml:space="preserve"> </w:t>
@@ -6638,10 +6958,20 @@
           <w:i/>
           <w:iCs/>
         </w:rPr>
-        <w:t xml:space="preserve">Scientific Reports</w:t>
-      </w:r>
-      <w:r>
-        <w:t xml:space="preserve">,</w:t>
+        <w:t xml:space="preserve">8</w:t>
+      </w:r>
+      <w:r>
+        <w:t xml:space="preserve">, e48425.</w:t>
+      </w:r>
+    </w:p>
+    <w:bookmarkEnd w:id="106"/>
+    <w:bookmarkStart w:id="107" w:name="ref-mehrabi2021survey"/>
+    <w:p>
+      <w:pPr>
+        <w:pStyle w:val="Bibliography"/>
+      </w:pPr>
+      <w:r>
+        <w:t xml:space="preserve">Mehrabi, N., Morstatter, F., Saxena, N., Lerman, K., &amp; Galstyan, A. (2021). A survey on bias and fairness in machine learning.</w:t>
       </w:r>
       <w:r>
         <w:t xml:space="preserve"> </w:t>
@@ -6651,20 +6981,10 @@
           <w:i/>
           <w:iCs/>
         </w:rPr>
-        <w:t xml:space="preserve">11</w:t>
-      </w:r>
-      <w:r>
-        <w:t xml:space="preserve">(1), 14370.</w:t>
-      </w:r>
-    </w:p>
-    <w:bookmarkEnd w:id="101"/>
-    <w:bookmarkStart w:id="102" w:name="ref-sav2023annotation"/>
-    <w:p>
-      <w:pPr>
-        <w:pStyle w:val="Bibliography"/>
-      </w:pPr>
-      <w:r>
-        <w:t xml:space="preserve">Sav, A.-G., Demetriou, A. M., &amp; Liem, C. C. (2023). Annotation practices in societally impactful machine learning applications: What are popular recommender systems models actually trained on?</w:t>
+        <w:t xml:space="preserve">ACM Computing Surveys (CSUR)</w:t>
+      </w:r>
+      <w:r>
+        <w:t xml:space="preserve">,</w:t>
       </w:r>
       <w:r>
         <w:t xml:space="preserve"> </w:t>
@@ -6674,20 +6994,20 @@
           <w:i/>
           <w:iCs/>
         </w:rPr>
-        <w:t xml:space="preserve">Perspectives@ RecSys</w:t>
-      </w:r>
-      <w:r>
-        <w:t xml:space="preserve">.</w:t>
-      </w:r>
-    </w:p>
-    <w:bookmarkEnd w:id="102"/>
-    <w:bookmarkStart w:id="103" w:name="ref-smith2005construct"/>
+        <w:t xml:space="preserve">54</w:t>
+      </w:r>
+      <w:r>
+        <w:t xml:space="preserve">(6), 1–35.</w:t>
+      </w:r>
+    </w:p>
+    <w:bookmarkEnd w:id="107"/>
+    <w:bookmarkStart w:id="108" w:name="ref-rorstad2015publication"/>
     <w:p>
       <w:pPr>
         <w:pStyle w:val="Bibliography"/>
       </w:pPr>
       <w:r>
-        <w:t xml:space="preserve">Smith, G. T. (2005). On construct validity: Issues of method and measurement.</w:t>
+        <w:t xml:space="preserve">Rørstad, K., &amp; Aksnes, D. W. (2015). Publication rate expressed by age, gender and academic position–a large-scale analysis of norwegian academic staff.</w:t>
       </w:r>
       <w:r>
         <w:t xml:space="preserve"> </w:t>
@@ -6697,7 +7017,7 @@
           <w:i/>
           <w:iCs/>
         </w:rPr>
-        <w:t xml:space="preserve">Psychological Assessment</w:t>
+        <w:t xml:space="preserve">Journal of Informetrics</w:t>
       </w:r>
       <w:r>
         <w:t xml:space="preserve">,</w:t>
@@ -6710,20 +7030,29 @@
           <w:i/>
           <w:iCs/>
         </w:rPr>
-        <w:t xml:space="preserve">17</w:t>
-      </w:r>
-      <w:r>
-        <w:t xml:space="preserve">(4), 396.</w:t>
-      </w:r>
-    </w:p>
-    <w:bookmarkEnd w:id="103"/>
-    <w:bookmarkStart w:id="104" w:name="ref-urbina2014essentials"/>
+        <w:t xml:space="preserve">9</w:t>
+      </w:r>
+      <w:r>
+        <w:t xml:space="preserve">(2), 317–333.</w:t>
+      </w:r>
+    </w:p>
+    <w:bookmarkEnd w:id="108"/>
+    <w:bookmarkStart w:id="109" w:name="ref-sambasivan2021everyone"/>
     <w:p>
       <w:pPr>
         <w:pStyle w:val="Bibliography"/>
       </w:pPr>
       <w:r>
-        <w:t xml:space="preserve">Urbina, S. (2014).</w:t>
+        <w:t xml:space="preserve">Sambasivan, N., Kapania, S., Highfill, H., Akrong, D., Paritosh, P., &amp; Aroyo, L. M. (2021).</w:t>
+      </w:r>
+      <w:r>
+        <w:t xml:space="preserve"> </w:t>
+      </w:r>
+      <w:r>
+        <w:t xml:space="preserve">“Everyone wants to do the model work, not the data work”</w:t>
+      </w:r>
+      <w:r>
+        <w:t xml:space="preserve">: Data cascades in high-stakes AI.</w:t>
       </w:r>
       <w:r>
         <w:t xml:space="preserve"> </w:t>
@@ -6733,20 +7062,20 @@
           <w:i/>
           <w:iCs/>
         </w:rPr>
-        <w:t xml:space="preserve">Essentials of psychological testing</w:t>
-      </w:r>
-      <w:r>
-        <w:t xml:space="preserve">. John Wiley &amp; Sons.</w:t>
-      </w:r>
-    </w:p>
-    <w:bookmarkEnd w:id="104"/>
-    <w:bookmarkStart w:id="105" w:name="ref-van2013took"/>
+        <w:t xml:space="preserve">Proceedings of the 2021 CHI Conference on Human Factors in Computing Systems</w:t>
+      </w:r>
+      <w:r>
+        <w:t xml:space="preserve">, 1–15.</w:t>
+      </w:r>
+    </w:p>
+    <w:bookmarkEnd w:id="109"/>
+    <w:bookmarkStart w:id="110" w:name="ref-satinsky2021systematic"/>
     <w:p>
       <w:pPr>
         <w:pStyle w:val="Bibliography"/>
       </w:pPr>
       <w:r>
-        <w:t xml:space="preserve">Van de Schoot, R., Yerkes, M. A., Mouw, J. M., &amp; Sonneveld, H. (2013). What took them so long? Explaining PhD delays among doctoral candidates.</w:t>
+        <w:t xml:space="preserve">Satinsky, E. N., Kimura, T., Kiang, M. V., Abebe, R., Cunningham, S., Lee, H., Lin, X., Liu, C. H., Rudan, I., Sen, S., et al. (2021). Systematic review and meta-analysis of depression, anxiety, and suicidal ideation among ph. D. students.</w:t>
       </w:r>
       <w:r>
         <w:t xml:space="preserve"> </w:t>
@@ -6756,7 +7085,7 @@
           <w:i/>
           <w:iCs/>
         </w:rPr>
-        <w:t xml:space="preserve">PloS One</w:t>
+        <w:t xml:space="preserve">Scientific Reports</w:t>
       </w:r>
       <w:r>
         <w:t xml:space="preserve">,</w:t>
@@ -6769,20 +7098,20 @@
           <w:i/>
           <w:iCs/>
         </w:rPr>
-        <w:t xml:space="preserve">8</w:t>
-      </w:r>
-      <w:r>
-        <w:t xml:space="preserve">(7), e68839.</w:t>
-      </w:r>
-    </w:p>
-    <w:bookmarkEnd w:id="105"/>
-    <w:bookmarkStart w:id="106" w:name="ref-van2018inaturalist"/>
+        <w:t xml:space="preserve">11</w:t>
+      </w:r>
+      <w:r>
+        <w:t xml:space="preserve">(1), 14370.</w:t>
+      </w:r>
+    </w:p>
+    <w:bookmarkEnd w:id="110"/>
+    <w:bookmarkStart w:id="111" w:name="ref-sav2023annotation"/>
     <w:p>
       <w:pPr>
         <w:pStyle w:val="Bibliography"/>
       </w:pPr>
       <w:r>
-        <w:t xml:space="preserve">Van Horn, G., Mac Aodha, O., Song, Y., Cui, Y., Sun, C., Shepard, A., Adam, H., Perona, P., &amp; Belongie, S. (2018). The inaturalist species classification and detection dataset.</w:t>
+        <w:t xml:space="preserve">Sav, A.-G., Demetriou, A. M., &amp; Liem, C. C. (2023). Annotation practices in societally impactful machine learning applications: What are popular recommender systems models actually trained on?</w:t>
       </w:r>
       <w:r>
         <w:t xml:space="preserve"> </w:t>
@@ -6792,20 +7121,20 @@
           <w:i/>
           <w:iCs/>
         </w:rPr>
-        <w:t xml:space="preserve">Proceedings of the IEEE Conference on Computer Vision and Pattern Recognition</w:t>
-      </w:r>
-      <w:r>
-        <w:t xml:space="preserve">, 8769–8778.</w:t>
-      </w:r>
-    </w:p>
-    <w:bookmarkEnd w:id="106"/>
-    <w:bookmarkStart w:id="107" w:name="ref-villalobos2024position"/>
+        <w:t xml:space="preserve">Perspectives@ RecSys</w:t>
+      </w:r>
+      <w:r>
+        <w:t xml:space="preserve">.</w:t>
+      </w:r>
+    </w:p>
+    <w:bookmarkEnd w:id="111"/>
+    <w:bookmarkStart w:id="112" w:name="ref-shah2018design"/>
     <w:p>
       <w:pPr>
         <w:pStyle w:val="Bibliography"/>
       </w:pPr>
       <w:r>
-        <w:t xml:space="preserve">Villalobos, P., Ho, A., Sevilla, J., Besiroglu, T., Heim, L., &amp; Hobbhahn, M. (2024). Position: Will we run out of data? Limits of LLM scaling based on human-generated data.</w:t>
+        <w:t xml:space="preserve">Shah, N. B., Tabibian, B., Muandet, K., Guyon, I., &amp; Von Luxburg, U. (2018). Design and analysis of the NIPS 2016 review process.</w:t>
       </w:r>
       <w:r>
         <w:t xml:space="preserve"> </w:t>
@@ -6815,20 +7144,10 @@
           <w:i/>
           <w:iCs/>
         </w:rPr>
-        <w:t xml:space="preserve">Forty-First International Conference on Machine Learning</w:t>
-      </w:r>
-      <w:r>
-        <w:t xml:space="preserve">.</w:t>
-      </w:r>
-    </w:p>
-    <w:bookmarkEnd w:id="107"/>
-    <w:bookmarkStart w:id="108" w:name="ref-wagge2019demonstration"/>
-    <w:p>
-      <w:pPr>
-        <w:pStyle w:val="Bibliography"/>
-      </w:pPr>
-      <w:r>
-        <w:t xml:space="preserve">Wagge, J. R., Baciu, C., Banas, K., Nadler, J. T., Schwarz, S., Weisberg, Y., IJzerman, H., Legate, N., &amp; Grahe, J. (2019). A demonstration of the collaborative replication and education project: Replication attempts of the red-romance effect.</w:t>
+        <w:t xml:space="preserve">Journal of Machine Learning Research</w:t>
+      </w:r>
+      <w:r>
+        <w:t xml:space="preserve">,</w:t>
       </w:r>
       <w:r>
         <w:t xml:space="preserve"> </w:t>
@@ -6838,10 +7157,20 @@
           <w:i/>
           <w:iCs/>
         </w:rPr>
-        <w:t xml:space="preserve">Collabra: Psychology</w:t>
-      </w:r>
-      <w:r>
-        <w:t xml:space="preserve">,</w:t>
+        <w:t xml:space="preserve">19</w:t>
+      </w:r>
+      <w:r>
+        <w:t xml:space="preserve">(49), 1–34.</w:t>
+      </w:r>
+    </w:p>
+    <w:bookmarkEnd w:id="112"/>
+    <w:bookmarkStart w:id="113" w:name="ref-smith2005construct"/>
+    <w:p>
+      <w:pPr>
+        <w:pStyle w:val="Bibliography"/>
+      </w:pPr>
+      <w:r>
+        <w:t xml:space="preserve">Smith, G. T. (2005). On construct validity: Issues of method and measurement.</w:t>
       </w:r>
       <w:r>
         <w:t xml:space="preserve"> </w:t>
@@ -6851,20 +7180,10 @@
           <w:i/>
           <w:iCs/>
         </w:rPr>
-        <w:t xml:space="preserve">5</w:t>
-      </w:r>
-      <w:r>
-        <w:t xml:space="preserve">(1).</w:t>
-      </w:r>
-    </w:p>
-    <w:bookmarkEnd w:id="108"/>
-    <w:bookmarkStart w:id="110" w:name="ref-Wehner2020"/>
-    <w:p>
-      <w:pPr>
-        <w:pStyle w:val="Bibliography"/>
-      </w:pPr>
-      <w:r>
-        <w:t xml:space="preserve">Wehner, C., Roemer, L., &amp; Ziegler, M. (2020). Construct validity. In V. Zeigler-Hill &amp; T. K. Shackelford (Eds.),</w:t>
+        <w:t xml:space="preserve">Psychological Assessment</w:t>
+      </w:r>
+      <w:r>
+        <w:t xml:space="preserve">,</w:t>
       </w:r>
       <w:r>
         <w:t xml:space="preserve"> </w:t>
@@ -6874,6 +7193,206 @@
           <w:i/>
           <w:iCs/>
         </w:rPr>
+        <w:t xml:space="preserve">17</w:t>
+      </w:r>
+      <w:r>
+        <w:t xml:space="preserve">(4), 396.</w:t>
+      </w:r>
+    </w:p>
+    <w:bookmarkEnd w:id="113"/>
+    <w:bookmarkStart w:id="114" w:name="ref-van2024caught"/>
+    <w:p>
+      <w:pPr>
+        <w:pStyle w:val="Bibliography"/>
+      </w:pPr>
+      <w:r>
+        <w:t xml:space="preserve">Tienoven, T. P. van, Glorieux, A., Minnen, J., &amp; Spruyt, B. (2024). Caught between academic calling and academic pressure? Working time characteristics, time pressure and time sovereignty predict PhD students’ research engagement.</w:t>
+      </w:r>
+      <w:r>
+        <w:t xml:space="preserve"> </w:t>
+      </w:r>
+      <w:r>
+        <w:rPr>
+          <w:i/>
+          <w:iCs/>
+        </w:rPr>
+        <w:t xml:space="preserve">Higher Education</w:t>
+      </w:r>
+      <w:r>
+        <w:t xml:space="preserve">,</w:t>
+      </w:r>
+      <w:r>
+        <w:t xml:space="preserve"> </w:t>
+      </w:r>
+      <w:r>
+        <w:rPr>
+          <w:i/>
+          <w:iCs/>
+        </w:rPr>
+        <w:t xml:space="preserve">87</w:t>
+      </w:r>
+      <w:r>
+        <w:t xml:space="preserve">(6), 1885–1904.</w:t>
+      </w:r>
+    </w:p>
+    <w:bookmarkEnd w:id="114"/>
+    <w:bookmarkStart w:id="115" w:name="ref-urbina2014essentials"/>
+    <w:p>
+      <w:pPr>
+        <w:pStyle w:val="Bibliography"/>
+      </w:pPr>
+      <w:r>
+        <w:t xml:space="preserve">Urbina, S. (2014).</w:t>
+      </w:r>
+      <w:r>
+        <w:t xml:space="preserve"> </w:t>
+      </w:r>
+      <w:r>
+        <w:rPr>
+          <w:i/>
+          <w:iCs/>
+        </w:rPr>
+        <w:t xml:space="preserve">Essentials of psychological testing</w:t>
+      </w:r>
+      <w:r>
+        <w:t xml:space="preserve">. John Wiley &amp; Sons.</w:t>
+      </w:r>
+    </w:p>
+    <w:bookmarkEnd w:id="115"/>
+    <w:bookmarkStart w:id="116" w:name="ref-van2013took"/>
+    <w:p>
+      <w:pPr>
+        <w:pStyle w:val="Bibliography"/>
+      </w:pPr>
+      <w:r>
+        <w:t xml:space="preserve">Van de Schoot, R., Yerkes, M. A., Mouw, J. M., &amp; Sonneveld, H. (2013). What took them so long? Explaining PhD delays among doctoral candidates.</w:t>
+      </w:r>
+      <w:r>
+        <w:t xml:space="preserve"> </w:t>
+      </w:r>
+      <w:r>
+        <w:rPr>
+          <w:i/>
+          <w:iCs/>
+        </w:rPr>
+        <w:t xml:space="preserve">PloS One</w:t>
+      </w:r>
+      <w:r>
+        <w:t xml:space="preserve">,</w:t>
+      </w:r>
+      <w:r>
+        <w:t xml:space="preserve"> </w:t>
+      </w:r>
+      <w:r>
+        <w:rPr>
+          <w:i/>
+          <w:iCs/>
+        </w:rPr>
+        <w:t xml:space="preserve">8</w:t>
+      </w:r>
+      <w:r>
+        <w:t xml:space="preserve">(7), e68839.</w:t>
+      </w:r>
+    </w:p>
+    <w:bookmarkEnd w:id="116"/>
+    <w:bookmarkStart w:id="117" w:name="ref-van2018inaturalist"/>
+    <w:p>
+      <w:pPr>
+        <w:pStyle w:val="Bibliography"/>
+      </w:pPr>
+      <w:r>
+        <w:t xml:space="preserve">Van Horn, G., Mac Aodha, O., Song, Y., Cui, Y., Sun, C., Shepard, A., Adam, H., Perona, P., &amp; Belongie, S. (2018). The inaturalist species classification and detection dataset.</w:t>
+      </w:r>
+      <w:r>
+        <w:t xml:space="preserve"> </w:t>
+      </w:r>
+      <w:r>
+        <w:rPr>
+          <w:i/>
+          <w:iCs/>
+        </w:rPr>
+        <w:t xml:space="preserve">Proceedings of the IEEE Conference on Computer Vision and Pattern Recognition</w:t>
+      </w:r>
+      <w:r>
+        <w:t xml:space="preserve">, 8769–8778.</w:t>
+      </w:r>
+    </w:p>
+    <w:bookmarkEnd w:id="117"/>
+    <w:bookmarkStart w:id="118" w:name="ref-villalobos2024position"/>
+    <w:p>
+      <w:pPr>
+        <w:pStyle w:val="Bibliography"/>
+      </w:pPr>
+      <w:r>
+        <w:t xml:space="preserve">Villalobos, P., Ho, A., Sevilla, J., Besiroglu, T., Heim, L., &amp; Hobbhahn, M. (2024). Position: Will we run out of data? Limits of LLM scaling based on human-generated data.</w:t>
+      </w:r>
+      <w:r>
+        <w:t xml:space="preserve"> </w:t>
+      </w:r>
+      <w:r>
+        <w:rPr>
+          <w:i/>
+          <w:iCs/>
+        </w:rPr>
+        <w:t xml:space="preserve">Forty-First International Conference on Machine Learning</w:t>
+      </w:r>
+      <w:r>
+        <w:t xml:space="preserve">.</w:t>
+      </w:r>
+    </w:p>
+    <w:bookmarkEnd w:id="118"/>
+    <w:bookmarkStart w:id="119" w:name="ref-wagge2019demonstration"/>
+    <w:p>
+      <w:pPr>
+        <w:pStyle w:val="Bibliography"/>
+      </w:pPr>
+      <w:r>
+        <w:t xml:space="preserve">Wagge, J. R., Baciu, C., Banas, K., Nadler, J. T., Schwarz, S., Weisberg, Y., IJzerman, H., Legate, N., &amp; Grahe, J. (2019). A demonstration of the collaborative replication and education project: Replication attempts of the red-romance effect.</w:t>
+      </w:r>
+      <w:r>
+        <w:t xml:space="preserve"> </w:t>
+      </w:r>
+      <w:r>
+        <w:rPr>
+          <w:i/>
+          <w:iCs/>
+        </w:rPr>
+        <w:t xml:space="preserve">Collabra: Psychology</w:t>
+      </w:r>
+      <w:r>
+        <w:t xml:space="preserve">,</w:t>
+      </w:r>
+      <w:r>
+        <w:t xml:space="preserve"> </w:t>
+      </w:r>
+      <w:r>
+        <w:rPr>
+          <w:i/>
+          <w:iCs/>
+        </w:rPr>
+        <w:t xml:space="preserve">5</w:t>
+      </w:r>
+      <w:r>
+        <w:t xml:space="preserve">(1).</w:t>
+      </w:r>
+    </w:p>
+    <w:bookmarkEnd w:id="119"/>
+    <w:bookmarkStart w:id="121" w:name="ref-Wehner2020"/>
+    <w:p>
+      <w:pPr>
+        <w:pStyle w:val="Bibliography"/>
+      </w:pPr>
+      <w:r>
+        <w:t xml:space="preserve">Wehner, C., Roemer, L., &amp; Ziegler, M. (2020). Construct validity. In V. Zeigler-Hill &amp; T. K. Shackelford (Eds.),</w:t>
+      </w:r>
+      <w:r>
+        <w:t xml:space="preserve"> </w:t>
+      </w:r>
+      <w:r>
+        <w:rPr>
+          <w:i/>
+          <w:iCs/>
+        </w:rPr>
         <w:t xml:space="preserve">Encyclopedia of personality and individual differences</w:t>
       </w:r>
       <w:r>
@@ -6885,7 +7404,7 @@
       <w:r>
         <w:t xml:space="preserve"> </w:t>
       </w:r>
-      <w:hyperlink r:id="rId109">
+      <w:hyperlink r:id="rId120">
         <w:r>
           <w:rPr>
             <w:rStyle w:val="Hyperlink"/>
@@ -6894,8 +7413,8 @@
         </w:r>
       </w:hyperlink>
     </w:p>
-    <w:bookmarkEnd w:id="110"/>
-    <w:bookmarkStart w:id="111" w:name="ref-welty2019metrology"/>
+    <w:bookmarkEnd w:id="121"/>
+    <w:bookmarkStart w:id="122" w:name="ref-welty2019metrology"/>
     <w:p>
       <w:pPr>
         <w:pStyle w:val="Bibliography"/>
@@ -6917,8 +7436,8 @@
         <w:t xml:space="preserve">.</w:t>
       </w:r>
     </w:p>
-    <w:bookmarkEnd w:id="111"/>
-    <w:bookmarkStart w:id="113" w:name="ref-Zhang_2022"/>
+    <w:bookmarkEnd w:id="122"/>
+    <w:bookmarkStart w:id="124" w:name="ref-Zhang_2022"/>
     <w:p>
       <w:pPr>
         <w:pStyle w:val="Bibliography"/>
@@ -6942,7 +7461,7 @@
       <w:r>
         <w:t xml:space="preserve"> </w:t>
       </w:r>
-      <w:hyperlink r:id="rId112">
+      <w:hyperlink r:id="rId123">
         <w:r>
           <w:rPr>
             <w:rStyle w:val="Hyperlink"/>
@@ -6951,10 +7470,10 @@
         </w:r>
       </w:hyperlink>
     </w:p>
-    <w:bookmarkEnd w:id="113"/>
-    <w:bookmarkEnd w:id="114"/>
-    <w:bookmarkEnd w:id="115"/>
-    <w:bookmarkEnd w:id="116"/>
+    <w:bookmarkEnd w:id="124"/>
+    <w:bookmarkEnd w:id="125"/>
+    <w:bookmarkEnd w:id="126"/>
+    <w:bookmarkEnd w:id="127"/>
     <w:sectPr/>
   </w:body>
 </w:document>
@@ -7314,7 +7833,7 @@
         <w:t xml:space="preserve"> </w:t>
       </w:r>
       <w:r>
-        <w:t xml:space="preserve">https://www.business-humanrights.org/pt/%C3%BAltimas-not%C3%ADcias/openai-and-sama-hired-underpaid-workers-in-kenia-to-filter-toxic-content-for-chatgpt/</w:t>
+        <w:t xml:space="preserve">https://www.elsevier.com/connect/more-early-career-researchers-are-stepping-up-to-peer-review</w:t>
       </w:r>
     </w:p>
   </w:footnote>
@@ -7333,7 +7852,7 @@
         <w:t xml:space="preserve"> </w:t>
       </w:r>
       <w:r>
-        <w:t xml:space="preserve">https://en.wikipedia.org/wiki/Amazon_Mechanical_Turk</w:t>
+        <w:t xml:space="preserve">https://elifesciences.org/inside-elife/982053f4/early-career-researchers-views-on-peer-review</w:t>
       </w:r>
     </w:p>
   </w:footnote>
@@ -7352,11 +7871,11 @@
         <w:t xml:space="preserve"> </w:t>
       </w:r>
       <w:r>
-        <w:t xml:space="preserve">https://www.prolific.com/participants</w:t>
+        <w:t xml:space="preserve">https://github.com/tranhungnghiep/AI-Conference-Info?utm_source=chatgpt.com</w:t>
       </w:r>
     </w:p>
   </w:footnote>
-  <w:footnote w:id="48">
+  <w:footnote w:id="46">
     <w:p>
       <w:pPr>
         <w:pStyle w:val="FootnoteText"/>
@@ -7371,13 +7890,7 @@
         <w:t xml:space="preserve"> </w:t>
       </w:r>
       <w:r>
-        <w:t xml:space="preserve">terms included AI, artificial intelligence, machine learning, and</w:t>
-      </w:r>
-      <w:r>
-        <w:t xml:space="preserve"> </w:t>
-      </w:r>
-      <w:r>
-        <w:t xml:space="preserve">neural networks. See Appendix for specific search strings.</w:t>
+        <w:t xml:space="preserve">https://neuripsconf.medium.com/what-we-learned-from-neurips-2020-reviewing-process-e24549eea38f</w:t>
       </w:r>
     </w:p>
   </w:footnote>
@@ -7396,11 +7909,93 @@
         <w:t xml:space="preserve"> </w:t>
       </w:r>
       <w:r>
+        <w:t xml:space="preserve">https://www.business-humanrights.org/pt/%C3%BAltimas-not%C3%ADcias/openai-and-sama-hired-underpaid-workers-in-kenia-to-filter-toxic-content-for-chatgpt/</w:t>
+      </w:r>
+    </w:p>
+  </w:footnote>
+  <w:footnote w:id="50">
+    <w:p>
+      <w:pPr>
+        <w:pStyle w:val="FootnoteText"/>
+      </w:pPr>
+      <w:r>
+        <w:rPr>
+          <w:rStyle w:val="FootnoteReference"/>
+        </w:rPr>
+        <w:footnoteRef/>
+      </w:r>
+      <w:r>
+        <w:t xml:space="preserve"> </w:t>
+      </w:r>
+      <w:r>
+        <w:t xml:space="preserve">https://en.wikipedia.org/wiki/Amazon_Mechanical_Turk</w:t>
+      </w:r>
+    </w:p>
+  </w:footnote>
+  <w:footnote w:id="51">
+    <w:p>
+      <w:pPr>
+        <w:pStyle w:val="FootnoteText"/>
+      </w:pPr>
+      <w:r>
+        <w:rPr>
+          <w:rStyle w:val="FootnoteReference"/>
+        </w:rPr>
+        <w:footnoteRef/>
+      </w:r>
+      <w:r>
+        <w:t xml:space="preserve"> </w:t>
+      </w:r>
+      <w:r>
+        <w:t xml:space="preserve">https://www.prolific.com/participants</w:t>
+      </w:r>
+    </w:p>
+  </w:footnote>
+  <w:footnote w:id="54">
+    <w:p>
+      <w:pPr>
+        <w:pStyle w:val="FootnoteText"/>
+      </w:pPr>
+      <w:r>
+        <w:rPr>
+          <w:rStyle w:val="FootnoteReference"/>
+        </w:rPr>
+        <w:footnoteRef/>
+      </w:r>
+      <w:r>
+        <w:t xml:space="preserve"> </w:t>
+      </w:r>
+      <w:r>
+        <w:t xml:space="preserve">terms included AI, artificial intelligence, machine learning, and</w:t>
+      </w:r>
+      <w:r>
+        <w:t xml:space="preserve"> </w:t>
+      </w:r>
+      <w:r>
+        <w:t xml:space="preserve">neural networks. See Appendix for specific search strings.</w:t>
+      </w:r>
+    </w:p>
+  </w:footnote>
+  <w:footnote w:id="55">
+    <w:p>
+      <w:pPr>
+        <w:pStyle w:val="FootnoteText"/>
+      </w:pPr>
+      <w:r>
+        <w:rPr>
+          <w:rStyle w:val="FootnoteReference"/>
+        </w:rPr>
+        <w:footnoteRef/>
+      </w:r>
+      <w:r>
+        <w:t xml:space="preserve"> </w:t>
+      </w:r>
+      <w:r>
         <w:t xml:space="preserve">https://github.com/tranhungnghiep/AI-Conference-Info?utm_source=chatgpt.com</w:t>
       </w:r>
     </w:p>
   </w:footnote>
-  <w:footnote w:id="53">
+  <w:footnote w:id="59">
     <w:p>
       <w:pPr>
         <w:pStyle w:val="FootnoteText"/>
@@ -7414,7 +8009,7 @@
       <w:r>
         <w:t xml:space="preserve"> </w:t>
       </w:r>
-      <w:hyperlink r:id="rId54">
+      <w:hyperlink r:id="rId60">
         <w:r>
           <w:rPr>
             <w:rStyle w:val="Hyperlink"/>

</xml_diff>

<commit_message>
completed draft of artifacts and living reviews section
</commit_message>
<xml_diff>
--- a/docs/index.docx
+++ b/docs/index.docx
@@ -3570,7 +3570,7 @@
     </w:p>
     <w:bookmarkEnd w:id="58"/>
     <w:bookmarkEnd w:id="59"/>
-    <w:bookmarkStart w:id="75" w:name="a-contemporary-field"/>
+    <w:bookmarkStart w:id="80" w:name="a-contemporary-field"/>
     <w:p>
       <w:pPr>
         <w:pStyle w:val="Heading2"/>
@@ -4149,7 +4149,7 @@
       </w:r>
     </w:p>
     <w:bookmarkEnd w:id="64"/>
-    <w:bookmarkStart w:id="73" w:name="X1d767d6e539b6e87c4a3566c237b94afae205ef"/>
+    <w:bookmarkStart w:id="78" w:name="X1d767d6e539b6e87c4a3566c237b94afae205ef"/>
     <w:p>
       <w:pPr>
         <w:pStyle w:val="Heading3"/>
@@ -4163,7 +4163,13 @@
         <w:pStyle w:val="FirstParagraph"/>
       </w:pPr>
       <w:r>
-        <w:t xml:space="preserve">A number of publication formats currently exist that can assist in</w:t>
+        <w:t xml:space="preserve">Given the large volume of papers published on AI and related fields, a</w:t>
+      </w:r>
+      <w:r>
+        <w:t xml:space="preserve"> </w:t>
+      </w:r>
+      <w:r>
+        <w:t xml:space="preserve">number of publication formats currently exist that can assist in</w:t>
       </w:r>
       <w:r>
         <w:t xml:space="preserve"> </w:t>
@@ -4175,7 +4181,7 @@
         <w:t xml:space="preserve"> </w:t>
       </w:r>
       <w:r>
-        <w:t xml:space="preserve">there is sufficient volume of publications.</w:t>
+        <w:t xml:space="preserve">there is high publication volume.</w:t>
       </w:r>
       <w:r>
         <w:t xml:space="preserve"> </w:t>
@@ -4219,13 +4225,13 @@
         <w:t xml:space="preserve"> </w:t>
       </w:r>
       <w:r>
-        <w:t xml:space="preserve">attempt to gather all relevant works on a</w:t>
-      </w:r>
-      <w:r>
-        <w:t xml:space="preserve"> </w:t>
-      </w:r>
-      <w:r>
-        <w:t xml:space="preserve">topic, synthesize the evidence, extract insights and highligh research</w:t>
+        <w:t xml:space="preserve">attempt to gather all relevant works on a topic,</w:t>
+      </w:r>
+      <w:r>
+        <w:t xml:space="preserve"> </w:t>
+      </w:r>
+      <w:r>
+        <w:t xml:space="preserve">synthesize the evidence, extract insights and highlight research</w:t>
       </w:r>
       <w:r>
         <w:t xml:space="preserve"> </w:t>
@@ -4382,16 +4388,16 @@
         <w:t xml:space="preserve"> </w:t>
       </w:r>
       <w:r>
-        <w:t xml:space="preserve">(Thomas et al., 2017)</w:t>
-      </w:r>
-      <w:r>
-        <w:t xml:space="preserve">, for which many open-source, free tools are</w:t>
-      </w:r>
-      <w:r>
-        <w:t xml:space="preserve"> </w:t>
-      </w:r>
-      <w:r>
-        <w:t xml:space="preserve">available (e.g. asreview</w:t>
+        <w:t xml:space="preserve">(Schmidt et al., 2025; Thomas et al., 2017)</w:t>
+      </w:r>
+      <w:r>
+        <w:t xml:space="preserve">, for which many open-source, free</w:t>
+      </w:r>
+      <w:r>
+        <w:t xml:space="preserve"> </w:t>
+      </w:r>
+      <w:r>
+        <w:t xml:space="preserve">tools are available (e.g. asreview</w:t>
       </w:r>
       <w:r>
         <w:rPr>
@@ -4400,7 +4406,19 @@
         <w:footnoteReference w:id="68"/>
       </w:r>
       <w:r>
-        <w:t xml:space="preserve">).</w:t>
+        <w:t xml:space="preserve">). Thus, machine learning tools</w:t>
+      </w:r>
+      <w:r>
+        <w:t xml:space="preserve"> </w:t>
+      </w:r>
+      <w:r>
+        <w:t xml:space="preserve">can contribute to the rapid synthesis of quickly evolving scientific</w:t>
+      </w:r>
+      <w:r>
+        <w:t xml:space="preserve"> </w:t>
+      </w:r>
+      <w:r>
+        <w:t xml:space="preserve">evidence.</w:t>
       </w:r>
     </w:p>
     <w:p>
@@ -4408,31 +4426,37 @@
         <w:pStyle w:val="BodyText"/>
       </w:pPr>
       <w:r>
-        <w:t xml:space="preserve">The practice of science produces a number of artifacts beyond the paper</w:t>
-      </w:r>
-      <w:r>
-        <w:t xml:space="preserve"> </w:t>
-      </w:r>
-      <w:r>
-        <w:t xml:space="preserve">that reports results of the work, including data, models, code /</w:t>
-      </w:r>
-      <w:r>
-        <w:t xml:space="preserve"> </w:t>
-      </w:r>
-      <w:r>
-        <w:t xml:space="preserve">notebooks, configurations and lab notes. These artifacts are a relevant</w:t>
-      </w:r>
-      <w:r>
-        <w:t xml:space="preserve"> </w:t>
-      </w:r>
-      <w:r>
-        <w:t xml:space="preserve">part of the work of science, although they are often obscured from view,</w:t>
-      </w:r>
-      <w:r>
-        <w:t xml:space="preserve"> </w:t>
-      </w:r>
-      <w:r>
-        <w:t xml:space="preserve">and like software artifacts, would benefit from regular maintenance</w:t>
+        <w:t xml:space="preserve">The practice of AI and related science produces a number of artifacts</w:t>
+      </w:r>
+      <w:r>
+        <w:t xml:space="preserve"> </w:t>
+      </w:r>
+      <w:r>
+        <w:t xml:space="preserve">beyond manuscript that reports results of the work, including data,</w:t>
+      </w:r>
+      <w:r>
+        <w:t xml:space="preserve"> </w:t>
+      </w:r>
+      <w:r>
+        <w:t xml:space="preserve">models, code / notebooks, configurations and lab notes. These artifacts</w:t>
+      </w:r>
+      <w:r>
+        <w:t xml:space="preserve"> </w:t>
+      </w:r>
+      <w:r>
+        <w:t xml:space="preserve">are a relevant part of the work of science, although they are often</w:t>
+      </w:r>
+      <w:r>
+        <w:t xml:space="preserve"> </w:t>
+      </w:r>
+      <w:r>
+        <w:t xml:space="preserve">obscured from view, and like software artifacts, would benefit from</w:t>
+      </w:r>
+      <w:r>
+        <w:t xml:space="preserve"> </w:t>
+      </w:r>
+      <w:r>
+        <w:t xml:space="preserve">regular maintenance</w:t>
       </w:r>
       <w:r>
         <w:t xml:space="preserve"> </w:t>
@@ -4441,13 +4465,13 @@
         <w:t xml:space="preserve">(Liem &amp; Demetriou, 2023)</w:t>
       </w:r>
       <w:r>
-        <w:t xml:space="preserve">. With AI-related artifacts specifically, sites like</w:t>
-      </w:r>
-      <w:r>
-        <w:t xml:space="preserve"> </w:t>
-      </w:r>
-      <w:r>
-        <w:t xml:space="preserve">Replicate</w:t>
+        <w:t xml:space="preserve">. With AI-related artifacts</w:t>
+      </w:r>
+      <w:r>
+        <w:t xml:space="preserve"> </w:t>
+      </w:r>
+      <w:r>
+        <w:t xml:space="preserve">specifically, sites like Replicate</w:t>
       </w:r>
       <w:r>
         <w:rPr>
@@ -4471,13 +4495,19 @@
         <w:t xml:space="preserve"> </w:t>
       </w:r>
       <w:r>
-        <w:t xml:space="preserve">have emerged that allow for hosting,</w:t>
-      </w:r>
-      <w:r>
-        <w:t xml:space="preserve"> </w:t>
-      </w:r>
-      <w:r>
-        <w:t xml:space="preserve">documentation, and sharing of artifacts. Sites like the Open Science</w:t>
+        <w:t xml:space="preserve">have</w:t>
+      </w:r>
+      <w:r>
+        <w:t xml:space="preserve"> </w:t>
+      </w:r>
+      <w:r>
+        <w:t xml:space="preserve">emerged that allow for hosting, documentation, sharing and discussion.</w:t>
+      </w:r>
+      <w:r>
+        <w:t xml:space="preserve"> </w:t>
+      </w:r>
+      <w:r>
+        <w:t xml:space="preserve">More widely used in other fields, sites like the Open Science</w:t>
       </w:r>
       <w:r>
         <w:t xml:space="preserve"> </w:t>
@@ -4501,31 +4531,25 @@
         <w:t xml:space="preserve"> </w:t>
       </w:r>
       <w:r>
-        <w:t xml:space="preserve">various components of any scientific workflow as well as updates, for</w:t>
-      </w:r>
-      <w:r>
-        <w:t xml:space="preserve"> </w:t>
-      </w:r>
-      <w:r>
-        <w:t xml:space="preserve">academia specifically. Similarly, online git-compatible repositories</w:t>
-      </w:r>
-      <w:r>
-        <w:t xml:space="preserve"> </w:t>
-      </w:r>
-      <w:r>
-        <w:t xml:space="preserve">like GitHub can be leveraged not only as containers for the artifacts,</w:t>
-      </w:r>
-      <w:r>
-        <w:t xml:space="preserve"> </w:t>
-      </w:r>
-      <w:r>
-        <w:t xml:space="preserve">but as easily maintainable documentation of the evolution of various</w:t>
-      </w:r>
-      <w:r>
-        <w:t xml:space="preserve"> </w:t>
-      </w:r>
-      <w:r>
-        <w:t xml:space="preserve">projects</w:t>
+        <w:t xml:space="preserve">various components of any scientific workflow as well as updates.</w:t>
+      </w:r>
+      <w:r>
+        <w:t xml:space="preserve"> </w:t>
+      </w:r>
+      <w:r>
+        <w:t xml:space="preserve">Similarly, online git-compatible repositories like GitHub can be</w:t>
+      </w:r>
+      <w:r>
+        <w:t xml:space="preserve"> </w:t>
+      </w:r>
+      <w:r>
+        <w:t xml:space="preserve">leveraged not only as containers for the artifacts, but as easily</w:t>
+      </w:r>
+      <w:r>
+        <w:t xml:space="preserve"> </w:t>
+      </w:r>
+      <w:r>
+        <w:t xml:space="preserve">maintainable documentation of the evolution of various projects</w:t>
       </w:r>
       <w:r>
         <w:t xml:space="preserve"> </w:t>
@@ -4534,6 +4558,31 @@
         <w:t xml:space="preserve">(Wattanakriengkrai et al., 2022)</w:t>
       </w:r>
       <w:r>
+        <w:t xml:space="preserve">. Taken together, these technologies allow</w:t>
+      </w:r>
+      <w:r>
+        <w:t xml:space="preserve"> </w:t>
+      </w:r>
+      <w:r>
+        <w:t xml:space="preserve">for creation, versioning, and maintenance of artifacts of a research</w:t>
+      </w:r>
+      <w:r>
+        <w:t xml:space="preserve"> </w:t>
+      </w:r>
+      <w:r>
+        <w:t xml:space="preserve">project similar to software artifacts -</w:t>
+      </w:r>
+      <w:r>
+        <w:t xml:space="preserve"> </w:t>
+      </w:r>
+      <w:r>
+        <w:rPr>
+          <w:i/>
+          <w:iCs/>
+        </w:rPr>
+        <w:t xml:space="preserve">Living Scientific Artifacts</w:t>
+      </w:r>
+      <w:r>
         <w:t xml:space="preserve">.</w:t>
       </w:r>
     </w:p>
@@ -4542,7 +4591,25 @@
         <w:pStyle w:val="BodyText"/>
       </w:pPr>
       <w:r>
-        <w:t xml:space="preserve">Taking these a step further, platforms like Quarto</w:t>
+        <w:t xml:space="preserve">Artifact-inclusive publication is also possible, though not yet widely</w:t>
+      </w:r>
+      <w:r>
+        <w:t xml:space="preserve"> </w:t>
+      </w:r>
+      <w:r>
+        <w:t xml:space="preserve">established. Research output in the form of manuscripts, and artifacts</w:t>
+      </w:r>
+      <w:r>
+        <w:t xml:space="preserve"> </w:t>
+      </w:r>
+      <w:r>
+        <w:t xml:space="preserve">resulting from research projects can directly be combined for</w:t>
+      </w:r>
+      <w:r>
+        <w:t xml:space="preserve"> </w:t>
+      </w:r>
+      <w:r>
+        <w:t xml:space="preserve">publication. Platforms like Quarto</w:t>
       </w:r>
       <w:r>
         <w:rPr>
@@ -4554,25 +4621,141 @@
         <w:t xml:space="preserve"> </w:t>
       </w:r>
       <w:r>
-        <w:t xml:space="preserve">allow for</w:t>
-      </w:r>
-      <w:r>
-        <w:t xml:space="preserve"> </w:t>
-      </w:r>
-      <w:r>
-        <w:t xml:space="preserve">directly reproducible documents to be extracted from code agnostic</w:t>
-      </w:r>
-      <w:r>
-        <w:t xml:space="preserve"> </w:t>
-      </w:r>
-      <w:r>
-        <w:t xml:space="preserve">notebooks, thereby shrinking the distance between published papers and</w:t>
-      </w:r>
-      <w:r>
-        <w:t xml:space="preserve"> </w:t>
-      </w:r>
-      <w:r>
-        <w:t xml:space="preserve">the working environment of scientists.</w:t>
+        <w:t xml:space="preserve">and Jupyter</w:t>
+      </w:r>
+      <w:r>
+        <w:rPr>
+          <w:rStyle w:val="FootnoteReference"/>
+        </w:rPr>
+        <w:footnoteReference w:id="73"/>
+      </w:r>
+      <w:r>
+        <w:t xml:space="preserve"> </w:t>
+      </w:r>
+      <w:r>
+        <w:t xml:space="preserve">allow for the</w:t>
+      </w:r>
+      <w:r>
+        <w:t xml:space="preserve"> </w:t>
+      </w:r>
+      <w:r>
+        <w:t xml:space="preserve">creation reproducible documents, which combine text and text formatting,</w:t>
+      </w:r>
+      <w:r>
+        <w:t xml:space="preserve"> </w:t>
+      </w:r>
+      <w:r>
+        <w:t xml:space="preserve">with the output of code snippets, media, and visualizations. Thus the</w:t>
+      </w:r>
+      <w:r>
+        <w:t xml:space="preserve"> </w:t>
+      </w:r>
+      <w:r>
+        <w:t xml:space="preserve">papers that we read could be rendered from documents that also contain</w:t>
+      </w:r>
+      <w:r>
+        <w:t xml:space="preserve"> </w:t>
+      </w:r>
+      <w:r>
+        <w:t xml:space="preserve">all the code and artifacts from which results are derived. These</w:t>
+      </w:r>
+      <w:r>
+        <w:t xml:space="preserve"> </w:t>
+      </w:r>
+      <w:r>
+        <w:t xml:space="preserve">documents can then directly be published, along with the underlying</w:t>
+      </w:r>
+      <w:r>
+        <w:t xml:space="preserve"> </w:t>
+      </w:r>
+      <w:r>
+        <w:t xml:space="preserve">artifacts on platforms like f1000</w:t>
+      </w:r>
+      <w:r>
+        <w:rPr>
+          <w:rStyle w:val="FootnoteReference"/>
+        </w:rPr>
+        <w:footnoteReference w:id="74"/>
+      </w:r>
+      <w:r>
+        <w:t xml:space="preserve"> </w:t>
+      </w:r>
+      <w:r>
+        <w:t xml:space="preserve">and ResearchEquals</w:t>
+      </w:r>
+      <w:r>
+        <w:rPr>
+          <w:rStyle w:val="FootnoteReference"/>
+        </w:rPr>
+        <w:footnoteReference w:id="75"/>
+      </w:r>
+      <w:r>
+        <w:t xml:space="preserve">, and</w:t>
+      </w:r>
+      <w:r>
+        <w:t xml:space="preserve"> </w:t>
+      </w:r>
+      <w:r>
+        <w:t xml:space="preserve">platforms like ResearchHub</w:t>
+      </w:r>
+      <w:r>
+        <w:rPr>
+          <w:rStyle w:val="FootnoteReference"/>
+        </w:rPr>
+        <w:footnoteReference w:id="76"/>
+      </w:r>
+      <w:r>
+        <w:t xml:space="preserve"> </w:t>
+      </w:r>
+      <w:r>
+        <w:t xml:space="preserve">connect publication directly to a</w:t>
+      </w:r>
+      <w:r>
+        <w:t xml:space="preserve"> </w:t>
+      </w:r>
+      <w:r>
+        <w:t xml:space="preserve">github-like repository that hosts the artifacts. At Delft University of technology, in a proof-of-concept built and designed by students that we called Alexandria</w:t>
+      </w:r>
+      <w:r>
+        <w:rPr>
+          <w:rStyle w:val="FootnoteReference"/>
+        </w:rPr>
+        <w:footnoteReference w:id="77"/>
+      </w:r>
+      <w:r>
+        <w:t xml:space="preserve">. Specifically, we extend the idea of artifact-inclusive publication to include</w:t>
+      </w:r>
+      <w:r>
+        <w:t xml:space="preserve"> </w:t>
+      </w:r>
+      <w:r>
+        <w:rPr>
+          <w:i/>
+          <w:iCs/>
+        </w:rPr>
+        <w:t xml:space="preserve">micro-publication</w:t>
+      </w:r>
+      <w:r>
+        <w:t xml:space="preserve"> </w:t>
+      </w:r>
+      <w:r>
+        <w:t xml:space="preserve">- the publication of scientific contributions smaller than complete manuscripts - in</w:t>
+      </w:r>
+      <w:r>
+        <w:t xml:space="preserve"> </w:t>
+      </w:r>
+      <w:r>
+        <w:rPr>
+          <w:i/>
+          <w:iCs/>
+        </w:rPr>
+        <w:t xml:space="preserve">collaborative articles</w:t>
+      </w:r>
+      <w:r>
+        <w:t xml:space="preserve"> </w:t>
+      </w:r>
+      <w:r>
+        <w:t xml:space="preserve">- articles written and edited by communities, similar to wikipedia, but differing in that they are also peer-reviewed, and containing scientific artifacts in repositories like github.</w:t>
       </w:r>
     </w:p>
     <w:p>
@@ -4580,17 +4763,11 @@
         <w:pStyle w:val="BodyText"/>
       </w:pPr>
       <w:r>
-        <w:t xml:space="preserve">Open Review allows for peer reviews of works, as well as a trail of the</w:t>
-      </w:r>
-      <w:r>
-        <w:t xml:space="preserve"> </w:t>
-      </w:r>
-      <w:r>
-        <w:t xml:space="preserve">reviews.</w:t>
-      </w:r>
-    </w:p>
-    <w:bookmarkEnd w:id="73"/>
-    <w:bookmarkStart w:id="74" w:name="ai-metrics-as-a-field"/>
+        <w:t xml:space="preserve">While it is unclear what direction all of these ideas will take, the general themes of living, collaborative manuscripts and scientific artifacts allow for a number of potential benefits to the AI and related fields: a) they suggests a more efficient pipeline from research project to publication, as the materials used during the research phase directly become the submitted manuscript and accompanying artifacts, thereby shrinking the distance between research project and report, b) considering how many artifacts play a role in AI and related field science, the publication and maintenance of artifacts in addition to the manuscript allows for more of the contributions of scientists be visible, in addition to current, and thus immediately re-usable, c) they provide the infrastructure within peer-reviewed academia that allows for coordination of collaborative scientific and annotation labor, especially as regards the collection of training and evaluation data.</w:t>
+      </w:r>
+    </w:p>
+    <w:bookmarkEnd w:id="78"/>
+    <w:bookmarkStart w:id="79" w:name="ai-metrics-as-a-field"/>
     <w:p>
       <w:pPr>
         <w:pStyle w:val="Heading3"/>
@@ -4725,9 +4902,9 @@
         <w:t xml:space="preserve">Benchmarks and measurement</w:t>
       </w:r>
     </w:p>
-    <w:bookmarkEnd w:id="74"/>
-    <w:bookmarkEnd w:id="75"/>
-    <w:bookmarkStart w:id="76" w:name="concluding-call-to-action"/>
+    <w:bookmarkEnd w:id="79"/>
+    <w:bookmarkEnd w:id="80"/>
+    <w:bookmarkStart w:id="81" w:name="concluding-call-to-action"/>
     <w:p>
       <w:pPr>
         <w:pStyle w:val="Heading2"/>
@@ -4812,8 +4989,8 @@
         <w:t xml:space="preserve">create useful datasets, we also require resources to maintain them.</w:t>
       </w:r>
     </w:p>
-    <w:bookmarkEnd w:id="76"/>
-    <w:bookmarkStart w:id="145" w:name="sec-appendix"/>
+    <w:bookmarkEnd w:id="81"/>
+    <w:bookmarkStart w:id="151" w:name="sec-appendix"/>
     <w:p>
       <w:pPr>
         <w:pStyle w:val="Heading1"/>
@@ -4822,7 +4999,7 @@
         <w:t xml:space="preserve">Appendix</w:t>
       </w:r>
     </w:p>
-    <w:bookmarkStart w:id="80" w:name="appendix-a-citation-trends-plot"/>
+    <w:bookmarkStart w:id="85" w:name="appendix-a-citation-trends-plot"/>
     <w:p>
       <w:pPr>
         <w:pStyle w:val="Heading2"/>
@@ -4840,18 +5017,18 @@
           <wp:inline>
             <wp:extent cx="5334000" cy="4267200"/>
             <wp:effectExtent b="0" l="0" r="0" t="0"/>
-            <wp:docPr descr="" title="" id="78" name="Picture"/>
+            <wp:docPr descr="" title="" id="83" name="Picture"/>
             <a:graphic>
               <a:graphicData uri="http://schemas.openxmlformats.org/drawingml/2006/picture">
                 <pic:pic>
                   <pic:nvPicPr>
-                    <pic:cNvPr descr="index_files/figure-docx/publication_plots-1.png" id="79" name="Picture"/>
+                    <pic:cNvPr descr="index_files/figure-docx/publication_plots-1.png" id="84" name="Picture"/>
                     <pic:cNvPicPr>
                       <a:picLocks noChangeArrowheads="1" noChangeAspect="1"/>
                     </pic:cNvPicPr>
                   </pic:nvPicPr>
                   <pic:blipFill>
-                    <a:blip r:embed="rId77"/>
+                    <a:blip r:embed="rId82"/>
                     <a:stretch>
                       <a:fillRect/>
                     </a:stretch>
@@ -4878,8 +5055,8 @@
         </w:drawing>
       </w:r>
     </w:p>
-    <w:bookmarkEnd w:id="80"/>
-    <w:bookmarkStart w:id="83" w:name="appendix-b-search-terms"/>
+    <w:bookmarkEnd w:id="85"/>
+    <w:bookmarkStart w:id="88" w:name="appendix-b-search-terms"/>
     <w:p>
       <w:pPr>
         <w:pStyle w:val="Heading2"/>
@@ -4888,7 +5065,7 @@
         <w:t xml:space="preserve">Appendix B: Search terms</w:t>
       </w:r>
     </w:p>
-    <w:bookmarkStart w:id="81" w:name="scopus"/>
+    <w:bookmarkStart w:id="86" w:name="scopus"/>
     <w:p>
       <w:pPr>
         <w:pStyle w:val="Heading3"/>
@@ -4949,8 +5126,8 @@
         <w:t xml:space="preserve">for overall publication records: PUBYEAR &gt; 1999 AND PUBYEAR &lt; 2027</w:t>
       </w:r>
     </w:p>
-    <w:bookmarkEnd w:id="81"/>
-    <w:bookmarkStart w:id="82" w:name="arxiv"/>
+    <w:bookmarkEnd w:id="86"/>
+    <w:bookmarkStart w:id="87" w:name="arxiv"/>
     <w:p>
       <w:pPr>
         <w:pStyle w:val="Heading3"/>
@@ -5005,9 +5182,9 @@
         <w:t xml:space="preserve">29,690 results in 2022 33,419 results in 2023 42,183 in 2024</w:t>
       </w:r>
     </w:p>
-    <w:bookmarkEnd w:id="82"/>
-    <w:bookmarkEnd w:id="83"/>
-    <w:bookmarkStart w:id="144" w:name="appendix-c-token-estimates"/>
+    <w:bookmarkEnd w:id="87"/>
+    <w:bookmarkEnd w:id="88"/>
+    <w:bookmarkStart w:id="150" w:name="appendix-c-token-estimates"/>
     <w:p>
       <w:pPr>
         <w:pStyle w:val="Heading2"/>
@@ -5051,18 +5228,18 @@
           <wp:inline>
             <wp:extent cx="5334000" cy="4267200"/>
             <wp:effectExtent b="0" l="0" r="0" t="0"/>
-            <wp:docPr descr="" title="" id="85" name="Picture"/>
+            <wp:docPr descr="" title="" id="90" name="Picture"/>
             <a:graphic>
               <a:graphicData uri="http://schemas.openxmlformats.org/drawingml/2006/picture">
                 <pic:pic>
                   <pic:nvPicPr>
-                    <pic:cNvPr descr="index_files/figure-docx/token_counts-1.png" id="86" name="Picture"/>
+                    <pic:cNvPr descr="index_files/figure-docx/token_counts-1.png" id="91" name="Picture"/>
                     <pic:cNvPicPr>
                       <a:picLocks noChangeArrowheads="1" noChangeAspect="1"/>
                     </pic:cNvPicPr>
                   </pic:nvPicPr>
                   <pic:blipFill>
-                    <a:blip r:embed="rId84"/>
+                    <a:blip r:embed="rId89"/>
                     <a:stretch>
                       <a:fillRect/>
                     </a:stretch>
@@ -6678,8 +6855,8 @@
         <w:t xml:space="preserve">books. 4.4T.</w:t>
       </w:r>
     </w:p>
-    <w:bookmarkStart w:id="143" w:name="refs"/>
-    <w:bookmarkStart w:id="87" w:name="ref-aczel2021billion"/>
+    <w:bookmarkStart w:id="149" w:name="refs"/>
+    <w:bookmarkStart w:id="92" w:name="ref-aczel2021billion"/>
     <w:p>
       <w:pPr>
         <w:pStyle w:val="Bibliography"/>
@@ -6714,8 +6891,8 @@
         <w:t xml:space="preserve">(1), 1–8.</w:t>
       </w:r>
     </w:p>
-    <w:bookmarkEnd w:id="87"/>
-    <w:bookmarkStart w:id="88" w:name="ref-altmeyer2024position"/>
+    <w:bookmarkEnd w:id="92"/>
+    <w:bookmarkStart w:id="93" w:name="ref-altmeyer2024position"/>
     <w:p>
       <w:pPr>
         <w:pStyle w:val="Bibliography"/>
@@ -6737,8 +6914,8 @@
         <w:t xml:space="preserve">.</w:t>
       </w:r>
     </w:p>
-    <w:bookmarkEnd w:id="88"/>
-    <w:bookmarkStart w:id="89" w:name="ref-alzubaidi2023survey"/>
+    <w:bookmarkEnd w:id="93"/>
+    <w:bookmarkStart w:id="94" w:name="ref-alzubaidi2023survey"/>
     <w:p>
       <w:pPr>
         <w:pStyle w:val="Bibliography"/>
@@ -6773,8 +6950,8 @@
         <w:t xml:space="preserve">(1), 46.</w:t>
       </w:r>
     </w:p>
-    <w:bookmarkEnd w:id="89"/>
-    <w:bookmarkStart w:id="90" w:name="ref-anderson2022effect"/>
+    <w:bookmarkEnd w:id="94"/>
+    <w:bookmarkStart w:id="95" w:name="ref-anderson2022effect"/>
     <w:p>
       <w:pPr>
         <w:pStyle w:val="Bibliography"/>
@@ -6809,8 +6986,8 @@
         <w:t xml:space="preserve">(11), 2310–2322.</w:t>
       </w:r>
     </w:p>
-    <w:bookmarkEnd w:id="90"/>
-    <w:bookmarkStart w:id="92" w:name="ref-ardila-etal-2020-common"/>
+    <w:bookmarkEnd w:id="95"/>
+    <w:bookmarkStart w:id="97" w:name="ref-ardila-etal-2020-common"/>
     <w:p>
       <w:pPr>
         <w:pStyle w:val="Bibliography"/>
@@ -6837,7 +7014,7 @@
       <w:r>
         <w:t xml:space="preserve"> </w:t>
       </w:r>
-      <w:hyperlink r:id="rId91">
+      <w:hyperlink r:id="rId96">
         <w:r>
           <w:rPr>
             <w:rStyle w:val="Hyperlink"/>
@@ -6846,8 +7023,8 @@
         </w:r>
       </w:hyperlink>
     </w:p>
-    <w:bookmarkEnd w:id="92"/>
-    <w:bookmarkStart w:id="93" w:name="ref-bansal2022systematic"/>
+    <w:bookmarkEnd w:id="97"/>
+    <w:bookmarkStart w:id="98" w:name="ref-bansal2022systematic"/>
     <w:p>
       <w:pPr>
         <w:pStyle w:val="Bibliography"/>
@@ -6882,8 +7059,8 @@
         <w:t xml:space="preserve">(10s), 1–29.</w:t>
       </w:r>
     </w:p>
-    <w:bookmarkEnd w:id="93"/>
-    <w:bookmarkStart w:id="94" w:name="ref-beck2022improving"/>
+    <w:bookmarkEnd w:id="98"/>
+    <w:bookmarkStart w:id="99" w:name="ref-beck2022improving"/>
     <w:p>
       <w:pPr>
         <w:pStyle w:val="Bibliography"/>
@@ -6905,8 +7082,8 @@
         <w:t xml:space="preserve">, 245–261.</w:t>
       </w:r>
     </w:p>
-    <w:bookmarkEnd w:id="94"/>
-    <w:bookmarkStart w:id="95" w:name="ref-birhane2022values"/>
+    <w:bookmarkEnd w:id="99"/>
+    <w:bookmarkStart w:id="100" w:name="ref-birhane2022values"/>
     <w:p>
       <w:pPr>
         <w:pStyle w:val="Bibliography"/>
@@ -6928,8 +7105,8 @@
         <w:t xml:space="preserve">, 173–184.</w:t>
       </w:r>
     </w:p>
-    <w:bookmarkEnd w:id="95"/>
-    <w:bookmarkStart w:id="96" w:name="ref-cabitza2023toward"/>
+    <w:bookmarkEnd w:id="100"/>
+    <w:bookmarkStart w:id="101" w:name="ref-cabitza2023toward"/>
     <w:p>
       <w:pPr>
         <w:pStyle w:val="Bibliography"/>
@@ -6964,8 +7141,8 @@
         <w:t xml:space="preserve">, 6860–6868.</w:t>
       </w:r>
     </w:p>
-    <w:bookmarkEnd w:id="96"/>
-    <w:bookmarkStart w:id="97" w:name="ref-chambers2013registered"/>
+    <w:bookmarkEnd w:id="101"/>
+    <w:bookmarkStart w:id="102" w:name="ref-chambers2013registered"/>
     <w:p>
       <w:pPr>
         <w:pStyle w:val="Bibliography"/>
@@ -7000,8 +7177,8 @@
         <w:t xml:space="preserve">(3), 609–610.</w:t>
       </w:r>
     </w:p>
-    <w:bookmarkEnd w:id="97"/>
-    <w:bookmarkStart w:id="98" w:name="ref-cottier2024rising"/>
+    <w:bookmarkEnd w:id="102"/>
+    <w:bookmarkStart w:id="103" w:name="ref-cottier2024rising"/>
     <w:p>
       <w:pPr>
         <w:pStyle w:val="Bibliography"/>
@@ -7023,8 +7200,8 @@
         <w:t xml:space="preserve">.</w:t>
       </w:r>
     </w:p>
-    <w:bookmarkEnd w:id="98"/>
-    <w:bookmarkStart w:id="99" w:name="ref-daneshjou2021lack"/>
+    <w:bookmarkEnd w:id="103"/>
+    <w:bookmarkStart w:id="104" w:name="ref-daneshjou2021lack"/>
     <w:p>
       <w:pPr>
         <w:pStyle w:val="Bibliography"/>
@@ -7059,8 +7236,8 @@
         <w:t xml:space="preserve">(11), 1362–1369.</w:t>
       </w:r>
     </w:p>
-    <w:bookmarkEnd w:id="99"/>
-    <w:bookmarkStart w:id="100" w:name="ref-elliott2017living"/>
+    <w:bookmarkEnd w:id="104"/>
+    <w:bookmarkStart w:id="105" w:name="ref-elliott2017living"/>
     <w:p>
       <w:pPr>
         <w:pStyle w:val="Bibliography"/>
@@ -7095,8 +7272,8 @@
         <w:t xml:space="preserve">, 23–30.</w:t>
       </w:r>
     </w:p>
-    <w:bookmarkEnd w:id="100"/>
-    <w:bookmarkStart w:id="101" w:name="ref-fairbairn2009profile"/>
+    <w:bookmarkEnd w:id="105"/>
+    <w:bookmarkStart w:id="106" w:name="ref-fairbairn2009profile"/>
     <w:p>
       <w:pPr>
         <w:pStyle w:val="Bibliography"/>
@@ -7118,8 +7295,8 @@
         <w:t xml:space="preserve">, 1–20.</w:t>
       </w:r>
     </w:p>
-    <w:bookmarkEnd w:id="101"/>
-    <w:bookmarkStart w:id="102" w:name="ref-fortson2012galaxy"/>
+    <w:bookmarkEnd w:id="106"/>
+    <w:bookmarkStart w:id="107" w:name="ref-fortson2012galaxy"/>
     <w:p>
       <w:pPr>
         <w:pStyle w:val="Bibliography"/>
@@ -7154,8 +7331,8 @@
         <w:t xml:space="preserve">, 213–236.</w:t>
       </w:r>
     </w:p>
-    <w:bookmarkEnd w:id="102"/>
-    <w:bookmarkStart w:id="104" w:name="ref-garrett2024testing"/>
+    <w:bookmarkEnd w:id="107"/>
+    <w:bookmarkStart w:id="109" w:name="ref-garrett2024testing"/>
     <w:p>
       <w:pPr>
         <w:pStyle w:val="Bibliography"/>
@@ -7179,7 +7356,7 @@
       <w:r>
         <w:t xml:space="preserve"> </w:t>
       </w:r>
-      <w:hyperlink r:id="rId103">
+      <w:hyperlink r:id="rId108">
         <w:r>
           <w:rPr>
             <w:rStyle w:val="Hyperlink"/>
@@ -7188,8 +7365,8 @@
         </w:r>
       </w:hyperlink>
     </w:p>
-    <w:bookmarkEnd w:id="104"/>
-    <w:bookmarkStart w:id="105" w:name="ref-geiger2021garbage"/>
+    <w:bookmarkEnd w:id="109"/>
+    <w:bookmarkStart w:id="110" w:name="ref-geiger2021garbage"/>
     <w:p>
       <w:pPr>
         <w:pStyle w:val="Bibliography"/>
@@ -7211,8 +7388,8 @@
         <w:t xml:space="preserve">.</w:t>
       </w:r>
     </w:p>
-    <w:bookmarkEnd w:id="105"/>
-    <w:bookmarkStart w:id="106" w:name="ref-geiger2020garbage"/>
+    <w:bookmarkEnd w:id="110"/>
+    <w:bookmarkStart w:id="111" w:name="ref-geiger2020garbage"/>
     <w:p>
       <w:pPr>
         <w:pStyle w:val="Bibliography"/>
@@ -7234,8 +7411,8 @@
         <w:t xml:space="preserve">, 325–336.</w:t>
       </w:r>
     </w:p>
-    <w:bookmarkEnd w:id="106"/>
-    <w:bookmarkStart w:id="107" w:name="ref-gignac2024defining"/>
+    <w:bookmarkEnd w:id="111"/>
+    <w:bookmarkStart w:id="112" w:name="ref-gignac2024defining"/>
     <w:p>
       <w:pPr>
         <w:pStyle w:val="Bibliography"/>
@@ -7270,8 +7447,8 @@
         <w:t xml:space="preserve">, 101832.</w:t>
       </w:r>
     </w:p>
-    <w:bookmarkEnd w:id="107"/>
-    <w:bookmarkStart w:id="108" w:name="ref-gray2024chatgpt"/>
+    <w:bookmarkEnd w:id="112"/>
+    <w:bookmarkStart w:id="113" w:name="ref-gray2024chatgpt"/>
     <w:p>
       <w:pPr>
         <w:pStyle w:val="Bibliography"/>
@@ -7293,8 +7470,8 @@
         <w:t xml:space="preserve">.</w:t>
       </w:r>
     </w:p>
-    <w:bookmarkEnd w:id="108"/>
-    <w:bookmarkStart w:id="109" w:name="ref-hullman2022worst"/>
+    <w:bookmarkEnd w:id="113"/>
+    <w:bookmarkStart w:id="114" w:name="ref-hullman2022worst"/>
     <w:p>
       <w:pPr>
         <w:pStyle w:val="Bibliography"/>
@@ -7316,8 +7493,8 @@
         <w:t xml:space="preserve">, 335–348.</w:t>
       </w:r>
     </w:p>
-    <w:bookmarkEnd w:id="109"/>
-    <w:bookmarkStart w:id="110" w:name="ref-jackson2013completing"/>
+    <w:bookmarkEnd w:id="114"/>
+    <w:bookmarkStart w:id="115" w:name="ref-jackson2013completing"/>
     <w:p>
       <w:pPr>
         <w:pStyle w:val="Bibliography"/>
@@ -7352,8 +7529,8 @@
         <w:t xml:space="preserve">(3), 355–368.</w:t>
       </w:r>
     </w:p>
-    <w:bookmarkEnd w:id="110"/>
-    <w:bookmarkStart w:id="111" w:name="ref-jacobs2021measurement"/>
+    <w:bookmarkEnd w:id="115"/>
+    <w:bookmarkStart w:id="116" w:name="ref-jacobs2021measurement"/>
     <w:p>
       <w:pPr>
         <w:pStyle w:val="Bibliography"/>
@@ -7375,8 +7552,8 @@
         <w:t xml:space="preserve">, 375–385.</w:t>
       </w:r>
     </w:p>
-    <w:bookmarkEnd w:id="111"/>
-    <w:bookmarkStart w:id="112" w:name="ref-kandpal2025position"/>
+    <w:bookmarkEnd w:id="116"/>
+    <w:bookmarkStart w:id="117" w:name="ref-kandpal2025position"/>
     <w:p>
       <w:pPr>
         <w:pStyle w:val="Bibliography"/>
@@ -7398,8 +7575,8 @@
         <w:t xml:space="preserve">.</w:t>
       </w:r>
     </w:p>
-    <w:bookmarkEnd w:id="112"/>
-    <w:bookmarkStart w:id="113" w:name="ref-kapoor2023leakage"/>
+    <w:bookmarkEnd w:id="117"/>
+    <w:bookmarkStart w:id="118" w:name="ref-kapoor2023leakage"/>
     <w:p>
       <w:pPr>
         <w:pStyle w:val="Bibliography"/>
@@ -7434,8 +7611,8 @@
         <w:t xml:space="preserve">(9).</w:t>
       </w:r>
     </w:p>
-    <w:bookmarkEnd w:id="113"/>
-    <w:bookmarkStart w:id="114" w:name="ref-kelly2014peer"/>
+    <w:bookmarkEnd w:id="118"/>
+    <w:bookmarkStart w:id="119" w:name="ref-kelly2014peer"/>
     <w:p>
       <w:pPr>
         <w:pStyle w:val="Bibliography"/>
@@ -7470,8 +7647,8 @@
         <w:t xml:space="preserve">(3), 227.</w:t>
       </w:r>
     </w:p>
-    <w:bookmarkEnd w:id="114"/>
-    <w:bookmarkStart w:id="115" w:name="ref-lariviere2012shoulders"/>
+    <w:bookmarkEnd w:id="119"/>
+    <w:bookmarkStart w:id="120" w:name="ref-lariviere2012shoulders"/>
     <w:p>
       <w:pPr>
         <w:pStyle w:val="Bibliography"/>
@@ -7506,8 +7683,8 @@
         <w:t xml:space="preserve">(2), 463–481.</w:t>
       </w:r>
     </w:p>
-    <w:bookmarkEnd w:id="115"/>
-    <w:bookmarkStart w:id="116" w:name="ref-lariviere2008declining"/>
+    <w:bookmarkEnd w:id="120"/>
+    <w:bookmarkStart w:id="121" w:name="ref-lariviere2008declining"/>
     <w:p>
       <w:pPr>
         <w:pStyle w:val="Bibliography"/>
@@ -7542,8 +7719,8 @@
         <w:t xml:space="preserve">(1), 109–121.</w:t>
       </w:r>
     </w:p>
-    <w:bookmarkEnd w:id="116"/>
-    <w:bookmarkStart w:id="117" w:name="ref-liang2024monitoring"/>
+    <w:bookmarkEnd w:id="121"/>
+    <w:bookmarkStart w:id="122" w:name="ref-liang2024monitoring"/>
     <w:p>
       <w:pPr>
         <w:pStyle w:val="Bibliography"/>
@@ -7565,8 +7742,8 @@
         <w:t xml:space="preserve">.</w:t>
       </w:r>
     </w:p>
-    <w:bookmarkEnd w:id="117"/>
-    <w:bookmarkStart w:id="118" w:name="ref-liang2022advances"/>
+    <w:bookmarkEnd w:id="122"/>
+    <w:bookmarkStart w:id="123" w:name="ref-liang2022advances"/>
     <w:p>
       <w:pPr>
         <w:pStyle w:val="Bibliography"/>
@@ -7601,8 +7778,8 @@
         <w:t xml:space="preserve">(8), 669–677.</w:t>
       </w:r>
     </w:p>
-    <w:bookmarkEnd w:id="118"/>
-    <w:bookmarkStart w:id="119" w:name="ref-liem2023treat"/>
+    <w:bookmarkEnd w:id="123"/>
+    <w:bookmarkStart w:id="124" w:name="ref-liem2023treat"/>
     <w:p>
       <w:pPr>
         <w:pStyle w:val="Bibliography"/>
@@ -7624,8 +7801,8 @@
         <w:t xml:space="preserve">, 150–156.</w:t>
       </w:r>
     </w:p>
-    <w:bookmarkEnd w:id="119"/>
-    <w:bookmarkStart w:id="120" w:name="ref-mcdowell2019co"/>
+    <w:bookmarkEnd w:id="124"/>
+    <w:bookmarkStart w:id="125" w:name="ref-mcdowell2019co"/>
     <w:p>
       <w:pPr>
         <w:pStyle w:val="Bibliography"/>
@@ -7660,8 +7837,8 @@
         <w:t xml:space="preserve">, e48425.</w:t>
       </w:r>
     </w:p>
-    <w:bookmarkEnd w:id="120"/>
-    <w:bookmarkStart w:id="121" w:name="ref-mehrabi2021survey"/>
+    <w:bookmarkEnd w:id="125"/>
+    <w:bookmarkStart w:id="126" w:name="ref-mehrabi2021survey"/>
     <w:p>
       <w:pPr>
         <w:pStyle w:val="Bibliography"/>
@@ -7696,8 +7873,8 @@
         <w:t xml:space="preserve">(6), 1–35.</w:t>
       </w:r>
     </w:p>
-    <w:bookmarkEnd w:id="121"/>
-    <w:bookmarkStart w:id="122" w:name="ref-rorstad2015publication"/>
+    <w:bookmarkEnd w:id="126"/>
+    <w:bookmarkStart w:id="127" w:name="ref-rorstad2015publication"/>
     <w:p>
       <w:pPr>
         <w:pStyle w:val="Bibliography"/>
@@ -7732,8 +7909,8 @@
         <w:t xml:space="preserve">(2), 317–333.</w:t>
       </w:r>
     </w:p>
-    <w:bookmarkEnd w:id="122"/>
-    <w:bookmarkStart w:id="123" w:name="ref-sambasivan2021everyone"/>
+    <w:bookmarkEnd w:id="127"/>
+    <w:bookmarkStart w:id="128" w:name="ref-sambasivan2021everyone"/>
     <w:p>
       <w:pPr>
         <w:pStyle w:val="Bibliography"/>
@@ -7764,8 +7941,8 @@
         <w:t xml:space="preserve">, 1–15.</w:t>
       </w:r>
     </w:p>
-    <w:bookmarkEnd w:id="123"/>
-    <w:bookmarkStart w:id="124" w:name="ref-satinsky2021systematic"/>
+    <w:bookmarkEnd w:id="128"/>
+    <w:bookmarkStart w:id="129" w:name="ref-satinsky2021systematic"/>
     <w:p>
       <w:pPr>
         <w:pStyle w:val="Bibliography"/>
@@ -7800,8 +7977,8 @@
         <w:t xml:space="preserve">(1), 14370.</w:t>
       </w:r>
     </w:p>
-    <w:bookmarkEnd w:id="124"/>
-    <w:bookmarkStart w:id="125" w:name="ref-sav2023annotation"/>
+    <w:bookmarkEnd w:id="129"/>
+    <w:bookmarkStart w:id="130" w:name="ref-sav2023annotation"/>
     <w:p>
       <w:pPr>
         <w:pStyle w:val="Bibliography"/>
@@ -7823,13 +8000,49 @@
         <w:t xml:space="preserve">.</w:t>
       </w:r>
     </w:p>
-    <w:bookmarkEnd w:id="125"/>
-    <w:bookmarkStart w:id="126" w:name="ref-shah2018design"/>
+    <w:bookmarkEnd w:id="130"/>
+    <w:bookmarkStart w:id="131" w:name="ref-schmidt2025data"/>
     <w:p>
       <w:pPr>
         <w:pStyle w:val="Bibliography"/>
       </w:pPr>
       <w:r>
+        <w:t xml:space="preserve">Schmidt, L., Mutlu, A. N. F., Elmore, R., Olorisade, B. K., Thomas, J., &amp; Higgins, J. P. (2025). Data extraction methods for systematic review (semi) automation: Update of a living systematic review.</w:t>
+      </w:r>
+      <w:r>
+        <w:t xml:space="preserve"> </w:t>
+      </w:r>
+      <w:r>
+        <w:rPr>
+          <w:i/>
+          <w:iCs/>
+        </w:rPr>
+        <w:t xml:space="preserve">F1000Research</w:t>
+      </w:r>
+      <w:r>
+        <w:t xml:space="preserve">,</w:t>
+      </w:r>
+      <w:r>
+        <w:t xml:space="preserve"> </w:t>
+      </w:r>
+      <w:r>
+        <w:rPr>
+          <w:i/>
+          <w:iCs/>
+        </w:rPr>
+        <w:t xml:space="preserve">10</w:t>
+      </w:r>
+      <w:r>
+        <w:t xml:space="preserve">, 401.</w:t>
+      </w:r>
+    </w:p>
+    <w:bookmarkEnd w:id="131"/>
+    <w:bookmarkStart w:id="132" w:name="ref-shah2018design"/>
+    <w:p>
+      <w:pPr>
+        <w:pStyle w:val="Bibliography"/>
+      </w:pPr>
+      <w:r>
         <w:t xml:space="preserve">Shah, N. B., Tabibian, B., Muandet, K., Guyon, I., &amp; Von Luxburg, U. (2018). Design and analysis of the NIPS 2016 review process.</w:t>
       </w:r>
       <w:r>
@@ -7859,8 +8072,8 @@
         <w:t xml:space="preserve">(49), 1–34.</w:t>
       </w:r>
     </w:p>
-    <w:bookmarkEnd w:id="126"/>
-    <w:bookmarkStart w:id="127" w:name="ref-smith2005construct"/>
+    <w:bookmarkEnd w:id="132"/>
+    <w:bookmarkStart w:id="133" w:name="ref-smith2005construct"/>
     <w:p>
       <w:pPr>
         <w:pStyle w:val="Bibliography"/>
@@ -7895,8 +8108,8 @@
         <w:t xml:space="preserve">(4), 396.</w:t>
       </w:r>
     </w:p>
-    <w:bookmarkEnd w:id="127"/>
-    <w:bookmarkStart w:id="128" w:name="ref-thomas2017living"/>
+    <w:bookmarkEnd w:id="133"/>
+    <w:bookmarkStart w:id="134" w:name="ref-thomas2017living"/>
     <w:p>
       <w:pPr>
         <w:pStyle w:val="Bibliography"/>
@@ -7931,8 +8144,8 @@
         <w:t xml:space="preserve">, 31–37.</w:t>
       </w:r>
     </w:p>
-    <w:bookmarkEnd w:id="128"/>
-    <w:bookmarkStart w:id="129" w:name="ref-van2024caught"/>
+    <w:bookmarkEnd w:id="134"/>
+    <w:bookmarkStart w:id="135" w:name="ref-van2024caught"/>
     <w:p>
       <w:pPr>
         <w:pStyle w:val="Bibliography"/>
@@ -7967,8 +8180,8 @@
         <w:t xml:space="preserve">(6), 1885–1904.</w:t>
       </w:r>
     </w:p>
-    <w:bookmarkEnd w:id="129"/>
-    <w:bookmarkStart w:id="130" w:name="ref-urbina2014essentials"/>
+    <w:bookmarkEnd w:id="135"/>
+    <w:bookmarkStart w:id="136" w:name="ref-urbina2014essentials"/>
     <w:p>
       <w:pPr>
         <w:pStyle w:val="Bibliography"/>
@@ -7990,8 +8203,8 @@
         <w:t xml:space="preserve">. John Wiley &amp; Sons.</w:t>
       </w:r>
     </w:p>
-    <w:bookmarkEnd w:id="130"/>
-    <w:bookmarkStart w:id="131" w:name="ref-van2013took"/>
+    <w:bookmarkEnd w:id="136"/>
+    <w:bookmarkStart w:id="137" w:name="ref-van2013took"/>
     <w:p>
       <w:pPr>
         <w:pStyle w:val="Bibliography"/>
@@ -8026,8 +8239,8 @@
         <w:t xml:space="preserve">(7), e68839.</w:t>
       </w:r>
     </w:p>
-    <w:bookmarkEnd w:id="131"/>
-    <w:bookmarkStart w:id="132" w:name="ref-van2018inaturalist"/>
+    <w:bookmarkEnd w:id="137"/>
+    <w:bookmarkStart w:id="138" w:name="ref-van2018inaturalist"/>
     <w:p>
       <w:pPr>
         <w:pStyle w:val="Bibliography"/>
@@ -8049,8 +8262,8 @@
         <w:t xml:space="preserve">, 8769–8778.</w:t>
       </w:r>
     </w:p>
-    <w:bookmarkEnd w:id="132"/>
-    <w:bookmarkStart w:id="133" w:name="ref-villalobos2024position"/>
+    <w:bookmarkEnd w:id="138"/>
+    <w:bookmarkStart w:id="139" w:name="ref-villalobos2024position"/>
     <w:p>
       <w:pPr>
         <w:pStyle w:val="Bibliography"/>
@@ -8072,8 +8285,8 @@
         <w:t xml:space="preserve">.</w:t>
       </w:r>
     </w:p>
-    <w:bookmarkEnd w:id="133"/>
-    <w:bookmarkStart w:id="134" w:name="ref-wagge2019demonstration"/>
+    <w:bookmarkEnd w:id="139"/>
+    <w:bookmarkStart w:id="140" w:name="ref-wagge2019demonstration"/>
     <w:p>
       <w:pPr>
         <w:pStyle w:val="Bibliography"/>
@@ -8108,8 +8321,8 @@
         <w:t xml:space="preserve">(1).</w:t>
       </w:r>
     </w:p>
-    <w:bookmarkEnd w:id="134"/>
-    <w:bookmarkStart w:id="136" w:name="ref-wang-etal-2024-factuality"/>
+    <w:bookmarkEnd w:id="140"/>
+    <w:bookmarkStart w:id="142" w:name="ref-wang-etal-2024-factuality"/>
     <w:p>
       <w:pPr>
         <w:pStyle w:val="Bibliography"/>
@@ -8136,7 +8349,7 @@
       <w:r>
         <w:t xml:space="preserve"> </w:t>
       </w:r>
-      <w:hyperlink r:id="rId135">
+      <w:hyperlink r:id="rId141">
         <w:r>
           <w:rPr>
             <w:rStyle w:val="Hyperlink"/>
@@ -8145,8 +8358,8 @@
         </w:r>
       </w:hyperlink>
     </w:p>
-    <w:bookmarkEnd w:id="136"/>
-    <w:bookmarkStart w:id="137" w:name="ref-wattanakriengkrai2022github"/>
+    <w:bookmarkEnd w:id="142"/>
+    <w:bookmarkStart w:id="143" w:name="ref-wattanakriengkrai2022github"/>
     <w:p>
       <w:pPr>
         <w:pStyle w:val="Bibliography"/>
@@ -8181,8 +8394,8 @@
         <w:t xml:space="preserve">, 111117.</w:t>
       </w:r>
     </w:p>
-    <w:bookmarkEnd w:id="137"/>
-    <w:bookmarkStart w:id="139" w:name="ref-Wehner2020"/>
+    <w:bookmarkEnd w:id="143"/>
+    <w:bookmarkStart w:id="145" w:name="ref-Wehner2020"/>
     <w:p>
       <w:pPr>
         <w:pStyle w:val="Bibliography"/>
@@ -8209,7 +8422,7 @@
       <w:r>
         <w:t xml:space="preserve"> </w:t>
       </w:r>
-      <w:hyperlink r:id="rId138">
+      <w:hyperlink r:id="rId144">
         <w:r>
           <w:rPr>
             <w:rStyle w:val="Hyperlink"/>
@@ -8218,8 +8431,8 @@
         </w:r>
       </w:hyperlink>
     </w:p>
-    <w:bookmarkEnd w:id="139"/>
-    <w:bookmarkStart w:id="140" w:name="ref-welty2019metrology"/>
+    <w:bookmarkEnd w:id="145"/>
+    <w:bookmarkStart w:id="146" w:name="ref-welty2019metrology"/>
     <w:p>
       <w:pPr>
         <w:pStyle w:val="Bibliography"/>
@@ -8241,8 +8454,8 @@
         <w:t xml:space="preserve">.</w:t>
       </w:r>
     </w:p>
-    <w:bookmarkEnd w:id="140"/>
-    <w:bookmarkStart w:id="142" w:name="ref-Zhang_2022"/>
+    <w:bookmarkEnd w:id="146"/>
+    <w:bookmarkStart w:id="148" w:name="ref-Zhang_2022"/>
     <w:p>
       <w:pPr>
         <w:pStyle w:val="Bibliography"/>
@@ -8266,7 +8479,7 @@
       <w:r>
         <w:t xml:space="preserve"> </w:t>
       </w:r>
-      <w:hyperlink r:id="rId141">
+      <w:hyperlink r:id="rId147">
         <w:r>
           <w:rPr>
             <w:rStyle w:val="Hyperlink"/>
@@ -8275,10 +8488,10 @@
         </w:r>
       </w:hyperlink>
     </w:p>
-    <w:bookmarkEnd w:id="142"/>
-    <w:bookmarkEnd w:id="143"/>
-    <w:bookmarkEnd w:id="144"/>
-    <w:bookmarkEnd w:id="145"/>
+    <w:bookmarkEnd w:id="148"/>
+    <w:bookmarkEnd w:id="149"/>
+    <w:bookmarkEnd w:id="150"/>
+    <w:bookmarkEnd w:id="151"/>
     <w:sectPr/>
   </w:body>
 </w:document>
@@ -9128,6 +9341,101 @@
       </w:r>
       <w:r>
         <w:t xml:space="preserve">https://quarto.org/</w:t>
+      </w:r>
+    </w:p>
+  </w:footnote>
+  <w:footnote w:id="73">
+    <w:p>
+      <w:pPr>
+        <w:pStyle w:val="FootnoteText"/>
+      </w:pPr>
+      <w:r>
+        <w:rPr>
+          <w:rStyle w:val="FootnoteReference"/>
+        </w:rPr>
+        <w:footnoteRef/>
+      </w:r>
+      <w:r>
+        <w:t xml:space="preserve"> </w:t>
+      </w:r>
+      <w:r>
+        <w:t xml:space="preserve">https://jupyter.org/</w:t>
+      </w:r>
+    </w:p>
+  </w:footnote>
+  <w:footnote w:id="74">
+    <w:p>
+      <w:pPr>
+        <w:pStyle w:val="FootnoteText"/>
+      </w:pPr>
+      <w:r>
+        <w:rPr>
+          <w:rStyle w:val="FootnoteReference"/>
+        </w:rPr>
+        <w:footnoteRef/>
+      </w:r>
+      <w:r>
+        <w:t xml:space="preserve"> </w:t>
+      </w:r>
+      <w:r>
+        <w:t xml:space="preserve">https://f1000research.com/</w:t>
+      </w:r>
+    </w:p>
+  </w:footnote>
+  <w:footnote w:id="75">
+    <w:p>
+      <w:pPr>
+        <w:pStyle w:val="FootnoteText"/>
+      </w:pPr>
+      <w:r>
+        <w:rPr>
+          <w:rStyle w:val="FootnoteReference"/>
+        </w:rPr>
+        <w:footnoteRef/>
+      </w:r>
+      <w:r>
+        <w:t xml:space="preserve"> </w:t>
+      </w:r>
+      <w:r>
+        <w:t xml:space="preserve">https://www.researchequals.com/</w:t>
+      </w:r>
+    </w:p>
+  </w:footnote>
+  <w:footnote w:id="76">
+    <w:p>
+      <w:pPr>
+        <w:pStyle w:val="FootnoteText"/>
+      </w:pPr>
+      <w:r>
+        <w:rPr>
+          <w:rStyle w:val="FootnoteReference"/>
+        </w:rPr>
+        <w:footnoteRef/>
+      </w:r>
+      <w:r>
+        <w:t xml:space="preserve"> </w:t>
+      </w:r>
+      <w:r>
+        <w:t xml:space="preserve">https://www.researchhub.com/about</w:t>
+      </w:r>
+    </w:p>
+  </w:footnote>
+  <w:footnote w:id="77">
+    <w:p>
+      <w:pPr>
+        <w:pStyle w:val="FootnoteText"/>
+      </w:pPr>
+      <w:r>
+        <w:rPr>
+          <w:rStyle w:val="FootnoteReference"/>
+        </w:rPr>
+        <w:footnoteRef/>
+      </w:r>
+      <w:r>
+        <w:t xml:space="preserve"> </w:t>
+      </w:r>
+      <w:r>
+        <w:t xml:space="preserve">https://alexandria.ewi.tudelft.nl/about</w:t>
       </w:r>
     </w:p>
   </w:footnote>

</xml_diff>